<commit_message>
documentatie update: verslag en UML model
</commit_message>
<xml_diff>
--- a/documentatie/EindopdrachtVerslag-IM0102.docx
+++ b/documentatie/EindopdrachtVerslag-IM0102.docx
@@ -70,28 +70,33 @@
           <w:i/>
         </w:rPr>
       </w:pPr>
-      <w:proofErr w:type="spellStart"/>
       <w:r>
         <w:rPr>
           <w:i/>
         </w:rPr>
-        <w:t>Orla</w:t>
-      </w:r>
-      <w:proofErr w:type="spellEnd"/>
+        <w:t xml:space="preserve">Orla </w:t>
+      </w:r>
       <w:r>
         <w:rPr>
           <w:i/>
         </w:rPr>
-        <w:t xml:space="preserve"> </w:t>
-      </w:r>
-      <w:proofErr w:type="spellStart"/>
-      <w:r>
+        <w:t>Dijkink</w:t>
+      </w:r>
+    </w:p>
+    <w:p>
+      <w:pPr>
+        <w:pStyle w:val="Plattetekst1"/>
+        <w:ind w:left="-2127"/>
         <w:rPr>
           <w:i/>
         </w:rPr>
-        <w:t>Dijkink</w:t>
-      </w:r>
-      <w:proofErr w:type="spellEnd"/>
+      </w:pPr>
+      <w:r>
+        <w:rPr>
+          <w:i/>
+        </w:rPr>
+        <w:t>851</w:t>
+      </w:r>
     </w:p>
     <w:p>
       <w:pPr>
@@ -105,7 +110,7 @@
         <w:rPr>
           <w:i/>
         </w:rPr>
-        <w:t>851</w:t>
+        <w:t>Nico den Braber</w:t>
       </w:r>
     </w:p>
     <w:p>
@@ -120,7 +125,7 @@
         <w:rPr>
           <w:i/>
         </w:rPr>
-        <w:t>Nico den Braber</w:t>
+        <w:t>851939483</w:t>
       </w:r>
     </w:p>
     <w:p>
@@ -131,58 +136,27 @@
           <w:i/>
         </w:rPr>
       </w:pPr>
-      <w:r>
+    </w:p>
+    <w:p>
+      <w:pPr>
+        <w:pStyle w:val="Plattetekst1"/>
+        <w:ind w:left="-2127"/>
         <w:rPr>
           <w:i/>
         </w:rPr>
-        <w:t>851939483</w:t>
-      </w:r>
+      </w:pPr>
     </w:p>
     <w:p>
       <w:pPr>
         <w:pStyle w:val="Plattetekst1"/>
         <w:ind w:left="-2127"/>
+      </w:pPr>
+      <w:r>
         <w:rPr>
           <w:i/>
         </w:rPr>
-      </w:pPr>
-    </w:p>
-    <w:p>
-      <w:pPr>
-        <w:pStyle w:val="Plattetekst1"/>
-        <w:ind w:left="-2127"/>
-        <w:rPr>
-          <w:i/>
-        </w:rPr>
-      </w:pPr>
-    </w:p>
-    <w:p>
-      <w:pPr>
-        <w:pStyle w:val="Plattetekst1"/>
-        <w:ind w:left="-2127"/>
-      </w:pPr>
-      <w:proofErr w:type="spellStart"/>
-      <w:r>
-        <w:rPr>
-          <w:i/>
-        </w:rPr>
-        <w:t>Orla</w:t>
-      </w:r>
-      <w:proofErr w:type="spellEnd"/>
-      <w:r>
-        <w:rPr>
-          <w:i/>
-        </w:rPr>
-        <w:t xml:space="preserve"> </w:t>
-      </w:r>
-      <w:proofErr w:type="spellStart"/>
-      <w:r>
-        <w:rPr>
-          <w:i/>
-        </w:rPr>
-        <w:t>Dijkink</w:t>
-      </w:r>
-      <w:proofErr w:type="spellEnd"/>
+        <w:t>Orla Dijkink</w:t>
+      </w:r>
     </w:p>
     <w:p>
       <w:pPr>
@@ -378,15 +352,7 @@
         <w:ind w:left="-2127"/>
       </w:pPr>
       <w:r>
-        <w:t xml:space="preserve">Een slide bevat een nummer </w:t>
-      </w:r>
-      <w:proofErr w:type="spellStart"/>
-      <w:r>
-        <w:t>em</w:t>
-      </w:r>
-      <w:proofErr w:type="spellEnd"/>
-      <w:r>
-        <w:t xml:space="preserve"> het totaal</w:t>
+        <w:t>Een slide bevat een nummer em het totaal</w:t>
       </w:r>
       <w:r>
         <w:t xml:space="preserve"> </w:t>
@@ -412,29 +378,19 @@
       <w:pPr>
         <w:ind w:left="-2127"/>
       </w:pPr>
-      <w:proofErr w:type="spellStart"/>
       <w:r>
         <w:t>Slide</w:t>
       </w:r>
       <w:r>
         <w:t>Item</w:t>
       </w:r>
-      <w:proofErr w:type="spellEnd"/>
-    </w:p>
-    <w:p>
-      <w:pPr>
-        <w:ind w:left="-2127"/>
-      </w:pPr>
-      <w:r>
-        <w:t xml:space="preserve">Een slide-item is een tekst-item of een </w:t>
-      </w:r>
-      <w:proofErr w:type="spellStart"/>
-      <w:r>
-        <w:t>bitmap</w:t>
-      </w:r>
-      <w:proofErr w:type="spellEnd"/>
-      <w:r>
-        <w:t>-item. Een tekst-item kan regels bevatten van een bepaald  level. Elk level heeft weer zijn eigen stijl.</w:t>
+    </w:p>
+    <w:p>
+      <w:pPr>
+        <w:ind w:left="-2127"/>
+      </w:pPr>
+      <w:r>
+        <w:t>Een slide-item is een tekst-item of een bitmap-item. Een tekst-item kan regels bevatten van een bepaald  level. Elk level heeft weer zijn eigen stijl.</w:t>
       </w:r>
     </w:p>
     <w:p>
@@ -455,31 +411,27 @@
         <w:ind w:left="-2127"/>
       </w:pPr>
       <w:r>
-        <w:t xml:space="preserve">Het bestand bevat alle informatie om de presentatie in het </w:t>
-      </w:r>
-      <w:proofErr w:type="spellStart"/>
-      <w:r>
-        <w:t>jabberPint</w:t>
-      </w:r>
-      <w:proofErr w:type="spellEnd"/>
-      <w:r>
-        <w:t xml:space="preserve"> programma te tonen.</w:t>
-      </w:r>
-    </w:p>
-    <w:p>
-      <w:pPr>
-        <w:ind w:left="-2127"/>
-      </w:pPr>
-      <w:r>
-        <w:t xml:space="preserve">Het bestand bevat nu een XML-opmaak, maar het moet ook mogelijk </w:t>
-      </w:r>
-      <w:proofErr w:type="spellStart"/>
-      <w:r>
-        <w:t>ziojn</w:t>
-      </w:r>
-      <w:proofErr w:type="spellEnd"/>
-      <w:r>
-        <w:t xml:space="preserve"> om andere formaten te ondersteunen (bv tekst).</w:t>
+        <w:t>Het bestand bevat alle infor</w:t>
+      </w:r>
+      <w:r>
+        <w:t>matie om de presentatie in het J</w:t>
+      </w:r>
+      <w:r>
+        <w:t>abberP</w:t>
+      </w:r>
+      <w:r>
+        <w:t>o</w:t>
+      </w:r>
+      <w:r>
+        <w:t>int programma te tonen.</w:t>
+      </w:r>
+    </w:p>
+    <w:p>
+      <w:pPr>
+        <w:ind w:left="-2127"/>
+      </w:pPr>
+      <w:r>
+        <w:t>Het bestand bevat nu een XML-opmaak, maar het moet ook mogelijk ziojn om andere formaten te ondersteunen (bv tekst).</w:t>
       </w:r>
     </w:p>
     <w:p>
@@ -521,7 +473,7 @@
     </w:p>
     <w:p>
       <w:pPr>
-        <w:ind w:left="-2127"/>
+        <w:spacing w:line="240" w:lineRule="auto"/>
         <w:rPr>
           <w:b/>
         </w:rPr>
@@ -530,6 +482,21 @@
         <w:rPr>
           <w:b/>
         </w:rPr>
+        <w:br w:type="page"/>
+      </w:r>
+    </w:p>
+    <w:p>
+      <w:pPr>
+        <w:ind w:left="-2127"/>
+        <w:rPr>
+          <w:b/>
+        </w:rPr>
+      </w:pPr>
+      <w:r>
+        <w:rPr>
+          <w:b/>
+        </w:rPr>
+        <w:lastRenderedPageBreak/>
         <w:t>Variaties</w:t>
       </w:r>
     </w:p>
@@ -547,6 +514,36 @@
         <w:t>bestandsformaat</w:t>
       </w:r>
       <w:r>
+        <w:t xml:space="preserve"> (XML, tekst).</w:t>
+      </w:r>
+    </w:p>
+    <w:p>
+      <w:pPr>
+        <w:ind w:left="-2127"/>
+      </w:pPr>
+      <w:r>
+        <w:t>Het bestandsformaat is variabel. Het moet mogelijk zijn om een nieuwbestandsformaat toe te voegen.</w:t>
+      </w:r>
+    </w:p>
+    <w:p>
+      <w:pPr>
+        <w:ind w:left="-2127"/>
+      </w:pPr>
+    </w:p>
+    <w:p>
+      <w:pPr>
+        <w:ind w:left="-2127"/>
+      </w:pPr>
+      <w:r>
+        <w:t xml:space="preserve">Een slide kan een titel en 0, 1 of meerdere </w:t>
+      </w:r>
+      <w:r>
+        <w:t>slide-items</w:t>
+      </w:r>
+      <w:r>
+        <w:t xml:space="preserve"> bevatten</w:t>
+      </w:r>
+      <w:r>
         <w:t>.</w:t>
       </w:r>
     </w:p>
@@ -554,14 +551,13 @@
       <w:pPr>
         <w:ind w:left="-2127"/>
       </w:pPr>
-      <w:r>
-        <w:t xml:space="preserve">Een slide kan een titel en 0, 1 of meerdere </w:t>
-      </w:r>
-      <w:r>
-        <w:t>slide-items</w:t>
-      </w:r>
-      <w:r>
-        <w:t xml:space="preserve"> bevatten</w:t>
+    </w:p>
+    <w:p>
+      <w:pPr>
+        <w:ind w:left="-2127"/>
+      </w:pPr>
+      <w:r>
+        <w:t>Een slide-item kan een tekst-item zijn of een bitmap-item</w:t>
       </w:r>
       <w:r>
         <w:t>.</w:t>
@@ -572,29 +568,48 @@
         <w:ind w:left="-2127"/>
       </w:pPr>
       <w:r>
-        <w:t xml:space="preserve">Een slide-item kan een tekst-item zijn of een </w:t>
-      </w:r>
-      <w:proofErr w:type="spellStart"/>
-      <w:r>
-        <w:t>bitmap</w:t>
-      </w:r>
-      <w:proofErr w:type="spellEnd"/>
-      <w:r>
-        <w:t>-item</w:t>
-      </w:r>
-      <w:r>
-        <w:t>.</w:t>
-      </w:r>
-    </w:p>
-    <w:p>
-      <w:pPr>
-        <w:ind w:left="-2127"/>
-      </w:pPr>
-      <w:r>
-        <w:t xml:space="preserve">Een tekst-item </w:t>
-      </w:r>
-      <w:r>
-        <w:t>kan van een bepaald level zijn. Een level heeft zijn eigen stijl.</w:t>
+        <w:t xml:space="preserve">Het slide-item kan in de toekomst uitgebreid worden, met </w:t>
+      </w:r>
+      <w:r>
+        <w:t>bv een filmpje of geluid.</w:t>
+      </w:r>
+    </w:p>
+    <w:p>
+      <w:pPr>
+        <w:ind w:left="-2127"/>
+      </w:pPr>
+    </w:p>
+    <w:p>
+      <w:pPr>
+        <w:ind w:left="-2127"/>
+      </w:pPr>
+      <w:r>
+        <w:t>Een slide</w:t>
+      </w:r>
+      <w:r>
+        <w:t xml:space="preserve">-item </w:t>
+      </w:r>
+      <w:r>
+        <w:t xml:space="preserve">kan van een bepaald level zijn. </w:t>
+      </w:r>
+    </w:p>
+    <w:p>
+      <w:pPr>
+        <w:ind w:left="-2127"/>
+      </w:pPr>
+      <w:r>
+        <w:t xml:space="preserve">Een </w:t>
+      </w:r>
+      <w:r>
+        <w:t xml:space="preserve">tekst-item heeft zijn eigen stijl </w:t>
+      </w:r>
+    </w:p>
+    <w:p>
+      <w:pPr>
+        <w:ind w:left="-2127"/>
+      </w:pPr>
+      <w:r>
+        <w:t>Een stijl moet per regel aanpasbaar zijn.</w:t>
       </w:r>
     </w:p>
     <w:p/>
@@ -618,177 +633,863 @@
         <w:rPr>
           <w:b/>
         </w:rPr>
+      </w:pPr>
+      <w:r>
+        <w:rPr>
+          <w:b/>
+        </w:rPr>
+        <w:lastRenderedPageBreak/>
+        <w:t>Acties</w:t>
+      </w:r>
+    </w:p>
+    <w:p>
+      <w:pPr>
+        <w:ind w:left="-2127"/>
+      </w:pPr>
+      <w:r>
+        <w:t>Een presentatie inlezen</w:t>
+      </w:r>
+    </w:p>
+    <w:p>
+      <w:pPr>
+        <w:ind w:left="-2127"/>
+      </w:pPr>
+      <w:r>
+        <w:t>Een nieuwe presentatie starten</w:t>
+      </w:r>
+    </w:p>
+    <w:p>
+      <w:pPr>
+        <w:ind w:left="-2127"/>
+      </w:pPr>
+      <w:r>
+        <w:t>Een presentatie opslaan</w:t>
+      </w:r>
+    </w:p>
+    <w:p>
+      <w:pPr>
+        <w:ind w:left="-2127"/>
+      </w:pPr>
+      <w:r>
+        <w:t>Een presentatie afsluiten</w:t>
+      </w:r>
+    </w:p>
+    <w:p>
+      <w:pPr>
+        <w:ind w:left="-2127"/>
+      </w:pPr>
+    </w:p>
+    <w:p>
+      <w:pPr>
+        <w:ind w:left="-2127"/>
+      </w:pPr>
+      <w:r>
+        <w:t>Naar een bepaalde slide gaan</w:t>
+      </w:r>
+    </w:p>
+    <w:p>
+      <w:pPr>
+        <w:ind w:left="-2127"/>
+      </w:pPr>
+      <w:r>
+        <w:t>Navigeren door de slides</w:t>
+      </w:r>
+      <w:r>
+        <w:t xml:space="preserve"> (naar voren en naar achteren)</w:t>
+      </w:r>
+    </w:p>
+    <w:p>
+      <w:pPr>
+        <w:ind w:left="-2127"/>
+      </w:pPr>
+      <w:r>
+        <w:t xml:space="preserve">Een slide kunnen dupliceren </w:t>
+      </w:r>
+    </w:p>
+    <w:p>
+      <w:pPr>
+        <w:ind w:left="-2127"/>
+      </w:pPr>
+      <w:r>
+        <w:t>De slides in een andere volgorde zetten</w:t>
+      </w:r>
+    </w:p>
+    <w:p>
+      <w:pPr>
+        <w:ind w:left="-2127"/>
+      </w:pPr>
+    </w:p>
+    <w:p>
+      <w:pPr>
+        <w:ind w:left="-2127"/>
+      </w:pPr>
+      <w:r>
+        <w:t>Een slide</w:t>
+      </w:r>
+      <w:r>
+        <w:t>-</w:t>
+      </w:r>
+      <w:r>
+        <w:t>item kunnen toevoegen.</w:t>
+      </w:r>
+    </w:p>
+    <w:p>
+      <w:pPr>
+        <w:ind w:left="-2127"/>
+      </w:pPr>
+      <w:r>
+        <w:t>Een slide-item kunnen kopieren</w:t>
+      </w:r>
+    </w:p>
+    <w:p>
+      <w:pPr>
+        <w:ind w:left="-2127"/>
+      </w:pPr>
+      <w:r>
+        <w:t>De  volgorde van slite-items kunnen veranderen</w:t>
+      </w:r>
+    </w:p>
+    <w:p>
+      <w:pPr>
+        <w:ind w:left="-2127"/>
+      </w:pPr>
+    </w:p>
+    <w:p>
+      <w:pPr>
+        <w:ind w:left="-2127"/>
+      </w:pPr>
+    </w:p>
+    <w:p>
+      <w:pPr>
+        <w:ind w:left="-2127"/>
+      </w:pPr>
+    </w:p>
+    <w:p>
+      <w:pPr>
+        <w:pStyle w:val="Kop11"/>
+        <w:ind w:left="-2127" w:firstLine="0"/>
+      </w:pPr>
+      <w:r>
+        <w:t>Regels</w:t>
+      </w:r>
+    </w:p>
+    <w:p>
+      <w:pPr>
+        <w:pStyle w:val="Kop11"/>
+        <w:ind w:left="-2127" w:firstLine="0"/>
+        <w:rPr>
+          <w:b w:val="0"/>
+        </w:rPr>
+      </w:pPr>
+      <w:r>
+        <w:rPr>
+          <w:b w:val="0"/>
+        </w:rPr>
+        <w:t xml:space="preserve">Bij </w:t>
+      </w:r>
+      <w:r>
+        <w:rPr>
+          <w:b w:val="0"/>
+        </w:rPr>
+        <w:t>het openen van een presentatie wordt altijd de 1ste slide getoond.</w:t>
+      </w:r>
+    </w:p>
+    <w:p>
+      <w:pPr>
+        <w:pStyle w:val="Kop11"/>
+        <w:ind w:left="-2127" w:firstLine="0"/>
+        <w:rPr>
+          <w:b w:val="0"/>
+        </w:rPr>
+      </w:pPr>
+      <w:r>
+        <w:rPr>
+          <w:b w:val="0"/>
+        </w:rPr>
+        <w:t>Navigeren moet mogelijk zijn met menu-items of met het toetsenbord.</w:t>
+      </w:r>
+    </w:p>
+    <w:p>
+      <w:pPr>
+        <w:pStyle w:val="Kop11"/>
+        <w:ind w:left="-2127" w:firstLine="0"/>
+        <w:rPr>
+          <w:b w:val="0"/>
+        </w:rPr>
+      </w:pPr>
+    </w:p>
+    <w:p>
+      <w:pPr>
+        <w:pStyle w:val="Kop11"/>
+        <w:ind w:left="-2127" w:firstLine="0"/>
+        <w:rPr>
+          <w:b w:val="0"/>
+        </w:rPr>
+      </w:pPr>
+    </w:p>
+    <w:p>
+      <w:pPr>
+        <w:pStyle w:val="Kop11"/>
+        <w:ind w:left="-2127" w:firstLine="0"/>
+        <w:rPr>
+          <w:b w:val="0"/>
+        </w:rPr>
+      </w:pPr>
+    </w:p>
+    <w:p>
+      <w:pPr>
+        <w:pStyle w:val="Kop11"/>
+        <w:ind w:left="-2127" w:firstLine="0"/>
+        <w:rPr>
+          <w:b w:val="0"/>
+        </w:rPr>
+      </w:pPr>
+      <w:r>
+        <w:rPr>
+          <w:b w:val="0"/>
+        </w:rPr>
+        <w:t>Verdere observaties:</w:t>
+      </w:r>
+    </w:p>
+    <w:p>
+      <w:pPr>
+        <w:pStyle w:val="Kop11"/>
+        <w:ind w:left="-2127" w:firstLine="0"/>
+        <w:rPr>
+          <w:b w:val="0"/>
+        </w:rPr>
+      </w:pPr>
+    </w:p>
+    <w:p>
+      <w:pPr>
+        <w:pStyle w:val="Kop11"/>
+        <w:ind w:left="-2127" w:firstLine="0"/>
+        <w:rPr>
+          <w:b w:val="0"/>
+        </w:rPr>
+      </w:pPr>
+      <w:r>
+        <w:rPr>
+          <w:b w:val="0"/>
+        </w:rPr>
+        <w:t>Een presentatie, slides, slide-items hebben een bepaalde compositie t.o.v. elkaar.</w:t>
+      </w:r>
+    </w:p>
+    <w:p>
+      <w:pPr>
+        <w:pStyle w:val="Kop11"/>
+        <w:ind w:left="-2127" w:firstLine="0"/>
+        <w:rPr>
+          <w:b w:val="0"/>
+        </w:rPr>
+      </w:pPr>
+      <w:r>
+        <w:rPr>
+          <w:b w:val="0"/>
+        </w:rPr>
+        <w:t>Een goede opzet kan helpen om makkelijk te kunnen navigeren, wijzigen etc.</w:t>
+      </w:r>
+    </w:p>
+    <w:p>
+      <w:pPr>
+        <w:pStyle w:val="Kop11"/>
+        <w:ind w:left="-2127" w:firstLine="0"/>
+        <w:rPr>
+          <w:b w:val="0"/>
+        </w:rPr>
+      </w:pPr>
+    </w:p>
+    <w:p>
+      <w:pPr>
+        <w:pStyle w:val="Kop11"/>
+        <w:ind w:left="-2127" w:firstLine="0"/>
+        <w:rPr>
+          <w:b w:val="0"/>
+        </w:rPr>
+      </w:pPr>
+      <w:r>
+        <w:rPr>
+          <w:b w:val="0"/>
+        </w:rPr>
+        <w:t>Er zal een mechanisme moeten komen dat bij een wijzing op een slide dit wordt doorgegeven, zodat de andere slides dat ook weten.</w:t>
+      </w:r>
+    </w:p>
+    <w:p>
+      <w:pPr>
+        <w:pStyle w:val="Kop11"/>
+        <w:ind w:left="-2127" w:firstLine="0"/>
+        <w:rPr>
+          <w:b w:val="0"/>
+        </w:rPr>
+      </w:pPr>
+      <w:r>
+        <w:rPr>
+          <w:b w:val="0"/>
+        </w:rPr>
+        <w:t>Als er bv een slide verwijderd wordt, dan dient de nummering aangepast worden.</w:t>
+      </w:r>
+    </w:p>
+    <w:p>
+      <w:pPr>
+        <w:pStyle w:val="Kop11"/>
+        <w:ind w:left="-2127" w:firstLine="0"/>
+        <w:rPr>
+          <w:b w:val="0"/>
+        </w:rPr>
+      </w:pPr>
+    </w:p>
+    <w:p>
+      <w:pPr>
+        <w:pStyle w:val="Kop11"/>
+        <w:ind w:left="-2127" w:firstLine="0"/>
+        <w:rPr>
+          <w:b w:val="0"/>
+        </w:rPr>
+      </w:pPr>
+      <w:r>
+        <w:rPr>
+          <w:b w:val="0"/>
+        </w:rPr>
+        <w:t>Een aantal regels dienen gecontroleerd te worden in het ontwerp:</w:t>
+      </w:r>
+    </w:p>
+    <w:p>
+      <w:pPr>
+        <w:pStyle w:val="Kop11"/>
+        <w:ind w:left="-2127" w:firstLine="0"/>
+        <w:rPr>
+          <w:b w:val="0"/>
+        </w:rPr>
+      </w:pPr>
+      <w:r>
+        <w:rPr>
+          <w:b w:val="0"/>
+        </w:rPr>
+        <w:t xml:space="preserve">Gebruik van interfaces of abstracte classes ipv de concrete </w:t>
+      </w:r>
+      <w:r>
+        <w:rPr>
+          <w:b w:val="0"/>
+        </w:rPr>
+        <w:t>class.</w:t>
+      </w:r>
+    </w:p>
+    <w:p>
+      <w:pPr>
+        <w:pStyle w:val="Kop11"/>
+        <w:ind w:left="-2127" w:firstLine="0"/>
+        <w:rPr>
+          <w:b w:val="0"/>
+        </w:rPr>
+      </w:pPr>
+      <w:r>
+        <w:rPr>
+          <w:b w:val="0"/>
+        </w:rPr>
+        <w:t>Gebruik van ipv overerving</w:t>
+      </w:r>
+    </w:p>
+    <w:p>
+      <w:pPr>
+        <w:pStyle w:val="Kop11"/>
+        <w:ind w:left="-2127" w:firstLine="0"/>
+        <w:rPr>
+          <w:b w:val="0"/>
+        </w:rPr>
+      </w:pPr>
+      <w:r>
+        <w:rPr>
+          <w:b w:val="0"/>
+        </w:rPr>
+        <w:t>Het gebruik van classes dient gescheiden te worden van het creeren van objecten.</w:t>
+      </w:r>
+    </w:p>
+    <w:p>
+      <w:pPr>
+        <w:pStyle w:val="Kop11"/>
+        <w:ind w:left="-2127" w:firstLine="0"/>
+        <w:rPr>
+          <w:b w:val="0"/>
+        </w:rPr>
+      </w:pPr>
+    </w:p>
+    <w:p>
+      <w:pPr>
+        <w:pStyle w:val="Kop11"/>
+        <w:ind w:left="-2127" w:firstLine="0"/>
+        <w:rPr>
+          <w:b w:val="0"/>
+        </w:rPr>
+      </w:pPr>
+    </w:p>
+    <w:p>
+      <w:pPr>
+        <w:spacing w:line="240" w:lineRule="auto"/>
+        <w:rPr>
+          <w:b/>
+        </w:rPr>
+      </w:pPr>
+      <w:r>
+        <w:br w:type="page"/>
+      </w:r>
+    </w:p>
+    <w:p>
+      <w:pPr>
+        <w:pStyle w:val="Kop11"/>
+        <w:ind w:left="-2127" w:firstLine="0"/>
+      </w:pPr>
+      <w:r>
+        <w:lastRenderedPageBreak/>
+        <w:t>CVA tabel</w:t>
+      </w:r>
+    </w:p>
+    <w:p>
+      <w:pPr>
+        <w:pStyle w:val="Kop11"/>
+        <w:ind w:left="-2127" w:firstLine="0"/>
+        <w:rPr>
+          <w:u w:val="single"/>
+        </w:rPr>
+      </w:pPr>
+    </w:p>
+    <w:tbl>
+      <w:tblPr>
+        <w:tblStyle w:val="Tabelraster"/>
+        <w:tblW w:w="0" w:type="auto"/>
+        <w:tblInd w:w="-2127" w:type="dxa"/>
+        <w:tblLook w:val="04A0" w:firstRow="1" w:lastRow="0" w:firstColumn="1" w:lastColumn="0" w:noHBand="0" w:noVBand="1"/>
+      </w:tblPr>
+      <w:tblGrid>
+        <w:gridCol w:w="3086"/>
+        <w:gridCol w:w="5760"/>
+      </w:tblGrid>
+      <w:tr>
+        <w:tc>
+          <w:tcPr>
+            <w:tcW w:w="3086" w:type="dxa"/>
+          </w:tcPr>
+          <w:p>
+            <w:pPr>
+              <w:pStyle w:val="Kop11"/>
+              <w:ind w:left="0" w:firstLine="0"/>
+            </w:pPr>
+            <w:r>
+              <w:t>Commonality</w:t>
+            </w:r>
+          </w:p>
+        </w:tc>
+        <w:tc>
+          <w:tcPr>
+            <w:tcW w:w="5760" w:type="dxa"/>
+          </w:tcPr>
+          <w:p>
+            <w:pPr>
+              <w:pStyle w:val="Kop11"/>
+              <w:ind w:left="0" w:firstLine="0"/>
+            </w:pPr>
+            <w:r>
+              <w:t>Variability</w:t>
+            </w:r>
+          </w:p>
+        </w:tc>
+      </w:tr>
+      <w:tr>
+        <w:tc>
+          <w:tcPr>
+            <w:tcW w:w="3086" w:type="dxa"/>
+          </w:tcPr>
+          <w:p>
+            <w:pPr>
+              <w:pStyle w:val="Kop11"/>
+              <w:ind w:left="0" w:firstLine="0"/>
+              <w:rPr>
+                <w:b w:val="0"/>
+              </w:rPr>
+            </w:pPr>
+            <w:r>
+              <w:rPr>
+                <w:b w:val="0"/>
+              </w:rPr>
+              <w:t>Slide</w:t>
+            </w:r>
+          </w:p>
+        </w:tc>
+        <w:tc>
+          <w:tcPr>
+            <w:tcW w:w="5760" w:type="dxa"/>
+          </w:tcPr>
+          <w:p>
+            <w:pPr>
+              <w:pStyle w:val="Kop11"/>
+              <w:ind w:left="0" w:firstLine="0"/>
+              <w:rPr>
+                <w:b w:val="0"/>
+              </w:rPr>
+            </w:pPr>
+            <w:r>
+              <w:rPr>
+                <w:b w:val="0"/>
+              </w:rPr>
+              <w:t>Slide-items</w:t>
+            </w:r>
+            <w:r>
+              <w:rPr>
+                <w:b w:val="0"/>
+              </w:rPr>
+              <w:t xml:space="preserve"> kunnen tekst-items of bimap-items zijn</w:t>
+            </w:r>
+          </w:p>
+        </w:tc>
+      </w:tr>
+      <w:tr>
+        <w:tc>
+          <w:tcPr>
+            <w:tcW w:w="3086" w:type="dxa"/>
+          </w:tcPr>
+          <w:p>
+            <w:pPr>
+              <w:pStyle w:val="Kop11"/>
+              <w:ind w:left="0" w:firstLine="0"/>
+              <w:rPr>
+                <w:b w:val="0"/>
+              </w:rPr>
+            </w:pPr>
+            <w:r>
+              <w:rPr>
+                <w:b w:val="0"/>
+              </w:rPr>
+              <w:t>Opslag</w:t>
+            </w:r>
+            <w:r>
+              <w:rPr>
+                <w:b w:val="0"/>
+              </w:rPr>
+              <w:t>formaat</w:t>
+            </w:r>
+          </w:p>
+        </w:tc>
+        <w:tc>
+          <w:tcPr>
+            <w:tcW w:w="5760" w:type="dxa"/>
+          </w:tcPr>
+          <w:p>
+            <w:pPr>
+              <w:pStyle w:val="Kop11"/>
+              <w:ind w:left="0" w:firstLine="0"/>
+              <w:rPr>
+                <w:b w:val="0"/>
+              </w:rPr>
+            </w:pPr>
+            <w:r>
+              <w:rPr>
+                <w:b w:val="0"/>
+              </w:rPr>
+              <w:t>XML, tekst</w:t>
+            </w:r>
+          </w:p>
+        </w:tc>
+      </w:tr>
+      <w:tr>
+        <w:tc>
+          <w:tcPr>
+            <w:tcW w:w="3086" w:type="dxa"/>
+          </w:tcPr>
+          <w:p>
+            <w:pPr>
+              <w:pStyle w:val="Kop11"/>
+              <w:ind w:left="0" w:firstLine="0"/>
+              <w:rPr>
+                <w:b w:val="0"/>
+              </w:rPr>
+            </w:pPr>
+            <w:r>
+              <w:rPr>
+                <w:b w:val="0"/>
+              </w:rPr>
+              <w:t>Presentatieformaat</w:t>
+            </w:r>
+          </w:p>
+        </w:tc>
+        <w:tc>
+          <w:tcPr>
+            <w:tcW w:w="5760" w:type="dxa"/>
+          </w:tcPr>
+          <w:p>
+            <w:pPr>
+              <w:pStyle w:val="Kop11"/>
+              <w:ind w:left="0" w:firstLine="0"/>
+              <w:rPr>
+                <w:b w:val="0"/>
+              </w:rPr>
+            </w:pPr>
+            <w:r>
+              <w:rPr>
+                <w:b w:val="0"/>
+              </w:rPr>
+              <w:t>Titel, verschillende items, verschillende levels, verschillende stijlen</w:t>
+            </w:r>
+          </w:p>
+        </w:tc>
+      </w:tr>
+      <w:tr>
+        <w:tc>
+          <w:tcPr>
+            <w:tcW w:w="3086" w:type="dxa"/>
+          </w:tcPr>
+          <w:p>
+            <w:pPr>
+              <w:pStyle w:val="Kop11"/>
+              <w:ind w:left="0" w:firstLine="0"/>
+              <w:rPr>
+                <w:b w:val="0"/>
+              </w:rPr>
+            </w:pPr>
+            <w:r>
+              <w:rPr>
+                <w:b w:val="0"/>
+              </w:rPr>
+              <w:t>Actie</w:t>
+            </w:r>
+          </w:p>
+        </w:tc>
+        <w:tc>
+          <w:tcPr>
+            <w:tcW w:w="5760" w:type="dxa"/>
+          </w:tcPr>
+          <w:p>
+            <w:pPr>
+              <w:pStyle w:val="Kop11"/>
+              <w:ind w:left="0" w:firstLine="0"/>
+              <w:rPr>
+                <w:b w:val="0"/>
+              </w:rPr>
+            </w:pPr>
+            <w:r>
+              <w:rPr>
+                <w:b w:val="0"/>
+              </w:rPr>
+              <w:t>Opslaan, inlezen, navigeren</w:t>
+            </w:r>
+          </w:p>
+        </w:tc>
+      </w:tr>
+    </w:tbl>
+    <w:p>
+      <w:pPr>
+        <w:pStyle w:val="Kop11"/>
+        <w:ind w:left="-2127" w:firstLine="0"/>
+      </w:pPr>
+    </w:p>
+    <w:p>
+      <w:pPr>
+        <w:pStyle w:val="Kop11"/>
+        <w:ind w:left="-2127" w:firstLine="0"/>
+      </w:pPr>
+    </w:p>
+    <w:p>
+      <w:pPr>
+        <w:spacing w:line="240" w:lineRule="auto"/>
+        <w:rPr>
+          <w:b/>
+        </w:rPr>
+      </w:pPr>
+      <w:r>
+        <w:br w:type="page"/>
+      </w:r>
+    </w:p>
+    <w:p>
+      <w:pPr>
+        <w:pStyle w:val="Kop11"/>
+        <w:ind w:left="-2127" w:firstLine="0"/>
+      </w:pPr>
+      <w:r>
+        <w:lastRenderedPageBreak/>
+        <w:t>Opdracht 2  Ontwerp</w:t>
+      </w:r>
+    </w:p>
+    <w:p>
+      <w:pPr>
+        <w:pStyle w:val="Kop21"/>
+        <w:ind w:left="-2127" w:firstLine="0"/>
+      </w:pPr>
+    </w:p>
+    <w:p>
+      <w:pPr>
+        <w:ind w:left="-2127"/>
+      </w:pPr>
+      <w:r>
+        <w:t>MVC pattern</w:t>
+      </w:r>
+    </w:p>
+    <w:p>
+      <w:pPr>
+        <w:ind w:left="-2127"/>
+      </w:pPr>
+      <w:r>
+        <w:t>Geeft gelijk een duidelijke indeling van de applicatie in model, view en controller.</w:t>
+      </w:r>
+    </w:p>
+    <w:p>
+      <w:pPr>
+        <w:ind w:left="-2127"/>
+      </w:pPr>
+    </w:p>
+    <w:p>
+      <w:pPr>
+        <w:ind w:left="-2127"/>
+      </w:pPr>
+      <w:r>
+        <w:t>Composite pattern</w:t>
+      </w:r>
+    </w:p>
+    <w:p>
+      <w:pPr>
+        <w:ind w:left="-2127"/>
+      </w:pPr>
+      <w:r>
+        <w:t>Presentation, slide en slide-items kunnen worden gegeoten in het model wat de compiste pattern beschrijft.</w:t>
+      </w:r>
+    </w:p>
+    <w:p>
+      <w:pPr>
+        <w:ind w:left="-2127"/>
       </w:pPr>
       <w:bookmarkStart w:id="0" w:name="_GoBack"/>
       <w:bookmarkEnd w:id="0"/>
-      <w:r>
-        <w:rPr>
-          <w:b/>
-        </w:rPr>
-        <w:lastRenderedPageBreak/>
-        <w:t>Acties</w:t>
-      </w:r>
-    </w:p>
-    <w:p>
-      <w:pPr>
-        <w:ind w:left="-2127"/>
-      </w:pPr>
-      <w:r>
-        <w:t>Een presentatie inlezen</w:t>
-      </w:r>
-    </w:p>
-    <w:p>
-      <w:pPr>
-        <w:ind w:left="-2127"/>
-      </w:pPr>
-      <w:r>
-        <w:t>Een nieuwe presentatie starten</w:t>
-      </w:r>
-    </w:p>
-    <w:p>
-      <w:pPr>
-        <w:ind w:left="-2127"/>
-      </w:pPr>
-      <w:r>
-        <w:t>Een presentatie opslaan</w:t>
-      </w:r>
-    </w:p>
-    <w:p>
-      <w:pPr>
-        <w:ind w:left="-2127"/>
-      </w:pPr>
-      <w:r>
-        <w:t>Een presentatie afsluiten</w:t>
-      </w:r>
-    </w:p>
-    <w:p>
-      <w:pPr>
-        <w:ind w:left="-2127"/>
-      </w:pPr>
-    </w:p>
-    <w:p>
-      <w:pPr>
-        <w:ind w:left="-2127"/>
-      </w:pPr>
-      <w:r>
-        <w:t>Naar een bepaalde slide gaan</w:t>
-      </w:r>
-    </w:p>
-    <w:p>
-      <w:pPr>
-        <w:ind w:left="-2127"/>
-      </w:pPr>
-      <w:r>
-        <w:t>Navigeren door de slides</w:t>
-      </w:r>
-      <w:r>
-        <w:t xml:space="preserve"> (naar voren en naar achteren)</w:t>
-      </w:r>
-    </w:p>
-    <w:p>
-      <w:pPr>
-        <w:ind w:left="-2127"/>
-      </w:pPr>
-    </w:p>
-    <w:p>
-      <w:pPr>
-        <w:pStyle w:val="Kop11"/>
-        <w:ind w:left="-2127" w:firstLine="0"/>
-      </w:pPr>
-      <w:r>
-        <w:t>Regels</w:t>
-      </w:r>
-    </w:p>
-    <w:p>
-      <w:pPr>
-        <w:pStyle w:val="Kop11"/>
-        <w:ind w:left="-2127" w:firstLine="0"/>
-        <w:rPr>
-          <w:b w:val="0"/>
-        </w:rPr>
-      </w:pPr>
-      <w:r>
-        <w:rPr>
-          <w:b w:val="0"/>
-        </w:rPr>
-        <w:t xml:space="preserve">Bij </w:t>
-      </w:r>
-      <w:r>
-        <w:rPr>
-          <w:b w:val="0"/>
-        </w:rPr>
-        <w:t>het openen van een presentatie wordt altijd de 1ste slide getoond.</w:t>
-      </w:r>
-    </w:p>
-    <w:p>
-      <w:pPr>
-        <w:pStyle w:val="Kop11"/>
-        <w:ind w:left="-2127" w:firstLine="0"/>
-        <w:rPr>
-          <w:b w:val="0"/>
-        </w:rPr>
-      </w:pPr>
-      <w:r>
-        <w:rPr>
-          <w:b w:val="0"/>
-        </w:rPr>
-        <w:t xml:space="preserve">Slides zijn alleen leesbaar, niet </w:t>
-      </w:r>
-      <w:proofErr w:type="spellStart"/>
-      <w:r>
-        <w:rPr>
-          <w:b w:val="0"/>
-        </w:rPr>
-        <w:t>wijzigbaar</w:t>
-      </w:r>
-      <w:proofErr w:type="spellEnd"/>
-      <w:r>
-        <w:rPr>
-          <w:b w:val="0"/>
-        </w:rPr>
-        <w:t>.</w:t>
-      </w:r>
-    </w:p>
-    <w:p>
-      <w:pPr>
-        <w:pStyle w:val="Kop11"/>
-        <w:ind w:left="-2127" w:firstLine="0"/>
-        <w:rPr>
-          <w:b w:val="0"/>
-        </w:rPr>
-      </w:pPr>
-      <w:r>
-        <w:rPr>
-          <w:b w:val="0"/>
-        </w:rPr>
-        <w:t>Navigeren moet mogelijk zijn met menu-items of met het toetsenbord.</w:t>
-      </w:r>
-    </w:p>
-    <w:p>
-      <w:pPr>
-        <w:spacing w:line="240" w:lineRule="auto"/>
-        <w:rPr>
-          <w:b/>
-        </w:rPr>
-      </w:pPr>
-      <w:r>
-        <w:br w:type="page"/>
-      </w:r>
-    </w:p>
-    <w:p>
-      <w:pPr>
-        <w:pStyle w:val="Kop11"/>
-        <w:ind w:left="-2127" w:firstLine="0"/>
-      </w:pPr>
-      <w:r>
-        <w:lastRenderedPageBreak/>
-        <w:t>Opdracht 2  Ontwerp</w:t>
-      </w:r>
-    </w:p>
-    <w:p>
-      <w:pPr>
-        <w:pStyle w:val="Kop21"/>
-        <w:ind w:left="-2127" w:firstLine="0"/>
+    </w:p>
+    <w:p>
+      <w:pPr>
+        <w:ind w:left="-2127"/>
+      </w:pPr>
+    </w:p>
+    <w:p>
+      <w:pPr>
+        <w:ind w:left="-2127"/>
+      </w:pPr>
+      <w:r>
+        <w:t>Bridge?</w:t>
+      </w:r>
+    </w:p>
+    <w:p>
+      <w:pPr>
+        <w:ind w:left="-2127"/>
+      </w:pPr>
+      <w:r>
+        <w:t>Niet?</w:t>
+      </w:r>
+    </w:p>
+    <w:p>
+      <w:pPr>
+        <w:ind w:left="-2127"/>
+      </w:pPr>
+    </w:p>
+    <w:p>
+      <w:pPr>
+        <w:ind w:left="-2127"/>
+      </w:pPr>
+      <w:r>
+        <w:t>Strategy</w:t>
+      </w:r>
+    </w:p>
+    <w:p>
+      <w:pPr>
+        <w:ind w:left="-2127"/>
+      </w:pPr>
+      <w:r>
+        <w:t xml:space="preserve">Voor de </w:t>
+      </w:r>
+      <w:r>
+        <w:t xml:space="preserve">verschillende </w:t>
+      </w:r>
+      <w:r>
+        <w:t>slide-items</w:t>
+      </w:r>
+      <w:r>
+        <w:t xml:space="preserve"> en opslagformaten.</w:t>
+      </w:r>
+    </w:p>
+    <w:p>
+      <w:pPr>
+        <w:ind w:left="-2127"/>
+      </w:pPr>
+    </w:p>
+    <w:p>
+      <w:pPr>
+        <w:ind w:left="-2127"/>
+      </w:pPr>
+      <w:r>
+        <w:t>Observer pattern:</w:t>
+      </w:r>
+    </w:p>
+    <w:p>
+      <w:pPr>
+        <w:ind w:left="-2127"/>
+      </w:pPr>
+      <w:r>
+        <w:t>Voor het h</w:t>
+      </w:r>
+      <w:r>
+        <w:t>et communic</w:t>
+      </w:r>
+      <w:r>
+        <w:t xml:space="preserve">eren van wijzigingen op een slide </w:t>
+      </w:r>
+      <w:r>
+        <w:t>kan het observer pattern worden ingezet.</w:t>
+      </w:r>
+    </w:p>
+    <w:p>
+      <w:pPr>
+        <w:ind w:left="-2127"/>
+      </w:pPr>
+    </w:p>
+    <w:p>
+      <w:pPr>
+        <w:ind w:left="-2127"/>
+      </w:pPr>
+      <w:r>
+        <w:t>Abstract factory pattern:</w:t>
+      </w:r>
+    </w:p>
+    <w:p>
+      <w:pPr>
+        <w:ind w:left="-2127"/>
+      </w:pPr>
+      <w:r>
+        <w:t>Concreet opslagformaat.</w:t>
+      </w:r>
+    </w:p>
+    <w:p>
+      <w:pPr>
+        <w:ind w:left="-2127"/>
+      </w:pPr>
+    </w:p>
+    <w:p>
+      <w:pPr>
+        <w:ind w:left="-2127"/>
+      </w:pPr>
+      <w:r>
+        <w:t>Iterator?</w:t>
+      </w:r>
+    </w:p>
+    <w:p>
+      <w:pPr>
+        <w:ind w:left="-2127"/>
+      </w:pPr>
+    </w:p>
+    <w:p>
+      <w:pPr>
+        <w:ind w:left="-2127"/>
+      </w:pPr>
+    </w:p>
+    <w:p>
+      <w:pPr>
+        <w:ind w:left="-2127"/>
+      </w:pPr>
+    </w:p>
+    <w:p>
+      <w:pPr>
+        <w:ind w:left="-2127"/>
       </w:pPr>
     </w:p>
     <w:p>
@@ -932,7 +1633,7 @@
         <w:rStyle w:val="Paginanummer"/>
         <w:noProof/>
       </w:rPr>
-      <w:t>2</w:t>
+      <w:t>5</w:t>
     </w:r>
     <w:r>
       <w:rPr>
@@ -1017,13 +1718,8 @@
       <w:t>Eindopdracht</w:t>
     </w:r>
     <w:r>
-      <w:t xml:space="preserve"> Design </w:t>
+      <w:t xml:space="preserve"> Design patterns</w:t>
     </w:r>
-    <w:proofErr w:type="spellStart"/>
-    <w:r>
-      <w:t>patterns</w:t>
-    </w:r>
-    <w:proofErr w:type="spellEnd"/>
     <w:r>
       <w:t xml:space="preserve"> IM0102</w:t>
     </w:r>
@@ -1040,13 +1736,8 @@
       </w:tabs>
     </w:pPr>
     <w:r>
-      <w:t xml:space="preserve">Open </w:t>
+      <w:t>Open universiteitCursustitel</w:t>
     </w:r>
-    <w:proofErr w:type="spellStart"/>
-    <w:r>
-      <w:t>universiteitCursustitel</w:t>
-    </w:r>
-    <w:proofErr w:type="spellEnd"/>
   </w:p>
 </w:hdr>
 </file>
@@ -2406,6 +3097,8 @@
     <w:lsdException w:name="Table Subtle 2" w:semiHidden="1" w:unhideWhenUsed="1"/>
     <w:lsdException w:name="Table Web 1" w:semiHidden="1" w:unhideWhenUsed="1"/>
     <w:lsdException w:name="Table Web 2" w:semiHidden="1" w:unhideWhenUsed="1"/>
+    <w:lsdException w:name="Table Web 3" w:semiHidden="1" w:unhideWhenUsed="1"/>
+    <w:lsdException w:name="Table Theme" w:semiHidden="1" w:unhideWhenUsed="1"/>
     <w:lsdException w:name="Placeholder Text" w:semiHidden="1" w:uiPriority="99"/>
     <w:lsdException w:name="No Spacing" w:uiPriority="1" w:qFormat="1"/>
     <w:lsdException w:name="Light Shading" w:uiPriority="60"/>
@@ -2802,6 +3495,21 @@
       <w:ind w:hanging="1680"/>
     </w:pPr>
   </w:style>
+  <w:style w:type="table" w:styleId="Tabelraster">
+    <w:name w:val="Table Grid"/>
+    <w:basedOn w:val="Standaardtabel"/>
+    <w:rsid w:val="00004DBD"/>
+    <w:tblPr>
+      <w:tblBorders>
+        <w:top w:val="single" w:sz="4" w:space="0" w:color="auto"/>
+        <w:left w:val="single" w:sz="4" w:space="0" w:color="auto"/>
+        <w:bottom w:val="single" w:sz="4" w:space="0" w:color="auto"/>
+        <w:right w:val="single" w:sz="4" w:space="0" w:color="auto"/>
+        <w:insideH w:val="single" w:sz="4" w:space="0" w:color="auto"/>
+        <w:insideV w:val="single" w:sz="4" w:space="0" w:color="auto"/>
+      </w:tblBorders>
+    </w:tblPr>
+  </w:style>
 </w:styles>
 </file>
 
@@ -3095,7 +3803,7 @@
 </file>
 
 <file path=customXml/itemProps1.xml><?xml version="1.0" encoding="utf-8"?>
-<ds:datastoreItem xmlns:ds="http://schemas.openxmlformats.org/officeDocument/2006/customXml" ds:itemID="{F5278FD5-537C-4FDC-ADA6-68F8216309BB}">
+<ds:datastoreItem xmlns:ds="http://schemas.openxmlformats.org/officeDocument/2006/customXml" ds:itemID="{25123DA0-14E6-4D7A-B095-2F00BE43F931}">
   <ds:schemaRefs>
     <ds:schemaRef ds:uri="http://schemas.openxmlformats.org/officeDocument/2006/bibliography"/>
   </ds:schemaRefs>

</xml_diff>

<commit_message>
ontwerp en analyse uitgebreid, nog te maken keuzes toegevoegd
</commit_message>
<xml_diff>
--- a/documentatie/EindopdrachtVerslag-IM0102.docx
+++ b/documentatie/EindopdrachtVerslag-IM0102.docx
@@ -70,29 +70,34 @@
           <w:i/>
         </w:rPr>
       </w:pPr>
-      <w:proofErr w:type="spellStart"/>
       <w:r>
         <w:rPr>
           <w:i/>
         </w:rPr>
         <w:lastRenderedPageBreak/>
-        <w:t>Orla</w:t>
-      </w:r>
-      <w:proofErr w:type="spellEnd"/>
+        <w:t xml:space="preserve">Orla </w:t>
+      </w:r>
       <w:r>
         <w:rPr>
           <w:i/>
         </w:rPr>
-        <w:t xml:space="preserve"> </w:t>
-      </w:r>
-      <w:proofErr w:type="spellStart"/>
-      <w:r>
+        <w:t>Dijkink</w:t>
+      </w:r>
+    </w:p>
+    <w:p>
+      <w:pPr>
+        <w:pStyle w:val="Plattetekst1"/>
+        <w:ind w:left="-2127"/>
         <w:rPr>
           <w:i/>
         </w:rPr>
-        <w:t>Dijkink</w:t>
-      </w:r>
-      <w:proofErr w:type="spellEnd"/>
+      </w:pPr>
+      <w:r>
+        <w:rPr>
+          <w:i/>
+        </w:rPr>
+        <w:t>851949819</w:t>
+      </w:r>
     </w:p>
     <w:p>
       <w:pPr>
@@ -106,15 +111,22 @@
         <w:rPr>
           <w:i/>
         </w:rPr>
-        <w:t>8519</w:t>
-      </w:r>
-      <w:bookmarkStart w:id="0" w:name="_GoBack"/>
-      <w:bookmarkEnd w:id="0"/>
-      <w:r>
+        <w:t>Nico den Braber</w:t>
+      </w:r>
+    </w:p>
+    <w:p>
+      <w:pPr>
+        <w:pStyle w:val="Plattetekst1"/>
+        <w:ind w:left="-2127"/>
         <w:rPr>
           <w:i/>
         </w:rPr>
-        <w:t>49819</w:t>
+      </w:pPr>
+      <w:r>
+        <w:rPr>
+          <w:i/>
+        </w:rPr>
+        <w:t>851939483</w:t>
       </w:r>
     </w:p>
     <w:p>
@@ -125,73 +137,27 @@
           <w:i/>
         </w:rPr>
       </w:pPr>
-      <w:r>
+    </w:p>
+    <w:p>
+      <w:pPr>
+        <w:pStyle w:val="Plattetekst1"/>
+        <w:ind w:left="-2127"/>
         <w:rPr>
           <w:i/>
         </w:rPr>
-        <w:t>Nico den Braber</w:t>
-      </w:r>
+      </w:pPr>
     </w:p>
     <w:p>
       <w:pPr>
         <w:pStyle w:val="Plattetekst1"/>
         <w:ind w:left="-2127"/>
+      </w:pPr>
+      <w:r>
         <w:rPr>
           <w:i/>
         </w:rPr>
-      </w:pPr>
-      <w:r>
-        <w:rPr>
-          <w:i/>
-        </w:rPr>
-        <w:t>851939483</w:t>
-      </w:r>
-    </w:p>
-    <w:p>
-      <w:pPr>
-        <w:pStyle w:val="Plattetekst1"/>
-        <w:ind w:left="-2127"/>
-        <w:rPr>
-          <w:i/>
-        </w:rPr>
-      </w:pPr>
-    </w:p>
-    <w:p>
-      <w:pPr>
-        <w:pStyle w:val="Plattetekst1"/>
-        <w:ind w:left="-2127"/>
-        <w:rPr>
-          <w:i/>
-        </w:rPr>
-      </w:pPr>
-    </w:p>
-    <w:p>
-      <w:pPr>
-        <w:pStyle w:val="Plattetekst1"/>
-        <w:ind w:left="-2127"/>
-      </w:pPr>
-      <w:proofErr w:type="spellStart"/>
-      <w:r>
-        <w:rPr>
-          <w:i/>
-        </w:rPr>
-        <w:t>Orla</w:t>
-      </w:r>
-      <w:proofErr w:type="spellEnd"/>
-      <w:r>
-        <w:rPr>
-          <w:i/>
-        </w:rPr>
-        <w:t xml:space="preserve"> </w:t>
-      </w:r>
-      <w:proofErr w:type="spellStart"/>
-      <w:r>
-        <w:rPr>
-          <w:i/>
-        </w:rPr>
-        <w:t>Dijkink</w:t>
-      </w:r>
-      <w:proofErr w:type="spellEnd"/>
+        <w:t>Orla Dijkink</w:t>
+      </w:r>
     </w:p>
     <w:p>
       <w:pPr>
@@ -373,6 +339,23 @@
       <w:pPr>
         <w:ind w:left="-2127"/>
       </w:pPr>
+      <w:r>
+        <w:t xml:space="preserve">Een presentatie </w:t>
+      </w:r>
+      <w:r>
+        <w:t>bevat</w:t>
+      </w:r>
+      <w:r>
+        <w:t xml:space="preserve"> 1 of meer threads</w:t>
+      </w:r>
+      <w:r>
+        <w:t>.</w:t>
+      </w:r>
+    </w:p>
+    <w:p>
+      <w:pPr>
+        <w:ind w:left="-2127"/>
+      </w:pPr>
     </w:p>
     <w:p>
       <w:pPr>
@@ -395,15 +378,7 @@
         <w:ind w:left="-2127"/>
       </w:pPr>
       <w:r>
-        <w:t xml:space="preserve">Een slide bevat een nummer </w:t>
-      </w:r>
-      <w:proofErr w:type="spellStart"/>
-      <w:r>
-        <w:t>em</w:t>
-      </w:r>
-      <w:proofErr w:type="spellEnd"/>
-      <w:r>
-        <w:t xml:space="preserve"> het totaal</w:t>
+        <w:t>Een slide bevat een nummer em het totaal</w:t>
       </w:r>
       <w:r>
         <w:t xml:space="preserve"> </w:t>
@@ -429,29 +404,19 @@
       <w:pPr>
         <w:ind w:left="-2127"/>
       </w:pPr>
-      <w:proofErr w:type="spellStart"/>
       <w:r>
         <w:t>Slide</w:t>
       </w:r>
       <w:r>
         <w:t>Item</w:t>
       </w:r>
-      <w:proofErr w:type="spellEnd"/>
-    </w:p>
-    <w:p>
-      <w:pPr>
-        <w:ind w:left="-2127"/>
-      </w:pPr>
-      <w:r>
-        <w:t xml:space="preserve">Een slide-item is een tekst-item of een </w:t>
-      </w:r>
-      <w:proofErr w:type="spellStart"/>
-      <w:r>
-        <w:t>bitmap</w:t>
-      </w:r>
-      <w:proofErr w:type="spellEnd"/>
-      <w:r>
-        <w:t xml:space="preserve">-item. </w:t>
+    </w:p>
+    <w:p>
+      <w:pPr>
+        <w:ind w:left="-2127"/>
+      </w:pPr>
+      <w:r>
+        <w:t xml:space="preserve">Een slide-item is een tekst-item of een bitmap-item. </w:t>
       </w:r>
     </w:p>
     <w:p>
@@ -483,11 +448,7 @@
         <w:t>Het bestand bevat alle infor</w:t>
       </w:r>
       <w:r>
-        <w:t xml:space="preserve">matie om de presentatie in het </w:t>
-      </w:r>
-      <w:proofErr w:type="spellStart"/>
-      <w:r>
-        <w:t>J</w:t>
+        <w:t>matie om de presentatie in het J</w:t>
       </w:r>
       <w:r>
         <w:t>abberP</w:t>
@@ -496,11 +457,7 @@
         <w:t>o</w:t>
       </w:r>
       <w:r>
-        <w:t>int</w:t>
-      </w:r>
-      <w:proofErr w:type="spellEnd"/>
-      <w:r>
-        <w:t xml:space="preserve"> programma te tonen.</w:t>
+        <w:t>int programma te tonen.</w:t>
       </w:r>
     </w:p>
     <w:p>
@@ -567,43 +524,46 @@
         <w:ind w:left="-2127"/>
       </w:pPr>
       <w:r>
-        <w:t>Een selectie van slides uit de presentatie</w:t>
-      </w:r>
-      <w:r>
-        <w:t xml:space="preserve"> die op een computer kunnen worden getoond.</w:t>
-      </w:r>
-    </w:p>
-    <w:p>
-      <w:pPr>
-        <w:ind w:left="-2127"/>
-      </w:pPr>
-      <w:r>
-        <w:t>Slid</w:t>
-      </w:r>
-      <w:r>
-        <w:t>es worden getoond op volgorde</w:t>
-      </w:r>
-      <w:r>
-        <w:t xml:space="preserve"> </w:t>
-      </w:r>
-      <w:r>
-        <w:t>zoals opgenomen in de thread</w:t>
-      </w:r>
-    </w:p>
-    <w:p>
-      <w:pPr>
-        <w:ind w:left="-2127"/>
-      </w:pPr>
-    </w:p>
-    <w:p>
-      <w:pPr>
-        <w:ind w:left="-2127"/>
-      </w:pPr>
-      <w:proofErr w:type="spellStart"/>
+        <w:t xml:space="preserve">Een </w:t>
+      </w:r>
+      <w:r>
+        <w:t xml:space="preserve">thread is een </w:t>
+      </w:r>
+      <w:r>
+        <w:t>selectie van slides</w:t>
+      </w:r>
+      <w:r>
+        <w:t>.</w:t>
+      </w:r>
+    </w:p>
+    <w:p>
+      <w:pPr>
+        <w:ind w:left="-2127"/>
+      </w:pPr>
+      <w:r>
+        <w:t>Een thread bepaald welke slides worden getoond.</w:t>
+      </w:r>
+    </w:p>
+    <w:p>
+      <w:pPr>
+        <w:ind w:left="-2127"/>
+      </w:pPr>
+      <w:r>
+        <w:t>Een thread bepaald de volgorde in welke de slides worden getoond.</w:t>
+      </w:r>
+    </w:p>
+    <w:p>
+      <w:pPr>
+        <w:ind w:left="-2127"/>
+      </w:pPr>
+    </w:p>
+    <w:p>
+      <w:pPr>
+        <w:ind w:left="-2127"/>
+      </w:pPr>
       <w:r>
         <w:t>Slidenumber</w:t>
       </w:r>
-      <w:proofErr w:type="spellEnd"/>
     </w:p>
     <w:p>
       <w:pPr>
@@ -612,11 +572,6 @@
       <w:r>
         <w:t>Het nummer van de slide zoals die is opgenomen in de presentatie</w:t>
       </w:r>
-    </w:p>
-    <w:p>
-      <w:pPr>
-        <w:ind w:left="-2127"/>
-      </w:pPr>
     </w:p>
     <w:p>
       <w:pPr>
@@ -704,15 +659,7 @@
         <w:ind w:left="-2127"/>
       </w:pPr>
       <w:r>
-        <w:t xml:space="preserve">Een slide-item kan een tekst-item zijn of een </w:t>
-      </w:r>
-      <w:proofErr w:type="spellStart"/>
-      <w:r>
-        <w:t>bitmap</w:t>
-      </w:r>
-      <w:proofErr w:type="spellEnd"/>
-      <w:r>
-        <w:t>-item</w:t>
+        <w:t>Een slide-item kan een tekst-item zijn of een bitmap-item</w:t>
       </w:r>
       <w:r>
         <w:t>.</w:t>
@@ -893,28 +840,15 @@
         <w:ind w:left="-2127"/>
       </w:pPr>
       <w:r>
-        <w:t xml:space="preserve">Een slide-item kunnen </w:t>
-      </w:r>
-      <w:proofErr w:type="spellStart"/>
-      <w:r>
-        <w:t>kopieren</w:t>
-      </w:r>
-      <w:proofErr w:type="spellEnd"/>
-    </w:p>
-    <w:p>
-      <w:pPr>
-        <w:ind w:left="-2127"/>
-      </w:pPr>
-      <w:r>
-        <w:t xml:space="preserve">De  volgorde van </w:t>
-      </w:r>
-      <w:proofErr w:type="spellStart"/>
-      <w:r>
-        <w:t>slite</w:t>
-      </w:r>
-      <w:proofErr w:type="spellEnd"/>
-      <w:r>
-        <w:t>-items kunnen veranderen</w:t>
+        <w:t>Een slide-item kunnen kopieren</w:t>
+      </w:r>
+    </w:p>
+    <w:p>
+      <w:pPr>
+        <w:ind w:left="-2127"/>
+      </w:pPr>
+      <w:r>
+        <w:t>De  volgorde van slite-items kunnen veranderen</w:t>
       </w:r>
     </w:p>
     <w:p>
@@ -1133,21 +1067,7 @@
         <w:rPr>
           <w:b w:val="0"/>
         </w:rPr>
-        <w:t xml:space="preserve">Gebruik van interfaces of abstracte classes </w:t>
-      </w:r>
-      <w:proofErr w:type="spellStart"/>
-      <w:r>
-        <w:rPr>
-          <w:b w:val="0"/>
-        </w:rPr>
-        <w:t>ipv</w:t>
-      </w:r>
-      <w:proofErr w:type="spellEnd"/>
-      <w:r>
-        <w:rPr>
-          <w:b w:val="0"/>
-        </w:rPr>
-        <w:t xml:space="preserve"> de concrete </w:t>
+        <w:t xml:space="preserve">Gebruik van interfaces of abstracte classes ipv de concrete </w:t>
       </w:r>
       <w:r>
         <w:rPr>
@@ -1168,21 +1088,7 @@
         <w:rPr>
           <w:b w:val="0"/>
         </w:rPr>
-        <w:t xml:space="preserve">Gebruik van </w:t>
-      </w:r>
-      <w:proofErr w:type="spellStart"/>
-      <w:r>
-        <w:rPr>
-          <w:b w:val="0"/>
-        </w:rPr>
-        <w:t>ipv</w:t>
-      </w:r>
-      <w:proofErr w:type="spellEnd"/>
-      <w:r>
-        <w:rPr>
-          <w:b w:val="0"/>
-        </w:rPr>
-        <w:t xml:space="preserve"> overerving</w:t>
+        <w:t>Gebruik van ipv overerving</w:t>
       </w:r>
     </w:p>
     <w:p>
@@ -1197,31 +1103,8 @@
         <w:rPr>
           <w:b w:val="0"/>
         </w:rPr>
-        <w:t xml:space="preserve">Het gebruik van classes dient gescheiden te worden van het </w:t>
-      </w:r>
-      <w:proofErr w:type="spellStart"/>
-      <w:r>
-        <w:rPr>
-          <w:b w:val="0"/>
-        </w:rPr>
-        <w:t>creeren</w:t>
-      </w:r>
-      <w:proofErr w:type="spellEnd"/>
-      <w:r>
-        <w:rPr>
-          <w:b w:val="0"/>
-        </w:rPr>
-        <w:t xml:space="preserve"> van objecten.</w:t>
-      </w:r>
-    </w:p>
-    <w:p>
-      <w:pPr>
-        <w:pStyle w:val="Kop11"/>
-        <w:ind w:left="-2127" w:firstLine="0"/>
-        <w:rPr>
-          <w:b w:val="0"/>
-        </w:rPr>
-      </w:pPr>
+        <w:t>Het gebruik van classes dient gescheiden te worden van het creeren van objecten.</w:t>
+      </w:r>
     </w:p>
     <w:p>
       <w:pPr>
@@ -1283,11 +1166,9 @@
               <w:pStyle w:val="Kop11"/>
               <w:ind w:left="0" w:firstLine="0"/>
             </w:pPr>
-            <w:proofErr w:type="spellStart"/>
             <w:r>
               <w:t>Commonality</w:t>
             </w:r>
-            <w:proofErr w:type="spellEnd"/>
           </w:p>
         </w:tc>
         <w:tc>
@@ -1299,11 +1180,9 @@
               <w:pStyle w:val="Kop11"/>
               <w:ind w:left="0" w:firstLine="0"/>
             </w:pPr>
-            <w:proofErr w:type="spellStart"/>
             <w:r>
               <w:t>Variability</w:t>
             </w:r>
-            <w:proofErr w:type="spellEnd"/>
           </w:p>
         </w:tc>
       </w:tr>
@@ -1350,21 +1229,7 @@
               <w:rPr>
                 <w:b w:val="0"/>
               </w:rPr>
-              <w:t xml:space="preserve"> kunnen tekst-items of </w:t>
-            </w:r>
-            <w:proofErr w:type="spellStart"/>
-            <w:r>
-              <w:rPr>
-                <w:b w:val="0"/>
-              </w:rPr>
-              <w:t>bimap</w:t>
-            </w:r>
-            <w:proofErr w:type="spellEnd"/>
-            <w:r>
-              <w:rPr>
-                <w:b w:val="0"/>
-              </w:rPr>
-              <w:t>-items zijn</w:t>
+              <w:t xml:space="preserve"> kunnen tekst-items of bimap-items zijn</w:t>
             </w:r>
           </w:p>
         </w:tc>
@@ -1546,13 +1411,8 @@
         <w:ind w:left="-2127"/>
       </w:pPr>
       <w:r>
-        <w:t xml:space="preserve">MVC </w:t>
-      </w:r>
-      <w:proofErr w:type="spellStart"/>
-      <w:r>
-        <w:t>pattern</w:t>
-      </w:r>
-      <w:proofErr w:type="spellEnd"/>
+        <w:t>MVC pattern</w:t>
+      </w:r>
     </w:p>
     <w:p>
       <w:pPr>
@@ -1571,50 +1431,16 @@
       <w:pPr>
         <w:ind w:left="-2127"/>
       </w:pPr>
-      <w:proofErr w:type="spellStart"/>
-      <w:r>
-        <w:t>Composite</w:t>
-      </w:r>
-      <w:proofErr w:type="spellEnd"/>
-      <w:r>
-        <w:t xml:space="preserve"> </w:t>
-      </w:r>
-      <w:proofErr w:type="spellStart"/>
-      <w:r>
-        <w:t>pattern</w:t>
-      </w:r>
-      <w:proofErr w:type="spellEnd"/>
-    </w:p>
-    <w:p>
-      <w:pPr>
-        <w:ind w:left="-2127"/>
-      </w:pPr>
-      <w:r>
-        <w:t xml:space="preserve">Presentation, slide en slide-items kunnen worden </w:t>
-      </w:r>
-      <w:proofErr w:type="spellStart"/>
-      <w:r>
-        <w:t>gegeoten</w:t>
-      </w:r>
-      <w:proofErr w:type="spellEnd"/>
-      <w:r>
-        <w:t xml:space="preserve"> in het model wat de </w:t>
-      </w:r>
-      <w:proofErr w:type="spellStart"/>
-      <w:r>
-        <w:t>compiste</w:t>
-      </w:r>
-      <w:proofErr w:type="spellEnd"/>
-      <w:r>
-        <w:t xml:space="preserve"> </w:t>
-      </w:r>
-      <w:proofErr w:type="spellStart"/>
-      <w:r>
-        <w:t>pattern</w:t>
-      </w:r>
-      <w:proofErr w:type="spellEnd"/>
-      <w:r>
-        <w:t xml:space="preserve"> beschrijft.</w:t>
+      <w:r>
+        <w:t>Composite pattern</w:t>
+      </w:r>
+    </w:p>
+    <w:p>
+      <w:pPr>
+        <w:ind w:left="-2127"/>
+      </w:pPr>
+      <w:r>
+        <w:t>Presentation, slide en slide-items kunnen worden gegeoten in het model wat de compiste pattern beschrijft.</w:t>
       </w:r>
     </w:p>
     <w:p>
@@ -1652,11 +1478,9 @@
       <w:pPr>
         <w:ind w:left="-2127"/>
       </w:pPr>
-      <w:proofErr w:type="spellStart"/>
       <w:r>
         <w:t>Strategy</w:t>
       </w:r>
-      <w:proofErr w:type="spellEnd"/>
     </w:p>
     <w:p>
       <w:pPr>
@@ -1684,91 +1508,38 @@
       <w:pPr>
         <w:ind w:left="-2127"/>
       </w:pPr>
-      <w:proofErr w:type="spellStart"/>
-      <w:r>
-        <w:t>Observer</w:t>
-      </w:r>
-      <w:proofErr w:type="spellEnd"/>
-      <w:r>
-        <w:t xml:space="preserve"> </w:t>
-      </w:r>
-      <w:proofErr w:type="spellStart"/>
-      <w:r>
-        <w:t>pattern</w:t>
-      </w:r>
-      <w:proofErr w:type="spellEnd"/>
-      <w:r>
-        <w:t>:</w:t>
-      </w:r>
-    </w:p>
-    <w:p>
-      <w:pPr>
-        <w:ind w:left="-2127"/>
-      </w:pPr>
-      <w:r>
-        <w:t xml:space="preserve">Voor het </w:t>
-      </w:r>
-      <w:proofErr w:type="spellStart"/>
-      <w:r>
-        <w:t>h</w:t>
-      </w:r>
-      <w:r>
-        <w:t>et</w:t>
-      </w:r>
-      <w:proofErr w:type="spellEnd"/>
-      <w:r>
-        <w:t xml:space="preserve"> communic</w:t>
+      <w:r>
+        <w:t>Observer pattern:</w:t>
+      </w:r>
+    </w:p>
+    <w:p>
+      <w:pPr>
+        <w:ind w:left="-2127"/>
+      </w:pPr>
+      <w:r>
+        <w:t>Voor het h</w:t>
+      </w:r>
+      <w:r>
+        <w:t>et communic</w:t>
       </w:r>
       <w:r>
         <w:t xml:space="preserve">eren van wijzigingen op een slide </w:t>
       </w:r>
       <w:r>
-        <w:t xml:space="preserve">kan het </w:t>
-      </w:r>
-      <w:proofErr w:type="spellStart"/>
-      <w:r>
-        <w:t>observer</w:t>
-      </w:r>
-      <w:proofErr w:type="spellEnd"/>
-      <w:r>
-        <w:t xml:space="preserve"> </w:t>
-      </w:r>
-      <w:proofErr w:type="spellStart"/>
-      <w:r>
-        <w:t>pattern</w:t>
-      </w:r>
-      <w:proofErr w:type="spellEnd"/>
-      <w:r>
-        <w:t xml:space="preserve"> worden ingezet.</w:t>
-      </w:r>
-    </w:p>
-    <w:p>
-      <w:pPr>
-        <w:ind w:left="-2127"/>
-      </w:pPr>
-    </w:p>
-    <w:p>
-      <w:pPr>
-        <w:ind w:left="-2127"/>
-      </w:pPr>
-      <w:r>
-        <w:t xml:space="preserve">Abstract </w:t>
-      </w:r>
-      <w:proofErr w:type="spellStart"/>
-      <w:r>
-        <w:t>factory</w:t>
-      </w:r>
-      <w:proofErr w:type="spellEnd"/>
-      <w:r>
-        <w:t xml:space="preserve"> </w:t>
-      </w:r>
-      <w:proofErr w:type="spellStart"/>
-      <w:r>
-        <w:t>pattern</w:t>
-      </w:r>
-      <w:proofErr w:type="spellEnd"/>
-      <w:r>
-        <w:t>:</w:t>
+        <w:t>kan het observer pattern worden ingezet.</w:t>
+      </w:r>
+    </w:p>
+    <w:p>
+      <w:pPr>
+        <w:ind w:left="-2127"/>
+      </w:pPr>
+    </w:p>
+    <w:p>
+      <w:pPr>
+        <w:ind w:left="-2127"/>
+      </w:pPr>
+      <w:r>
+        <w:t>Abstract factory pattern:</w:t>
       </w:r>
     </w:p>
     <w:p>
@@ -1788,13 +1559,22 @@
       <w:pPr>
         <w:ind w:left="-2127"/>
       </w:pPr>
-      <w:proofErr w:type="spellStart"/>
       <w:r>
         <w:t>Iterator</w:t>
       </w:r>
-      <w:proofErr w:type="spellEnd"/>
-      <w:r>
-        <w:t>?</w:t>
+    </w:p>
+    <w:p>
+      <w:pPr>
+        <w:ind w:left="-2127"/>
+      </w:pPr>
+      <w:r>
+        <w:t>Thread is een</w:t>
+      </w:r>
+      <w:r>
+        <w:t xml:space="preserve"> instantie van</w:t>
+      </w:r>
+      <w:r>
+        <w:t xml:space="preserve"> iterator die bepaald wat de vorige en volgende slide is voor een presentatie.</w:t>
       </w:r>
     </w:p>
     <w:p>
@@ -1838,6 +1618,53 @@
       </w:r>
       <w:r>
         <w:t>Keuzen</w:t>
+      </w:r>
+    </w:p>
+    <w:p>
+      <w:pPr>
+        <w:pStyle w:val="Kop11"/>
+        <w:ind w:left="-2127" w:firstLine="0"/>
+      </w:pPr>
+    </w:p>
+    <w:p>
+      <w:pPr>
+        <w:pStyle w:val="Kop11"/>
+        <w:ind w:left="-2127" w:firstLine="0"/>
+      </w:pPr>
+      <w:bookmarkStart w:id="0" w:name="_GoBack"/>
+      <w:bookmarkEnd w:id="0"/>
+      <w:r>
+        <w:t>Nog te maken keuzes:</w:t>
+      </w:r>
+    </w:p>
+    <w:p>
+      <w:pPr>
+        <w:pStyle w:val="Kop11"/>
+        <w:ind w:left="-2127" w:firstLine="0"/>
+        <w:rPr>
+          <w:b w:val="0"/>
+        </w:rPr>
+      </w:pPr>
+      <w:r>
+        <w:rPr>
+          <w:b w:val="0"/>
+        </w:rPr>
+        <w:t xml:space="preserve">Wat gebeurt er met een thread als een slide verwijderd is uit de presentatie? </w:t>
+      </w:r>
+    </w:p>
+    <w:p>
+      <w:pPr>
+        <w:pStyle w:val="Kop11"/>
+        <w:ind w:left="-2127" w:firstLine="0"/>
+        <w:rPr>
+          <w:b w:val="0"/>
+        </w:rPr>
+      </w:pPr>
+      <w:r>
+        <w:rPr>
+          <w:b w:val="0"/>
+        </w:rPr>
+        <w:t>Hoe wordt een thread aangemaakt? Door inlezen van bestand of later via het scherm?</w:t>
       </w:r>
     </w:p>
     <w:p>
@@ -1958,7 +1785,7 @@
         <w:rStyle w:val="Paginanummer"/>
         <w:noProof/>
       </w:rPr>
-      <w:t>1</w:t>
+      <w:t>5</w:t>
     </w:r>
     <w:r>
       <w:rPr>
@@ -2043,13 +1870,8 @@
       <w:t>Eindopdracht</w:t>
     </w:r>
     <w:r>
-      <w:t xml:space="preserve"> Design </w:t>
+      <w:t xml:space="preserve"> Design patterns</w:t>
     </w:r>
-    <w:proofErr w:type="spellStart"/>
-    <w:r>
-      <w:t>patterns</w:t>
-    </w:r>
-    <w:proofErr w:type="spellEnd"/>
     <w:r>
       <w:t xml:space="preserve"> IM0102</w:t>
     </w:r>
@@ -2066,13 +1888,8 @@
       </w:tabs>
     </w:pPr>
     <w:r>
-      <w:t xml:space="preserve">Open </w:t>
+      <w:t>Open universiteitCursustitel</w:t>
     </w:r>
-    <w:proofErr w:type="spellStart"/>
-    <w:r>
-      <w:t>universiteitCursustitel</w:t>
-    </w:r>
-    <w:proofErr w:type="spellEnd"/>
   </w:p>
 </w:hdr>
 </file>
@@ -3614,6 +3431,41 @@
       </w:tblBorders>
     </w:tblPr>
   </w:style>
+  <w:style w:type="paragraph" w:styleId="Revisie">
+    <w:name w:val="Revision"/>
+    <w:hidden/>
+    <w:uiPriority w:val="99"/>
+    <w:semiHidden/>
+    <w:rsid w:val="00950EF7"/>
+    <w:rPr>
+      <w:rFonts w:ascii="Palatino" w:hAnsi="Palatino"/>
+    </w:rPr>
+  </w:style>
+  <w:style w:type="paragraph" w:styleId="Ballontekst">
+    <w:name w:val="Balloon Text"/>
+    <w:basedOn w:val="Standaard"/>
+    <w:link w:val="BallontekstChar"/>
+    <w:rsid w:val="00950EF7"/>
+    <w:pPr>
+      <w:spacing w:line="240" w:lineRule="auto"/>
+    </w:pPr>
+    <w:rPr>
+      <w:rFonts w:ascii="Tahoma" w:hAnsi="Tahoma" w:cs="Tahoma"/>
+      <w:sz w:val="16"/>
+      <w:szCs w:val="16"/>
+    </w:rPr>
+  </w:style>
+  <w:style w:type="character" w:customStyle="1" w:styleId="BallontekstChar">
+    <w:name w:val="Ballontekst Char"/>
+    <w:basedOn w:val="Standaardalinea-lettertype"/>
+    <w:link w:val="Ballontekst"/>
+    <w:rsid w:val="00950EF7"/>
+    <w:rPr>
+      <w:rFonts w:ascii="Tahoma" w:hAnsi="Tahoma" w:cs="Tahoma"/>
+      <w:sz w:val="16"/>
+      <w:szCs w:val="16"/>
+    </w:rPr>
+  </w:style>
 </w:styles>
 </file>
 
@@ -3956,6 +3808,41 @@
       </w:tblBorders>
     </w:tblPr>
   </w:style>
+  <w:style w:type="paragraph" w:styleId="Revisie">
+    <w:name w:val="Revision"/>
+    <w:hidden/>
+    <w:uiPriority w:val="99"/>
+    <w:semiHidden/>
+    <w:rsid w:val="00950EF7"/>
+    <w:rPr>
+      <w:rFonts w:ascii="Palatino" w:hAnsi="Palatino"/>
+    </w:rPr>
+  </w:style>
+  <w:style w:type="paragraph" w:styleId="Ballontekst">
+    <w:name w:val="Balloon Text"/>
+    <w:basedOn w:val="Standaard"/>
+    <w:link w:val="BallontekstChar"/>
+    <w:rsid w:val="00950EF7"/>
+    <w:pPr>
+      <w:spacing w:line="240" w:lineRule="auto"/>
+    </w:pPr>
+    <w:rPr>
+      <w:rFonts w:ascii="Tahoma" w:hAnsi="Tahoma" w:cs="Tahoma"/>
+      <w:sz w:val="16"/>
+      <w:szCs w:val="16"/>
+    </w:rPr>
+  </w:style>
+  <w:style w:type="character" w:customStyle="1" w:styleId="BallontekstChar">
+    <w:name w:val="Ballontekst Char"/>
+    <w:basedOn w:val="Standaardalinea-lettertype"/>
+    <w:link w:val="Ballontekst"/>
+    <w:rsid w:val="00950EF7"/>
+    <w:rPr>
+      <w:rFonts w:ascii="Tahoma" w:hAnsi="Tahoma" w:cs="Tahoma"/>
+      <w:sz w:val="16"/>
+      <w:szCs w:val="16"/>
+    </w:rPr>
+  </w:style>
 </w:styles>
 </file>
 
@@ -4249,7 +4136,7 @@
 </file>
 
 <file path=customXml/itemProps1.xml><?xml version="1.0" encoding="utf-8"?>
-<ds:datastoreItem xmlns:ds="http://schemas.openxmlformats.org/officeDocument/2006/customXml" ds:itemID="{D8FC7C56-B84A-4F43-8E80-30E64C4CE417}">
+<ds:datastoreItem xmlns:ds="http://schemas.openxmlformats.org/officeDocument/2006/customXml" ds:itemID="{7A7254BD-6A51-4885-9284-50A642459F47}">
   <ds:schemaRefs>
     <ds:schemaRef ds:uri="http://schemas.openxmlformats.org/officeDocument/2006/bibliography"/>
   </ds:schemaRefs>

</xml_diff>

<commit_message>
Verder met Iterator pattern en wat extra package indelingen
</commit_message>
<xml_diff>
--- a/documentatie/EindopdrachtVerslag-IM0102.docx
+++ b/documentatie/EindopdrachtVerslag-IM0102.docx
@@ -1,6 +1,6 @@
 
 <file path=word/document.xml><?xml version="1.0" encoding="utf-8"?>
-<w:document xmlns:wpc="http://schemas.microsoft.com/office/word/2010/wordprocessingCanvas" xmlns:mc="http://schemas.openxmlformats.org/markup-compatibility/2006" xmlns:o="urn:schemas-microsoft-com:office:office" xmlns:r="http://schemas.openxmlformats.org/officeDocument/2006/relationships" xmlns:m="http://schemas.openxmlformats.org/officeDocument/2006/math" xmlns:v="urn:schemas-microsoft-com:vml" xmlns:wp14="http://schemas.microsoft.com/office/word/2010/wordprocessingDrawing" xmlns:wp="http://schemas.openxmlformats.org/drawingml/2006/wordprocessingDrawing" xmlns:w10="urn:schemas-microsoft-com:office:word" xmlns:w="http://schemas.openxmlformats.org/wordprocessingml/2006/main" xmlns:w14="http://schemas.microsoft.com/office/word/2010/wordml" xmlns:wpg="http://schemas.microsoft.com/office/word/2010/wordprocessingGroup" xmlns:wpi="http://schemas.microsoft.com/office/word/2010/wordprocessingInk" xmlns:wne="http://schemas.microsoft.com/office/word/2006/wordml" xmlns:wps="http://schemas.microsoft.com/office/word/2010/wordprocessingShape" mc:Ignorable="w14 wp14">
+<w:document xmlns:wpc="http://schemas.microsoft.com/office/word/2010/wordprocessingCanvas" xmlns:cx="http://schemas.microsoft.com/office/drawing/2014/chartex" xmlns:cx1="http://schemas.microsoft.com/office/drawing/2015/9/8/chartex" xmlns:cx2="http://schemas.microsoft.com/office/drawing/2015/10/21/chartex" xmlns:cx3="http://schemas.microsoft.com/office/drawing/2016/5/9/chartex" xmlns:cx4="http://schemas.microsoft.com/office/drawing/2016/5/10/chartex" xmlns:cx5="http://schemas.microsoft.com/office/drawing/2016/5/11/chartex" xmlns:cx6="http://schemas.microsoft.com/office/drawing/2016/5/12/chartex" xmlns:cx7="http://schemas.microsoft.com/office/drawing/2016/5/13/chartex" xmlns:cx8="http://schemas.microsoft.com/office/drawing/2016/5/14/chartex" xmlns:mc="http://schemas.openxmlformats.org/markup-compatibility/2006" xmlns:aink="http://schemas.microsoft.com/office/drawing/2016/ink" xmlns:am3d="http://schemas.microsoft.com/office/drawing/2017/model3d" xmlns:o="urn:schemas-microsoft-com:office:office" xmlns:r="http://schemas.openxmlformats.org/officeDocument/2006/relationships" xmlns:m="http://schemas.openxmlformats.org/officeDocument/2006/math" xmlns:v="urn:schemas-microsoft-com:vml" xmlns:wp14="http://schemas.microsoft.com/office/word/2010/wordprocessingDrawing" xmlns:wp="http://schemas.openxmlformats.org/drawingml/2006/wordprocessingDrawing" xmlns:w10="urn:schemas-microsoft-com:office:word" xmlns:w="http://schemas.openxmlformats.org/wordprocessingml/2006/main" xmlns:w14="http://schemas.microsoft.com/office/word/2010/wordml" xmlns:w15="http://schemas.microsoft.com/office/word/2012/wordml" xmlns:w16cid="http://schemas.microsoft.com/office/word/2016/wordml/cid" xmlns:w16se="http://schemas.microsoft.com/office/word/2015/wordml/symex" xmlns:wpg="http://schemas.microsoft.com/office/word/2010/wordprocessingGroup" xmlns:wpi="http://schemas.microsoft.com/office/word/2010/wordprocessingInk" xmlns:wne="http://schemas.microsoft.com/office/word/2006/wordml" xmlns:wps="http://schemas.microsoft.com/office/word/2010/wordprocessingShape" mc:Ignorable="w14 w15 w16se w16cid wp14">
   <w:body>
     <w:p>
       <w:pPr>
@@ -49,12 +49,12 @@
           <w:i/>
         </w:rPr>
         <w:sectPr>
-          <w:headerReference w:type="even" r:id="rId9"/>
-          <w:headerReference w:type="default" r:id="rId10"/>
-          <w:footerReference w:type="even" r:id="rId11"/>
-          <w:footerReference w:type="default" r:id="rId12"/>
-          <w:headerReference w:type="first" r:id="rId13"/>
-          <w:footerReference w:type="first" r:id="rId14"/>
+          <w:headerReference w:type="even" r:id="rId8"/>
+          <w:headerReference w:type="default" r:id="rId9"/>
+          <w:footerReference w:type="even" r:id="rId10"/>
+          <w:footerReference w:type="default" r:id="rId11"/>
+          <w:headerReference w:type="first" r:id="rId12"/>
+          <w:footerReference w:type="first" r:id="rId13"/>
           <w:type w:val="continuous"/>
           <w:pgSz w:w="11906" w:h="16838" w:code="9"/>
           <w:pgMar w:top="2160" w:right="1922" w:bottom="1440" w:left="3481" w:header="720" w:footer="720" w:gutter="0"/>
@@ -70,19 +70,28 @@
           <w:i/>
         </w:rPr>
       </w:pPr>
+      <w:proofErr w:type="spellStart"/>
       <w:r>
         <w:rPr>
           <w:i/>
         </w:rPr>
-        <w:lastRenderedPageBreak/>
-        <w:t xml:space="preserve">Orla </w:t>
-      </w:r>
+        <w:t>Orla</w:t>
+      </w:r>
+      <w:proofErr w:type="spellEnd"/>
       <w:r>
         <w:rPr>
           <w:i/>
         </w:rPr>
+        <w:t xml:space="preserve"> </w:t>
+      </w:r>
+      <w:proofErr w:type="spellStart"/>
+      <w:r>
+        <w:rPr>
+          <w:i/>
+        </w:rPr>
         <w:t>Dijkink</w:t>
       </w:r>
+      <w:proofErr w:type="spellEnd"/>
     </w:p>
     <w:p>
       <w:pPr>
@@ -152,12 +161,28 @@
         <w:pStyle w:val="Plattetekst1"/>
         <w:ind w:left="-2127"/>
       </w:pPr>
+      <w:proofErr w:type="spellStart"/>
       <w:r>
         <w:rPr>
           <w:i/>
         </w:rPr>
-        <w:t>Orla Dijkink</w:t>
-      </w:r>
+        <w:t>Orla</w:t>
+      </w:r>
+      <w:proofErr w:type="spellEnd"/>
+      <w:r>
+        <w:rPr>
+          <w:i/>
+        </w:rPr>
+        <w:t xml:space="preserve"> </w:t>
+      </w:r>
+      <w:proofErr w:type="spellStart"/>
+      <w:r>
+        <w:rPr>
+          <w:i/>
+        </w:rPr>
+        <w:t>Dijkink</w:t>
+      </w:r>
+      <w:proofErr w:type="spellEnd"/>
     </w:p>
     <w:p>
       <w:pPr>
@@ -188,111 +213,443 @@
     </w:p>
     <w:p>
       <w:pPr>
-        <w:pStyle w:val="Plattetekst1"/>
-        <w:ind w:left="-2127"/>
-      </w:pPr>
-    </w:p>
-    <w:p>
-      <w:pPr>
-        <w:pStyle w:val="Plattetekst1"/>
-        <w:ind w:left="-2127"/>
-      </w:pPr>
-      <w:r>
-        <w:t>&lt;</w:t>
-      </w:r>
-      <w:r>
-        <w:rPr>
-          <w:i/>
-        </w:rPr>
-        <w:t xml:space="preserve">Geef aan </w:t>
-      </w:r>
-      <w:r>
-        <w:rPr>
-          <w:i/>
-        </w:rPr>
-        <w:t xml:space="preserve">hoe jullie de opdracht hebben aangepakt </w:t>
-      </w:r>
-      <w:r>
-        <w:rPr>
-          <w:i/>
-        </w:rPr>
-        <w:t xml:space="preserve">en </w:t>
-      </w:r>
-      <w:r>
-        <w:rPr>
-          <w:i/>
-        </w:rPr>
-        <w:t>wie wat heeft gedaan</w:t>
-      </w:r>
-      <w:r>
-        <w:rPr>
-          <w:i/>
-        </w:rPr>
-        <w:t>, maximaal 1 A-4</w:t>
-      </w:r>
-      <w:r>
-        <w:rPr>
-          <w:i/>
-        </w:rPr>
-        <w:t>. Geef expliciet aandacht aan de volgorde van activiteiten</w:t>
-      </w:r>
-      <w:r>
-        <w:t>&gt;</w:t>
-      </w:r>
-    </w:p>
-    <w:p>
-      <w:pPr>
-        <w:ind w:left="-2127"/>
-      </w:pPr>
-    </w:p>
-    <w:p>
-      <w:pPr>
-        <w:ind w:left="-2127"/>
-        <w:rPr>
-          <w:i/>
-        </w:rPr>
-      </w:pPr>
-      <w:r>
-        <w:rPr>
-          <w:i/>
-        </w:rPr>
-        <w:t>&lt;</w:t>
-      </w:r>
-      <w:r>
-        <w:rPr>
-          <w:i/>
-        </w:rPr>
-        <w:t>Titel</w:t>
-      </w:r>
-      <w:r>
-        <w:rPr>
-          <w:i/>
-        </w:rPr>
-        <w:t xml:space="preserve"> uitgewerkte scenario.&gt;</w:t>
-      </w:r>
-    </w:p>
-    <w:p>
-      <w:pPr>
-        <w:ind w:left="-2127"/>
-      </w:pPr>
-    </w:p>
-    <w:p>
-      <w:pPr>
         <w:pStyle w:val="Kop11"/>
         <w:ind w:left="-2127" w:firstLine="0"/>
-      </w:pPr>
-      <w:r>
-        <w:t xml:space="preserve">Opdracht 1 </w:t>
-      </w:r>
-      <w:r>
-        <w:t>Probleemanalyse</w:t>
-      </w:r>
+        <w:rPr>
+          <w:i/>
+        </w:rPr>
+      </w:pPr>
     </w:p>
     <w:p>
       <w:pPr>
         <w:pStyle w:val="Kop11"/>
         <w:ind w:left="-2127" w:firstLine="0"/>
       </w:pPr>
+      <w:r>
+        <w:rPr>
+          <w:i/>
+        </w:rPr>
+        <w:t>scenario6-meerdere-threads-IM0102</w:t>
+      </w:r>
+    </w:p>
+    <w:p>
+      <w:pPr>
+        <w:ind w:left="-2127"/>
+      </w:pPr>
+    </w:p>
+    <w:p>
+      <w:pPr>
+        <w:ind w:left="-2127"/>
+      </w:pPr>
+      <w:r>
+        <w:t xml:space="preserve">Week 1 </w:t>
+      </w:r>
+    </w:p>
+    <w:p>
+      <w:pPr>
+        <w:ind w:left="-2127"/>
+      </w:pPr>
+      <w:proofErr w:type="spellStart"/>
+      <w:r>
+        <w:t>Github</w:t>
+      </w:r>
+      <w:proofErr w:type="spellEnd"/>
+      <w:r>
+        <w:t xml:space="preserve"> project aanmaken en uitnodigingen versturen. (</w:t>
+      </w:r>
+      <w:proofErr w:type="spellStart"/>
+      <w:r>
+        <w:t>Orla</w:t>
+      </w:r>
+      <w:proofErr w:type="spellEnd"/>
+      <w:r>
+        <w:t>)</w:t>
+      </w:r>
+    </w:p>
+    <w:p>
+      <w:pPr>
+        <w:ind w:left="-2127"/>
+      </w:pPr>
+      <w:proofErr w:type="spellStart"/>
+      <w:r>
+        <w:t>Jabberpoint</w:t>
+      </w:r>
+      <w:proofErr w:type="spellEnd"/>
+      <w:r>
+        <w:t xml:space="preserve"> </w:t>
+      </w:r>
+      <w:proofErr w:type="spellStart"/>
+      <w:r>
+        <w:t>uigangsproject</w:t>
+      </w:r>
+      <w:proofErr w:type="spellEnd"/>
+      <w:r>
+        <w:t xml:space="preserve"> in </w:t>
+      </w:r>
+      <w:proofErr w:type="spellStart"/>
+      <w:r>
+        <w:t>github</w:t>
+      </w:r>
+      <w:proofErr w:type="spellEnd"/>
+      <w:r>
+        <w:t xml:space="preserve"> zetten. Gelijk MVC toegepast. (Nico)</w:t>
+      </w:r>
+    </w:p>
+    <w:p>
+      <w:pPr>
+        <w:ind w:left="-2127"/>
+      </w:pPr>
+      <w:r>
+        <w:t xml:space="preserve">UML model opstellen </w:t>
+      </w:r>
+      <w:r>
+        <w:t>van uitgangspunt</w:t>
+      </w:r>
+      <w:r>
+        <w:t>.</w:t>
+      </w:r>
+      <w:r>
+        <w:t xml:space="preserve"> </w:t>
+      </w:r>
+      <w:r>
+        <w:t>(Nico)</w:t>
+      </w:r>
+    </w:p>
+    <w:p>
+      <w:pPr>
+        <w:ind w:left="-2127"/>
+      </w:pPr>
+    </w:p>
+    <w:p>
+      <w:pPr>
+        <w:ind w:left="-2127"/>
+      </w:pPr>
+      <w:r>
+        <w:t>Korte meeting (woensdag) om 1</w:t>
+      </w:r>
+      <w:r>
+        <w:rPr>
+          <w:vertAlign w:val="superscript"/>
+        </w:rPr>
+        <w:t>ste</w:t>
+      </w:r>
+      <w:r>
+        <w:t xml:space="preserve"> afspraken te maken</w:t>
+      </w:r>
+      <w:r>
+        <w:t>.</w:t>
+      </w:r>
+      <w:r>
+        <w:t xml:space="preserve"> (Nico, </w:t>
+      </w:r>
+      <w:proofErr w:type="spellStart"/>
+      <w:r>
+        <w:t>Orla</w:t>
+      </w:r>
+      <w:proofErr w:type="spellEnd"/>
+      <w:r>
+        <w:t>)</w:t>
+      </w:r>
+    </w:p>
+    <w:p>
+      <w:pPr>
+        <w:ind w:left="-2127"/>
+      </w:pPr>
+      <w:r>
+        <w:t>Langere meeting (vrijdag) om probleemanalyse door te spreken</w:t>
+      </w:r>
+      <w:r>
+        <w:t>.</w:t>
+      </w:r>
+      <w:r>
+        <w:t xml:space="preserve"> (Nico, </w:t>
+      </w:r>
+      <w:proofErr w:type="spellStart"/>
+      <w:r>
+        <w:t>Orla</w:t>
+      </w:r>
+      <w:proofErr w:type="spellEnd"/>
+      <w:r>
+        <w:t>)</w:t>
+      </w:r>
+    </w:p>
+    <w:p>
+      <w:pPr>
+        <w:ind w:left="-2127"/>
+      </w:pPr>
+      <w:r>
+        <w:t xml:space="preserve">Aanpak cursus (concepten , variaties , regels, acties) en CVA tabel opnemen in concept verslag. (Nico, </w:t>
+      </w:r>
+      <w:proofErr w:type="spellStart"/>
+      <w:r>
+        <w:t>Orla</w:t>
+      </w:r>
+      <w:proofErr w:type="spellEnd"/>
+      <w:r>
+        <w:t>)</w:t>
+      </w:r>
+    </w:p>
+    <w:p>
+      <w:pPr>
+        <w:ind w:left="-2127"/>
+      </w:pPr>
+      <w:r>
+        <w:t>1</w:t>
+      </w:r>
+      <w:r>
+        <w:rPr>
+          <w:vertAlign w:val="superscript"/>
+        </w:rPr>
+        <w:t>ste</w:t>
+      </w:r>
+      <w:r>
+        <w:t xml:space="preserve"> aanpassingen </w:t>
+      </w:r>
+      <w:proofErr w:type="spellStart"/>
+      <w:r>
+        <w:t>mbt</w:t>
+      </w:r>
+      <w:proofErr w:type="spellEnd"/>
+      <w:r>
+        <w:t xml:space="preserve"> </w:t>
+      </w:r>
+      <w:proofErr w:type="spellStart"/>
+      <w:r>
+        <w:t>composite</w:t>
+      </w:r>
+      <w:proofErr w:type="spellEnd"/>
+      <w:r>
+        <w:t xml:space="preserve"> </w:t>
+      </w:r>
+      <w:proofErr w:type="spellStart"/>
+      <w:r>
+        <w:t>pattern</w:t>
+      </w:r>
+      <w:proofErr w:type="spellEnd"/>
+      <w:r>
+        <w:t xml:space="preserve"> (Nico)</w:t>
+      </w:r>
+    </w:p>
+    <w:p>
+      <w:pPr>
+        <w:ind w:left="-2127"/>
+      </w:pPr>
+    </w:p>
+    <w:p>
+      <w:pPr>
+        <w:ind w:left="-2127"/>
+      </w:pPr>
+      <w:r>
+        <w:t>Week 2</w:t>
+      </w:r>
+    </w:p>
+    <w:p>
+      <w:pPr>
+        <w:ind w:left="-2127"/>
+      </w:pPr>
+      <w:r>
+        <w:t xml:space="preserve">Maandag </w:t>
+      </w:r>
+      <w:r>
+        <w:t xml:space="preserve">kort overleg </w:t>
+      </w:r>
+      <w:proofErr w:type="spellStart"/>
+      <w:r>
+        <w:t>mbt</w:t>
+      </w:r>
+      <w:proofErr w:type="spellEnd"/>
+      <w:r>
+        <w:t xml:space="preserve"> voortgang. (Nico, </w:t>
+      </w:r>
+      <w:proofErr w:type="spellStart"/>
+      <w:r>
+        <w:t>Orla</w:t>
+      </w:r>
+      <w:proofErr w:type="spellEnd"/>
+      <w:r>
+        <w:t>)</w:t>
+      </w:r>
+    </w:p>
+    <w:p>
+      <w:pPr>
+        <w:ind w:left="-2127"/>
+      </w:pPr>
+    </w:p>
+    <w:p>
+      <w:pPr>
+        <w:ind w:left="-2127"/>
+      </w:pPr>
+      <w:r>
+        <w:t>Inbouwen van iteration</w:t>
+      </w:r>
+      <w:r>
+        <w:t xml:space="preserve"> </w:t>
+      </w:r>
+      <w:proofErr w:type="spellStart"/>
+      <w:r>
+        <w:t>encomposite</w:t>
+      </w:r>
+      <w:proofErr w:type="spellEnd"/>
+      <w:r>
+        <w:t xml:space="preserve"> </w:t>
+      </w:r>
+      <w:proofErr w:type="spellStart"/>
+      <w:r>
+        <w:t>pattern</w:t>
+      </w:r>
+      <w:proofErr w:type="spellEnd"/>
+      <w:r>
+        <w:t>.</w:t>
+      </w:r>
+      <w:r>
+        <w:t xml:space="preserve"> (Nico)</w:t>
+      </w:r>
+    </w:p>
+    <w:p>
+      <w:pPr>
+        <w:ind w:left="-2127"/>
+      </w:pPr>
+      <w:r>
+        <w:t xml:space="preserve">Inbouwen van </w:t>
+      </w:r>
+      <w:proofErr w:type="spellStart"/>
+      <w:r>
+        <w:t>observer</w:t>
+      </w:r>
+      <w:proofErr w:type="spellEnd"/>
+      <w:r>
+        <w:t xml:space="preserve"> </w:t>
+      </w:r>
+      <w:proofErr w:type="spellStart"/>
+      <w:r>
+        <w:t>pattern</w:t>
+      </w:r>
+      <w:proofErr w:type="spellEnd"/>
+      <w:r>
+        <w:t>.</w:t>
+      </w:r>
+      <w:r>
+        <w:t xml:space="preserve"> (Nico)</w:t>
+      </w:r>
+    </w:p>
+    <w:p>
+      <w:pPr>
+        <w:ind w:left="-2127"/>
+      </w:pPr>
+      <w:r>
+        <w:t xml:space="preserve">Inbouwen van adapter </w:t>
+      </w:r>
+      <w:proofErr w:type="spellStart"/>
+      <w:r>
+        <w:t>pattern</w:t>
+      </w:r>
+      <w:proofErr w:type="spellEnd"/>
+      <w:r>
+        <w:t>.</w:t>
+      </w:r>
+      <w:r>
+        <w:t xml:space="preserve"> (Nico)</w:t>
+      </w:r>
+      <w:bookmarkStart w:id="0" w:name="_GoBack"/>
+      <w:bookmarkEnd w:id="0"/>
+    </w:p>
+    <w:p>
+      <w:pPr>
+        <w:ind w:left="-2127"/>
+      </w:pPr>
+    </w:p>
+    <w:p>
+      <w:pPr>
+        <w:ind w:left="-2127"/>
+      </w:pPr>
+    </w:p>
+    <w:p>
+      <w:pPr>
+        <w:ind w:left="-2127"/>
+      </w:pPr>
+      <w:r>
+        <w:t xml:space="preserve">Inbouwen abstract </w:t>
+      </w:r>
+      <w:proofErr w:type="spellStart"/>
+      <w:r>
+        <w:t>factories</w:t>
+      </w:r>
+      <w:proofErr w:type="spellEnd"/>
+      <w:r>
+        <w:t>.</w:t>
+      </w:r>
+    </w:p>
+    <w:p>
+      <w:pPr>
+        <w:ind w:left="-2127"/>
+      </w:pPr>
+      <w:r>
+        <w:t xml:space="preserve">Inbouwen </w:t>
+      </w:r>
+      <w:proofErr w:type="spellStart"/>
+      <w:r>
+        <w:t>strategy</w:t>
+      </w:r>
+      <w:proofErr w:type="spellEnd"/>
+      <w:r>
+        <w:t xml:space="preserve"> </w:t>
+      </w:r>
+      <w:proofErr w:type="spellStart"/>
+      <w:r>
+        <w:t>pattern</w:t>
+      </w:r>
+      <w:proofErr w:type="spellEnd"/>
+      <w:r>
+        <w:t>.</w:t>
+      </w:r>
+    </w:p>
+    <w:p>
+      <w:pPr>
+        <w:ind w:left="-2127"/>
+      </w:pPr>
+      <w:r>
+        <w:t xml:space="preserve">Inbouwen van </w:t>
+      </w:r>
+      <w:proofErr w:type="spellStart"/>
+      <w:r>
+        <w:t>command</w:t>
+      </w:r>
+      <w:proofErr w:type="spellEnd"/>
+      <w:r>
+        <w:t xml:space="preserve"> </w:t>
+      </w:r>
+      <w:proofErr w:type="spellStart"/>
+      <w:r>
+        <w:t>pattern</w:t>
+      </w:r>
+      <w:proofErr w:type="spellEnd"/>
+      <w:r>
+        <w:t>.</w:t>
+      </w:r>
+    </w:p>
+    <w:p>
+      <w:pPr>
+        <w:ind w:left="-2127"/>
+      </w:pPr>
+    </w:p>
+    <w:p>
+      <w:pPr>
+        <w:ind w:left="-2127"/>
+      </w:pPr>
+      <w:r>
+        <w:t>Verslag en UML model bijwerken (doorlopend).</w:t>
+      </w:r>
+    </w:p>
+    <w:p>
+      <w:pPr>
+        <w:spacing w:line="240" w:lineRule="auto"/>
+        <w:rPr>
+          <w:b/>
+        </w:rPr>
+      </w:pPr>
+      <w:r>
+        <w:br w:type="page"/>
+      </w:r>
     </w:p>
     <w:p>
       <w:pPr>
@@ -300,6 +657,25 @@
         <w:ind w:left="-2127" w:firstLine="0"/>
       </w:pPr>
       <w:r>
+        <w:lastRenderedPageBreak/>
+        <w:t xml:space="preserve">Opdracht 1 </w:t>
+      </w:r>
+      <w:r>
+        <w:t>Probleemanalyse</w:t>
+      </w:r>
+    </w:p>
+    <w:p>
+      <w:pPr>
+        <w:pStyle w:val="Kop11"/>
+        <w:ind w:left="-2127" w:firstLine="0"/>
+      </w:pPr>
+    </w:p>
+    <w:p>
+      <w:pPr>
+        <w:pStyle w:val="Kop11"/>
+        <w:ind w:left="-2127" w:firstLine="0"/>
+      </w:pPr>
+      <w:r>
         <w:t>Concepten</w:t>
       </w:r>
     </w:p>
@@ -346,8 +722,13 @@
         <w:t>bevat</w:t>
       </w:r>
       <w:r>
-        <w:t xml:space="preserve"> 1 of meer threads</w:t>
-      </w:r>
+        <w:t xml:space="preserve"> 1 of meer </w:t>
+      </w:r>
+      <w:proofErr w:type="spellStart"/>
+      <w:r>
+        <w:t>threads</w:t>
+      </w:r>
+      <w:proofErr w:type="spellEnd"/>
       <w:r>
         <w:t>.</w:t>
       </w:r>
@@ -378,7 +759,15 @@
         <w:ind w:left="-2127"/>
       </w:pPr>
       <w:r>
-        <w:t>Een slide bevat een nummer em het totaal</w:t>
+        <w:t xml:space="preserve">Een slide bevat een nummer </w:t>
+      </w:r>
+      <w:proofErr w:type="spellStart"/>
+      <w:r>
+        <w:t>em</w:t>
+      </w:r>
+      <w:proofErr w:type="spellEnd"/>
+      <w:r>
+        <w:t xml:space="preserve"> het totaal</w:t>
       </w:r>
       <w:r>
         <w:t xml:space="preserve"> </w:t>
@@ -404,19 +793,29 @@
       <w:pPr>
         <w:ind w:left="-2127"/>
       </w:pPr>
+      <w:proofErr w:type="spellStart"/>
       <w:r>
         <w:t>Slide</w:t>
       </w:r>
       <w:r>
         <w:t>Item</w:t>
       </w:r>
-    </w:p>
-    <w:p>
-      <w:pPr>
-        <w:ind w:left="-2127"/>
-      </w:pPr>
-      <w:r>
-        <w:t xml:space="preserve">Een slide-item is een tekst-item of een bitmap-item. </w:t>
+      <w:proofErr w:type="spellEnd"/>
+    </w:p>
+    <w:p>
+      <w:pPr>
+        <w:ind w:left="-2127"/>
+      </w:pPr>
+      <w:r>
+        <w:t xml:space="preserve">Een slide-item is een tekst-item of een </w:t>
+      </w:r>
+      <w:proofErr w:type="spellStart"/>
+      <w:r>
+        <w:t>bitmap</w:t>
+      </w:r>
+      <w:proofErr w:type="spellEnd"/>
+      <w:r>
+        <w:t xml:space="preserve">-item. </w:t>
       </w:r>
     </w:p>
     <w:p>
@@ -448,7 +847,11 @@
         <w:t>Het bestand bevat alle infor</w:t>
       </w:r>
       <w:r>
-        <w:t>matie om de presentatie in het J</w:t>
+        <w:t xml:space="preserve">matie om de presentatie in het </w:t>
+      </w:r>
+      <w:proofErr w:type="spellStart"/>
+      <w:r>
+        <w:t>J</w:t>
       </w:r>
       <w:r>
         <w:t>abberP</w:t>
@@ -457,7 +860,11 @@
         <w:t>o</w:t>
       </w:r>
       <w:r>
-        <w:t>int programma te tonen.</w:t>
+        <w:t>int</w:t>
+      </w:r>
+      <w:proofErr w:type="spellEnd"/>
+      <w:r>
+        <w:t xml:space="preserve"> programma te tonen.</w:t>
       </w:r>
     </w:p>
     <w:p>
@@ -561,9 +968,11 @@
       <w:pPr>
         <w:ind w:left="-2127"/>
       </w:pPr>
+      <w:proofErr w:type="spellStart"/>
       <w:r>
         <w:t>Slidenumber</w:t>
       </w:r>
+      <w:proofErr w:type="spellEnd"/>
     </w:p>
     <w:p>
       <w:pPr>
@@ -659,7 +1068,15 @@
         <w:ind w:left="-2127"/>
       </w:pPr>
       <w:r>
-        <w:t>Een slide-item kan een tekst-item zijn of een bitmap-item</w:t>
+        <w:t xml:space="preserve">Een slide-item kan een tekst-item zijn of een </w:t>
+      </w:r>
+      <w:proofErr w:type="spellStart"/>
+      <w:r>
+        <w:t>bitmap</w:t>
+      </w:r>
+      <w:proofErr w:type="spellEnd"/>
+      <w:r>
+        <w:t>-item</w:t>
       </w:r>
       <w:r>
         <w:t>.</w:t>
@@ -840,15 +1257,28 @@
         <w:ind w:left="-2127"/>
       </w:pPr>
       <w:r>
-        <w:t>Een slide-item kunnen kopieren</w:t>
-      </w:r>
-    </w:p>
-    <w:p>
-      <w:pPr>
-        <w:ind w:left="-2127"/>
-      </w:pPr>
-      <w:r>
-        <w:t>De  volgorde van slite-items kunnen veranderen</w:t>
+        <w:t xml:space="preserve">Een slide-item kunnen </w:t>
+      </w:r>
+      <w:proofErr w:type="spellStart"/>
+      <w:r>
+        <w:t>kopieren</w:t>
+      </w:r>
+      <w:proofErr w:type="spellEnd"/>
+    </w:p>
+    <w:p>
+      <w:pPr>
+        <w:ind w:left="-2127"/>
+      </w:pPr>
+      <w:r>
+        <w:t xml:space="preserve">De  volgorde van </w:t>
+      </w:r>
+      <w:proofErr w:type="spellStart"/>
+      <w:r>
+        <w:t>slite</w:t>
+      </w:r>
+      <w:proofErr w:type="spellEnd"/>
+      <w:r>
+        <w:t>-items kunnen veranderen</w:t>
       </w:r>
     </w:p>
     <w:p>
@@ -1067,7 +1497,21 @@
         <w:rPr>
           <w:b w:val="0"/>
         </w:rPr>
-        <w:t xml:space="preserve">Gebruik van interfaces of abstracte classes ipv de concrete </w:t>
+        <w:t xml:space="preserve">Gebruik van interfaces of abstracte classes </w:t>
+      </w:r>
+      <w:proofErr w:type="spellStart"/>
+      <w:r>
+        <w:rPr>
+          <w:b w:val="0"/>
+        </w:rPr>
+        <w:t>ipv</w:t>
+      </w:r>
+      <w:proofErr w:type="spellEnd"/>
+      <w:r>
+        <w:rPr>
+          <w:b w:val="0"/>
+        </w:rPr>
+        <w:t xml:space="preserve"> de concrete </w:t>
       </w:r>
       <w:r>
         <w:rPr>
@@ -1088,7 +1532,21 @@
         <w:rPr>
           <w:b w:val="0"/>
         </w:rPr>
-        <w:t>Gebruik van ipv overerving</w:t>
+        <w:t xml:space="preserve">Gebruik van </w:t>
+      </w:r>
+      <w:proofErr w:type="spellStart"/>
+      <w:r>
+        <w:rPr>
+          <w:b w:val="0"/>
+        </w:rPr>
+        <w:t>ipv</w:t>
+      </w:r>
+      <w:proofErr w:type="spellEnd"/>
+      <w:r>
+        <w:rPr>
+          <w:b w:val="0"/>
+        </w:rPr>
+        <w:t xml:space="preserve"> overerving</w:t>
       </w:r>
     </w:p>
     <w:p>
@@ -1103,7 +1561,21 @@
         <w:rPr>
           <w:b w:val="0"/>
         </w:rPr>
-        <w:t>Het gebruik van classes dient gescheiden te worden van het creeren van objecten.</w:t>
+        <w:t xml:space="preserve">Het gebruik van classes dient gescheiden te worden van het </w:t>
+      </w:r>
+      <w:proofErr w:type="spellStart"/>
+      <w:r>
+        <w:rPr>
+          <w:b w:val="0"/>
+        </w:rPr>
+        <w:t>creeren</w:t>
+      </w:r>
+      <w:proofErr w:type="spellEnd"/>
+      <w:r>
+        <w:rPr>
+          <w:b w:val="0"/>
+        </w:rPr>
+        <w:t xml:space="preserve"> van objecten.</w:t>
       </w:r>
     </w:p>
     <w:p>
@@ -1166,9 +1638,11 @@
               <w:pStyle w:val="Kop11"/>
               <w:ind w:left="0" w:firstLine="0"/>
             </w:pPr>
+            <w:proofErr w:type="spellStart"/>
             <w:r>
               <w:t>Commonality</w:t>
             </w:r>
+            <w:proofErr w:type="spellEnd"/>
           </w:p>
         </w:tc>
         <w:tc>
@@ -1180,9 +1654,11 @@
               <w:pStyle w:val="Kop11"/>
               <w:ind w:left="0" w:firstLine="0"/>
             </w:pPr>
+            <w:proofErr w:type="spellStart"/>
             <w:r>
               <w:t>Variability</w:t>
             </w:r>
+            <w:proofErr w:type="spellEnd"/>
           </w:p>
         </w:tc>
       </w:tr>
@@ -1229,7 +1705,21 @@
               <w:rPr>
                 <w:b w:val="0"/>
               </w:rPr>
-              <w:t xml:space="preserve"> kunnen tekst-items of bimap-items zijn</w:t>
+              <w:t xml:space="preserve"> kunnen tekst-items of </w:t>
+            </w:r>
+            <w:proofErr w:type="spellStart"/>
+            <w:r>
+              <w:rPr>
+                <w:b w:val="0"/>
+              </w:rPr>
+              <w:t>bimap</w:t>
+            </w:r>
+            <w:proofErr w:type="spellEnd"/>
+            <w:r>
+              <w:rPr>
+                <w:b w:val="0"/>
+              </w:rPr>
+              <w:t>-items zijn</w:t>
             </w:r>
           </w:p>
         </w:tc>
@@ -1411,8 +1901,13 @@
         <w:ind w:left="-2127"/>
       </w:pPr>
       <w:r>
-        <w:t>MVC pattern</w:t>
-      </w:r>
+        <w:t xml:space="preserve">MVC </w:t>
+      </w:r>
+      <w:proofErr w:type="spellStart"/>
+      <w:r>
+        <w:t>pattern</w:t>
+      </w:r>
+      <w:proofErr w:type="spellEnd"/>
     </w:p>
     <w:p>
       <w:pPr>
@@ -1431,16 +1926,50 @@
       <w:pPr>
         <w:ind w:left="-2127"/>
       </w:pPr>
-      <w:r>
-        <w:t>Composite pattern</w:t>
-      </w:r>
-    </w:p>
-    <w:p>
-      <w:pPr>
-        <w:ind w:left="-2127"/>
-      </w:pPr>
-      <w:r>
-        <w:t>Presentation, slide en slide-items kunnen worden gegeoten in het model wat de compiste pattern beschrijft.</w:t>
+      <w:proofErr w:type="spellStart"/>
+      <w:r>
+        <w:t>Composite</w:t>
+      </w:r>
+      <w:proofErr w:type="spellEnd"/>
+      <w:r>
+        <w:t xml:space="preserve"> </w:t>
+      </w:r>
+      <w:proofErr w:type="spellStart"/>
+      <w:r>
+        <w:t>pattern</w:t>
+      </w:r>
+      <w:proofErr w:type="spellEnd"/>
+    </w:p>
+    <w:p>
+      <w:pPr>
+        <w:ind w:left="-2127"/>
+      </w:pPr>
+      <w:r>
+        <w:t xml:space="preserve">Presentation, slide en slide-items kunnen worden </w:t>
+      </w:r>
+      <w:proofErr w:type="spellStart"/>
+      <w:r>
+        <w:t>gegeoten</w:t>
+      </w:r>
+      <w:proofErr w:type="spellEnd"/>
+      <w:r>
+        <w:t xml:space="preserve"> in het model wat de </w:t>
+      </w:r>
+      <w:proofErr w:type="spellStart"/>
+      <w:r>
+        <w:t>compiste</w:t>
+      </w:r>
+      <w:proofErr w:type="spellEnd"/>
+      <w:r>
+        <w:t xml:space="preserve"> </w:t>
+      </w:r>
+      <w:proofErr w:type="spellStart"/>
+      <w:r>
+        <w:t>pattern</w:t>
+      </w:r>
+      <w:proofErr w:type="spellEnd"/>
+      <w:r>
+        <w:t xml:space="preserve"> beschrijft.</w:t>
       </w:r>
     </w:p>
     <w:p>
@@ -1478,9 +2007,11 @@
       <w:pPr>
         <w:ind w:left="-2127"/>
       </w:pPr>
+      <w:proofErr w:type="spellStart"/>
       <w:r>
         <w:t>Strategy</w:t>
       </w:r>
+      <w:proofErr w:type="spellEnd"/>
     </w:p>
     <w:p>
       <w:pPr>
@@ -1508,38 +2039,91 @@
       <w:pPr>
         <w:ind w:left="-2127"/>
       </w:pPr>
-      <w:r>
-        <w:t>Observer pattern:</w:t>
-      </w:r>
-    </w:p>
-    <w:p>
-      <w:pPr>
-        <w:ind w:left="-2127"/>
-      </w:pPr>
-      <w:r>
-        <w:t>Voor het h</w:t>
-      </w:r>
-      <w:r>
-        <w:t>et communic</w:t>
+      <w:proofErr w:type="spellStart"/>
+      <w:r>
+        <w:t>Observer</w:t>
+      </w:r>
+      <w:proofErr w:type="spellEnd"/>
+      <w:r>
+        <w:t xml:space="preserve"> </w:t>
+      </w:r>
+      <w:proofErr w:type="spellStart"/>
+      <w:r>
+        <w:t>pattern</w:t>
+      </w:r>
+      <w:proofErr w:type="spellEnd"/>
+      <w:r>
+        <w:t>:</w:t>
+      </w:r>
+    </w:p>
+    <w:p>
+      <w:pPr>
+        <w:ind w:left="-2127"/>
+      </w:pPr>
+      <w:r>
+        <w:t xml:space="preserve">Voor het </w:t>
+      </w:r>
+      <w:proofErr w:type="spellStart"/>
+      <w:r>
+        <w:t>h</w:t>
+      </w:r>
+      <w:r>
+        <w:t>et</w:t>
+      </w:r>
+      <w:proofErr w:type="spellEnd"/>
+      <w:r>
+        <w:t xml:space="preserve"> communic</w:t>
       </w:r>
       <w:r>
         <w:t xml:space="preserve">eren van wijzigingen op een slide </w:t>
       </w:r>
       <w:r>
-        <w:t>kan het observer pattern worden ingezet.</w:t>
-      </w:r>
-    </w:p>
-    <w:p>
-      <w:pPr>
-        <w:ind w:left="-2127"/>
-      </w:pPr>
-    </w:p>
-    <w:p>
-      <w:pPr>
-        <w:ind w:left="-2127"/>
-      </w:pPr>
-      <w:r>
-        <w:t>Abstract factory pattern:</w:t>
+        <w:t xml:space="preserve">kan het </w:t>
+      </w:r>
+      <w:proofErr w:type="spellStart"/>
+      <w:r>
+        <w:t>observer</w:t>
+      </w:r>
+      <w:proofErr w:type="spellEnd"/>
+      <w:r>
+        <w:t xml:space="preserve"> </w:t>
+      </w:r>
+      <w:proofErr w:type="spellStart"/>
+      <w:r>
+        <w:t>pattern</w:t>
+      </w:r>
+      <w:proofErr w:type="spellEnd"/>
+      <w:r>
+        <w:t xml:space="preserve"> worden ingezet.</w:t>
+      </w:r>
+    </w:p>
+    <w:p>
+      <w:pPr>
+        <w:ind w:left="-2127"/>
+      </w:pPr>
+    </w:p>
+    <w:p>
+      <w:pPr>
+        <w:ind w:left="-2127"/>
+      </w:pPr>
+      <w:r>
+        <w:t xml:space="preserve">Abstract </w:t>
+      </w:r>
+      <w:proofErr w:type="spellStart"/>
+      <w:r>
+        <w:t>factory</w:t>
+      </w:r>
+      <w:proofErr w:type="spellEnd"/>
+      <w:r>
+        <w:t xml:space="preserve"> </w:t>
+      </w:r>
+      <w:proofErr w:type="spellStart"/>
+      <w:r>
+        <w:t>pattern</w:t>
+      </w:r>
+      <w:proofErr w:type="spellEnd"/>
+      <w:r>
+        <w:t>:</w:t>
       </w:r>
     </w:p>
     <w:p>
@@ -1559,9 +2143,11 @@
       <w:pPr>
         <w:ind w:left="-2127"/>
       </w:pPr>
+      <w:proofErr w:type="spellStart"/>
       <w:r>
         <w:t>Iterator</w:t>
       </w:r>
+      <w:proofErr w:type="spellEnd"/>
     </w:p>
     <w:p>
       <w:pPr>
@@ -1574,7 +2160,15 @@
         <w:t xml:space="preserve"> instantie van</w:t>
       </w:r>
       <w:r>
-        <w:t xml:space="preserve"> iterator die bepaald wat de vorige en volgende slide is voor een presentatie.</w:t>
+        <w:t xml:space="preserve"> </w:t>
+      </w:r>
+      <w:proofErr w:type="spellStart"/>
+      <w:r>
+        <w:t>iterator</w:t>
+      </w:r>
+      <w:proofErr w:type="spellEnd"/>
+      <w:r>
+        <w:t xml:space="preserve"> die bepaald wat de vorige en volgende slide is voor een presentatie.</w:t>
       </w:r>
     </w:p>
     <w:p>
@@ -1631,8 +2225,6 @@
         <w:pStyle w:val="Kop11"/>
         <w:ind w:left="-2127" w:firstLine="0"/>
       </w:pPr>
-      <w:bookmarkStart w:id="0" w:name="_GoBack"/>
-      <w:bookmarkEnd w:id="0"/>
       <w:r>
         <w:t>Nog te maken keuzes:</w:t>
       </w:r>
@@ -1721,7 +2313,7 @@
 </file>
 
 <file path=word/endnotes.xml><?xml version="1.0" encoding="utf-8"?>
-<w:endnotes xmlns:wpc="http://schemas.microsoft.com/office/word/2010/wordprocessingCanvas" xmlns:mc="http://schemas.openxmlformats.org/markup-compatibility/2006" xmlns:o="urn:schemas-microsoft-com:office:office" xmlns:r="http://schemas.openxmlformats.org/officeDocument/2006/relationships" xmlns:m="http://schemas.openxmlformats.org/officeDocument/2006/math" xmlns:v="urn:schemas-microsoft-com:vml" xmlns:wp14="http://schemas.microsoft.com/office/word/2010/wordprocessingDrawing" xmlns:wp="http://schemas.openxmlformats.org/drawingml/2006/wordprocessingDrawing" xmlns:w10="urn:schemas-microsoft-com:office:word" xmlns:w="http://schemas.openxmlformats.org/wordprocessingml/2006/main" xmlns:w14="http://schemas.microsoft.com/office/word/2010/wordml" xmlns:wpg="http://schemas.microsoft.com/office/word/2010/wordprocessingGroup" xmlns:wpi="http://schemas.microsoft.com/office/word/2010/wordprocessingInk" xmlns:wne="http://schemas.microsoft.com/office/word/2006/wordml" xmlns:wps="http://schemas.microsoft.com/office/word/2010/wordprocessingShape" mc:Ignorable="w14 wp14">
+<w:endnotes xmlns:wpc="http://schemas.microsoft.com/office/word/2010/wordprocessingCanvas" xmlns:cx="http://schemas.microsoft.com/office/drawing/2014/chartex" xmlns:cx1="http://schemas.microsoft.com/office/drawing/2015/9/8/chartex" xmlns:cx2="http://schemas.microsoft.com/office/drawing/2015/10/21/chartex" xmlns:cx3="http://schemas.microsoft.com/office/drawing/2016/5/9/chartex" xmlns:cx4="http://schemas.microsoft.com/office/drawing/2016/5/10/chartex" xmlns:cx5="http://schemas.microsoft.com/office/drawing/2016/5/11/chartex" xmlns:cx6="http://schemas.microsoft.com/office/drawing/2016/5/12/chartex" xmlns:cx7="http://schemas.microsoft.com/office/drawing/2016/5/13/chartex" xmlns:cx8="http://schemas.microsoft.com/office/drawing/2016/5/14/chartex" xmlns:mc="http://schemas.openxmlformats.org/markup-compatibility/2006" xmlns:aink="http://schemas.microsoft.com/office/drawing/2016/ink" xmlns:am3d="http://schemas.microsoft.com/office/drawing/2017/model3d" xmlns:o="urn:schemas-microsoft-com:office:office" xmlns:r="http://schemas.openxmlformats.org/officeDocument/2006/relationships" xmlns:m="http://schemas.openxmlformats.org/officeDocument/2006/math" xmlns:v="urn:schemas-microsoft-com:vml" xmlns:wp14="http://schemas.microsoft.com/office/word/2010/wordprocessingDrawing" xmlns:wp="http://schemas.openxmlformats.org/drawingml/2006/wordprocessingDrawing" xmlns:w10="urn:schemas-microsoft-com:office:word" xmlns:w="http://schemas.openxmlformats.org/wordprocessingml/2006/main" xmlns:w14="http://schemas.microsoft.com/office/word/2010/wordml" xmlns:w15="http://schemas.microsoft.com/office/word/2012/wordml" xmlns:w16cid="http://schemas.microsoft.com/office/word/2016/wordml/cid" xmlns:w16se="http://schemas.microsoft.com/office/word/2015/wordml/symex" xmlns:wpg="http://schemas.microsoft.com/office/word/2010/wordprocessingGroup" xmlns:wpi="http://schemas.microsoft.com/office/word/2010/wordprocessingInk" xmlns:wne="http://schemas.microsoft.com/office/word/2006/wordml" xmlns:wps="http://schemas.microsoft.com/office/word/2010/wordprocessingShape" mc:Ignorable="w14 w15 w16se w16cid wp14">
   <w:endnote w:type="separator" w:id="-1">
     <w:p>
       <w:r>
@@ -1740,7 +2332,7 @@
 </file>
 
 <file path=word/footer1.xml><?xml version="1.0" encoding="utf-8"?>
-<w:ftr xmlns:wpc="http://schemas.microsoft.com/office/word/2010/wordprocessingCanvas" xmlns:mc="http://schemas.openxmlformats.org/markup-compatibility/2006" xmlns:o="urn:schemas-microsoft-com:office:office" xmlns:r="http://schemas.openxmlformats.org/officeDocument/2006/relationships" xmlns:m="http://schemas.openxmlformats.org/officeDocument/2006/math" xmlns:v="urn:schemas-microsoft-com:vml" xmlns:wp14="http://schemas.microsoft.com/office/word/2010/wordprocessingDrawing" xmlns:wp="http://schemas.openxmlformats.org/drawingml/2006/wordprocessingDrawing" xmlns:w10="urn:schemas-microsoft-com:office:word" xmlns:w="http://schemas.openxmlformats.org/wordprocessingml/2006/main" xmlns:w14="http://schemas.microsoft.com/office/word/2010/wordml" xmlns:wpg="http://schemas.microsoft.com/office/word/2010/wordprocessingGroup" xmlns:wpi="http://schemas.microsoft.com/office/word/2010/wordprocessingInk" xmlns:wne="http://schemas.microsoft.com/office/word/2006/wordml" xmlns:wps="http://schemas.microsoft.com/office/word/2010/wordprocessingShape" mc:Ignorable="w14 wp14">
+<w:ftr xmlns:wpc="http://schemas.microsoft.com/office/word/2010/wordprocessingCanvas" xmlns:cx="http://schemas.microsoft.com/office/drawing/2014/chartex" xmlns:cx1="http://schemas.microsoft.com/office/drawing/2015/9/8/chartex" xmlns:cx2="http://schemas.microsoft.com/office/drawing/2015/10/21/chartex" xmlns:cx3="http://schemas.microsoft.com/office/drawing/2016/5/9/chartex" xmlns:cx4="http://schemas.microsoft.com/office/drawing/2016/5/10/chartex" xmlns:cx5="http://schemas.microsoft.com/office/drawing/2016/5/11/chartex" xmlns:cx6="http://schemas.microsoft.com/office/drawing/2016/5/12/chartex" xmlns:cx7="http://schemas.microsoft.com/office/drawing/2016/5/13/chartex" xmlns:cx8="http://schemas.microsoft.com/office/drawing/2016/5/14/chartex" xmlns:mc="http://schemas.openxmlformats.org/markup-compatibility/2006" xmlns:aink="http://schemas.microsoft.com/office/drawing/2016/ink" xmlns:am3d="http://schemas.microsoft.com/office/drawing/2017/model3d" xmlns:o="urn:schemas-microsoft-com:office:office" xmlns:r="http://schemas.openxmlformats.org/officeDocument/2006/relationships" xmlns:m="http://schemas.openxmlformats.org/officeDocument/2006/math" xmlns:v="urn:schemas-microsoft-com:vml" xmlns:wp14="http://schemas.microsoft.com/office/word/2010/wordprocessingDrawing" xmlns:wp="http://schemas.openxmlformats.org/drawingml/2006/wordprocessingDrawing" xmlns:w10="urn:schemas-microsoft-com:office:word" xmlns:w="http://schemas.openxmlformats.org/wordprocessingml/2006/main" xmlns:w14="http://schemas.microsoft.com/office/word/2010/wordml" xmlns:w15="http://schemas.microsoft.com/office/word/2012/wordml" xmlns:w16cid="http://schemas.microsoft.com/office/word/2016/wordml/cid" xmlns:w16se="http://schemas.microsoft.com/office/word/2015/wordml/symex" xmlns:wpg="http://schemas.microsoft.com/office/word/2010/wordprocessingGroup" xmlns:wpi="http://schemas.microsoft.com/office/word/2010/wordprocessingInk" xmlns:wne="http://schemas.microsoft.com/office/word/2006/wordml" xmlns:wps="http://schemas.microsoft.com/office/word/2010/wordprocessingShape" mc:Ignorable="w14 w15 w16se w16cid wp14">
   <w:p>
     <w:pPr>
       <w:pStyle w:val="Voettekst"/>
@@ -1753,7 +2345,7 @@
 </file>
 
 <file path=word/footer2.xml><?xml version="1.0" encoding="utf-8"?>
-<w:ftr xmlns:wpc="http://schemas.microsoft.com/office/word/2010/wordprocessingCanvas" xmlns:mc="http://schemas.openxmlformats.org/markup-compatibility/2006" xmlns:o="urn:schemas-microsoft-com:office:office" xmlns:r="http://schemas.openxmlformats.org/officeDocument/2006/relationships" xmlns:m="http://schemas.openxmlformats.org/officeDocument/2006/math" xmlns:v="urn:schemas-microsoft-com:vml" xmlns:wp14="http://schemas.microsoft.com/office/word/2010/wordprocessingDrawing" xmlns:wp="http://schemas.openxmlformats.org/drawingml/2006/wordprocessingDrawing" xmlns:w10="urn:schemas-microsoft-com:office:word" xmlns:w="http://schemas.openxmlformats.org/wordprocessingml/2006/main" xmlns:w14="http://schemas.microsoft.com/office/word/2010/wordml" xmlns:wpg="http://schemas.microsoft.com/office/word/2010/wordprocessingGroup" xmlns:wpi="http://schemas.microsoft.com/office/word/2010/wordprocessingInk" xmlns:wne="http://schemas.microsoft.com/office/word/2006/wordml" xmlns:wps="http://schemas.microsoft.com/office/word/2010/wordprocessingShape" mc:Ignorable="w14 wp14">
+<w:ftr xmlns:wpc="http://schemas.microsoft.com/office/word/2010/wordprocessingCanvas" xmlns:cx="http://schemas.microsoft.com/office/drawing/2014/chartex" xmlns:cx1="http://schemas.microsoft.com/office/drawing/2015/9/8/chartex" xmlns:cx2="http://schemas.microsoft.com/office/drawing/2015/10/21/chartex" xmlns:cx3="http://schemas.microsoft.com/office/drawing/2016/5/9/chartex" xmlns:cx4="http://schemas.microsoft.com/office/drawing/2016/5/10/chartex" xmlns:cx5="http://schemas.microsoft.com/office/drawing/2016/5/11/chartex" xmlns:cx6="http://schemas.microsoft.com/office/drawing/2016/5/12/chartex" xmlns:cx7="http://schemas.microsoft.com/office/drawing/2016/5/13/chartex" xmlns:cx8="http://schemas.microsoft.com/office/drawing/2016/5/14/chartex" xmlns:mc="http://schemas.openxmlformats.org/markup-compatibility/2006" xmlns:aink="http://schemas.microsoft.com/office/drawing/2016/ink" xmlns:am3d="http://schemas.microsoft.com/office/drawing/2017/model3d" xmlns:o="urn:schemas-microsoft-com:office:office" xmlns:r="http://schemas.openxmlformats.org/officeDocument/2006/relationships" xmlns:m="http://schemas.openxmlformats.org/officeDocument/2006/math" xmlns:v="urn:schemas-microsoft-com:vml" xmlns:wp14="http://schemas.microsoft.com/office/word/2010/wordprocessingDrawing" xmlns:wp="http://schemas.openxmlformats.org/drawingml/2006/wordprocessingDrawing" xmlns:w10="urn:schemas-microsoft-com:office:word" xmlns:w="http://schemas.openxmlformats.org/wordprocessingml/2006/main" xmlns:w14="http://schemas.microsoft.com/office/word/2010/wordml" xmlns:w15="http://schemas.microsoft.com/office/word/2012/wordml" xmlns:w16cid="http://schemas.microsoft.com/office/word/2016/wordml/cid" xmlns:w16se="http://schemas.microsoft.com/office/word/2015/wordml/symex" xmlns:wpg="http://schemas.microsoft.com/office/word/2010/wordprocessingGroup" xmlns:wpi="http://schemas.microsoft.com/office/word/2010/wordprocessingInk" xmlns:wne="http://schemas.microsoft.com/office/word/2006/wordml" xmlns:wps="http://schemas.microsoft.com/office/word/2010/wordprocessingShape" mc:Ignorable="w14 w15 w16se w16cid wp14">
   <w:p>
     <w:pPr>
       <w:pStyle w:val="Voettekst"/>
@@ -1785,7 +2377,7 @@
         <w:rStyle w:val="Paginanummer"/>
         <w:noProof/>
       </w:rPr>
-      <w:t>5</w:t>
+      <w:t>2</w:t>
     </w:r>
     <w:r>
       <w:rPr>
@@ -1798,7 +2390,7 @@
 </file>
 
 <file path=word/footer3.xml><?xml version="1.0" encoding="utf-8"?>
-<w:ftr xmlns:wpc="http://schemas.microsoft.com/office/word/2010/wordprocessingCanvas" xmlns:mc="http://schemas.openxmlformats.org/markup-compatibility/2006" xmlns:o="urn:schemas-microsoft-com:office:office" xmlns:r="http://schemas.openxmlformats.org/officeDocument/2006/relationships" xmlns:m="http://schemas.openxmlformats.org/officeDocument/2006/math" xmlns:v="urn:schemas-microsoft-com:vml" xmlns:wp14="http://schemas.microsoft.com/office/word/2010/wordprocessingDrawing" xmlns:wp="http://schemas.openxmlformats.org/drawingml/2006/wordprocessingDrawing" xmlns:w10="urn:schemas-microsoft-com:office:word" xmlns:w="http://schemas.openxmlformats.org/wordprocessingml/2006/main" xmlns:w14="http://schemas.microsoft.com/office/word/2010/wordml" xmlns:wpg="http://schemas.microsoft.com/office/word/2010/wordprocessingGroup" xmlns:wpi="http://schemas.microsoft.com/office/word/2010/wordprocessingInk" xmlns:wne="http://schemas.microsoft.com/office/word/2006/wordml" xmlns:wps="http://schemas.microsoft.com/office/word/2010/wordprocessingShape" mc:Ignorable="w14 wp14">
+<w:ftr xmlns:wpc="http://schemas.microsoft.com/office/word/2010/wordprocessingCanvas" xmlns:cx="http://schemas.microsoft.com/office/drawing/2014/chartex" xmlns:cx1="http://schemas.microsoft.com/office/drawing/2015/9/8/chartex" xmlns:cx2="http://schemas.microsoft.com/office/drawing/2015/10/21/chartex" xmlns:cx3="http://schemas.microsoft.com/office/drawing/2016/5/9/chartex" xmlns:cx4="http://schemas.microsoft.com/office/drawing/2016/5/10/chartex" xmlns:cx5="http://schemas.microsoft.com/office/drawing/2016/5/11/chartex" xmlns:cx6="http://schemas.microsoft.com/office/drawing/2016/5/12/chartex" xmlns:cx7="http://schemas.microsoft.com/office/drawing/2016/5/13/chartex" xmlns:cx8="http://schemas.microsoft.com/office/drawing/2016/5/14/chartex" xmlns:mc="http://schemas.openxmlformats.org/markup-compatibility/2006" xmlns:aink="http://schemas.microsoft.com/office/drawing/2016/ink" xmlns:am3d="http://schemas.microsoft.com/office/drawing/2017/model3d" xmlns:o="urn:schemas-microsoft-com:office:office" xmlns:r="http://schemas.openxmlformats.org/officeDocument/2006/relationships" xmlns:m="http://schemas.openxmlformats.org/officeDocument/2006/math" xmlns:v="urn:schemas-microsoft-com:vml" xmlns:wp14="http://schemas.microsoft.com/office/word/2010/wordprocessingDrawing" xmlns:wp="http://schemas.openxmlformats.org/drawingml/2006/wordprocessingDrawing" xmlns:w10="urn:schemas-microsoft-com:office:word" xmlns:w="http://schemas.openxmlformats.org/wordprocessingml/2006/main" xmlns:w14="http://schemas.microsoft.com/office/word/2010/wordml" xmlns:w15="http://schemas.microsoft.com/office/word/2012/wordml" xmlns:w16cid="http://schemas.microsoft.com/office/word/2016/wordml/cid" xmlns:w16se="http://schemas.microsoft.com/office/word/2015/wordml/symex" xmlns:wpg="http://schemas.microsoft.com/office/word/2010/wordprocessingGroup" xmlns:wpi="http://schemas.microsoft.com/office/word/2010/wordprocessingInk" xmlns:wne="http://schemas.microsoft.com/office/word/2006/wordml" xmlns:wps="http://schemas.microsoft.com/office/word/2010/wordprocessingShape" mc:Ignorable="w14 w15 w16se w16cid wp14">
   <w:p>
     <w:pPr>
       <w:rPr>
@@ -1831,7 +2423,7 @@
 </file>
 
 <file path=word/footnotes.xml><?xml version="1.0" encoding="utf-8"?>
-<w:footnotes xmlns:wpc="http://schemas.microsoft.com/office/word/2010/wordprocessingCanvas" xmlns:mc="http://schemas.openxmlformats.org/markup-compatibility/2006" xmlns:o="urn:schemas-microsoft-com:office:office" xmlns:r="http://schemas.openxmlformats.org/officeDocument/2006/relationships" xmlns:m="http://schemas.openxmlformats.org/officeDocument/2006/math" xmlns:v="urn:schemas-microsoft-com:vml" xmlns:wp14="http://schemas.microsoft.com/office/word/2010/wordprocessingDrawing" xmlns:wp="http://schemas.openxmlformats.org/drawingml/2006/wordprocessingDrawing" xmlns:w10="urn:schemas-microsoft-com:office:word" xmlns:w="http://schemas.openxmlformats.org/wordprocessingml/2006/main" xmlns:w14="http://schemas.microsoft.com/office/word/2010/wordml" xmlns:wpg="http://schemas.microsoft.com/office/word/2010/wordprocessingGroup" xmlns:wpi="http://schemas.microsoft.com/office/word/2010/wordprocessingInk" xmlns:wne="http://schemas.microsoft.com/office/word/2006/wordml" xmlns:wps="http://schemas.microsoft.com/office/word/2010/wordprocessingShape" mc:Ignorable="w14 wp14">
+<w:footnotes xmlns:wpc="http://schemas.microsoft.com/office/word/2010/wordprocessingCanvas" xmlns:cx="http://schemas.microsoft.com/office/drawing/2014/chartex" xmlns:cx1="http://schemas.microsoft.com/office/drawing/2015/9/8/chartex" xmlns:cx2="http://schemas.microsoft.com/office/drawing/2015/10/21/chartex" xmlns:cx3="http://schemas.microsoft.com/office/drawing/2016/5/9/chartex" xmlns:cx4="http://schemas.microsoft.com/office/drawing/2016/5/10/chartex" xmlns:cx5="http://schemas.microsoft.com/office/drawing/2016/5/11/chartex" xmlns:cx6="http://schemas.microsoft.com/office/drawing/2016/5/12/chartex" xmlns:cx7="http://schemas.microsoft.com/office/drawing/2016/5/13/chartex" xmlns:cx8="http://schemas.microsoft.com/office/drawing/2016/5/14/chartex" xmlns:mc="http://schemas.openxmlformats.org/markup-compatibility/2006" xmlns:aink="http://schemas.microsoft.com/office/drawing/2016/ink" xmlns:am3d="http://schemas.microsoft.com/office/drawing/2017/model3d" xmlns:o="urn:schemas-microsoft-com:office:office" xmlns:r="http://schemas.openxmlformats.org/officeDocument/2006/relationships" xmlns:m="http://schemas.openxmlformats.org/officeDocument/2006/math" xmlns:v="urn:schemas-microsoft-com:vml" xmlns:wp14="http://schemas.microsoft.com/office/word/2010/wordprocessingDrawing" xmlns:wp="http://schemas.openxmlformats.org/drawingml/2006/wordprocessingDrawing" xmlns:w10="urn:schemas-microsoft-com:office:word" xmlns:w="http://schemas.openxmlformats.org/wordprocessingml/2006/main" xmlns:w14="http://schemas.microsoft.com/office/word/2010/wordml" xmlns:w15="http://schemas.microsoft.com/office/word/2012/wordml" xmlns:w16cid="http://schemas.microsoft.com/office/word/2016/wordml/cid" xmlns:w16se="http://schemas.microsoft.com/office/word/2015/wordml/symex" xmlns:wpg="http://schemas.microsoft.com/office/word/2010/wordprocessingGroup" xmlns:wpi="http://schemas.microsoft.com/office/word/2010/wordprocessingInk" xmlns:wne="http://schemas.microsoft.com/office/word/2006/wordml" xmlns:wps="http://schemas.microsoft.com/office/word/2010/wordprocessingShape" mc:Ignorable="w14 w15 w16se w16cid wp14">
   <w:footnote w:type="separator" w:id="-1">
     <w:p>
       <w:r>
@@ -1850,7 +2442,7 @@
 </file>
 
 <file path=word/header1.xml><?xml version="1.0" encoding="utf-8"?>
-<w:hdr xmlns:wpc="http://schemas.microsoft.com/office/word/2010/wordprocessingCanvas" xmlns:mc="http://schemas.openxmlformats.org/markup-compatibility/2006" xmlns:o="urn:schemas-microsoft-com:office:office" xmlns:r="http://schemas.openxmlformats.org/officeDocument/2006/relationships" xmlns:m="http://schemas.openxmlformats.org/officeDocument/2006/math" xmlns:v="urn:schemas-microsoft-com:vml" xmlns:wp14="http://schemas.microsoft.com/office/word/2010/wordprocessingDrawing" xmlns:wp="http://schemas.openxmlformats.org/drawingml/2006/wordprocessingDrawing" xmlns:w10="urn:schemas-microsoft-com:office:word" xmlns:w="http://schemas.openxmlformats.org/wordprocessingml/2006/main" xmlns:w14="http://schemas.microsoft.com/office/word/2010/wordml" xmlns:wpg="http://schemas.microsoft.com/office/word/2010/wordprocessingGroup" xmlns:wpi="http://schemas.microsoft.com/office/word/2010/wordprocessingInk" xmlns:wne="http://schemas.microsoft.com/office/word/2006/wordml" xmlns:wps="http://schemas.microsoft.com/office/word/2010/wordprocessingShape" mc:Ignorable="w14 wp14">
+<w:hdr xmlns:wpc="http://schemas.microsoft.com/office/word/2010/wordprocessingCanvas" xmlns:cx="http://schemas.microsoft.com/office/drawing/2014/chartex" xmlns:cx1="http://schemas.microsoft.com/office/drawing/2015/9/8/chartex" xmlns:cx2="http://schemas.microsoft.com/office/drawing/2015/10/21/chartex" xmlns:cx3="http://schemas.microsoft.com/office/drawing/2016/5/9/chartex" xmlns:cx4="http://schemas.microsoft.com/office/drawing/2016/5/10/chartex" xmlns:cx5="http://schemas.microsoft.com/office/drawing/2016/5/11/chartex" xmlns:cx6="http://schemas.microsoft.com/office/drawing/2016/5/12/chartex" xmlns:cx7="http://schemas.microsoft.com/office/drawing/2016/5/13/chartex" xmlns:cx8="http://schemas.microsoft.com/office/drawing/2016/5/14/chartex" xmlns:mc="http://schemas.openxmlformats.org/markup-compatibility/2006" xmlns:aink="http://schemas.microsoft.com/office/drawing/2016/ink" xmlns:am3d="http://schemas.microsoft.com/office/drawing/2017/model3d" xmlns:o="urn:schemas-microsoft-com:office:office" xmlns:r="http://schemas.openxmlformats.org/officeDocument/2006/relationships" xmlns:m="http://schemas.openxmlformats.org/officeDocument/2006/math" xmlns:v="urn:schemas-microsoft-com:vml" xmlns:wp14="http://schemas.microsoft.com/office/word/2010/wordprocessingDrawing" xmlns:wp="http://schemas.openxmlformats.org/drawingml/2006/wordprocessingDrawing" xmlns:w10="urn:schemas-microsoft-com:office:word" xmlns:w="http://schemas.openxmlformats.org/wordprocessingml/2006/main" xmlns:w14="http://schemas.microsoft.com/office/word/2010/wordml" xmlns:w15="http://schemas.microsoft.com/office/word/2012/wordml" xmlns:w16cid="http://schemas.microsoft.com/office/word/2016/wordml/cid" xmlns:w16se="http://schemas.microsoft.com/office/word/2015/wordml/symex" xmlns:wpg="http://schemas.microsoft.com/office/word/2010/wordprocessingGroup" xmlns:wpi="http://schemas.microsoft.com/office/word/2010/wordprocessingInk" xmlns:wne="http://schemas.microsoft.com/office/word/2006/wordml" xmlns:wps="http://schemas.microsoft.com/office/word/2010/wordprocessingShape" mc:Ignorable="w14 w15 w16se w16cid wp14">
   <w:p>
     <w:pPr>
       <w:pStyle w:val="Koptekst"/>
@@ -1860,18 +2452,20 @@
 </file>
 
 <file path=word/header2.xml><?xml version="1.0" encoding="utf-8"?>
-<w:hdr xmlns:wpc="http://schemas.microsoft.com/office/word/2010/wordprocessingCanvas" xmlns:mc="http://schemas.openxmlformats.org/markup-compatibility/2006" xmlns:o="urn:schemas-microsoft-com:office:office" xmlns:r="http://schemas.openxmlformats.org/officeDocument/2006/relationships" xmlns:m="http://schemas.openxmlformats.org/officeDocument/2006/math" xmlns:v="urn:schemas-microsoft-com:vml" xmlns:wp14="http://schemas.microsoft.com/office/word/2010/wordprocessingDrawing" xmlns:wp="http://schemas.openxmlformats.org/drawingml/2006/wordprocessingDrawing" xmlns:w10="urn:schemas-microsoft-com:office:word" xmlns:w="http://schemas.openxmlformats.org/wordprocessingml/2006/main" xmlns:w14="http://schemas.microsoft.com/office/word/2010/wordml" xmlns:wpg="http://schemas.microsoft.com/office/word/2010/wordprocessingGroup" xmlns:wpi="http://schemas.microsoft.com/office/word/2010/wordprocessingInk" xmlns:wne="http://schemas.microsoft.com/office/word/2006/wordml" xmlns:wps="http://schemas.microsoft.com/office/word/2010/wordprocessingShape" mc:Ignorable="w14 wp14">
+<w:hdr xmlns:wpc="http://schemas.microsoft.com/office/word/2010/wordprocessingCanvas" xmlns:cx="http://schemas.microsoft.com/office/drawing/2014/chartex" xmlns:cx1="http://schemas.microsoft.com/office/drawing/2015/9/8/chartex" xmlns:cx2="http://schemas.microsoft.com/office/drawing/2015/10/21/chartex" xmlns:cx3="http://schemas.microsoft.com/office/drawing/2016/5/9/chartex" xmlns:cx4="http://schemas.microsoft.com/office/drawing/2016/5/10/chartex" xmlns:cx5="http://schemas.microsoft.com/office/drawing/2016/5/11/chartex" xmlns:cx6="http://schemas.microsoft.com/office/drawing/2016/5/12/chartex" xmlns:cx7="http://schemas.microsoft.com/office/drawing/2016/5/13/chartex" xmlns:cx8="http://schemas.microsoft.com/office/drawing/2016/5/14/chartex" xmlns:mc="http://schemas.openxmlformats.org/markup-compatibility/2006" xmlns:aink="http://schemas.microsoft.com/office/drawing/2016/ink" xmlns:am3d="http://schemas.microsoft.com/office/drawing/2017/model3d" xmlns:o="urn:schemas-microsoft-com:office:office" xmlns:r="http://schemas.openxmlformats.org/officeDocument/2006/relationships" xmlns:m="http://schemas.openxmlformats.org/officeDocument/2006/math" xmlns:v="urn:schemas-microsoft-com:vml" xmlns:wp14="http://schemas.microsoft.com/office/word/2010/wordprocessingDrawing" xmlns:wp="http://schemas.openxmlformats.org/drawingml/2006/wordprocessingDrawing" xmlns:w10="urn:schemas-microsoft-com:office:word" xmlns:w="http://schemas.openxmlformats.org/wordprocessingml/2006/main" xmlns:w14="http://schemas.microsoft.com/office/word/2010/wordml" xmlns:w15="http://schemas.microsoft.com/office/word/2012/wordml" xmlns:w16cid="http://schemas.microsoft.com/office/word/2016/wordml/cid" xmlns:w16se="http://schemas.microsoft.com/office/word/2015/wordml/symex" xmlns:wpg="http://schemas.microsoft.com/office/word/2010/wordprocessingGroup" xmlns:wpi="http://schemas.microsoft.com/office/word/2010/wordprocessingInk" xmlns:wne="http://schemas.microsoft.com/office/word/2006/wordml" xmlns:wps="http://schemas.microsoft.com/office/word/2010/wordprocessingShape" mc:Ignorable="w14 w15 w16se w16cid wp14">
   <w:p>
     <w:pPr>
       <w:pStyle w:val="Koptekst"/>
       <w:jc w:val="right"/>
     </w:pPr>
     <w:r>
-      <w:t>Eindopdracht</w:t>
+      <w:t xml:space="preserve">Eindopdracht Design </w:t>
     </w:r>
+    <w:proofErr w:type="spellStart"/>
     <w:r>
-      <w:t xml:space="preserve"> Design patterns</w:t>
+      <w:t>patterns</w:t>
     </w:r>
+    <w:proofErr w:type="spellEnd"/>
     <w:r>
       <w:t xml:space="preserve"> IM0102</w:t>
     </w:r>
@@ -1880,7 +2474,7 @@
 </file>
 
 <file path=word/header3.xml><?xml version="1.0" encoding="utf-8"?>
-<w:hdr xmlns:wpc="http://schemas.microsoft.com/office/word/2010/wordprocessingCanvas" xmlns:mc="http://schemas.openxmlformats.org/markup-compatibility/2006" xmlns:o="urn:schemas-microsoft-com:office:office" xmlns:r="http://schemas.openxmlformats.org/officeDocument/2006/relationships" xmlns:m="http://schemas.openxmlformats.org/officeDocument/2006/math" xmlns:v="urn:schemas-microsoft-com:vml" xmlns:wp14="http://schemas.microsoft.com/office/word/2010/wordprocessingDrawing" xmlns:wp="http://schemas.openxmlformats.org/drawingml/2006/wordprocessingDrawing" xmlns:w10="urn:schemas-microsoft-com:office:word" xmlns:w="http://schemas.openxmlformats.org/wordprocessingml/2006/main" xmlns:w14="http://schemas.microsoft.com/office/word/2010/wordml" xmlns:wpg="http://schemas.microsoft.com/office/word/2010/wordprocessingGroup" xmlns:wpi="http://schemas.microsoft.com/office/word/2010/wordprocessingInk" xmlns:wne="http://schemas.microsoft.com/office/word/2006/wordml" xmlns:wps="http://schemas.microsoft.com/office/word/2010/wordprocessingShape" mc:Ignorable="w14 wp14">
+<w:hdr xmlns:wpc="http://schemas.microsoft.com/office/word/2010/wordprocessingCanvas" xmlns:cx="http://schemas.microsoft.com/office/drawing/2014/chartex" xmlns:cx1="http://schemas.microsoft.com/office/drawing/2015/9/8/chartex" xmlns:cx2="http://schemas.microsoft.com/office/drawing/2015/10/21/chartex" xmlns:cx3="http://schemas.microsoft.com/office/drawing/2016/5/9/chartex" xmlns:cx4="http://schemas.microsoft.com/office/drawing/2016/5/10/chartex" xmlns:cx5="http://schemas.microsoft.com/office/drawing/2016/5/11/chartex" xmlns:cx6="http://schemas.microsoft.com/office/drawing/2016/5/12/chartex" xmlns:cx7="http://schemas.microsoft.com/office/drawing/2016/5/13/chartex" xmlns:cx8="http://schemas.microsoft.com/office/drawing/2016/5/14/chartex" xmlns:mc="http://schemas.openxmlformats.org/markup-compatibility/2006" xmlns:aink="http://schemas.microsoft.com/office/drawing/2016/ink" xmlns:am3d="http://schemas.microsoft.com/office/drawing/2017/model3d" xmlns:o="urn:schemas-microsoft-com:office:office" xmlns:r="http://schemas.openxmlformats.org/officeDocument/2006/relationships" xmlns:m="http://schemas.openxmlformats.org/officeDocument/2006/math" xmlns:v="urn:schemas-microsoft-com:vml" xmlns:wp14="http://schemas.microsoft.com/office/word/2010/wordprocessingDrawing" xmlns:wp="http://schemas.openxmlformats.org/drawingml/2006/wordprocessingDrawing" xmlns:w10="urn:schemas-microsoft-com:office:word" xmlns:w="http://schemas.openxmlformats.org/wordprocessingml/2006/main" xmlns:w14="http://schemas.microsoft.com/office/word/2010/wordml" xmlns:w15="http://schemas.microsoft.com/office/word/2012/wordml" xmlns:w16cid="http://schemas.microsoft.com/office/word/2016/wordml/cid" xmlns:w16se="http://schemas.microsoft.com/office/word/2015/wordml/symex" xmlns:wpg="http://schemas.microsoft.com/office/word/2010/wordprocessingGroup" xmlns:wpi="http://schemas.microsoft.com/office/word/2010/wordprocessingInk" xmlns:wne="http://schemas.microsoft.com/office/word/2006/wordml" xmlns:wps="http://schemas.microsoft.com/office/word/2010/wordprocessingShape" mc:Ignorable="w14 w15 w16se w16cid wp14">
   <w:p>
     <w:pPr>
       <w:tabs>
@@ -1888,15 +2482,20 @@
       </w:tabs>
     </w:pPr>
     <w:r>
-      <w:t>Open universiteitCursustitel</w:t>
+      <w:t xml:space="preserve">Open </w:t>
     </w:r>
+    <w:proofErr w:type="spellStart"/>
+    <w:r>
+      <w:t>universiteitCursustitel</w:t>
+    </w:r>
+    <w:proofErr w:type="spellEnd"/>
   </w:p>
 </w:hdr>
 </file>
 
 <file path=word/numbering.xml><?xml version="1.0" encoding="utf-8"?>
-<w:numbering xmlns:wpc="http://schemas.microsoft.com/office/word/2010/wordprocessingCanvas" xmlns:mc="http://schemas.openxmlformats.org/markup-compatibility/2006" xmlns:o="urn:schemas-microsoft-com:office:office" xmlns:r="http://schemas.openxmlformats.org/officeDocument/2006/relationships" xmlns:m="http://schemas.openxmlformats.org/officeDocument/2006/math" xmlns:v="urn:schemas-microsoft-com:vml" xmlns:wp14="http://schemas.microsoft.com/office/word/2010/wordprocessingDrawing" xmlns:wp="http://schemas.openxmlformats.org/drawingml/2006/wordprocessingDrawing" xmlns:w10="urn:schemas-microsoft-com:office:word" xmlns:w="http://schemas.openxmlformats.org/wordprocessingml/2006/main" xmlns:w14="http://schemas.microsoft.com/office/word/2010/wordml" xmlns:wpg="http://schemas.microsoft.com/office/word/2010/wordprocessingGroup" xmlns:wpi="http://schemas.microsoft.com/office/word/2010/wordprocessingInk" xmlns:wne="http://schemas.microsoft.com/office/word/2006/wordml" xmlns:wps="http://schemas.microsoft.com/office/word/2010/wordprocessingShape" mc:Ignorable="w14 wp14">
-  <w:abstractNum w:abstractNumId="0">
+<w:numbering xmlns:wpc="http://schemas.microsoft.com/office/word/2010/wordprocessingCanvas" xmlns:cx="http://schemas.microsoft.com/office/drawing/2014/chartex" xmlns:cx1="http://schemas.microsoft.com/office/drawing/2015/9/8/chartex" xmlns:cx2="http://schemas.microsoft.com/office/drawing/2015/10/21/chartex" xmlns:cx3="http://schemas.microsoft.com/office/drawing/2016/5/9/chartex" xmlns:cx4="http://schemas.microsoft.com/office/drawing/2016/5/10/chartex" xmlns:cx5="http://schemas.microsoft.com/office/drawing/2016/5/11/chartex" xmlns:cx6="http://schemas.microsoft.com/office/drawing/2016/5/12/chartex" xmlns:cx7="http://schemas.microsoft.com/office/drawing/2016/5/13/chartex" xmlns:cx8="http://schemas.microsoft.com/office/drawing/2016/5/14/chartex" xmlns:mc="http://schemas.openxmlformats.org/markup-compatibility/2006" xmlns:aink="http://schemas.microsoft.com/office/drawing/2016/ink" xmlns:am3d="http://schemas.microsoft.com/office/drawing/2017/model3d" xmlns:o="urn:schemas-microsoft-com:office:office" xmlns:r="http://schemas.openxmlformats.org/officeDocument/2006/relationships" xmlns:m="http://schemas.openxmlformats.org/officeDocument/2006/math" xmlns:v="urn:schemas-microsoft-com:vml" xmlns:wp14="http://schemas.microsoft.com/office/word/2010/wordprocessingDrawing" xmlns:wp="http://schemas.openxmlformats.org/drawingml/2006/wordprocessingDrawing" xmlns:w10="urn:schemas-microsoft-com:office:word" xmlns:w="http://schemas.openxmlformats.org/wordprocessingml/2006/main" xmlns:w14="http://schemas.microsoft.com/office/word/2010/wordml" xmlns:w15="http://schemas.microsoft.com/office/word/2012/wordml" xmlns:w16cid="http://schemas.microsoft.com/office/word/2016/wordml/cid" xmlns:w16se="http://schemas.microsoft.com/office/word/2015/wordml/symex" xmlns:wpg="http://schemas.microsoft.com/office/word/2010/wordprocessingGroup" xmlns:wpi="http://schemas.microsoft.com/office/word/2010/wordprocessingInk" xmlns:wne="http://schemas.microsoft.com/office/word/2006/wordml" xmlns:wps="http://schemas.microsoft.com/office/word/2010/wordprocessingShape" mc:Ignorable="w14 w15 w16se w16cid wp14">
+  <w:abstractNum w:abstractNumId="0" w15:restartNumberingAfterBreak="0">
     <w:nsid w:val="0EFD261A"/>
     <w:multiLevelType w:val="hybridMultilevel"/>
     <w:tmpl w:val="F5F0A310"/>
@@ -2016,7 +2615,96 @@
       </w:pPr>
     </w:lvl>
   </w:abstractNum>
-  <w:abstractNum w:abstractNumId="1">
+  <w:abstractNum w:abstractNumId="1" w15:restartNumberingAfterBreak="0">
+    <w:nsid w:val="15CB3557"/>
+    <w:multiLevelType w:val="hybridMultilevel"/>
+    <w:tmpl w:val="12884AF2"/>
+    <w:lvl w:ilvl="0" w:tplc="D38633A0">
+      <w:start w:val="1"/>
+      <w:numFmt w:val="decimal"/>
+      <w:lvlText w:val="%1."/>
+      <w:lvlJc w:val="left"/>
+      <w:pPr>
+        <w:ind w:left="-1767" w:hanging="360"/>
+      </w:pPr>
+      <w:rPr>
+        <w:rFonts w:hint="default"/>
+      </w:rPr>
+    </w:lvl>
+    <w:lvl w:ilvl="1" w:tplc="04130019" w:tentative="1">
+      <w:start w:val="1"/>
+      <w:numFmt w:val="lowerLetter"/>
+      <w:lvlText w:val="%2."/>
+      <w:lvlJc w:val="left"/>
+      <w:pPr>
+        <w:ind w:left="-1047" w:hanging="360"/>
+      </w:pPr>
+    </w:lvl>
+    <w:lvl w:ilvl="2" w:tplc="0413001B" w:tentative="1">
+      <w:start w:val="1"/>
+      <w:numFmt w:val="lowerRoman"/>
+      <w:lvlText w:val="%3."/>
+      <w:lvlJc w:val="right"/>
+      <w:pPr>
+        <w:ind w:left="-327" w:hanging="180"/>
+      </w:pPr>
+    </w:lvl>
+    <w:lvl w:ilvl="3" w:tplc="0413000F" w:tentative="1">
+      <w:start w:val="1"/>
+      <w:numFmt w:val="decimal"/>
+      <w:lvlText w:val="%4."/>
+      <w:lvlJc w:val="left"/>
+      <w:pPr>
+        <w:ind w:left="393" w:hanging="360"/>
+      </w:pPr>
+    </w:lvl>
+    <w:lvl w:ilvl="4" w:tplc="04130019" w:tentative="1">
+      <w:start w:val="1"/>
+      <w:numFmt w:val="lowerLetter"/>
+      <w:lvlText w:val="%5."/>
+      <w:lvlJc w:val="left"/>
+      <w:pPr>
+        <w:ind w:left="1113" w:hanging="360"/>
+      </w:pPr>
+    </w:lvl>
+    <w:lvl w:ilvl="5" w:tplc="0413001B" w:tentative="1">
+      <w:start w:val="1"/>
+      <w:numFmt w:val="lowerRoman"/>
+      <w:lvlText w:val="%6."/>
+      <w:lvlJc w:val="right"/>
+      <w:pPr>
+        <w:ind w:left="1833" w:hanging="180"/>
+      </w:pPr>
+    </w:lvl>
+    <w:lvl w:ilvl="6" w:tplc="0413000F" w:tentative="1">
+      <w:start w:val="1"/>
+      <w:numFmt w:val="decimal"/>
+      <w:lvlText w:val="%7."/>
+      <w:lvlJc w:val="left"/>
+      <w:pPr>
+        <w:ind w:left="2553" w:hanging="360"/>
+      </w:pPr>
+    </w:lvl>
+    <w:lvl w:ilvl="7" w:tplc="04130019" w:tentative="1">
+      <w:start w:val="1"/>
+      <w:numFmt w:val="lowerLetter"/>
+      <w:lvlText w:val="%8."/>
+      <w:lvlJc w:val="left"/>
+      <w:pPr>
+        <w:ind w:left="3273" w:hanging="360"/>
+      </w:pPr>
+    </w:lvl>
+    <w:lvl w:ilvl="8" w:tplc="0413001B" w:tentative="1">
+      <w:start w:val="1"/>
+      <w:numFmt w:val="lowerRoman"/>
+      <w:lvlText w:val="%9."/>
+      <w:lvlJc w:val="right"/>
+      <w:pPr>
+        <w:ind w:left="3993" w:hanging="180"/>
+      </w:pPr>
+    </w:lvl>
+  </w:abstractNum>
+  <w:abstractNum w:abstractNumId="2" w15:restartNumberingAfterBreak="0">
     <w:nsid w:val="2EA0740E"/>
     <w:multiLevelType w:val="multilevel"/>
     <w:tmpl w:val="32961550"/>
@@ -2156,7 +2844,7 @@
       </w:rPr>
     </w:lvl>
   </w:abstractNum>
-  <w:abstractNum w:abstractNumId="2">
+  <w:abstractNum w:abstractNumId="3" w15:restartNumberingAfterBreak="0">
     <w:nsid w:val="36911DA9"/>
     <w:multiLevelType w:val="hybridMultilevel"/>
     <w:tmpl w:val="B614A630"/>
@@ -2296,7 +2984,7 @@
       </w:rPr>
     </w:lvl>
   </w:abstractNum>
-  <w:abstractNum w:abstractNumId="3">
+  <w:abstractNum w:abstractNumId="4" w15:restartNumberingAfterBreak="0">
     <w:nsid w:val="4A1F4FED"/>
     <w:multiLevelType w:val="multilevel"/>
     <w:tmpl w:val="0908F3CC"/>
@@ -2436,7 +3124,7 @@
       </w:rPr>
     </w:lvl>
   </w:abstractNum>
-  <w:abstractNum w:abstractNumId="4">
+  <w:abstractNum w:abstractNumId="5" w15:restartNumberingAfterBreak="0">
     <w:nsid w:val="588E7E58"/>
     <w:multiLevelType w:val="hybridMultilevel"/>
     <w:tmpl w:val="F5F0A310"/>
@@ -2555,7 +3243,7 @@
       </w:pPr>
     </w:lvl>
   </w:abstractNum>
-  <w:abstractNum w:abstractNumId="5">
+  <w:abstractNum w:abstractNumId="6" w15:restartNumberingAfterBreak="0">
     <w:nsid w:val="5E5063C2"/>
     <w:multiLevelType w:val="hybridMultilevel"/>
     <w:tmpl w:val="D054BEA6"/>
@@ -2668,7 +3356,7 @@
       </w:pPr>
     </w:lvl>
   </w:abstractNum>
-  <w:abstractNum w:abstractNumId="6">
+  <w:abstractNum w:abstractNumId="7" w15:restartNumberingAfterBreak="0">
     <w:nsid w:val="6E39617F"/>
     <w:multiLevelType w:val="multilevel"/>
     <w:tmpl w:val="08A271D6"/>
@@ -2808,7 +3496,7 @@
       </w:rPr>
     </w:lvl>
   </w:abstractNum>
-  <w:abstractNum w:abstractNumId="7">
+  <w:abstractNum w:abstractNumId="8" w15:restartNumberingAfterBreak="0">
     <w:nsid w:val="700B2FB8"/>
     <w:multiLevelType w:val="hybridMultilevel"/>
     <w:tmpl w:val="D6D688B2"/>
@@ -2921,7 +3609,7 @@
       </w:pPr>
     </w:lvl>
   </w:abstractNum>
-  <w:abstractNum w:abstractNumId="8">
+  <w:abstractNum w:abstractNumId="9" w15:restartNumberingAfterBreak="0">
     <w:nsid w:val="7332254A"/>
     <w:multiLevelType w:val="multilevel"/>
     <w:tmpl w:val="6414E068"/>
@@ -3063,37 +3751,40 @@
     </w:lvl>
   </w:abstractNum>
   <w:num w:numId="1">
+    <w:abstractNumId w:val="5"/>
+  </w:num>
+  <w:num w:numId="2">
+    <w:abstractNumId w:val="9"/>
+  </w:num>
+  <w:num w:numId="3">
+    <w:abstractNumId w:val="2"/>
+  </w:num>
+  <w:num w:numId="4">
     <w:abstractNumId w:val="4"/>
   </w:num>
-  <w:num w:numId="2">
-    <w:abstractNumId w:val="8"/>
-  </w:num>
-  <w:num w:numId="3">
-    <w:abstractNumId w:val="1"/>
-  </w:num>
-  <w:num w:numId="4">
-    <w:abstractNumId w:val="3"/>
-  </w:num>
   <w:num w:numId="5">
-    <w:abstractNumId w:val="6"/>
+    <w:abstractNumId w:val="7"/>
   </w:num>
   <w:num w:numId="6">
-    <w:abstractNumId w:val="2"/>
+    <w:abstractNumId w:val="3"/>
   </w:num>
   <w:num w:numId="7">
     <w:abstractNumId w:val="0"/>
   </w:num>
   <w:num w:numId="8">
-    <w:abstractNumId w:val="7"/>
+    <w:abstractNumId w:val="8"/>
   </w:num>
   <w:num w:numId="9">
-    <w:abstractNumId w:val="5"/>
+    <w:abstractNumId w:val="6"/>
+  </w:num>
+  <w:num w:numId="10">
+    <w:abstractNumId w:val="1"/>
   </w:num>
 </w:numbering>
 </file>
 
 <file path=word/styles.xml><?xml version="1.0" encoding="utf-8"?>
-<w:styles xmlns:mc="http://schemas.openxmlformats.org/markup-compatibility/2006" xmlns:r="http://schemas.openxmlformats.org/officeDocument/2006/relationships" xmlns:w="http://schemas.openxmlformats.org/wordprocessingml/2006/main" xmlns:w14="http://schemas.microsoft.com/office/word/2010/wordml" mc:Ignorable="w14">
+<w:styles xmlns:mc="http://schemas.openxmlformats.org/markup-compatibility/2006" xmlns:r="http://schemas.openxmlformats.org/officeDocument/2006/relationships" xmlns:w="http://schemas.openxmlformats.org/wordprocessingml/2006/main" xmlns:w14="http://schemas.microsoft.com/office/word/2010/wordml" xmlns:w15="http://schemas.microsoft.com/office/word/2012/wordml" xmlns:w16cid="http://schemas.microsoft.com/office/word/2016/wordml/cid" xmlns:w16se="http://schemas.microsoft.com/office/word/2015/wordml/symex" mc:Ignorable="w14 w15 w16se w16cid">
   <w:docDefaults>
     <w:rPrDefault>
       <w:rPr>
@@ -3103,142 +3794,373 @@
     </w:rPrDefault>
     <w:pPrDefault/>
   </w:docDefaults>
-  <w:latentStyles w:defLockedState="0" w:defUIPriority="0" w:defSemiHidden="1" w:defUnhideWhenUsed="1" w:defQFormat="0" w:count="267">
-    <w:lsdException w:name="Normal" w:semiHidden="0" w:unhideWhenUsed="0" w:qFormat="1"/>
-    <w:lsdException w:name="heading 1" w:semiHidden="0" w:unhideWhenUsed="0" w:qFormat="1"/>
-    <w:lsdException w:name="heading 2" w:semiHidden="0" w:unhideWhenUsed="0" w:qFormat="1"/>
-    <w:lsdException w:name="heading 3" w:qFormat="1"/>
-    <w:lsdException w:name="heading 4" w:qFormat="1"/>
-    <w:lsdException w:name="heading 5" w:qFormat="1"/>
-    <w:lsdException w:name="heading 6" w:qFormat="1"/>
-    <w:lsdException w:name="heading 7" w:qFormat="1"/>
-    <w:lsdException w:name="heading 8" w:qFormat="1"/>
-    <w:lsdException w:name="heading 9" w:qFormat="1"/>
-    <w:lsdException w:name="caption" w:qFormat="1"/>
-    <w:lsdException w:name="macro" w:semiHidden="0" w:unhideWhenUsed="0"/>
-    <w:lsdException w:name="List Bullet" w:semiHidden="0" w:unhideWhenUsed="0"/>
-    <w:lsdException w:name="List Number" w:semiHidden="0" w:unhideWhenUsed="0"/>
-    <w:lsdException w:name="Title" w:semiHidden="0" w:unhideWhenUsed="0" w:qFormat="1"/>
-    <w:lsdException w:name="List Continue 3" w:semiHidden="0" w:unhideWhenUsed="0"/>
-    <w:lsdException w:name="List Continue 4" w:semiHidden="0" w:unhideWhenUsed="0"/>
-    <w:lsdException w:name="List Continue 5" w:semiHidden="0" w:unhideWhenUsed="0"/>
-    <w:lsdException w:name="Message Header" w:semiHidden="0" w:unhideWhenUsed="0"/>
-    <w:lsdException w:name="Subtitle" w:semiHidden="0" w:unhideWhenUsed="0" w:qFormat="1"/>
-    <w:lsdException w:name="Strong" w:semiHidden="0" w:unhideWhenUsed="0" w:qFormat="1"/>
-    <w:lsdException w:name="Emphasis" w:semiHidden="0" w:unhideWhenUsed="0" w:qFormat="1"/>
-    <w:lsdException w:name="Balloon Text" w:semiHidden="0" w:unhideWhenUsed="0"/>
-    <w:lsdException w:name="Table Grid" w:semiHidden="0" w:unhideWhenUsed="0"/>
-    <w:lsdException w:name="Placeholder Text" w:uiPriority="99" w:unhideWhenUsed="0"/>
-    <w:lsdException w:name="No Spacing" w:semiHidden="0" w:uiPriority="1" w:unhideWhenUsed="0" w:qFormat="1"/>
-    <w:lsdException w:name="Light Shading" w:semiHidden="0" w:uiPriority="60" w:unhideWhenUsed="0"/>
-    <w:lsdException w:name="Light List" w:semiHidden="0" w:uiPriority="61" w:unhideWhenUsed="0"/>
-    <w:lsdException w:name="Light Grid" w:semiHidden="0" w:uiPriority="62" w:unhideWhenUsed="0"/>
-    <w:lsdException w:name="Medium Shading 1" w:semiHidden="0" w:uiPriority="63" w:unhideWhenUsed="0"/>
-    <w:lsdException w:name="Medium Shading 2" w:semiHidden="0" w:uiPriority="64" w:unhideWhenUsed="0"/>
-    <w:lsdException w:name="Medium List 1" w:semiHidden="0" w:uiPriority="65" w:unhideWhenUsed="0"/>
-    <w:lsdException w:name="Medium List 2" w:semiHidden="0" w:uiPriority="66" w:unhideWhenUsed="0"/>
-    <w:lsdException w:name="Medium Grid 1" w:semiHidden="0" w:uiPriority="67" w:unhideWhenUsed="0"/>
-    <w:lsdException w:name="Medium Grid 2" w:semiHidden="0" w:uiPriority="68" w:unhideWhenUsed="0"/>
-    <w:lsdException w:name="Medium Grid 3" w:semiHidden="0" w:uiPriority="69" w:unhideWhenUsed="0"/>
-    <w:lsdException w:name="Dark List" w:semiHidden="0" w:uiPriority="70" w:unhideWhenUsed="0"/>
-    <w:lsdException w:name="Colorful Shading" w:semiHidden="0" w:uiPriority="71" w:unhideWhenUsed="0"/>
-    <w:lsdException w:name="Colorful List" w:semiHidden="0" w:uiPriority="72" w:unhideWhenUsed="0"/>
-    <w:lsdException w:name="Colorful Grid" w:semiHidden="0" w:uiPriority="73" w:unhideWhenUsed="0"/>
-    <w:lsdException w:name="Light Shading Accent 1" w:semiHidden="0" w:uiPriority="60" w:unhideWhenUsed="0"/>
-    <w:lsdException w:name="Light List Accent 1" w:semiHidden="0" w:uiPriority="61" w:unhideWhenUsed="0"/>
-    <w:lsdException w:name="Light Grid Accent 1" w:semiHidden="0" w:uiPriority="62" w:unhideWhenUsed="0"/>
-    <w:lsdException w:name="Medium Shading 1 Accent 1" w:semiHidden="0" w:uiPriority="63" w:unhideWhenUsed="0"/>
-    <w:lsdException w:name="Medium Shading 2 Accent 1" w:semiHidden="0" w:uiPriority="64" w:unhideWhenUsed="0"/>
-    <w:lsdException w:name="Medium List 1 Accent 1" w:semiHidden="0" w:uiPriority="65" w:unhideWhenUsed="0"/>
-    <w:lsdException w:name="Revision" w:uiPriority="99" w:unhideWhenUsed="0"/>
-    <w:lsdException w:name="List Paragraph" w:semiHidden="0" w:uiPriority="34" w:unhideWhenUsed="0" w:qFormat="1"/>
-    <w:lsdException w:name="Quote" w:semiHidden="0" w:uiPriority="29" w:unhideWhenUsed="0" w:qFormat="1"/>
-    <w:lsdException w:name="Intense Quote" w:semiHidden="0" w:uiPriority="30" w:unhideWhenUsed="0" w:qFormat="1"/>
-    <w:lsdException w:name="Medium List 2 Accent 1" w:semiHidden="0" w:uiPriority="66" w:unhideWhenUsed="0"/>
-    <w:lsdException w:name="Medium Grid 1 Accent 1" w:semiHidden="0" w:uiPriority="67" w:unhideWhenUsed="0"/>
-    <w:lsdException w:name="Medium Grid 2 Accent 1" w:semiHidden="0" w:uiPriority="68" w:unhideWhenUsed="0"/>
-    <w:lsdException w:name="Medium Grid 3 Accent 1" w:semiHidden="0" w:uiPriority="69" w:unhideWhenUsed="0"/>
-    <w:lsdException w:name="Dark List Accent 1" w:semiHidden="0" w:uiPriority="70" w:unhideWhenUsed="0"/>
-    <w:lsdException w:name="Colorful Shading Accent 1" w:semiHidden="0" w:uiPriority="71" w:unhideWhenUsed="0"/>
-    <w:lsdException w:name="Colorful List Accent 1" w:semiHidden="0" w:uiPriority="72" w:unhideWhenUsed="0"/>
-    <w:lsdException w:name="Colorful Grid Accent 1" w:semiHidden="0" w:uiPriority="73" w:unhideWhenUsed="0"/>
-    <w:lsdException w:name="Light Shading Accent 2" w:semiHidden="0" w:uiPriority="60" w:unhideWhenUsed="0"/>
-    <w:lsdException w:name="Light List Accent 2" w:semiHidden="0" w:uiPriority="61" w:unhideWhenUsed="0"/>
-    <w:lsdException w:name="Light Grid Accent 2" w:semiHidden="0" w:uiPriority="62" w:unhideWhenUsed="0"/>
-    <w:lsdException w:name="Medium Shading 1 Accent 2" w:semiHidden="0" w:uiPriority="63" w:unhideWhenUsed="0"/>
-    <w:lsdException w:name="Medium Shading 2 Accent 2" w:semiHidden="0" w:uiPriority="64" w:unhideWhenUsed="0"/>
-    <w:lsdException w:name="Medium List 1 Accent 2" w:semiHidden="0" w:uiPriority="65" w:unhideWhenUsed="0"/>
-    <w:lsdException w:name="Medium List 2 Accent 2" w:semiHidden="0" w:uiPriority="66" w:unhideWhenUsed="0"/>
-    <w:lsdException w:name="Medium Grid 1 Accent 2" w:semiHidden="0" w:uiPriority="67" w:unhideWhenUsed="0"/>
-    <w:lsdException w:name="Medium Grid 2 Accent 2" w:semiHidden="0" w:uiPriority="68" w:unhideWhenUsed="0"/>
-    <w:lsdException w:name="Medium Grid 3 Accent 2" w:semiHidden="0" w:uiPriority="69" w:unhideWhenUsed="0"/>
-    <w:lsdException w:name="Dark List Accent 2" w:semiHidden="0" w:uiPriority="70" w:unhideWhenUsed="0"/>
-    <w:lsdException w:name="Colorful Shading Accent 2" w:semiHidden="0" w:uiPriority="71" w:unhideWhenUsed="0"/>
-    <w:lsdException w:name="Colorful List Accent 2" w:semiHidden="0" w:uiPriority="72" w:unhideWhenUsed="0"/>
-    <w:lsdException w:name="Colorful Grid Accent 2" w:semiHidden="0" w:uiPriority="73" w:unhideWhenUsed="0"/>
-    <w:lsdException w:name="Light Shading Accent 3" w:semiHidden="0" w:uiPriority="60" w:unhideWhenUsed="0"/>
-    <w:lsdException w:name="Light List Accent 3" w:semiHidden="0" w:uiPriority="61" w:unhideWhenUsed="0"/>
-    <w:lsdException w:name="Light Grid Accent 3" w:semiHidden="0" w:uiPriority="62" w:unhideWhenUsed="0"/>
-    <w:lsdException w:name="Medium Shading 1 Accent 3" w:semiHidden="0" w:uiPriority="63" w:unhideWhenUsed="0"/>
-    <w:lsdException w:name="Medium Shading 2 Accent 3" w:semiHidden="0" w:uiPriority="64" w:unhideWhenUsed="0"/>
-    <w:lsdException w:name="Medium List 1 Accent 3" w:semiHidden="0" w:uiPriority="65" w:unhideWhenUsed="0"/>
-    <w:lsdException w:name="Medium List 2 Accent 3" w:semiHidden="0" w:uiPriority="66" w:unhideWhenUsed="0"/>
-    <w:lsdException w:name="Medium Grid 1 Accent 3" w:semiHidden="0" w:uiPriority="67" w:unhideWhenUsed="0"/>
-    <w:lsdException w:name="Medium Grid 2 Accent 3" w:semiHidden="0" w:uiPriority="68" w:unhideWhenUsed="0"/>
-    <w:lsdException w:name="Medium Grid 3 Accent 3" w:semiHidden="0" w:uiPriority="69" w:unhideWhenUsed="0"/>
-    <w:lsdException w:name="Dark List Accent 3" w:semiHidden="0" w:uiPriority="70" w:unhideWhenUsed="0"/>
-    <w:lsdException w:name="Colorful Shading Accent 3" w:semiHidden="0" w:uiPriority="71" w:unhideWhenUsed="0"/>
-    <w:lsdException w:name="Colorful List Accent 3" w:semiHidden="0" w:uiPriority="72" w:unhideWhenUsed="0"/>
-    <w:lsdException w:name="Colorful Grid Accent 3" w:semiHidden="0" w:uiPriority="73" w:unhideWhenUsed="0"/>
-    <w:lsdException w:name="Light Shading Accent 4" w:semiHidden="0" w:uiPriority="60" w:unhideWhenUsed="0"/>
-    <w:lsdException w:name="Light List Accent 4" w:semiHidden="0" w:uiPriority="61" w:unhideWhenUsed="0"/>
-    <w:lsdException w:name="Light Grid Accent 4" w:semiHidden="0" w:uiPriority="62" w:unhideWhenUsed="0"/>
-    <w:lsdException w:name="Medium Shading 1 Accent 4" w:semiHidden="0" w:uiPriority="63" w:unhideWhenUsed="0"/>
-    <w:lsdException w:name="Medium Shading 2 Accent 4" w:semiHidden="0" w:uiPriority="64" w:unhideWhenUsed="0"/>
-    <w:lsdException w:name="Medium List 1 Accent 4" w:semiHidden="0" w:uiPriority="65" w:unhideWhenUsed="0"/>
-    <w:lsdException w:name="Medium List 2 Accent 4" w:semiHidden="0" w:uiPriority="66" w:unhideWhenUsed="0"/>
-    <w:lsdException w:name="Medium Grid 1 Accent 4" w:semiHidden="0" w:uiPriority="67" w:unhideWhenUsed="0"/>
-    <w:lsdException w:name="Medium Grid 2 Accent 4" w:semiHidden="0" w:uiPriority="68" w:unhideWhenUsed="0"/>
-    <w:lsdException w:name="Medium Grid 3 Accent 4" w:semiHidden="0" w:uiPriority="69" w:unhideWhenUsed="0"/>
-    <w:lsdException w:name="Dark List Accent 4" w:semiHidden="0" w:uiPriority="70" w:unhideWhenUsed="0"/>
-    <w:lsdException w:name="Colorful Shading Accent 4" w:semiHidden="0" w:uiPriority="71" w:unhideWhenUsed="0"/>
-    <w:lsdException w:name="Colorful List Accent 4" w:semiHidden="0" w:uiPriority="72" w:unhideWhenUsed="0"/>
-    <w:lsdException w:name="Colorful Grid Accent 4" w:semiHidden="0" w:uiPriority="73" w:unhideWhenUsed="0"/>
-    <w:lsdException w:name="Light Shading Accent 5" w:semiHidden="0" w:uiPriority="60" w:unhideWhenUsed="0"/>
-    <w:lsdException w:name="Light List Accent 5" w:semiHidden="0" w:uiPriority="61" w:unhideWhenUsed="0"/>
-    <w:lsdException w:name="Light Grid Accent 5" w:semiHidden="0" w:uiPriority="62" w:unhideWhenUsed="0"/>
-    <w:lsdException w:name="Medium Shading 1 Accent 5" w:semiHidden="0" w:uiPriority="63" w:unhideWhenUsed="0"/>
-    <w:lsdException w:name="Medium Shading 2 Accent 5" w:semiHidden="0" w:uiPriority="64" w:unhideWhenUsed="0"/>
-    <w:lsdException w:name="Medium List 1 Accent 5" w:semiHidden="0" w:uiPriority="65" w:unhideWhenUsed="0"/>
-    <w:lsdException w:name="Medium List 2 Accent 5" w:semiHidden="0" w:uiPriority="66" w:unhideWhenUsed="0"/>
-    <w:lsdException w:name="Medium Grid 1 Accent 5" w:semiHidden="0" w:uiPriority="67" w:unhideWhenUsed="0"/>
-    <w:lsdException w:name="Medium Grid 2 Accent 5" w:semiHidden="0" w:uiPriority="68" w:unhideWhenUsed="0"/>
-    <w:lsdException w:name="Medium Grid 3 Accent 5" w:semiHidden="0" w:uiPriority="69" w:unhideWhenUsed="0"/>
-    <w:lsdException w:name="Dark List Accent 5" w:semiHidden="0" w:uiPriority="70" w:unhideWhenUsed="0"/>
-    <w:lsdException w:name="Colorful Shading Accent 5" w:semiHidden="0" w:uiPriority="71" w:unhideWhenUsed="0"/>
-    <w:lsdException w:name="Colorful List Accent 5" w:semiHidden="0" w:uiPriority="72" w:unhideWhenUsed="0"/>
-    <w:lsdException w:name="Colorful Grid Accent 5" w:semiHidden="0" w:uiPriority="73" w:unhideWhenUsed="0"/>
-    <w:lsdException w:name="Light Shading Accent 6" w:semiHidden="0" w:uiPriority="60" w:unhideWhenUsed="0"/>
-    <w:lsdException w:name="Light List Accent 6" w:semiHidden="0" w:uiPriority="61" w:unhideWhenUsed="0"/>
-    <w:lsdException w:name="Light Grid Accent 6" w:semiHidden="0" w:uiPriority="62" w:unhideWhenUsed="0"/>
-    <w:lsdException w:name="Medium Shading 1 Accent 6" w:semiHidden="0" w:uiPriority="63" w:unhideWhenUsed="0"/>
-    <w:lsdException w:name="Medium Shading 2 Accent 6" w:semiHidden="0" w:uiPriority="64" w:unhideWhenUsed="0"/>
-    <w:lsdException w:name="Medium List 1 Accent 6" w:semiHidden="0" w:uiPriority="65" w:unhideWhenUsed="0"/>
-    <w:lsdException w:name="Medium List 2 Accent 6" w:semiHidden="0" w:uiPriority="66" w:unhideWhenUsed="0"/>
-    <w:lsdException w:name="Medium Grid 1 Accent 6" w:semiHidden="0" w:uiPriority="67" w:unhideWhenUsed="0"/>
-    <w:lsdException w:name="Medium Grid 2 Accent 6" w:semiHidden="0" w:uiPriority="68" w:unhideWhenUsed="0"/>
-    <w:lsdException w:name="Medium Grid 3 Accent 6" w:semiHidden="0" w:uiPriority="69" w:unhideWhenUsed="0"/>
-    <w:lsdException w:name="Dark List Accent 6" w:semiHidden="0" w:uiPriority="70" w:unhideWhenUsed="0"/>
-    <w:lsdException w:name="Colorful Shading Accent 6" w:semiHidden="0" w:uiPriority="71" w:unhideWhenUsed="0"/>
-    <w:lsdException w:name="Colorful List Accent 6" w:semiHidden="0" w:uiPriority="72" w:unhideWhenUsed="0"/>
-    <w:lsdException w:name="Colorful Grid Accent 6" w:semiHidden="0" w:uiPriority="73" w:unhideWhenUsed="0"/>
-    <w:lsdException w:name="Subtle Emphasis" w:semiHidden="0" w:uiPriority="19" w:unhideWhenUsed="0" w:qFormat="1"/>
-    <w:lsdException w:name="Intense Emphasis" w:semiHidden="0" w:uiPriority="21" w:unhideWhenUsed="0" w:qFormat="1"/>
-    <w:lsdException w:name="Subtle Reference" w:semiHidden="0" w:uiPriority="31" w:unhideWhenUsed="0" w:qFormat="1"/>
-    <w:lsdException w:name="Intense Reference" w:semiHidden="0" w:uiPriority="32" w:unhideWhenUsed="0" w:qFormat="1"/>
-    <w:lsdException w:name="Book Title" w:semiHidden="0" w:uiPriority="33" w:unhideWhenUsed="0" w:qFormat="1"/>
-    <w:lsdException w:name="Bibliography" w:uiPriority="37"/>
-    <w:lsdException w:name="TOC Heading" w:uiPriority="39" w:qFormat="1"/>
+  <w:latentStyles w:defLockedState="0" w:defUIPriority="0" w:defSemiHidden="0" w:defUnhideWhenUsed="0" w:defQFormat="0" w:count="375">
+    <w:lsdException w:name="Normal" w:qFormat="1"/>
+    <w:lsdException w:name="heading 1" w:qFormat="1"/>
+    <w:lsdException w:name="heading 2" w:qFormat="1"/>
+    <w:lsdException w:name="heading 3" w:semiHidden="1" w:unhideWhenUsed="1" w:qFormat="1"/>
+    <w:lsdException w:name="heading 4" w:semiHidden="1" w:unhideWhenUsed="1" w:qFormat="1"/>
+    <w:lsdException w:name="heading 5" w:semiHidden="1" w:unhideWhenUsed="1" w:qFormat="1"/>
+    <w:lsdException w:name="heading 6" w:semiHidden="1" w:unhideWhenUsed="1" w:qFormat="1"/>
+    <w:lsdException w:name="heading 7" w:semiHidden="1" w:unhideWhenUsed="1" w:qFormat="1"/>
+    <w:lsdException w:name="heading 8" w:semiHidden="1" w:unhideWhenUsed="1" w:qFormat="1"/>
+    <w:lsdException w:name="heading 9" w:semiHidden="1" w:unhideWhenUsed="1" w:qFormat="1"/>
+    <w:lsdException w:name="index 1" w:semiHidden="1" w:unhideWhenUsed="1"/>
+    <w:lsdException w:name="index 2" w:semiHidden="1" w:unhideWhenUsed="1"/>
+    <w:lsdException w:name="index 3" w:semiHidden="1" w:unhideWhenUsed="1"/>
+    <w:lsdException w:name="index 4" w:semiHidden="1" w:unhideWhenUsed="1"/>
+    <w:lsdException w:name="index 5" w:semiHidden="1" w:unhideWhenUsed="1"/>
+    <w:lsdException w:name="index 6" w:semiHidden="1" w:unhideWhenUsed="1"/>
+    <w:lsdException w:name="index 7" w:semiHidden="1" w:unhideWhenUsed="1"/>
+    <w:lsdException w:name="index 8" w:semiHidden="1" w:unhideWhenUsed="1"/>
+    <w:lsdException w:name="index 9" w:semiHidden="1" w:unhideWhenUsed="1"/>
+    <w:lsdException w:name="toc 1" w:semiHidden="1" w:unhideWhenUsed="1"/>
+    <w:lsdException w:name="toc 2" w:semiHidden="1" w:unhideWhenUsed="1"/>
+    <w:lsdException w:name="toc 3" w:semiHidden="1" w:unhideWhenUsed="1"/>
+    <w:lsdException w:name="toc 4" w:semiHidden="1" w:unhideWhenUsed="1"/>
+    <w:lsdException w:name="toc 5" w:semiHidden="1" w:unhideWhenUsed="1"/>
+    <w:lsdException w:name="toc 6" w:semiHidden="1" w:unhideWhenUsed="1"/>
+    <w:lsdException w:name="toc 7" w:semiHidden="1" w:unhideWhenUsed="1"/>
+    <w:lsdException w:name="toc 8" w:semiHidden="1" w:unhideWhenUsed="1"/>
+    <w:lsdException w:name="toc 9" w:semiHidden="1" w:unhideWhenUsed="1"/>
+    <w:lsdException w:name="Normal Indent" w:semiHidden="1" w:unhideWhenUsed="1"/>
+    <w:lsdException w:name="footnote text" w:semiHidden="1" w:unhideWhenUsed="1"/>
+    <w:lsdException w:name="annotation text" w:semiHidden="1" w:unhideWhenUsed="1"/>
+    <w:lsdException w:name="header" w:semiHidden="1" w:unhideWhenUsed="1"/>
+    <w:lsdException w:name="footer" w:semiHidden="1" w:unhideWhenUsed="1"/>
+    <w:lsdException w:name="index heading" w:semiHidden="1" w:unhideWhenUsed="1"/>
+    <w:lsdException w:name="caption" w:semiHidden="1" w:unhideWhenUsed="1" w:qFormat="1"/>
+    <w:lsdException w:name="table of figures" w:semiHidden="1" w:unhideWhenUsed="1"/>
+    <w:lsdException w:name="envelope address" w:semiHidden="1" w:unhideWhenUsed="1"/>
+    <w:lsdException w:name="envelope return" w:semiHidden="1" w:unhideWhenUsed="1"/>
+    <w:lsdException w:name="footnote reference" w:semiHidden="1" w:unhideWhenUsed="1"/>
+    <w:lsdException w:name="annotation reference" w:semiHidden="1" w:unhideWhenUsed="1"/>
+    <w:lsdException w:name="line number" w:semiHidden="1" w:unhideWhenUsed="1"/>
+    <w:lsdException w:name="page number" w:semiHidden="1" w:unhideWhenUsed="1"/>
+    <w:lsdException w:name="endnote reference" w:semiHidden="1" w:unhideWhenUsed="1"/>
+    <w:lsdException w:name="endnote text" w:semiHidden="1" w:unhideWhenUsed="1"/>
+    <w:lsdException w:name="table of authorities" w:semiHidden="1" w:unhideWhenUsed="1"/>
+    <w:lsdException w:name="toa heading" w:semiHidden="1" w:unhideWhenUsed="1"/>
+    <w:lsdException w:name="List" w:semiHidden="1" w:unhideWhenUsed="1"/>
+    <w:lsdException w:name="List 2" w:semiHidden="1" w:unhideWhenUsed="1"/>
+    <w:lsdException w:name="List 3" w:semiHidden="1" w:unhideWhenUsed="1"/>
+    <w:lsdException w:name="List 4" w:semiHidden="1" w:unhideWhenUsed="1"/>
+    <w:lsdException w:name="List 5" w:semiHidden="1" w:unhideWhenUsed="1"/>
+    <w:lsdException w:name="List Bullet 2" w:semiHidden="1" w:unhideWhenUsed="1"/>
+    <w:lsdException w:name="List Bullet 3" w:semiHidden="1" w:unhideWhenUsed="1"/>
+    <w:lsdException w:name="List Bullet 4" w:semiHidden="1" w:unhideWhenUsed="1"/>
+    <w:lsdException w:name="List Bullet 5" w:semiHidden="1" w:unhideWhenUsed="1"/>
+    <w:lsdException w:name="List Number 2" w:semiHidden="1" w:unhideWhenUsed="1"/>
+    <w:lsdException w:name="List Number 3" w:semiHidden="1" w:unhideWhenUsed="1"/>
+    <w:lsdException w:name="List Number 4" w:semiHidden="1" w:unhideWhenUsed="1"/>
+    <w:lsdException w:name="List Number 5" w:semiHidden="1" w:unhideWhenUsed="1"/>
+    <w:lsdException w:name="Title" w:qFormat="1"/>
+    <w:lsdException w:name="Closing" w:semiHidden="1" w:unhideWhenUsed="1"/>
+    <w:lsdException w:name="Signature" w:semiHidden="1" w:unhideWhenUsed="1"/>
+    <w:lsdException w:name="Default Paragraph Font" w:semiHidden="1" w:unhideWhenUsed="1"/>
+    <w:lsdException w:name="Body Text" w:semiHidden="1" w:unhideWhenUsed="1"/>
+    <w:lsdException w:name="Body Text Indent" w:semiHidden="1" w:unhideWhenUsed="1"/>
+    <w:lsdException w:name="List Continue" w:semiHidden="1" w:unhideWhenUsed="1"/>
+    <w:lsdException w:name="List Continue 2" w:semiHidden="1" w:unhideWhenUsed="1"/>
+    <w:lsdException w:name="Subtitle" w:qFormat="1"/>
+    <w:lsdException w:name="Salutation" w:semiHidden="1" w:unhideWhenUsed="1"/>
+    <w:lsdException w:name="Date" w:semiHidden="1" w:unhideWhenUsed="1"/>
+    <w:lsdException w:name="Body Text First Indent" w:semiHidden="1" w:unhideWhenUsed="1"/>
+    <w:lsdException w:name="Body Text First Indent 2" w:semiHidden="1" w:unhideWhenUsed="1"/>
+    <w:lsdException w:name="Note Heading" w:semiHidden="1" w:unhideWhenUsed="1"/>
+    <w:lsdException w:name="Body Text 2" w:semiHidden="1" w:unhideWhenUsed="1"/>
+    <w:lsdException w:name="Body Text 3" w:semiHidden="1" w:unhideWhenUsed="1"/>
+    <w:lsdException w:name="Body Text Indent 2" w:semiHidden="1" w:unhideWhenUsed="1"/>
+    <w:lsdException w:name="Body Text Indent 3" w:semiHidden="1" w:unhideWhenUsed="1"/>
+    <w:lsdException w:name="Block Text" w:semiHidden="1" w:unhideWhenUsed="1"/>
+    <w:lsdException w:name="Hyperlink" w:semiHidden="1" w:unhideWhenUsed="1"/>
+    <w:lsdException w:name="FollowedHyperlink" w:semiHidden="1" w:unhideWhenUsed="1"/>
+    <w:lsdException w:name="Strong" w:qFormat="1"/>
+    <w:lsdException w:name="Emphasis" w:qFormat="1"/>
+    <w:lsdException w:name="Document Map" w:semiHidden="1" w:unhideWhenUsed="1"/>
+    <w:lsdException w:name="Plain Text" w:semiHidden="1" w:unhideWhenUsed="1"/>
+    <w:lsdException w:name="E-mail Signature" w:semiHidden="1" w:unhideWhenUsed="1"/>
+    <w:lsdException w:name="HTML Top of Form" w:semiHidden="1" w:unhideWhenUsed="1"/>
+    <w:lsdException w:name="HTML Bottom of Form" w:semiHidden="1" w:unhideWhenUsed="1"/>
+    <w:lsdException w:name="Normal (Web)" w:semiHidden="1" w:unhideWhenUsed="1"/>
+    <w:lsdException w:name="HTML Acronym" w:semiHidden="1" w:unhideWhenUsed="1"/>
+    <w:lsdException w:name="HTML Address" w:semiHidden="1" w:unhideWhenUsed="1"/>
+    <w:lsdException w:name="HTML Cite" w:semiHidden="1" w:unhideWhenUsed="1"/>
+    <w:lsdException w:name="HTML Code" w:semiHidden="1" w:unhideWhenUsed="1"/>
+    <w:lsdException w:name="HTML Definition" w:semiHidden="1" w:unhideWhenUsed="1"/>
+    <w:lsdException w:name="HTML Keyboard" w:semiHidden="1" w:unhideWhenUsed="1"/>
+    <w:lsdException w:name="HTML Preformatted" w:semiHidden="1" w:unhideWhenUsed="1"/>
+    <w:lsdException w:name="HTML Sample" w:semiHidden="1" w:unhideWhenUsed="1"/>
+    <w:lsdException w:name="HTML Typewriter" w:semiHidden="1" w:unhideWhenUsed="1"/>
+    <w:lsdException w:name="HTML Variable" w:semiHidden="1" w:unhideWhenUsed="1"/>
+    <w:lsdException w:name="Normal Table" w:semiHidden="1" w:unhideWhenUsed="1"/>
+    <w:lsdException w:name="annotation subject" w:semiHidden="1" w:unhideWhenUsed="1"/>
+    <w:lsdException w:name="No List" w:semiHidden="1" w:unhideWhenUsed="1"/>
+    <w:lsdException w:name="Outline List 1" w:semiHidden="1" w:unhideWhenUsed="1"/>
+    <w:lsdException w:name="Outline List 2" w:semiHidden="1" w:unhideWhenUsed="1"/>
+    <w:lsdException w:name="Outline List 3" w:semiHidden="1" w:unhideWhenUsed="1"/>
+    <w:lsdException w:name="Table Simple 1" w:semiHidden="1" w:unhideWhenUsed="1"/>
+    <w:lsdException w:name="Table Simple 2" w:semiHidden="1" w:unhideWhenUsed="1"/>
+    <w:lsdException w:name="Table Simple 3" w:semiHidden="1" w:unhideWhenUsed="1"/>
+    <w:lsdException w:name="Table Classic 1" w:semiHidden="1" w:unhideWhenUsed="1"/>
+    <w:lsdException w:name="Table Classic 2" w:semiHidden="1" w:unhideWhenUsed="1"/>
+    <w:lsdException w:name="Table Classic 3" w:semiHidden="1" w:unhideWhenUsed="1"/>
+    <w:lsdException w:name="Table Classic 4" w:semiHidden="1" w:unhideWhenUsed="1"/>
+    <w:lsdException w:name="Table Colorful 1" w:semiHidden="1" w:unhideWhenUsed="1"/>
+    <w:lsdException w:name="Table Colorful 2" w:semiHidden="1" w:unhideWhenUsed="1"/>
+    <w:lsdException w:name="Table Colorful 3" w:semiHidden="1" w:unhideWhenUsed="1"/>
+    <w:lsdException w:name="Table Columns 1" w:semiHidden="1" w:unhideWhenUsed="1"/>
+    <w:lsdException w:name="Table Columns 2" w:semiHidden="1" w:unhideWhenUsed="1"/>
+    <w:lsdException w:name="Table Columns 3" w:semiHidden="1" w:unhideWhenUsed="1"/>
+    <w:lsdException w:name="Table Columns 4" w:semiHidden="1" w:unhideWhenUsed="1"/>
+    <w:lsdException w:name="Table Columns 5" w:semiHidden="1" w:unhideWhenUsed="1"/>
+    <w:lsdException w:name="Table Grid 1" w:semiHidden="1" w:unhideWhenUsed="1"/>
+    <w:lsdException w:name="Table Grid 2" w:semiHidden="1" w:unhideWhenUsed="1"/>
+    <w:lsdException w:name="Table Grid 3" w:semiHidden="1" w:unhideWhenUsed="1"/>
+    <w:lsdException w:name="Table Grid 4" w:semiHidden="1" w:unhideWhenUsed="1"/>
+    <w:lsdException w:name="Table Grid 5" w:semiHidden="1" w:unhideWhenUsed="1"/>
+    <w:lsdException w:name="Table Grid 6" w:semiHidden="1" w:unhideWhenUsed="1"/>
+    <w:lsdException w:name="Table Grid 7" w:semiHidden="1" w:unhideWhenUsed="1"/>
+    <w:lsdException w:name="Table Grid 8" w:semiHidden="1" w:unhideWhenUsed="1"/>
+    <w:lsdException w:name="Table List 1" w:semiHidden="1" w:unhideWhenUsed="1"/>
+    <w:lsdException w:name="Table List 2" w:semiHidden="1" w:unhideWhenUsed="1"/>
+    <w:lsdException w:name="Table List 3" w:semiHidden="1" w:unhideWhenUsed="1"/>
+    <w:lsdException w:name="Table List 4" w:semiHidden="1" w:unhideWhenUsed="1"/>
+    <w:lsdException w:name="Table List 5" w:semiHidden="1" w:unhideWhenUsed="1"/>
+    <w:lsdException w:name="Table List 6" w:semiHidden="1" w:unhideWhenUsed="1"/>
+    <w:lsdException w:name="Table List 7" w:semiHidden="1" w:unhideWhenUsed="1"/>
+    <w:lsdException w:name="Table List 8" w:semiHidden="1" w:unhideWhenUsed="1"/>
+    <w:lsdException w:name="Table 3D effects 1" w:semiHidden="1" w:unhideWhenUsed="1"/>
+    <w:lsdException w:name="Table 3D effects 2" w:semiHidden="1" w:unhideWhenUsed="1"/>
+    <w:lsdException w:name="Table 3D effects 3" w:semiHidden="1" w:unhideWhenUsed="1"/>
+    <w:lsdException w:name="Table Contemporary" w:semiHidden="1" w:unhideWhenUsed="1"/>
+    <w:lsdException w:name="Table Elegant" w:semiHidden="1" w:unhideWhenUsed="1"/>
+    <w:lsdException w:name="Table Professional" w:semiHidden="1" w:unhideWhenUsed="1"/>
+    <w:lsdException w:name="Table Subtle 1" w:semiHidden="1" w:unhideWhenUsed="1"/>
+    <w:lsdException w:name="Table Subtle 2" w:semiHidden="1" w:unhideWhenUsed="1"/>
+    <w:lsdException w:name="Table Web 1" w:semiHidden="1" w:unhideWhenUsed="1"/>
+    <w:lsdException w:name="Table Web 2" w:semiHidden="1" w:unhideWhenUsed="1"/>
+    <w:lsdException w:name="Table Web 3" w:semiHidden="1" w:unhideWhenUsed="1"/>
+    <w:lsdException w:name="Table Theme" w:semiHidden="1" w:unhideWhenUsed="1"/>
+    <w:lsdException w:name="Placeholder Text" w:semiHidden="1" w:uiPriority="99"/>
+    <w:lsdException w:name="No Spacing" w:uiPriority="1" w:qFormat="1"/>
+    <w:lsdException w:name="Light Shading" w:uiPriority="60"/>
+    <w:lsdException w:name="Light List" w:uiPriority="61"/>
+    <w:lsdException w:name="Light Grid" w:uiPriority="62"/>
+    <w:lsdException w:name="Medium Shading 1" w:uiPriority="63"/>
+    <w:lsdException w:name="Medium Shading 2" w:uiPriority="64"/>
+    <w:lsdException w:name="Medium List 1" w:uiPriority="65"/>
+    <w:lsdException w:name="Medium List 2" w:uiPriority="66"/>
+    <w:lsdException w:name="Medium Grid 1" w:uiPriority="67"/>
+    <w:lsdException w:name="Medium Grid 2" w:uiPriority="68"/>
+    <w:lsdException w:name="Medium Grid 3" w:uiPriority="69"/>
+    <w:lsdException w:name="Dark List" w:uiPriority="70"/>
+    <w:lsdException w:name="Colorful Shading" w:uiPriority="71"/>
+    <w:lsdException w:name="Colorful List" w:uiPriority="72"/>
+    <w:lsdException w:name="Colorful Grid" w:uiPriority="73"/>
+    <w:lsdException w:name="Light Shading Accent 1" w:uiPriority="60"/>
+    <w:lsdException w:name="Light List Accent 1" w:uiPriority="61"/>
+    <w:lsdException w:name="Light Grid Accent 1" w:uiPriority="62"/>
+    <w:lsdException w:name="Medium Shading 1 Accent 1" w:uiPriority="63"/>
+    <w:lsdException w:name="Medium Shading 2 Accent 1" w:uiPriority="64"/>
+    <w:lsdException w:name="Medium List 1 Accent 1" w:uiPriority="65"/>
+    <w:lsdException w:name="Revision" w:semiHidden="1" w:uiPriority="99"/>
+    <w:lsdException w:name="List Paragraph" w:uiPriority="34" w:qFormat="1"/>
+    <w:lsdException w:name="Quote" w:uiPriority="29" w:qFormat="1"/>
+    <w:lsdException w:name="Intense Quote" w:uiPriority="30" w:qFormat="1"/>
+    <w:lsdException w:name="Medium List 2 Accent 1" w:uiPriority="66"/>
+    <w:lsdException w:name="Medium Grid 1 Accent 1" w:uiPriority="67"/>
+    <w:lsdException w:name="Medium Grid 2 Accent 1" w:uiPriority="68"/>
+    <w:lsdException w:name="Medium Grid 3 Accent 1" w:uiPriority="69"/>
+    <w:lsdException w:name="Dark List Accent 1" w:uiPriority="70"/>
+    <w:lsdException w:name="Colorful Shading Accent 1" w:uiPriority="71"/>
+    <w:lsdException w:name="Colorful List Accent 1" w:uiPriority="72"/>
+    <w:lsdException w:name="Colorful Grid Accent 1" w:uiPriority="73"/>
+    <w:lsdException w:name="Light Shading Accent 2" w:uiPriority="60"/>
+    <w:lsdException w:name="Light List Accent 2" w:uiPriority="61"/>
+    <w:lsdException w:name="Light Grid Accent 2" w:uiPriority="62"/>
+    <w:lsdException w:name="Medium Shading 1 Accent 2" w:uiPriority="63"/>
+    <w:lsdException w:name="Medium Shading 2 Accent 2" w:uiPriority="64"/>
+    <w:lsdException w:name="Medium List 1 Accent 2" w:uiPriority="65"/>
+    <w:lsdException w:name="Medium List 2 Accent 2" w:uiPriority="66"/>
+    <w:lsdException w:name="Medium Grid 1 Accent 2" w:uiPriority="67"/>
+    <w:lsdException w:name="Medium Grid 2 Accent 2" w:uiPriority="68"/>
+    <w:lsdException w:name="Medium Grid 3 Accent 2" w:uiPriority="69"/>
+    <w:lsdException w:name="Dark List Accent 2" w:uiPriority="70"/>
+    <w:lsdException w:name="Colorful Shading Accent 2" w:uiPriority="71"/>
+    <w:lsdException w:name="Colorful List Accent 2" w:uiPriority="72"/>
+    <w:lsdException w:name="Colorful Grid Accent 2" w:uiPriority="73"/>
+    <w:lsdException w:name="Light Shading Accent 3" w:uiPriority="60"/>
+    <w:lsdException w:name="Light List Accent 3" w:uiPriority="61"/>
+    <w:lsdException w:name="Light Grid Accent 3" w:uiPriority="62"/>
+    <w:lsdException w:name="Medium Shading 1 Accent 3" w:uiPriority="63"/>
+    <w:lsdException w:name="Medium Shading 2 Accent 3" w:uiPriority="64"/>
+    <w:lsdException w:name="Medium List 1 Accent 3" w:uiPriority="65"/>
+    <w:lsdException w:name="Medium List 2 Accent 3" w:uiPriority="66"/>
+    <w:lsdException w:name="Medium Grid 1 Accent 3" w:uiPriority="67"/>
+    <w:lsdException w:name="Medium Grid 2 Accent 3" w:uiPriority="68"/>
+    <w:lsdException w:name="Medium Grid 3 Accent 3" w:uiPriority="69"/>
+    <w:lsdException w:name="Dark List Accent 3" w:uiPriority="70"/>
+    <w:lsdException w:name="Colorful Shading Accent 3" w:uiPriority="71"/>
+    <w:lsdException w:name="Colorful List Accent 3" w:uiPriority="72"/>
+    <w:lsdException w:name="Colorful Grid Accent 3" w:uiPriority="73"/>
+    <w:lsdException w:name="Light Shading Accent 4" w:uiPriority="60"/>
+    <w:lsdException w:name="Light List Accent 4" w:uiPriority="61"/>
+    <w:lsdException w:name="Light Grid Accent 4" w:uiPriority="62"/>
+    <w:lsdException w:name="Medium Shading 1 Accent 4" w:uiPriority="63"/>
+    <w:lsdException w:name="Medium Shading 2 Accent 4" w:uiPriority="64"/>
+    <w:lsdException w:name="Medium List 1 Accent 4" w:uiPriority="65"/>
+    <w:lsdException w:name="Medium List 2 Accent 4" w:uiPriority="66"/>
+    <w:lsdException w:name="Medium Grid 1 Accent 4" w:uiPriority="67"/>
+    <w:lsdException w:name="Medium Grid 2 Accent 4" w:uiPriority="68"/>
+    <w:lsdException w:name="Medium Grid 3 Accent 4" w:uiPriority="69"/>
+    <w:lsdException w:name="Dark List Accent 4" w:uiPriority="70"/>
+    <w:lsdException w:name="Colorful Shading Accent 4" w:uiPriority="71"/>
+    <w:lsdException w:name="Colorful List Accent 4" w:uiPriority="72"/>
+    <w:lsdException w:name="Colorful Grid Accent 4" w:uiPriority="73"/>
+    <w:lsdException w:name="Light Shading Accent 5" w:uiPriority="60"/>
+    <w:lsdException w:name="Light List Accent 5" w:uiPriority="61"/>
+    <w:lsdException w:name="Light Grid Accent 5" w:uiPriority="62"/>
+    <w:lsdException w:name="Medium Shading 1 Accent 5" w:uiPriority="63"/>
+    <w:lsdException w:name="Medium Shading 2 Accent 5" w:uiPriority="64"/>
+    <w:lsdException w:name="Medium List 1 Accent 5" w:uiPriority="65"/>
+    <w:lsdException w:name="Medium List 2 Accent 5" w:uiPriority="66"/>
+    <w:lsdException w:name="Medium Grid 1 Accent 5" w:uiPriority="67"/>
+    <w:lsdException w:name="Medium Grid 2 Accent 5" w:uiPriority="68"/>
+    <w:lsdException w:name="Medium Grid 3 Accent 5" w:uiPriority="69"/>
+    <w:lsdException w:name="Dark List Accent 5" w:uiPriority="70"/>
+    <w:lsdException w:name="Colorful Shading Accent 5" w:uiPriority="71"/>
+    <w:lsdException w:name="Colorful List Accent 5" w:uiPriority="72"/>
+    <w:lsdException w:name="Colorful Grid Accent 5" w:uiPriority="73"/>
+    <w:lsdException w:name="Light Shading Accent 6" w:uiPriority="60"/>
+    <w:lsdException w:name="Light List Accent 6" w:uiPriority="61"/>
+    <w:lsdException w:name="Light Grid Accent 6" w:uiPriority="62"/>
+    <w:lsdException w:name="Medium Shading 1 Accent 6" w:uiPriority="63"/>
+    <w:lsdException w:name="Medium Shading 2 Accent 6" w:uiPriority="64"/>
+    <w:lsdException w:name="Medium List 1 Accent 6" w:uiPriority="65"/>
+    <w:lsdException w:name="Medium List 2 Accent 6" w:uiPriority="66"/>
+    <w:lsdException w:name="Medium Grid 1 Accent 6" w:uiPriority="67"/>
+    <w:lsdException w:name="Medium Grid 2 Accent 6" w:uiPriority="68"/>
+    <w:lsdException w:name="Medium Grid 3 Accent 6" w:uiPriority="69"/>
+    <w:lsdException w:name="Dark List Accent 6" w:uiPriority="70"/>
+    <w:lsdException w:name="Colorful Shading Accent 6" w:uiPriority="71"/>
+    <w:lsdException w:name="Colorful List Accent 6" w:uiPriority="72"/>
+    <w:lsdException w:name="Colorful Grid Accent 6" w:uiPriority="73"/>
+    <w:lsdException w:name="Subtle Emphasis" w:uiPriority="19" w:qFormat="1"/>
+    <w:lsdException w:name="Intense Emphasis" w:uiPriority="21" w:qFormat="1"/>
+    <w:lsdException w:name="Subtle Reference" w:uiPriority="31" w:qFormat="1"/>
+    <w:lsdException w:name="Intense Reference" w:uiPriority="32" w:qFormat="1"/>
+    <w:lsdException w:name="Book Title" w:uiPriority="33" w:qFormat="1"/>
+    <w:lsdException w:name="Bibliography" w:semiHidden="1" w:uiPriority="37" w:unhideWhenUsed="1"/>
+    <w:lsdException w:name="TOC Heading" w:semiHidden="1" w:uiPriority="39" w:unhideWhenUsed="1" w:qFormat="1"/>
+    <w:lsdException w:name="Plain Table 1" w:uiPriority="41"/>
+    <w:lsdException w:name="Plain Table 2" w:uiPriority="42"/>
+    <w:lsdException w:name="Plain Table 3" w:uiPriority="43"/>
+    <w:lsdException w:name="Plain Table 4" w:uiPriority="44"/>
+    <w:lsdException w:name="Plain Table 5" w:uiPriority="45"/>
+    <w:lsdException w:name="Grid Table Light" w:uiPriority="40"/>
+    <w:lsdException w:name="Grid Table 1 Light" w:uiPriority="46"/>
+    <w:lsdException w:name="Grid Table 2" w:uiPriority="47"/>
+    <w:lsdException w:name="Grid Table 3" w:uiPriority="48"/>
+    <w:lsdException w:name="Grid Table 4" w:uiPriority="49"/>
+    <w:lsdException w:name="Grid Table 5 Dark" w:uiPriority="50"/>
+    <w:lsdException w:name="Grid Table 6 Colorful" w:uiPriority="51"/>
+    <w:lsdException w:name="Grid Table 7 Colorful" w:uiPriority="52"/>
+    <w:lsdException w:name="Grid Table 1 Light Accent 1" w:uiPriority="46"/>
+    <w:lsdException w:name="Grid Table 2 Accent 1" w:uiPriority="47"/>
+    <w:lsdException w:name="Grid Table 3 Accent 1" w:uiPriority="48"/>
+    <w:lsdException w:name="Grid Table 4 Accent 1" w:uiPriority="49"/>
+    <w:lsdException w:name="Grid Table 5 Dark Accent 1" w:uiPriority="50"/>
+    <w:lsdException w:name="Grid Table 6 Colorful Accent 1" w:uiPriority="51"/>
+    <w:lsdException w:name="Grid Table 7 Colorful Accent 1" w:uiPriority="52"/>
+    <w:lsdException w:name="Grid Table 1 Light Accent 2" w:uiPriority="46"/>
+    <w:lsdException w:name="Grid Table 2 Accent 2" w:uiPriority="47"/>
+    <w:lsdException w:name="Grid Table 3 Accent 2" w:uiPriority="48"/>
+    <w:lsdException w:name="Grid Table 4 Accent 2" w:uiPriority="49"/>
+    <w:lsdException w:name="Grid Table 5 Dark Accent 2" w:uiPriority="50"/>
+    <w:lsdException w:name="Grid Table 6 Colorful Accent 2" w:uiPriority="51"/>
+    <w:lsdException w:name="Grid Table 7 Colorful Accent 2" w:uiPriority="52"/>
+    <w:lsdException w:name="Grid Table 1 Light Accent 3" w:uiPriority="46"/>
+    <w:lsdException w:name="Grid Table 2 Accent 3" w:uiPriority="47"/>
+    <w:lsdException w:name="Grid Table 3 Accent 3" w:uiPriority="48"/>
+    <w:lsdException w:name="Grid Table 4 Accent 3" w:uiPriority="49"/>
+    <w:lsdException w:name="Grid Table 5 Dark Accent 3" w:uiPriority="50"/>
+    <w:lsdException w:name="Grid Table 6 Colorful Accent 3" w:uiPriority="51"/>
+    <w:lsdException w:name="Grid Table 7 Colorful Accent 3" w:uiPriority="52"/>
+    <w:lsdException w:name="Grid Table 1 Light Accent 4" w:uiPriority="46"/>
+    <w:lsdException w:name="Grid Table 2 Accent 4" w:uiPriority="47"/>
+    <w:lsdException w:name="Grid Table 3 Accent 4" w:uiPriority="48"/>
+    <w:lsdException w:name="Grid Table 4 Accent 4" w:uiPriority="49"/>
+    <w:lsdException w:name="Grid Table 5 Dark Accent 4" w:uiPriority="50"/>
+    <w:lsdException w:name="Grid Table 6 Colorful Accent 4" w:uiPriority="51"/>
+    <w:lsdException w:name="Grid Table 7 Colorful Accent 4" w:uiPriority="52"/>
+    <w:lsdException w:name="Grid Table 1 Light Accent 5" w:uiPriority="46"/>
+    <w:lsdException w:name="Grid Table 2 Accent 5" w:uiPriority="47"/>
+    <w:lsdException w:name="Grid Table 3 Accent 5" w:uiPriority="48"/>
+    <w:lsdException w:name="Grid Table 4 Accent 5" w:uiPriority="49"/>
+    <w:lsdException w:name="Grid Table 5 Dark Accent 5" w:uiPriority="50"/>
+    <w:lsdException w:name="Grid Table 6 Colorful Accent 5" w:uiPriority="51"/>
+    <w:lsdException w:name="Grid Table 7 Colorful Accent 5" w:uiPriority="52"/>
+    <w:lsdException w:name="Grid Table 1 Light Accent 6" w:uiPriority="46"/>
+    <w:lsdException w:name="Grid Table 2 Accent 6" w:uiPriority="47"/>
+    <w:lsdException w:name="Grid Table 3 Accent 6" w:uiPriority="48"/>
+    <w:lsdException w:name="Grid Table 4 Accent 6" w:uiPriority="49"/>
+    <w:lsdException w:name="Grid Table 5 Dark Accent 6" w:uiPriority="50"/>
+    <w:lsdException w:name="Grid Table 6 Colorful Accent 6" w:uiPriority="51"/>
+    <w:lsdException w:name="Grid Table 7 Colorful Accent 6" w:uiPriority="52"/>
+    <w:lsdException w:name="List Table 1 Light" w:uiPriority="46"/>
+    <w:lsdException w:name="List Table 2" w:uiPriority="47"/>
+    <w:lsdException w:name="List Table 3" w:uiPriority="48"/>
+    <w:lsdException w:name="List Table 4" w:uiPriority="49"/>
+    <w:lsdException w:name="List Table 5 Dark" w:uiPriority="50"/>
+    <w:lsdException w:name="List Table 6 Colorful" w:uiPriority="51"/>
+    <w:lsdException w:name="List Table 7 Colorful" w:uiPriority="52"/>
+    <w:lsdException w:name="List Table 1 Light Accent 1" w:uiPriority="46"/>
+    <w:lsdException w:name="List Table 2 Accent 1" w:uiPriority="47"/>
+    <w:lsdException w:name="List Table 3 Accent 1" w:uiPriority="48"/>
+    <w:lsdException w:name="List Table 4 Accent 1" w:uiPriority="49"/>
+    <w:lsdException w:name="List Table 5 Dark Accent 1" w:uiPriority="50"/>
+    <w:lsdException w:name="List Table 6 Colorful Accent 1" w:uiPriority="51"/>
+    <w:lsdException w:name="List Table 7 Colorful Accent 1" w:uiPriority="52"/>
+    <w:lsdException w:name="List Table 1 Light Accent 2" w:uiPriority="46"/>
+    <w:lsdException w:name="List Table 2 Accent 2" w:uiPriority="47"/>
+    <w:lsdException w:name="List Table 3 Accent 2" w:uiPriority="48"/>
+    <w:lsdException w:name="List Table 4 Accent 2" w:uiPriority="49"/>
+    <w:lsdException w:name="List Table 5 Dark Accent 2" w:uiPriority="50"/>
+    <w:lsdException w:name="List Table 6 Colorful Accent 2" w:uiPriority="51"/>
+    <w:lsdException w:name="List Table 7 Colorful Accent 2" w:uiPriority="52"/>
+    <w:lsdException w:name="List Table 1 Light Accent 3" w:uiPriority="46"/>
+    <w:lsdException w:name="List Table 2 Accent 3" w:uiPriority="47"/>
+    <w:lsdException w:name="List Table 3 Accent 3" w:uiPriority="48"/>
+    <w:lsdException w:name="List Table 4 Accent 3" w:uiPriority="49"/>
+    <w:lsdException w:name="List Table 5 Dark Accent 3" w:uiPriority="50"/>
+    <w:lsdException w:name="List Table 6 Colorful Accent 3" w:uiPriority="51"/>
+    <w:lsdException w:name="List Table 7 Colorful Accent 3" w:uiPriority="52"/>
+    <w:lsdException w:name="List Table 1 Light Accent 4" w:uiPriority="46"/>
+    <w:lsdException w:name="List Table 2 Accent 4" w:uiPriority="47"/>
+    <w:lsdException w:name="List Table 3 Accent 4" w:uiPriority="48"/>
+    <w:lsdException w:name="List Table 4 Accent 4" w:uiPriority="49"/>
+    <w:lsdException w:name="List Table 5 Dark Accent 4" w:uiPriority="50"/>
+    <w:lsdException w:name="List Table 6 Colorful Accent 4" w:uiPriority="51"/>
+    <w:lsdException w:name="List Table 7 Colorful Accent 4" w:uiPriority="52"/>
+    <w:lsdException w:name="List Table 1 Light Accent 5" w:uiPriority="46"/>
+    <w:lsdException w:name="List Table 2 Accent 5" w:uiPriority="47"/>
+    <w:lsdException w:name="List Table 3 Accent 5" w:uiPriority="48"/>
+    <w:lsdException w:name="List Table 4 Accent 5" w:uiPriority="49"/>
+    <w:lsdException w:name="List Table 5 Dark Accent 5" w:uiPriority="50"/>
+    <w:lsdException w:name="List Table 6 Colorful Accent 5" w:uiPriority="51"/>
+    <w:lsdException w:name="List Table 7 Colorful Accent 5" w:uiPriority="52"/>
+    <w:lsdException w:name="List Table 1 Light Accent 6" w:uiPriority="46"/>
+    <w:lsdException w:name="List Table 2 Accent 6" w:uiPriority="47"/>
+    <w:lsdException w:name="List Table 3 Accent 6" w:uiPriority="48"/>
+    <w:lsdException w:name="List Table 4 Accent 6" w:uiPriority="49"/>
+    <w:lsdException w:name="List Table 5 Dark Accent 6" w:uiPriority="50"/>
+    <w:lsdException w:name="List Table 6 Colorful Accent 6" w:uiPriority="51"/>
+    <w:lsdException w:name="List Table 7 Colorful Accent 6" w:uiPriority="52"/>
+    <w:lsdException w:name="Mention" w:semiHidden="1" w:uiPriority="99" w:unhideWhenUsed="1"/>
+    <w:lsdException w:name="Smart Hyperlink" w:semiHidden="1" w:uiPriority="99" w:unhideWhenUsed="1"/>
+    <w:lsdException w:name="Hashtag" w:semiHidden="1" w:uiPriority="99" w:unhideWhenUsed="1"/>
+    <w:lsdException w:name="Unresolved Mention" w:semiHidden="1" w:uiPriority="99" w:unhideWhenUsed="1"/>
   </w:latentStyles>
   <w:style w:type="paragraph" w:default="1" w:styleId="Standaard">
     <w:name w:val="Normal"/>
@@ -3466,382 +4388,16 @@
       <w:szCs w:val="16"/>
     </w:rPr>
   </w:style>
-</w:styles>
-</file>
-
-<file path=word/stylesWithEffects.xml><?xml version="1.0" encoding="utf-8"?>
-<w:styles xmlns:wpc="http://schemas.microsoft.com/office/word/2010/wordprocessingCanvas" xmlns:mc="http://schemas.openxmlformats.org/markup-compatibility/2006" xmlns:o="urn:schemas-microsoft-com:office:office" xmlns:r="http://schemas.openxmlformats.org/officeDocument/2006/relationships" xmlns:m="http://schemas.openxmlformats.org/officeDocument/2006/math" xmlns:v="urn:schemas-microsoft-com:vml" xmlns:wp14="http://schemas.microsoft.com/office/word/2010/wordprocessingDrawing" xmlns:wp="http://schemas.openxmlformats.org/drawingml/2006/wordprocessingDrawing" xmlns:w10="urn:schemas-microsoft-com:office:word" xmlns:w="http://schemas.openxmlformats.org/wordprocessingml/2006/main" xmlns:w14="http://schemas.microsoft.com/office/word/2010/wordml" xmlns:wpg="http://schemas.microsoft.com/office/word/2010/wordprocessingGroup" xmlns:wpi="http://schemas.microsoft.com/office/word/2010/wordprocessingInk" xmlns:wne="http://schemas.microsoft.com/office/word/2006/wordml" xmlns:wps="http://schemas.microsoft.com/office/word/2010/wordprocessingShape" mc:Ignorable="w14 wp14">
-  <w:docDefaults>
-    <w:rPrDefault>
-      <w:rPr>
-        <w:rFonts w:ascii="Tms Rmn" w:eastAsia="Times New Roman" w:hAnsi="Tms Rmn" w:cs="Times New Roman"/>
-        <w:lang w:val="nl-NL" w:eastAsia="nl-NL" w:bidi="ar-SA"/>
-      </w:rPr>
-    </w:rPrDefault>
-    <w:pPrDefault/>
-  </w:docDefaults>
-  <w:latentStyles w:defLockedState="0" w:defUIPriority="0" w:defSemiHidden="1" w:defUnhideWhenUsed="1" w:defQFormat="0" w:count="267">
-    <w:lsdException w:name="Normal" w:semiHidden="0" w:unhideWhenUsed="0" w:qFormat="1"/>
-    <w:lsdException w:name="heading 1" w:semiHidden="0" w:unhideWhenUsed="0" w:qFormat="1"/>
-    <w:lsdException w:name="heading 2" w:semiHidden="0" w:unhideWhenUsed="0" w:qFormat="1"/>
-    <w:lsdException w:name="heading 3" w:qFormat="1"/>
-    <w:lsdException w:name="heading 4" w:qFormat="1"/>
-    <w:lsdException w:name="heading 5" w:qFormat="1"/>
-    <w:lsdException w:name="heading 6" w:qFormat="1"/>
-    <w:lsdException w:name="heading 7" w:qFormat="1"/>
-    <w:lsdException w:name="heading 8" w:qFormat="1"/>
-    <w:lsdException w:name="heading 9" w:qFormat="1"/>
-    <w:lsdException w:name="caption" w:qFormat="1"/>
-    <w:lsdException w:name="macro" w:semiHidden="0" w:unhideWhenUsed="0"/>
-    <w:lsdException w:name="List Bullet" w:semiHidden="0" w:unhideWhenUsed="0"/>
-    <w:lsdException w:name="List Number" w:semiHidden="0" w:unhideWhenUsed="0"/>
-    <w:lsdException w:name="Title" w:semiHidden="0" w:unhideWhenUsed="0" w:qFormat="1"/>
-    <w:lsdException w:name="List Continue 3" w:semiHidden="0" w:unhideWhenUsed="0"/>
-    <w:lsdException w:name="List Continue 4" w:semiHidden="0" w:unhideWhenUsed="0"/>
-    <w:lsdException w:name="List Continue 5" w:semiHidden="0" w:unhideWhenUsed="0"/>
-    <w:lsdException w:name="Message Header" w:semiHidden="0" w:unhideWhenUsed="0"/>
-    <w:lsdException w:name="Subtitle" w:semiHidden="0" w:unhideWhenUsed="0" w:qFormat="1"/>
-    <w:lsdException w:name="Strong" w:semiHidden="0" w:unhideWhenUsed="0" w:qFormat="1"/>
-    <w:lsdException w:name="Emphasis" w:semiHidden="0" w:unhideWhenUsed="0" w:qFormat="1"/>
-    <w:lsdException w:name="Balloon Text" w:semiHidden="0" w:unhideWhenUsed="0"/>
-    <w:lsdException w:name="Table Grid" w:semiHidden="0" w:unhideWhenUsed="0"/>
-    <w:lsdException w:name="Placeholder Text" w:uiPriority="99" w:unhideWhenUsed="0"/>
-    <w:lsdException w:name="No Spacing" w:semiHidden="0" w:uiPriority="1" w:unhideWhenUsed="0" w:qFormat="1"/>
-    <w:lsdException w:name="Light Shading" w:semiHidden="0" w:uiPriority="60" w:unhideWhenUsed="0"/>
-    <w:lsdException w:name="Light List" w:semiHidden="0" w:uiPriority="61" w:unhideWhenUsed="0"/>
-    <w:lsdException w:name="Light Grid" w:semiHidden="0" w:uiPriority="62" w:unhideWhenUsed="0"/>
-    <w:lsdException w:name="Medium Shading 1" w:semiHidden="0" w:uiPriority="63" w:unhideWhenUsed="0"/>
-    <w:lsdException w:name="Medium Shading 2" w:semiHidden="0" w:uiPriority="64" w:unhideWhenUsed="0"/>
-    <w:lsdException w:name="Medium List 1" w:semiHidden="0" w:uiPriority="65" w:unhideWhenUsed="0"/>
-    <w:lsdException w:name="Medium List 2" w:semiHidden="0" w:uiPriority="66" w:unhideWhenUsed="0"/>
-    <w:lsdException w:name="Medium Grid 1" w:semiHidden="0" w:uiPriority="67" w:unhideWhenUsed="0"/>
-    <w:lsdException w:name="Medium Grid 2" w:semiHidden="0" w:uiPriority="68" w:unhideWhenUsed="0"/>
-    <w:lsdException w:name="Medium Grid 3" w:semiHidden="0" w:uiPriority="69" w:unhideWhenUsed="0"/>
-    <w:lsdException w:name="Dark List" w:semiHidden="0" w:uiPriority="70" w:unhideWhenUsed="0"/>
-    <w:lsdException w:name="Colorful Shading" w:semiHidden="0" w:uiPriority="71" w:unhideWhenUsed="0"/>
-    <w:lsdException w:name="Colorful List" w:semiHidden="0" w:uiPriority="72" w:unhideWhenUsed="0"/>
-    <w:lsdException w:name="Colorful Grid" w:semiHidden="0" w:uiPriority="73" w:unhideWhenUsed="0"/>
-    <w:lsdException w:name="Light Shading Accent 1" w:semiHidden="0" w:uiPriority="60" w:unhideWhenUsed="0"/>
-    <w:lsdException w:name="Light List Accent 1" w:semiHidden="0" w:uiPriority="61" w:unhideWhenUsed="0"/>
-    <w:lsdException w:name="Light Grid Accent 1" w:semiHidden="0" w:uiPriority="62" w:unhideWhenUsed="0"/>
-    <w:lsdException w:name="Medium Shading 1 Accent 1" w:semiHidden="0" w:uiPriority="63" w:unhideWhenUsed="0"/>
-    <w:lsdException w:name="Medium Shading 2 Accent 1" w:semiHidden="0" w:uiPriority="64" w:unhideWhenUsed="0"/>
-    <w:lsdException w:name="Medium List 1 Accent 1" w:semiHidden="0" w:uiPriority="65" w:unhideWhenUsed="0"/>
-    <w:lsdException w:name="Revision" w:uiPriority="99" w:unhideWhenUsed="0"/>
-    <w:lsdException w:name="List Paragraph" w:semiHidden="0" w:uiPriority="34" w:unhideWhenUsed="0" w:qFormat="1"/>
-    <w:lsdException w:name="Quote" w:semiHidden="0" w:uiPriority="29" w:unhideWhenUsed="0" w:qFormat="1"/>
-    <w:lsdException w:name="Intense Quote" w:semiHidden="0" w:uiPriority="30" w:unhideWhenUsed="0" w:qFormat="1"/>
-    <w:lsdException w:name="Medium List 2 Accent 1" w:semiHidden="0" w:uiPriority="66" w:unhideWhenUsed="0"/>
-    <w:lsdException w:name="Medium Grid 1 Accent 1" w:semiHidden="0" w:uiPriority="67" w:unhideWhenUsed="0"/>
-    <w:lsdException w:name="Medium Grid 2 Accent 1" w:semiHidden="0" w:uiPriority="68" w:unhideWhenUsed="0"/>
-    <w:lsdException w:name="Medium Grid 3 Accent 1" w:semiHidden="0" w:uiPriority="69" w:unhideWhenUsed="0"/>
-    <w:lsdException w:name="Dark List Accent 1" w:semiHidden="0" w:uiPriority="70" w:unhideWhenUsed="0"/>
-    <w:lsdException w:name="Colorful Shading Accent 1" w:semiHidden="0" w:uiPriority="71" w:unhideWhenUsed="0"/>
-    <w:lsdException w:name="Colorful List Accent 1" w:semiHidden="0" w:uiPriority="72" w:unhideWhenUsed="0"/>
-    <w:lsdException w:name="Colorful Grid Accent 1" w:semiHidden="0" w:uiPriority="73" w:unhideWhenUsed="0"/>
-    <w:lsdException w:name="Light Shading Accent 2" w:semiHidden="0" w:uiPriority="60" w:unhideWhenUsed="0"/>
-    <w:lsdException w:name="Light List Accent 2" w:semiHidden="0" w:uiPriority="61" w:unhideWhenUsed="0"/>
-    <w:lsdException w:name="Light Grid Accent 2" w:semiHidden="0" w:uiPriority="62" w:unhideWhenUsed="0"/>
-    <w:lsdException w:name="Medium Shading 1 Accent 2" w:semiHidden="0" w:uiPriority="63" w:unhideWhenUsed="0"/>
-    <w:lsdException w:name="Medium Shading 2 Accent 2" w:semiHidden="0" w:uiPriority="64" w:unhideWhenUsed="0"/>
-    <w:lsdException w:name="Medium List 1 Accent 2" w:semiHidden="0" w:uiPriority="65" w:unhideWhenUsed="0"/>
-    <w:lsdException w:name="Medium List 2 Accent 2" w:semiHidden="0" w:uiPriority="66" w:unhideWhenUsed="0"/>
-    <w:lsdException w:name="Medium Grid 1 Accent 2" w:semiHidden="0" w:uiPriority="67" w:unhideWhenUsed="0"/>
-    <w:lsdException w:name="Medium Grid 2 Accent 2" w:semiHidden="0" w:uiPriority="68" w:unhideWhenUsed="0"/>
-    <w:lsdException w:name="Medium Grid 3 Accent 2" w:semiHidden="0" w:uiPriority="69" w:unhideWhenUsed="0"/>
-    <w:lsdException w:name="Dark List Accent 2" w:semiHidden="0" w:uiPriority="70" w:unhideWhenUsed="0"/>
-    <w:lsdException w:name="Colorful Shading Accent 2" w:semiHidden="0" w:uiPriority="71" w:unhideWhenUsed="0"/>
-    <w:lsdException w:name="Colorful List Accent 2" w:semiHidden="0" w:uiPriority="72" w:unhideWhenUsed="0"/>
-    <w:lsdException w:name="Colorful Grid Accent 2" w:semiHidden="0" w:uiPriority="73" w:unhideWhenUsed="0"/>
-    <w:lsdException w:name="Light Shading Accent 3" w:semiHidden="0" w:uiPriority="60" w:unhideWhenUsed="0"/>
-    <w:lsdException w:name="Light List Accent 3" w:semiHidden="0" w:uiPriority="61" w:unhideWhenUsed="0"/>
-    <w:lsdException w:name="Light Grid Accent 3" w:semiHidden="0" w:uiPriority="62" w:unhideWhenUsed="0"/>
-    <w:lsdException w:name="Medium Shading 1 Accent 3" w:semiHidden="0" w:uiPriority="63" w:unhideWhenUsed="0"/>
-    <w:lsdException w:name="Medium Shading 2 Accent 3" w:semiHidden="0" w:uiPriority="64" w:unhideWhenUsed="0"/>
-    <w:lsdException w:name="Medium List 1 Accent 3" w:semiHidden="0" w:uiPriority="65" w:unhideWhenUsed="0"/>
-    <w:lsdException w:name="Medium List 2 Accent 3" w:semiHidden="0" w:uiPriority="66" w:unhideWhenUsed="0"/>
-    <w:lsdException w:name="Medium Grid 1 Accent 3" w:semiHidden="0" w:uiPriority="67" w:unhideWhenUsed="0"/>
-    <w:lsdException w:name="Medium Grid 2 Accent 3" w:semiHidden="0" w:uiPriority="68" w:unhideWhenUsed="0"/>
-    <w:lsdException w:name="Medium Grid 3 Accent 3" w:semiHidden="0" w:uiPriority="69" w:unhideWhenUsed="0"/>
-    <w:lsdException w:name="Dark List Accent 3" w:semiHidden="0" w:uiPriority="70" w:unhideWhenUsed="0"/>
-    <w:lsdException w:name="Colorful Shading Accent 3" w:semiHidden="0" w:uiPriority="71" w:unhideWhenUsed="0"/>
-    <w:lsdException w:name="Colorful List Accent 3" w:semiHidden="0" w:uiPriority="72" w:unhideWhenUsed="0"/>
-    <w:lsdException w:name="Colorful Grid Accent 3" w:semiHidden="0" w:uiPriority="73" w:unhideWhenUsed="0"/>
-    <w:lsdException w:name="Light Shading Accent 4" w:semiHidden="0" w:uiPriority="60" w:unhideWhenUsed="0"/>
-    <w:lsdException w:name="Light List Accent 4" w:semiHidden="0" w:uiPriority="61" w:unhideWhenUsed="0"/>
-    <w:lsdException w:name="Light Grid Accent 4" w:semiHidden="0" w:uiPriority="62" w:unhideWhenUsed="0"/>
-    <w:lsdException w:name="Medium Shading 1 Accent 4" w:semiHidden="0" w:uiPriority="63" w:unhideWhenUsed="0"/>
-    <w:lsdException w:name="Medium Shading 2 Accent 4" w:semiHidden="0" w:uiPriority="64" w:unhideWhenUsed="0"/>
-    <w:lsdException w:name="Medium List 1 Accent 4" w:semiHidden="0" w:uiPriority="65" w:unhideWhenUsed="0"/>
-    <w:lsdException w:name="Medium List 2 Accent 4" w:semiHidden="0" w:uiPriority="66" w:unhideWhenUsed="0"/>
-    <w:lsdException w:name="Medium Grid 1 Accent 4" w:semiHidden="0" w:uiPriority="67" w:unhideWhenUsed="0"/>
-    <w:lsdException w:name="Medium Grid 2 Accent 4" w:semiHidden="0" w:uiPriority="68" w:unhideWhenUsed="0"/>
-    <w:lsdException w:name="Medium Grid 3 Accent 4" w:semiHidden="0" w:uiPriority="69" w:unhideWhenUsed="0"/>
-    <w:lsdException w:name="Dark List Accent 4" w:semiHidden="0" w:uiPriority="70" w:unhideWhenUsed="0"/>
-    <w:lsdException w:name="Colorful Shading Accent 4" w:semiHidden="0" w:uiPriority="71" w:unhideWhenUsed="0"/>
-    <w:lsdException w:name="Colorful List Accent 4" w:semiHidden="0" w:uiPriority="72" w:unhideWhenUsed="0"/>
-    <w:lsdException w:name="Colorful Grid Accent 4" w:semiHidden="0" w:uiPriority="73" w:unhideWhenUsed="0"/>
-    <w:lsdException w:name="Light Shading Accent 5" w:semiHidden="0" w:uiPriority="60" w:unhideWhenUsed="0"/>
-    <w:lsdException w:name="Light List Accent 5" w:semiHidden="0" w:uiPriority="61" w:unhideWhenUsed="0"/>
-    <w:lsdException w:name="Light Grid Accent 5" w:semiHidden="0" w:uiPriority="62" w:unhideWhenUsed="0"/>
-    <w:lsdException w:name="Medium Shading 1 Accent 5" w:semiHidden="0" w:uiPriority="63" w:unhideWhenUsed="0"/>
-    <w:lsdException w:name="Medium Shading 2 Accent 5" w:semiHidden="0" w:uiPriority="64" w:unhideWhenUsed="0"/>
-    <w:lsdException w:name="Medium List 1 Accent 5" w:semiHidden="0" w:uiPriority="65" w:unhideWhenUsed="0"/>
-    <w:lsdException w:name="Medium List 2 Accent 5" w:semiHidden="0" w:uiPriority="66" w:unhideWhenUsed="0"/>
-    <w:lsdException w:name="Medium Grid 1 Accent 5" w:semiHidden="0" w:uiPriority="67" w:unhideWhenUsed="0"/>
-    <w:lsdException w:name="Medium Grid 2 Accent 5" w:semiHidden="0" w:uiPriority="68" w:unhideWhenUsed="0"/>
-    <w:lsdException w:name="Medium Grid 3 Accent 5" w:semiHidden="0" w:uiPriority="69" w:unhideWhenUsed="0"/>
-    <w:lsdException w:name="Dark List Accent 5" w:semiHidden="0" w:uiPriority="70" w:unhideWhenUsed="0"/>
-    <w:lsdException w:name="Colorful Shading Accent 5" w:semiHidden="0" w:uiPriority="71" w:unhideWhenUsed="0"/>
-    <w:lsdException w:name="Colorful List Accent 5" w:semiHidden="0" w:uiPriority="72" w:unhideWhenUsed="0"/>
-    <w:lsdException w:name="Colorful Grid Accent 5" w:semiHidden="0" w:uiPriority="73" w:unhideWhenUsed="0"/>
-    <w:lsdException w:name="Light Shading Accent 6" w:semiHidden="0" w:uiPriority="60" w:unhideWhenUsed="0"/>
-    <w:lsdException w:name="Light List Accent 6" w:semiHidden="0" w:uiPriority="61" w:unhideWhenUsed="0"/>
-    <w:lsdException w:name="Light Grid Accent 6" w:semiHidden="0" w:uiPriority="62" w:unhideWhenUsed="0"/>
-    <w:lsdException w:name="Medium Shading 1 Accent 6" w:semiHidden="0" w:uiPriority="63" w:unhideWhenUsed="0"/>
-    <w:lsdException w:name="Medium Shading 2 Accent 6" w:semiHidden="0" w:uiPriority="64" w:unhideWhenUsed="0"/>
-    <w:lsdException w:name="Medium List 1 Accent 6" w:semiHidden="0" w:uiPriority="65" w:unhideWhenUsed="0"/>
-    <w:lsdException w:name="Medium List 2 Accent 6" w:semiHidden="0" w:uiPriority="66" w:unhideWhenUsed="0"/>
-    <w:lsdException w:name="Medium Grid 1 Accent 6" w:semiHidden="0" w:uiPriority="67" w:unhideWhenUsed="0"/>
-    <w:lsdException w:name="Medium Grid 2 Accent 6" w:semiHidden="0" w:uiPriority="68" w:unhideWhenUsed="0"/>
-    <w:lsdException w:name="Medium Grid 3 Accent 6" w:semiHidden="0" w:uiPriority="69" w:unhideWhenUsed="0"/>
-    <w:lsdException w:name="Dark List Accent 6" w:semiHidden="0" w:uiPriority="70" w:unhideWhenUsed="0"/>
-    <w:lsdException w:name="Colorful Shading Accent 6" w:semiHidden="0" w:uiPriority="71" w:unhideWhenUsed="0"/>
-    <w:lsdException w:name="Colorful List Accent 6" w:semiHidden="0" w:uiPriority="72" w:unhideWhenUsed="0"/>
-    <w:lsdException w:name="Colorful Grid Accent 6" w:semiHidden="0" w:uiPriority="73" w:unhideWhenUsed="0"/>
-    <w:lsdException w:name="Subtle Emphasis" w:semiHidden="0" w:uiPriority="19" w:unhideWhenUsed="0" w:qFormat="1"/>
-    <w:lsdException w:name="Intense Emphasis" w:semiHidden="0" w:uiPriority="21" w:unhideWhenUsed="0" w:qFormat="1"/>
-    <w:lsdException w:name="Subtle Reference" w:semiHidden="0" w:uiPriority="31" w:unhideWhenUsed="0" w:qFormat="1"/>
-    <w:lsdException w:name="Intense Reference" w:semiHidden="0" w:uiPriority="32" w:unhideWhenUsed="0" w:qFormat="1"/>
-    <w:lsdException w:name="Book Title" w:semiHidden="0" w:uiPriority="33" w:unhideWhenUsed="0" w:qFormat="1"/>
-    <w:lsdException w:name="Bibliography" w:uiPriority="37"/>
-    <w:lsdException w:name="TOC Heading" w:uiPriority="39" w:qFormat="1"/>
-  </w:latentStyles>
-  <w:style w:type="paragraph" w:default="1" w:styleId="Standaard">
-    <w:name w:val="Normal"/>
+  <w:style w:type="paragraph" w:styleId="Lijstalinea">
+    <w:name w:val="List Paragraph"/>
+    <w:basedOn w:val="Standaard"/>
+    <w:uiPriority w:val="34"/>
     <w:qFormat/>
+    <w:rsid w:val="004D3351"/>
     <w:pPr>
-      <w:spacing w:line="240" w:lineRule="exact"/>
+      <w:ind w:left="720"/>
+      <w:contextualSpacing/>
     </w:pPr>
-    <w:rPr>
-      <w:rFonts w:ascii="Palatino" w:hAnsi="Palatino"/>
-    </w:rPr>
-  </w:style>
-  <w:style w:type="paragraph" w:styleId="Kop1">
-    <w:name w:val="heading 1"/>
-    <w:basedOn w:val="Standaard"/>
-    <w:next w:val="Standaard"/>
-    <w:qFormat/>
-    <w:pPr>
-      <w:keepNext/>
-      <w:spacing w:before="240" w:after="60"/>
-      <w:outlineLvl w:val="0"/>
-    </w:pPr>
-    <w:rPr>
-      <w:rFonts w:ascii="Arial" w:hAnsi="Arial" w:cs="Arial"/>
-      <w:b/>
-      <w:bCs/>
-      <w:kern w:val="32"/>
-      <w:sz w:val="32"/>
-      <w:szCs w:val="32"/>
-    </w:rPr>
-  </w:style>
-  <w:style w:type="paragraph" w:styleId="Kop2">
-    <w:name w:val="heading 2"/>
-    <w:basedOn w:val="Standaard"/>
-    <w:next w:val="Standaard"/>
-    <w:qFormat/>
-    <w:pPr>
-      <w:keepNext/>
-      <w:spacing w:before="240" w:after="60" w:line="240" w:lineRule="auto"/>
-      <w:outlineLvl w:val="1"/>
-    </w:pPr>
-    <w:rPr>
-      <w:rFonts w:ascii="Arial" w:hAnsi="Arial" w:cs="Arial"/>
-      <w:b/>
-      <w:bCs/>
-      <w:i/>
-      <w:iCs/>
-      <w:sz w:val="28"/>
-      <w:szCs w:val="28"/>
-    </w:rPr>
-  </w:style>
-  <w:style w:type="paragraph" w:styleId="Kop3">
-    <w:name w:val="heading 3"/>
-    <w:basedOn w:val="Standaard"/>
-    <w:next w:val="Standaard"/>
-    <w:autoRedefine/>
-    <w:qFormat/>
-    <w:pPr>
-      <w:keepNext/>
-      <w:tabs>
-        <w:tab w:val="left" w:pos="360"/>
-      </w:tabs>
-      <w:spacing w:line="240" w:lineRule="auto"/>
-      <w:outlineLvl w:val="2"/>
-    </w:pPr>
-    <w:rPr>
-      <w:rFonts w:ascii="Times New Roman" w:hAnsi="Times New Roman"/>
-      <w:b/>
-      <w:sz w:val="24"/>
-      <w:szCs w:val="24"/>
-      <w:u w:val="single"/>
-    </w:rPr>
-  </w:style>
-  <w:style w:type="character" w:default="1" w:styleId="Standaardalinea-lettertype">
-    <w:name w:val="Default Paragraph Font"/>
-    <w:uiPriority w:val="1"/>
-    <w:semiHidden/>
-    <w:unhideWhenUsed/>
-  </w:style>
-  <w:style w:type="table" w:default="1" w:styleId="Standaardtabel">
-    <w:name w:val="Normal Table"/>
-    <w:uiPriority w:val="99"/>
-    <w:semiHidden/>
-    <w:unhideWhenUsed/>
-    <w:tblPr>
-      <w:tblInd w:w="0" w:type="dxa"/>
-      <w:tblCellMar>
-        <w:top w:w="0" w:type="dxa"/>
-        <w:left w:w="108" w:type="dxa"/>
-        <w:bottom w:w="0" w:type="dxa"/>
-        <w:right w:w="108" w:type="dxa"/>
-      </w:tblCellMar>
-    </w:tblPr>
-  </w:style>
-  <w:style w:type="numbering" w:default="1" w:styleId="Geenlijst">
-    <w:name w:val="No List"/>
-    <w:uiPriority w:val="99"/>
-    <w:semiHidden/>
-    <w:unhideWhenUsed/>
-  </w:style>
-  <w:style w:type="paragraph" w:styleId="Koptekst">
-    <w:name w:val="header"/>
-    <w:basedOn w:val="Standaard"/>
-    <w:pPr>
-      <w:tabs>
-        <w:tab w:val="center" w:pos="4153"/>
-        <w:tab w:val="right" w:pos="8306"/>
-      </w:tabs>
-    </w:pPr>
-  </w:style>
-  <w:style w:type="character" w:styleId="Paginanummer">
-    <w:name w:val="page number"/>
-    <w:basedOn w:val="Standaardalinea-lettertype"/>
-  </w:style>
-  <w:style w:type="paragraph" w:customStyle="1" w:styleId="FiguurTabeltitel">
-    <w:name w:val="Figuur/Tabeltitel"/>
-    <w:aliases w:val="FT  |3"/>
-    <w:basedOn w:val="Standaard"/>
-    <w:pPr>
-      <w:tabs>
-        <w:tab w:val="left" w:pos="1740"/>
-      </w:tabs>
-      <w:ind w:left="1440" w:hanging="1440"/>
-    </w:pPr>
-  </w:style>
-  <w:style w:type="paragraph" w:customStyle="1" w:styleId="Kop11">
-    <w:name w:val="Kop 11"/>
-    <w:aliases w:val="K1  |2.1"/>
-    <w:basedOn w:val="Standaard"/>
-    <w:pPr>
-      <w:ind w:left="720" w:hanging="720"/>
-    </w:pPr>
-    <w:rPr>
-      <w:b/>
-    </w:rPr>
-  </w:style>
-  <w:style w:type="paragraph" w:customStyle="1" w:styleId="Kop21">
-    <w:name w:val="Kop 21"/>
-    <w:aliases w:val="K2  |2.1"/>
-    <w:basedOn w:val="Standaard"/>
-    <w:pPr>
-      <w:ind w:left="720" w:hanging="720"/>
-    </w:pPr>
-    <w:rPr>
-      <w:caps/>
-      <w:sz w:val="16"/>
-    </w:rPr>
-  </w:style>
-  <w:style w:type="paragraph" w:customStyle="1" w:styleId="Kop31">
-    <w:name w:val="Kop 31"/>
-    <w:aliases w:val="K3  |2.1"/>
-    <w:basedOn w:val="Standaard"/>
-    <w:pPr>
-      <w:ind w:left="720" w:hanging="720"/>
-    </w:pPr>
-    <w:rPr>
-      <w:i/>
-    </w:rPr>
-  </w:style>
-  <w:style w:type="paragraph" w:customStyle="1" w:styleId="Plattetekst1">
-    <w:name w:val="Platte tekst1"/>
-    <w:aliases w:val="PT  |2.1"/>
-    <w:basedOn w:val="Standaard"/>
-    <w:pPr>
-      <w:tabs>
-        <w:tab w:val="left" w:pos="300"/>
-      </w:tabs>
-    </w:pPr>
-  </w:style>
-  <w:style w:type="paragraph" w:styleId="Voettekst">
-    <w:name w:val="footer"/>
-    <w:aliases w:val="VR |2.1"/>
-    <w:basedOn w:val="Standaard"/>
-    <w:next w:val="Standaard"/>
-    <w:pPr>
-      <w:ind w:hanging="1680"/>
-    </w:pPr>
-  </w:style>
-  <w:style w:type="table" w:styleId="Tabelraster">
-    <w:name w:val="Table Grid"/>
-    <w:basedOn w:val="Standaardtabel"/>
-    <w:rsid w:val="00004DBD"/>
-    <w:tblPr>
-      <w:tblBorders>
-        <w:top w:val="single" w:sz="4" w:space="0" w:color="auto"/>
-        <w:left w:val="single" w:sz="4" w:space="0" w:color="auto"/>
-        <w:bottom w:val="single" w:sz="4" w:space="0" w:color="auto"/>
-        <w:right w:val="single" w:sz="4" w:space="0" w:color="auto"/>
-        <w:insideH w:val="single" w:sz="4" w:space="0" w:color="auto"/>
-        <w:insideV w:val="single" w:sz="4" w:space="0" w:color="auto"/>
-      </w:tblBorders>
-    </w:tblPr>
-  </w:style>
-  <w:style w:type="paragraph" w:styleId="Revisie">
-    <w:name w:val="Revision"/>
-    <w:hidden/>
-    <w:uiPriority w:val="99"/>
-    <w:semiHidden/>
-    <w:rsid w:val="00950EF7"/>
-    <w:rPr>
-      <w:rFonts w:ascii="Palatino" w:hAnsi="Palatino"/>
-    </w:rPr>
-  </w:style>
-  <w:style w:type="paragraph" w:styleId="Ballontekst">
-    <w:name w:val="Balloon Text"/>
-    <w:basedOn w:val="Standaard"/>
-    <w:link w:val="BallontekstChar"/>
-    <w:rsid w:val="00950EF7"/>
-    <w:pPr>
-      <w:spacing w:line="240" w:lineRule="auto"/>
-    </w:pPr>
-    <w:rPr>
-      <w:rFonts w:ascii="Tahoma" w:hAnsi="Tahoma" w:cs="Tahoma"/>
-      <w:sz w:val="16"/>
-      <w:szCs w:val="16"/>
-    </w:rPr>
-  </w:style>
-  <w:style w:type="character" w:customStyle="1" w:styleId="BallontekstChar">
-    <w:name w:val="Ballontekst Char"/>
-    <w:basedOn w:val="Standaardalinea-lettertype"/>
-    <w:link w:val="Ballontekst"/>
-    <w:rsid w:val="00950EF7"/>
-    <w:rPr>
-      <w:rFonts w:ascii="Tahoma" w:hAnsi="Tahoma" w:cs="Tahoma"/>
-      <w:sz w:val="16"/>
-      <w:szCs w:val="16"/>
-    </w:rPr>
   </w:style>
 </w:styles>
 </file>
@@ -4136,7 +4692,7 @@
 </file>
 
 <file path=customXml/itemProps1.xml><?xml version="1.0" encoding="utf-8"?>
-<ds:datastoreItem xmlns:ds="http://schemas.openxmlformats.org/officeDocument/2006/customXml" ds:itemID="{7A7254BD-6A51-4885-9284-50A642459F47}">
+<ds:datastoreItem xmlns:ds="http://schemas.openxmlformats.org/officeDocument/2006/customXml" ds:itemID="{6FC6F406-B22D-4EE4-9903-065834AFC882}">
   <ds:schemaRefs>
     <ds:schemaRef ds:uri="http://schemas.openxmlformats.org/officeDocument/2006/bibliography"/>
   </ds:schemaRefs>

</xml_diff>

<commit_message>
Verslag aangevuld met beschrijving patterns
</commit_message>
<xml_diff>
--- a/documentatie/EindopdrachtVerslag-IM0102.docx
+++ b/documentatie/EindopdrachtVerslag-IM0102.docx
@@ -1,6 +1,6 @@
 
 <file path=word/document.xml><?xml version="1.0" encoding="utf-8"?>
-<w:document xmlns:wpc="http://schemas.microsoft.com/office/word/2010/wordprocessingCanvas" xmlns:cx="http://schemas.microsoft.com/office/drawing/2014/chartex" xmlns:cx1="http://schemas.microsoft.com/office/drawing/2015/9/8/chartex" xmlns:cx2="http://schemas.microsoft.com/office/drawing/2015/10/21/chartex" xmlns:cx3="http://schemas.microsoft.com/office/drawing/2016/5/9/chartex" xmlns:cx4="http://schemas.microsoft.com/office/drawing/2016/5/10/chartex" xmlns:cx5="http://schemas.microsoft.com/office/drawing/2016/5/11/chartex" xmlns:cx6="http://schemas.microsoft.com/office/drawing/2016/5/12/chartex" xmlns:cx7="http://schemas.microsoft.com/office/drawing/2016/5/13/chartex" xmlns:cx8="http://schemas.microsoft.com/office/drawing/2016/5/14/chartex" xmlns:mc="http://schemas.openxmlformats.org/markup-compatibility/2006" xmlns:aink="http://schemas.microsoft.com/office/drawing/2016/ink" xmlns:am3d="http://schemas.microsoft.com/office/drawing/2017/model3d" xmlns:o="urn:schemas-microsoft-com:office:office" xmlns:r="http://schemas.openxmlformats.org/officeDocument/2006/relationships" xmlns:m="http://schemas.openxmlformats.org/officeDocument/2006/math" xmlns:v="urn:schemas-microsoft-com:vml" xmlns:wp14="http://schemas.microsoft.com/office/word/2010/wordprocessingDrawing" xmlns:wp="http://schemas.openxmlformats.org/drawingml/2006/wordprocessingDrawing" xmlns:w10="urn:schemas-microsoft-com:office:word" xmlns:w="http://schemas.openxmlformats.org/wordprocessingml/2006/main" xmlns:w14="http://schemas.microsoft.com/office/word/2010/wordml" xmlns:w15="http://schemas.microsoft.com/office/word/2012/wordml" xmlns:w16cid="http://schemas.microsoft.com/office/word/2016/wordml/cid" xmlns:w16se="http://schemas.microsoft.com/office/word/2015/wordml/symex" xmlns:wpg="http://schemas.microsoft.com/office/word/2010/wordprocessingGroup" xmlns:wpi="http://schemas.microsoft.com/office/word/2010/wordprocessingInk" xmlns:wne="http://schemas.microsoft.com/office/word/2006/wordml" xmlns:wps="http://schemas.microsoft.com/office/word/2010/wordprocessingShape" mc:Ignorable="w14 w15 w16se w16cid wp14">
+<w:document xmlns:wpc="http://schemas.microsoft.com/office/word/2010/wordprocessingCanvas" xmlns:mc="http://schemas.openxmlformats.org/markup-compatibility/2006" xmlns:o="urn:schemas-microsoft-com:office:office" xmlns:r="http://schemas.openxmlformats.org/officeDocument/2006/relationships" xmlns:m="http://schemas.openxmlformats.org/officeDocument/2006/math" xmlns:v="urn:schemas-microsoft-com:vml" xmlns:wp14="http://schemas.microsoft.com/office/word/2010/wordprocessingDrawing" xmlns:wp="http://schemas.openxmlformats.org/drawingml/2006/wordprocessingDrawing" xmlns:w10="urn:schemas-microsoft-com:office:word" xmlns:w="http://schemas.openxmlformats.org/wordprocessingml/2006/main" xmlns:w14="http://schemas.microsoft.com/office/word/2010/wordml" xmlns:wpg="http://schemas.microsoft.com/office/word/2010/wordprocessingGroup" xmlns:wpi="http://schemas.microsoft.com/office/word/2010/wordprocessingInk" xmlns:wne="http://schemas.microsoft.com/office/word/2006/wordml" xmlns:wps="http://schemas.microsoft.com/office/word/2010/wordprocessingShape" mc:Ignorable="w14 wp14">
   <w:body>
     <w:p>
       <w:pPr>
@@ -49,12 +49,12 @@
           <w:i/>
         </w:rPr>
         <w:sectPr>
-          <w:headerReference w:type="even" r:id="rId8"/>
-          <w:headerReference w:type="default" r:id="rId9"/>
-          <w:footerReference w:type="even" r:id="rId10"/>
-          <w:footerReference w:type="default" r:id="rId11"/>
-          <w:headerReference w:type="first" r:id="rId12"/>
-          <w:footerReference w:type="first" r:id="rId13"/>
+          <w:headerReference w:type="even" r:id="rId9"/>
+          <w:headerReference w:type="default" r:id="rId10"/>
+          <w:footerReference w:type="even" r:id="rId11"/>
+          <w:footerReference w:type="default" r:id="rId12"/>
+          <w:headerReference w:type="first" r:id="rId13"/>
+          <w:footerReference w:type="first" r:id="rId14"/>
           <w:type w:val="continuous"/>
           <w:pgSz w:w="11906" w:h="16838" w:code="9"/>
           <w:pgMar w:top="2160" w:right="1922" w:bottom="1440" w:left="3481" w:header="720" w:footer="720" w:gutter="0"/>
@@ -75,6 +75,7 @@
         <w:rPr>
           <w:i/>
         </w:rPr>
+        <w:lastRenderedPageBreak/>
         <w:t>Orla</w:t>
       </w:r>
       <w:proofErr w:type="spellEnd"/>
@@ -526,18 +527,76 @@
       </w:r>
       <w:proofErr w:type="spellEnd"/>
       <w:r>
+        <w:t>. (Nico)</w:t>
+      </w:r>
+    </w:p>
+    <w:p>
+      <w:pPr>
+        <w:ind w:left="-2127"/>
+      </w:pPr>
+      <w:r>
+        <w:t xml:space="preserve">Inbouwen van adapter </w:t>
+      </w:r>
+      <w:proofErr w:type="spellStart"/>
+      <w:r>
+        <w:t>pattern</w:t>
+      </w:r>
+      <w:proofErr w:type="spellEnd"/>
+      <w:r>
+        <w:t>. (Nico)</w:t>
+      </w:r>
+    </w:p>
+    <w:p>
+      <w:pPr>
+        <w:ind w:left="-2127"/>
+      </w:pPr>
+    </w:p>
+    <w:p>
+      <w:pPr>
+        <w:ind w:left="-2127"/>
+      </w:pPr>
+    </w:p>
+    <w:p>
+      <w:pPr>
+        <w:ind w:left="-2127"/>
+      </w:pPr>
+      <w:r>
+        <w:t xml:space="preserve">Inbouwen abstract </w:t>
+      </w:r>
+      <w:proofErr w:type="spellStart"/>
+      <w:r>
+        <w:t>factories</w:t>
+      </w:r>
+      <w:proofErr w:type="spellEnd"/>
+      <w:r>
         <w:t>.</w:t>
       </w:r>
       <w:r>
-        <w:t xml:space="preserve"> (Nico)</w:t>
-      </w:r>
-    </w:p>
-    <w:p>
-      <w:pPr>
-        <w:ind w:left="-2127"/>
-      </w:pPr>
-      <w:r>
-        <w:t xml:space="preserve">Inbouwen van adapter </w:t>
+        <w:t xml:space="preserve"> (</w:t>
+      </w:r>
+      <w:proofErr w:type="spellStart"/>
+      <w:r>
+        <w:t>Orla</w:t>
+      </w:r>
+      <w:proofErr w:type="spellEnd"/>
+      <w:r>
+        <w:t>)</w:t>
+      </w:r>
+    </w:p>
+    <w:p>
+      <w:pPr>
+        <w:ind w:left="-2127"/>
+      </w:pPr>
+      <w:r>
+        <w:t xml:space="preserve">Inbouwen </w:t>
+      </w:r>
+      <w:proofErr w:type="spellStart"/>
+      <w:r>
+        <w:t>strategy</w:t>
+      </w:r>
+      <w:proofErr w:type="spellEnd"/>
+      <w:r>
+        <w:t xml:space="preserve"> </w:t>
       </w:r>
       <w:proofErr w:type="spellStart"/>
       <w:r>
@@ -548,83 +607,50 @@
         <w:t>.</w:t>
       </w:r>
       <w:r>
-        <w:t xml:space="preserve"> (Nico)</w:t>
-      </w:r>
-      <w:bookmarkStart w:id="0" w:name="_GoBack"/>
-      <w:bookmarkEnd w:id="0"/>
-    </w:p>
-    <w:p>
-      <w:pPr>
-        <w:ind w:left="-2127"/>
-      </w:pPr>
-    </w:p>
-    <w:p>
-      <w:pPr>
-        <w:ind w:left="-2127"/>
-      </w:pPr>
-    </w:p>
-    <w:p>
-      <w:pPr>
-        <w:ind w:left="-2127"/>
-      </w:pPr>
-      <w:r>
-        <w:t xml:space="preserve">Inbouwen abstract </w:t>
-      </w:r>
-      <w:proofErr w:type="spellStart"/>
-      <w:r>
-        <w:t>factories</w:t>
+        <w:t xml:space="preserve"> (</w:t>
+      </w:r>
+      <w:proofErr w:type="spellStart"/>
+      <w:r>
+        <w:t>Orla</w:t>
+      </w:r>
+      <w:proofErr w:type="spellEnd"/>
+      <w:r>
+        <w:t>)</w:t>
+      </w:r>
+    </w:p>
+    <w:p>
+      <w:pPr>
+        <w:ind w:left="-2127"/>
+      </w:pPr>
+      <w:r>
+        <w:t xml:space="preserve">Inbouwen van </w:t>
+      </w:r>
+      <w:proofErr w:type="spellStart"/>
+      <w:r>
+        <w:t>command</w:t>
+      </w:r>
+      <w:proofErr w:type="spellEnd"/>
+      <w:r>
+        <w:t xml:space="preserve"> </w:t>
+      </w:r>
+      <w:proofErr w:type="spellStart"/>
+      <w:r>
+        <w:t>pattern</w:t>
       </w:r>
       <w:proofErr w:type="spellEnd"/>
       <w:r>
         <w:t>.</w:t>
       </w:r>
-    </w:p>
-    <w:p>
-      <w:pPr>
-        <w:ind w:left="-2127"/>
-      </w:pPr>
-      <w:r>
-        <w:t xml:space="preserve">Inbouwen </w:t>
-      </w:r>
-      <w:proofErr w:type="spellStart"/>
-      <w:r>
-        <w:t>strategy</w:t>
-      </w:r>
-      <w:proofErr w:type="spellEnd"/>
-      <w:r>
-        <w:t xml:space="preserve"> </w:t>
-      </w:r>
-      <w:proofErr w:type="spellStart"/>
-      <w:r>
-        <w:t>pattern</w:t>
-      </w:r>
-      <w:proofErr w:type="spellEnd"/>
-      <w:r>
-        <w:t>.</w:t>
-      </w:r>
-    </w:p>
-    <w:p>
-      <w:pPr>
-        <w:ind w:left="-2127"/>
-      </w:pPr>
-      <w:r>
-        <w:t xml:space="preserve">Inbouwen van </w:t>
-      </w:r>
-      <w:proofErr w:type="spellStart"/>
-      <w:r>
-        <w:t>command</w:t>
-      </w:r>
-      <w:proofErr w:type="spellEnd"/>
-      <w:r>
-        <w:t xml:space="preserve"> </w:t>
-      </w:r>
-      <w:proofErr w:type="spellStart"/>
-      <w:r>
-        <w:t>pattern</w:t>
-      </w:r>
-      <w:proofErr w:type="spellEnd"/>
-      <w:r>
-        <w:t>.</w:t>
+      <w:r>
+        <w:t xml:space="preserve"> (</w:t>
+      </w:r>
+      <w:proofErr w:type="spellStart"/>
+      <w:r>
+        <w:t>Orla</w:t>
+      </w:r>
+      <w:proofErr w:type="spellEnd"/>
+      <w:r>
+        <w:t>)</w:t>
       </w:r>
     </w:p>
     <w:p>
@@ -984,113 +1010,249 @@
     </w:p>
     <w:p>
       <w:pPr>
+        <w:ind w:left="-2127"/>
+      </w:pPr>
+    </w:p>
+    <w:p>
+      <w:pPr>
         <w:spacing w:line="240" w:lineRule="auto"/>
         <w:rPr>
           <w:b/>
         </w:rPr>
       </w:pPr>
-      <w:r>
+    </w:p>
+    <w:p>
+      <w:pPr>
+        <w:ind w:left="-2127"/>
         <w:rPr>
           <w:b/>
         </w:rPr>
-        <w:br w:type="page"/>
-      </w:r>
-    </w:p>
-    <w:p>
-      <w:pPr>
-        <w:ind w:left="-2127"/>
+      </w:pPr>
+      <w:r>
         <w:rPr>
           <w:b/>
         </w:rPr>
-      </w:pPr>
-      <w:r>
+        <w:t>Variaties</w:t>
+      </w:r>
+    </w:p>
+    <w:p>
+      <w:pPr>
+        <w:ind w:left="-2127"/>
+      </w:pPr>
+      <w:r>
+        <w:t>Een presentatie kent m</w:t>
+      </w:r>
+      <w:r>
+        <w:t xml:space="preserve">eerdere </w:t>
+      </w:r>
+      <w:r>
+        <w:t>bestandsformaat</w:t>
+      </w:r>
+      <w:r>
+        <w:t xml:space="preserve"> (XML, tekst).</w:t>
+      </w:r>
+    </w:p>
+    <w:p>
+      <w:pPr>
+        <w:ind w:left="-2127"/>
+      </w:pPr>
+      <w:r>
+        <w:t>Het bestandsformaat is variabel. Het moet mogelijk zijn om een nieuwbestandsformaat toe te voegen.</w:t>
+      </w:r>
+    </w:p>
+    <w:p>
+      <w:pPr>
+        <w:ind w:left="-2127"/>
+      </w:pPr>
+    </w:p>
+    <w:p>
+      <w:pPr>
+        <w:ind w:left="-2127"/>
+      </w:pPr>
+      <w:r>
+        <w:t xml:space="preserve">Een slide kan een titel en 0, 1 of meerdere </w:t>
+      </w:r>
+      <w:r>
+        <w:t>slide-items</w:t>
+      </w:r>
+      <w:r>
+        <w:t xml:space="preserve"> bevatten</w:t>
+      </w:r>
+      <w:r>
+        <w:t>.</w:t>
+      </w:r>
+    </w:p>
+    <w:p>
+      <w:pPr>
+        <w:ind w:left="-2127"/>
+      </w:pPr>
+    </w:p>
+    <w:p>
+      <w:pPr>
+        <w:ind w:left="-2127"/>
+      </w:pPr>
+      <w:r>
+        <w:t xml:space="preserve">Een slide-item kan een tekst-item zijn of een </w:t>
+      </w:r>
+      <w:proofErr w:type="spellStart"/>
+      <w:r>
+        <w:t>bitmap</w:t>
+      </w:r>
+      <w:proofErr w:type="spellEnd"/>
+      <w:r>
+        <w:t>-item</w:t>
+      </w:r>
+      <w:r>
+        <w:t>.</w:t>
+      </w:r>
+    </w:p>
+    <w:p>
+      <w:pPr>
+        <w:ind w:left="-2127"/>
+      </w:pPr>
+      <w:r>
+        <w:t xml:space="preserve">Het slide-item kan in de toekomst uitgebreid worden, met </w:t>
+      </w:r>
+      <w:r>
+        <w:t>bv een filmpje of geluid.</w:t>
+      </w:r>
+    </w:p>
+    <w:p>
+      <w:pPr>
+        <w:ind w:left="-2127"/>
+      </w:pPr>
+    </w:p>
+    <w:p>
+      <w:pPr>
+        <w:ind w:left="-2127"/>
+      </w:pPr>
+      <w:r>
+        <w:t>Een slide</w:t>
+      </w:r>
+      <w:r>
+        <w:t xml:space="preserve">-item </w:t>
+      </w:r>
+      <w:r>
+        <w:t xml:space="preserve">kan van een bepaald level zijn. </w:t>
+      </w:r>
+    </w:p>
+    <w:p>
+      <w:pPr>
+        <w:ind w:left="-2127"/>
+      </w:pPr>
+      <w:r>
+        <w:t xml:space="preserve">Een </w:t>
+      </w:r>
+      <w:r>
+        <w:t xml:space="preserve">tekst-item heeft zijn eigen stijl </w:t>
+      </w:r>
+    </w:p>
+    <w:p>
+      <w:pPr>
+        <w:ind w:left="-2127"/>
+      </w:pPr>
+      <w:r>
+        <w:t>Een stijl moet per regel aanpasbaar zijn.</w:t>
+      </w:r>
+    </w:p>
+    <w:p>
+      <w:pPr>
+        <w:ind w:left="-2127"/>
+      </w:pPr>
+    </w:p>
+    <w:p>
+      <w:pPr>
+        <w:spacing w:line="240" w:lineRule="auto"/>
         <w:rPr>
           <w:b/>
         </w:rPr>
+      </w:pPr>
+    </w:p>
+    <w:p>
+      <w:pPr>
+        <w:ind w:left="-2127"/>
+        <w:rPr>
+          <w:b/>
+        </w:rPr>
+      </w:pPr>
+      <w:r>
+        <w:rPr>
+          <w:b/>
+        </w:rPr>
+        <w:t>Acties</w:t>
+      </w:r>
+    </w:p>
+    <w:p>
+      <w:pPr>
+        <w:ind w:left="-2127"/>
+      </w:pPr>
+      <w:r>
+        <w:t>Een presentatie inlezen</w:t>
+      </w:r>
+    </w:p>
+    <w:p>
+      <w:pPr>
+        <w:ind w:left="-2127"/>
+      </w:pPr>
+      <w:r>
+        <w:t>Een nieuwe presentatie starten</w:t>
+      </w:r>
+    </w:p>
+    <w:p>
+      <w:pPr>
+        <w:ind w:left="-2127"/>
+      </w:pPr>
+      <w:r>
         <w:lastRenderedPageBreak/>
-        <w:t>Variaties</w:t>
-      </w:r>
-    </w:p>
-    <w:p>
-      <w:pPr>
-        <w:ind w:left="-2127"/>
-      </w:pPr>
-      <w:r>
-        <w:t>Een presentatie kent m</w:t>
-      </w:r>
-      <w:r>
-        <w:t xml:space="preserve">eerdere </w:t>
-      </w:r>
-      <w:r>
-        <w:t>bestandsformaat</w:t>
-      </w:r>
-      <w:r>
-        <w:t xml:space="preserve"> (XML, tekst).</w:t>
-      </w:r>
-    </w:p>
-    <w:p>
-      <w:pPr>
-        <w:ind w:left="-2127"/>
-      </w:pPr>
-      <w:r>
-        <w:t>Het bestandsformaat is variabel. Het moet mogelijk zijn om een nieuwbestandsformaat toe te voegen.</w:t>
-      </w:r>
-    </w:p>
-    <w:p>
-      <w:pPr>
-        <w:ind w:left="-2127"/>
-      </w:pPr>
-    </w:p>
-    <w:p>
-      <w:pPr>
-        <w:ind w:left="-2127"/>
-      </w:pPr>
-      <w:r>
-        <w:t xml:space="preserve">Een slide kan een titel en 0, 1 of meerdere </w:t>
-      </w:r>
-      <w:r>
-        <w:t>slide-items</w:t>
-      </w:r>
-      <w:r>
-        <w:t xml:space="preserve"> bevatten</w:t>
-      </w:r>
-      <w:r>
-        <w:t>.</w:t>
-      </w:r>
-    </w:p>
-    <w:p>
-      <w:pPr>
-        <w:ind w:left="-2127"/>
-      </w:pPr>
-    </w:p>
-    <w:p>
-      <w:pPr>
-        <w:ind w:left="-2127"/>
-      </w:pPr>
-      <w:r>
-        <w:t xml:space="preserve">Een slide-item kan een tekst-item zijn of een </w:t>
-      </w:r>
-      <w:proofErr w:type="spellStart"/>
-      <w:r>
-        <w:t>bitmap</w:t>
-      </w:r>
-      <w:proofErr w:type="spellEnd"/>
-      <w:r>
-        <w:t>-item</w:t>
-      </w:r>
-      <w:r>
-        <w:t>.</w:t>
-      </w:r>
-    </w:p>
-    <w:p>
-      <w:pPr>
-        <w:ind w:left="-2127"/>
-      </w:pPr>
-      <w:r>
-        <w:t xml:space="preserve">Het slide-item kan in de toekomst uitgebreid worden, met </w:t>
-      </w:r>
-      <w:r>
-        <w:t>bv een filmpje of geluid.</w:t>
+        <w:t>Een presentatie opslaan</w:t>
+      </w:r>
+    </w:p>
+    <w:p>
+      <w:pPr>
+        <w:ind w:left="-2127"/>
+      </w:pPr>
+      <w:r>
+        <w:t>Een presentatie afsluiten</w:t>
+      </w:r>
+    </w:p>
+    <w:p>
+      <w:pPr>
+        <w:ind w:left="-2127"/>
+      </w:pPr>
+    </w:p>
+    <w:p>
+      <w:pPr>
+        <w:ind w:left="-2127"/>
+      </w:pPr>
+      <w:r>
+        <w:t>Naar een bepaalde slide gaan</w:t>
+      </w:r>
+    </w:p>
+    <w:p>
+      <w:pPr>
+        <w:ind w:left="-2127"/>
+      </w:pPr>
+      <w:r>
+        <w:t>Navigeren door de slides</w:t>
+      </w:r>
+      <w:r>
+        <w:t xml:space="preserve"> (naar voren en naar achteren)</w:t>
+      </w:r>
+    </w:p>
+    <w:p>
+      <w:pPr>
+        <w:ind w:left="-2127"/>
+      </w:pPr>
+      <w:r>
+        <w:t xml:space="preserve">Een slide kunnen dupliceren </w:t>
+      </w:r>
+    </w:p>
+    <w:p>
+      <w:pPr>
+        <w:ind w:left="-2127"/>
+      </w:pPr>
+      <w:r>
+        <w:t>De slides in een andere volgorde zetten</w:t>
       </w:r>
     </w:p>
     <w:p>
@@ -1106,146 +1268,6 @@
         <w:t>Een slide</w:t>
       </w:r>
       <w:r>
-        <w:t xml:space="preserve">-item </w:t>
-      </w:r>
-      <w:r>
-        <w:t xml:space="preserve">kan van een bepaald level zijn. </w:t>
-      </w:r>
-    </w:p>
-    <w:p>
-      <w:pPr>
-        <w:ind w:left="-2127"/>
-      </w:pPr>
-      <w:r>
-        <w:t xml:space="preserve">Een </w:t>
-      </w:r>
-      <w:r>
-        <w:t xml:space="preserve">tekst-item heeft zijn eigen stijl </w:t>
-      </w:r>
-    </w:p>
-    <w:p>
-      <w:pPr>
-        <w:ind w:left="-2127"/>
-      </w:pPr>
-      <w:r>
-        <w:t>Een stijl moet per regel aanpasbaar zijn.</w:t>
-      </w:r>
-    </w:p>
-    <w:p/>
-    <w:p>
-      <w:pPr>
-        <w:spacing w:line="240" w:lineRule="auto"/>
-        <w:rPr>
-          <w:b/>
-        </w:rPr>
-      </w:pPr>
-      <w:r>
-        <w:rPr>
-          <w:b/>
-        </w:rPr>
-        <w:br w:type="page"/>
-      </w:r>
-    </w:p>
-    <w:p>
-      <w:pPr>
-        <w:ind w:left="-2127"/>
-        <w:rPr>
-          <w:b/>
-        </w:rPr>
-      </w:pPr>
-      <w:r>
-        <w:rPr>
-          <w:b/>
-        </w:rPr>
-        <w:lastRenderedPageBreak/>
-        <w:t>Acties</w:t>
-      </w:r>
-    </w:p>
-    <w:p>
-      <w:pPr>
-        <w:ind w:left="-2127"/>
-      </w:pPr>
-      <w:r>
-        <w:t>Een presentatie inlezen</w:t>
-      </w:r>
-    </w:p>
-    <w:p>
-      <w:pPr>
-        <w:ind w:left="-2127"/>
-      </w:pPr>
-      <w:r>
-        <w:t>Een nieuwe presentatie starten</w:t>
-      </w:r>
-    </w:p>
-    <w:p>
-      <w:pPr>
-        <w:ind w:left="-2127"/>
-      </w:pPr>
-      <w:r>
-        <w:t>Een presentatie opslaan</w:t>
-      </w:r>
-    </w:p>
-    <w:p>
-      <w:pPr>
-        <w:ind w:left="-2127"/>
-      </w:pPr>
-      <w:r>
-        <w:t>Een presentatie afsluiten</w:t>
-      </w:r>
-    </w:p>
-    <w:p>
-      <w:pPr>
-        <w:ind w:left="-2127"/>
-      </w:pPr>
-    </w:p>
-    <w:p>
-      <w:pPr>
-        <w:ind w:left="-2127"/>
-      </w:pPr>
-      <w:r>
-        <w:t>Naar een bepaalde slide gaan</w:t>
-      </w:r>
-    </w:p>
-    <w:p>
-      <w:pPr>
-        <w:ind w:left="-2127"/>
-      </w:pPr>
-      <w:r>
-        <w:t>Navigeren door de slides</w:t>
-      </w:r>
-      <w:r>
-        <w:t xml:space="preserve"> (naar voren en naar achteren)</w:t>
-      </w:r>
-    </w:p>
-    <w:p>
-      <w:pPr>
-        <w:ind w:left="-2127"/>
-      </w:pPr>
-      <w:r>
-        <w:t xml:space="preserve">Een slide kunnen dupliceren </w:t>
-      </w:r>
-    </w:p>
-    <w:p>
-      <w:pPr>
-        <w:ind w:left="-2127"/>
-      </w:pPr>
-      <w:r>
-        <w:t>De slides in een andere volgorde zetten</w:t>
-      </w:r>
-    </w:p>
-    <w:p>
-      <w:pPr>
-        <w:ind w:left="-2127"/>
-      </w:pPr>
-    </w:p>
-    <w:p>
-      <w:pPr>
-        <w:ind w:left="-2127"/>
-      </w:pPr>
-      <w:r>
-        <w:t>Een slide</w:t>
-      </w:r>
-      <w:r>
         <w:t>-</w:t>
       </w:r>
       <w:r>
@@ -1280,11 +1302,6 @@
       <w:r>
         <w:t>-items kunnen veranderen</w:t>
       </w:r>
-    </w:p>
-    <w:p>
-      <w:pPr>
-        <w:ind w:left="-2127"/>
-      </w:pPr>
     </w:p>
     <w:p>
       <w:pPr>
@@ -1367,6 +1384,12 @@
           <w:b w:val="0"/>
         </w:rPr>
       </w:pPr>
+      <w:r>
+        <w:rPr>
+          <w:b w:val="0"/>
+        </w:rPr>
+        <w:t>Verdere observaties:</w:t>
+      </w:r>
     </w:p>
     <w:p>
       <w:pPr>
@@ -1376,12 +1399,6 @@
           <w:b w:val="0"/>
         </w:rPr>
       </w:pPr>
-      <w:r>
-        <w:rPr>
-          <w:b w:val="0"/>
-        </w:rPr>
-        <w:t>Verdere observaties:</w:t>
-      </w:r>
     </w:p>
     <w:p>
       <w:pPr>
@@ -1391,6 +1408,12 @@
           <w:b w:val="0"/>
         </w:rPr>
       </w:pPr>
+      <w:r>
+        <w:rPr>
+          <w:b w:val="0"/>
+        </w:rPr>
+        <w:t>Een presentatie, slides, slide-items hebben een bepaalde compositie t.o.v. elkaar.</w:t>
+      </w:r>
     </w:p>
     <w:p>
       <w:pPr>
@@ -1404,7 +1427,7 @@
         <w:rPr>
           <w:b w:val="0"/>
         </w:rPr>
-        <w:t>Een presentatie, slides, slide-items hebben een bepaalde compositie t.o.v. elkaar.</w:t>
+        <w:t>Een goede opzet kan helpen om makkelijk te kunnen navigeren, wijzigen etc.</w:t>
       </w:r>
     </w:p>
     <w:p>
@@ -1415,12 +1438,6 @@
           <w:b w:val="0"/>
         </w:rPr>
       </w:pPr>
-      <w:r>
-        <w:rPr>
-          <w:b w:val="0"/>
-        </w:rPr>
-        <w:t>Een goede opzet kan helpen om makkelijk te kunnen navigeren, wijzigen etc.</w:t>
-      </w:r>
     </w:p>
     <w:p>
       <w:pPr>
@@ -1430,6 +1447,12 @@
           <w:b w:val="0"/>
         </w:rPr>
       </w:pPr>
+      <w:r>
+        <w:rPr>
+          <w:b w:val="0"/>
+        </w:rPr>
+        <w:t>Er zal een mechanisme moeten komen dat bij een wijzing op een slide dit wordt doorgegeven, zodat de andere slides dat ook weten.</w:t>
+      </w:r>
     </w:p>
     <w:p>
       <w:pPr>
@@ -1443,7 +1466,7 @@
         <w:rPr>
           <w:b w:val="0"/>
         </w:rPr>
-        <w:t>Er zal een mechanisme moeten komen dat bij een wijzing op een slide dit wordt doorgegeven, zodat de andere slides dat ook weten.</w:t>
+        <w:t>Als er bv een slide verwijderd wordt, dan dient de nummering aangepast worden.</w:t>
       </w:r>
     </w:p>
     <w:p>
@@ -1454,12 +1477,6 @@
           <w:b w:val="0"/>
         </w:rPr>
       </w:pPr>
-      <w:r>
-        <w:rPr>
-          <w:b w:val="0"/>
-        </w:rPr>
-        <w:t>Als er bv een slide verwijderd wordt, dan dient de nummering aangepast worden.</w:t>
-      </w:r>
     </w:p>
     <w:p>
       <w:pPr>
@@ -1469,6 +1486,12 @@
           <w:b w:val="0"/>
         </w:rPr>
       </w:pPr>
+      <w:r>
+        <w:rPr>
+          <w:b w:val="0"/>
+        </w:rPr>
+        <w:t>Een aantal regels dienen gecontroleerd te worden in het ontwerp:</w:t>
+      </w:r>
     </w:p>
     <w:p>
       <w:pPr>
@@ -1482,7 +1505,27 @@
         <w:rPr>
           <w:b w:val="0"/>
         </w:rPr>
-        <w:t>Een aantal regels dienen gecontroleerd te worden in het ontwerp:</w:t>
+        <w:t xml:space="preserve">Gebruik van interfaces of abstracte classes </w:t>
+      </w:r>
+      <w:proofErr w:type="spellStart"/>
+      <w:r>
+        <w:rPr>
+          <w:b w:val="0"/>
+        </w:rPr>
+        <w:t>ipv</w:t>
+      </w:r>
+      <w:proofErr w:type="spellEnd"/>
+      <w:r>
+        <w:rPr>
+          <w:b w:val="0"/>
+        </w:rPr>
+        <w:t xml:space="preserve"> de concrete </w:t>
+      </w:r>
+      <w:r>
+        <w:rPr>
+          <w:b w:val="0"/>
+        </w:rPr>
+        <w:t>class.</w:t>
       </w:r>
     </w:p>
     <w:p>
@@ -1497,7 +1540,7 @@
         <w:rPr>
           <w:b w:val="0"/>
         </w:rPr>
-        <w:t xml:space="preserve">Gebruik van interfaces of abstracte classes </w:t>
+        <w:t xml:space="preserve">Gebruik van </w:t>
       </w:r>
       <w:proofErr w:type="spellStart"/>
       <w:r>
@@ -1511,13 +1554,7 @@
         <w:rPr>
           <w:b w:val="0"/>
         </w:rPr>
-        <w:t xml:space="preserve"> de concrete </w:t>
-      </w:r>
-      <w:r>
-        <w:rPr>
-          <w:b w:val="0"/>
-        </w:rPr>
-        <w:t>class.</w:t>
+        <w:t xml:space="preserve"> overerving</w:t>
       </w:r>
     </w:p>
     <w:p>
@@ -1532,21 +1569,21 @@
         <w:rPr>
           <w:b w:val="0"/>
         </w:rPr>
-        <w:t xml:space="preserve">Gebruik van </w:t>
+        <w:t xml:space="preserve">Het gebruik van classes dient gescheiden te worden van het </w:t>
       </w:r>
       <w:proofErr w:type="spellStart"/>
       <w:r>
         <w:rPr>
           <w:b w:val="0"/>
         </w:rPr>
-        <w:t>ipv</w:t>
+        <w:t>creeren</w:t>
       </w:r>
       <w:proofErr w:type="spellEnd"/>
       <w:r>
         <w:rPr>
           <w:b w:val="0"/>
         </w:rPr>
-        <w:t xml:space="preserve"> overerving</w:t>
+        <w:t xml:space="preserve"> van objecten.</w:t>
       </w:r>
     </w:p>
     <w:p>
@@ -1557,54 +1594,13 @@
           <w:b w:val="0"/>
         </w:rPr>
       </w:pPr>
-      <w:r>
-        <w:rPr>
-          <w:b w:val="0"/>
-        </w:rPr>
-        <w:t xml:space="preserve">Het gebruik van classes dient gescheiden te worden van het </w:t>
-      </w:r>
-      <w:proofErr w:type="spellStart"/>
-      <w:r>
-        <w:rPr>
-          <w:b w:val="0"/>
-        </w:rPr>
-        <w:t>creeren</w:t>
-      </w:r>
-      <w:proofErr w:type="spellEnd"/>
-      <w:r>
-        <w:rPr>
-          <w:b w:val="0"/>
-        </w:rPr>
-        <w:t xml:space="preserve"> van objecten.</w:t>
-      </w:r>
     </w:p>
     <w:p>
       <w:pPr>
         <w:pStyle w:val="Kop11"/>
         <w:ind w:left="-2127" w:firstLine="0"/>
-        <w:rPr>
-          <w:b w:val="0"/>
-        </w:rPr>
-      </w:pPr>
-    </w:p>
-    <w:p>
-      <w:pPr>
-        <w:spacing w:line="240" w:lineRule="auto"/>
-        <w:rPr>
-          <w:b/>
-        </w:rPr>
-      </w:pPr>
-      <w:r>
-        <w:br w:type="page"/>
-      </w:r>
-    </w:p>
-    <w:p>
-      <w:pPr>
-        <w:pStyle w:val="Kop11"/>
-        <w:ind w:left="-2127" w:firstLine="0"/>
-      </w:pPr>
-      <w:r>
-        <w:lastRenderedPageBreak/>
+      </w:pPr>
+      <w:r>
         <w:t>CVA tabel</w:t>
       </w:r>
     </w:p>
@@ -1899,297 +1895,274 @@
     <w:p>
       <w:pPr>
         <w:ind w:left="-2127"/>
-      </w:pPr>
-      <w:r>
-        <w:t xml:space="preserve">MVC </w:t>
-      </w:r>
-      <w:proofErr w:type="spellStart"/>
-      <w:r>
-        <w:t>pattern</w:t>
-      </w:r>
-      <w:proofErr w:type="spellEnd"/>
-    </w:p>
-    <w:p>
-      <w:pPr>
-        <w:ind w:left="-2127"/>
-      </w:pPr>
-      <w:r>
-        <w:t>Geeft gelijk een duidelijke indeling van de applicatie in model, view en controller.</w:t>
-      </w:r>
-    </w:p>
-    <w:p>
-      <w:pPr>
-        <w:ind w:left="-2127"/>
-      </w:pPr>
-    </w:p>
-    <w:p>
-      <w:pPr>
-        <w:ind w:left="-2127"/>
-      </w:pPr>
-      <w:proofErr w:type="spellStart"/>
-      <w:r>
-        <w:t>Composite</w:t>
-      </w:r>
-      <w:proofErr w:type="spellEnd"/>
-      <w:r>
+        <w:rPr>
+          <w:lang w:val="en-GB"/>
+        </w:rPr>
+      </w:pPr>
+      <w:r>
+        <w:rPr>
+          <w:i/>
+          <w:lang w:val="en-GB"/>
+        </w:rPr>
+        <w:t>Interfaces</w:t>
+      </w:r>
+    </w:p>
+    <w:p>
+      <w:pPr>
+        <w:ind w:left="-2127"/>
+        <w:rPr>
+          <w:lang w:val="en-GB"/>
+        </w:rPr>
+      </w:pPr>
+      <w:proofErr w:type="spellStart"/>
+      <w:r>
+        <w:rPr>
+          <w:lang w:val="en-GB"/>
+        </w:rPr>
+        <w:t>IPresentation</w:t>
+      </w:r>
+      <w:proofErr w:type="spellEnd"/>
+    </w:p>
+    <w:p>
+      <w:pPr>
+        <w:ind w:left="-2127"/>
+        <w:rPr>
+          <w:lang w:val="en-GB"/>
+        </w:rPr>
+      </w:pPr>
+      <w:proofErr w:type="spellStart"/>
+      <w:r>
+        <w:rPr>
+          <w:lang w:val="en-GB"/>
+        </w:rPr>
+        <w:t>ICommandFactory</w:t>
+      </w:r>
+      <w:proofErr w:type="spellEnd"/>
+    </w:p>
+    <w:p>
+      <w:pPr>
+        <w:ind w:left="-2127"/>
+        <w:rPr>
+          <w:lang w:val="en-GB"/>
+        </w:rPr>
+      </w:pPr>
+      <w:proofErr w:type="spellStart"/>
+      <w:r>
+        <w:rPr>
+          <w:lang w:val="en-GB"/>
+        </w:rPr>
+        <w:t>ICommand</w:t>
+      </w:r>
+      <w:proofErr w:type="spellEnd"/>
+    </w:p>
+    <w:p>
+      <w:pPr>
+        <w:ind w:left="-2127"/>
+        <w:rPr>
+          <w:lang w:val="en-GB"/>
+        </w:rPr>
+      </w:pPr>
+      <w:proofErr w:type="spellStart"/>
+      <w:r>
+        <w:rPr>
+          <w:lang w:val="en-GB"/>
+        </w:rPr>
+        <w:t>PresentatinIterator</w:t>
+      </w:r>
+      <w:proofErr w:type="spellEnd"/>
+    </w:p>
+    <w:p>
+      <w:pPr>
+        <w:ind w:left="-2127"/>
+        <w:rPr>
+          <w:lang w:val="en-GB"/>
+        </w:rPr>
+      </w:pPr>
+      <w:proofErr w:type="spellStart"/>
+      <w:r>
+        <w:rPr>
+          <w:lang w:val="en-GB"/>
+        </w:rPr>
+        <w:t>IStyleFactory</w:t>
+      </w:r>
+      <w:proofErr w:type="spellEnd"/>
+    </w:p>
+    <w:p>
+      <w:pPr>
+        <w:ind w:left="-2127"/>
+        <w:rPr>
+          <w:lang w:val="en-GB"/>
+        </w:rPr>
+      </w:pPr>
+      <w:proofErr w:type="spellStart"/>
+      <w:r>
+        <w:rPr>
+          <w:lang w:val="en-GB"/>
+        </w:rPr>
+        <w:t>CommandEventListener</w:t>
+      </w:r>
+      <w:proofErr w:type="spellEnd"/>
+    </w:p>
+    <w:p>
+      <w:pPr>
+        <w:ind w:left="-2127"/>
+        <w:rPr>
+          <w:lang w:val="en-GB"/>
+        </w:rPr>
+      </w:pPr>
+      <w:proofErr w:type="spellStart"/>
+      <w:r>
+        <w:rPr>
+          <w:lang w:val="en-GB"/>
+        </w:rPr>
+        <w:t>IPres</w:t>
+      </w:r>
+      <w:r>
+        <w:rPr>
+          <w:lang w:val="en-GB"/>
+        </w:rPr>
+        <w:t>e</w:t>
+      </w:r>
+      <w:r>
+        <w:rPr>
+          <w:lang w:val="en-GB"/>
+        </w:rPr>
+        <w:t>ntationBuilder</w:t>
+      </w:r>
+      <w:proofErr w:type="spellEnd"/>
+    </w:p>
+    <w:p>
+      <w:pPr>
+        <w:ind w:left="-2127"/>
+        <w:rPr>
+          <w:lang w:val="en-GB"/>
+        </w:rPr>
+      </w:pPr>
+      <w:proofErr w:type="spellStart"/>
+      <w:r>
+        <w:rPr>
+          <w:lang w:val="en-GB"/>
+        </w:rPr>
+        <w:t>ISlideItemFactory</w:t>
+      </w:r>
+      <w:proofErr w:type="spellEnd"/>
+    </w:p>
+    <w:p>
+      <w:pPr>
+        <w:ind w:left="-2127"/>
+        <w:rPr>
+          <w:lang w:val="en-GB"/>
+        </w:rPr>
+      </w:pPr>
+    </w:p>
+    <w:p>
+      <w:pPr>
+        <w:ind w:left="-2127"/>
+        <w:rPr>
+          <w:i/>
+          <w:lang w:val="en-GB"/>
+        </w:rPr>
+      </w:pPr>
+      <w:proofErr w:type="spellStart"/>
+      <w:r>
+        <w:rPr>
+          <w:i/>
+          <w:lang w:val="en-GB"/>
+        </w:rPr>
+        <w:t>Abstracte</w:t>
+      </w:r>
+      <w:proofErr w:type="spellEnd"/>
+      <w:r>
+        <w:rPr>
+          <w:i/>
+          <w:lang w:val="en-GB"/>
+        </w:rPr>
         <w:t xml:space="preserve"> </w:t>
       </w:r>
       <w:proofErr w:type="spellStart"/>
       <w:r>
-        <w:t>pattern</w:t>
-      </w:r>
-      <w:proofErr w:type="spellEnd"/>
-    </w:p>
-    <w:p>
-      <w:pPr>
-        <w:ind w:left="-2127"/>
-      </w:pPr>
-      <w:r>
-        <w:t xml:space="preserve">Presentation, slide en slide-items kunnen worden </w:t>
-      </w:r>
-      <w:proofErr w:type="spellStart"/>
-      <w:r>
-        <w:t>gegeoten</w:t>
-      </w:r>
-      <w:proofErr w:type="spellEnd"/>
-      <w:r>
-        <w:t xml:space="preserve"> in het model wat de </w:t>
-      </w:r>
-      <w:proofErr w:type="spellStart"/>
-      <w:r>
-        <w:t>compiste</w:t>
-      </w:r>
-      <w:proofErr w:type="spellEnd"/>
-      <w:r>
-        <w:t xml:space="preserve"> </w:t>
-      </w:r>
-      <w:proofErr w:type="spellStart"/>
-      <w:r>
-        <w:t>pattern</w:t>
-      </w:r>
-      <w:proofErr w:type="spellEnd"/>
-      <w:r>
-        <w:t xml:space="preserve"> beschrijft.</w:t>
-      </w:r>
-    </w:p>
-    <w:p>
-      <w:pPr>
-        <w:ind w:left="-2127"/>
-      </w:pPr>
-    </w:p>
-    <w:p>
-      <w:pPr>
-        <w:ind w:left="-2127"/>
-      </w:pPr>
-    </w:p>
-    <w:p>
-      <w:pPr>
-        <w:ind w:left="-2127"/>
-      </w:pPr>
-      <w:r>
-        <w:t>Bridge?</w:t>
-      </w:r>
-    </w:p>
-    <w:p>
-      <w:pPr>
-        <w:ind w:left="-2127"/>
-      </w:pPr>
-      <w:r>
-        <w:t>Niet?</w:t>
-      </w:r>
-    </w:p>
-    <w:p>
-      <w:pPr>
-        <w:ind w:left="-2127"/>
-      </w:pPr>
-    </w:p>
-    <w:p>
-      <w:pPr>
-        <w:ind w:left="-2127"/>
-      </w:pPr>
-      <w:proofErr w:type="spellStart"/>
-      <w:r>
-        <w:t>Strategy</w:t>
-      </w:r>
-      <w:proofErr w:type="spellEnd"/>
-    </w:p>
-    <w:p>
-      <w:pPr>
-        <w:ind w:left="-2127"/>
-      </w:pPr>
-      <w:r>
-        <w:t xml:space="preserve">Voor de </w:t>
-      </w:r>
-      <w:r>
-        <w:t xml:space="preserve">verschillende </w:t>
-      </w:r>
-      <w:r>
-        <w:t>slide-items</w:t>
-      </w:r>
-      <w:r>
-        <w:t xml:space="preserve"> en opslagformaten.</w:t>
-      </w:r>
-    </w:p>
-    <w:p>
-      <w:pPr>
-        <w:ind w:left="-2127"/>
-      </w:pPr>
-    </w:p>
-    <w:p>
-      <w:pPr>
-        <w:ind w:left="-2127"/>
-      </w:pPr>
-      <w:proofErr w:type="spellStart"/>
-      <w:r>
-        <w:t>Observer</w:t>
-      </w:r>
-      <w:proofErr w:type="spellEnd"/>
-      <w:r>
-        <w:t xml:space="preserve"> </w:t>
-      </w:r>
-      <w:proofErr w:type="spellStart"/>
-      <w:r>
-        <w:t>pattern</w:t>
-      </w:r>
-      <w:proofErr w:type="spellEnd"/>
-      <w:r>
-        <w:t>:</w:t>
-      </w:r>
-    </w:p>
-    <w:p>
-      <w:pPr>
-        <w:ind w:left="-2127"/>
-      </w:pPr>
-      <w:r>
-        <w:t xml:space="preserve">Voor het </w:t>
-      </w:r>
-      <w:proofErr w:type="spellStart"/>
-      <w:r>
-        <w:t>h</w:t>
-      </w:r>
-      <w:r>
-        <w:t>et</w:t>
-      </w:r>
-      <w:proofErr w:type="spellEnd"/>
-      <w:r>
-        <w:t xml:space="preserve"> communic</w:t>
-      </w:r>
-      <w:r>
-        <w:t xml:space="preserve">eren van wijzigingen op een slide </w:t>
-      </w:r>
-      <w:r>
-        <w:t xml:space="preserve">kan het </w:t>
-      </w:r>
-      <w:proofErr w:type="spellStart"/>
-      <w:r>
-        <w:t>observer</w:t>
-      </w:r>
-      <w:proofErr w:type="spellEnd"/>
-      <w:r>
-        <w:t xml:space="preserve"> </w:t>
-      </w:r>
-      <w:proofErr w:type="spellStart"/>
-      <w:r>
-        <w:t>pattern</w:t>
-      </w:r>
-      <w:proofErr w:type="spellEnd"/>
-      <w:r>
-        <w:t xml:space="preserve"> worden ingezet.</w:t>
-      </w:r>
-    </w:p>
-    <w:p>
-      <w:pPr>
-        <w:ind w:left="-2127"/>
-      </w:pPr>
-    </w:p>
-    <w:p>
-      <w:pPr>
-        <w:ind w:left="-2127"/>
-      </w:pPr>
-      <w:r>
-        <w:t xml:space="preserve">Abstract </w:t>
-      </w:r>
-      <w:proofErr w:type="spellStart"/>
-      <w:r>
-        <w:t>factory</w:t>
-      </w:r>
-      <w:proofErr w:type="spellEnd"/>
-      <w:r>
-        <w:t xml:space="preserve"> </w:t>
-      </w:r>
-      <w:proofErr w:type="spellStart"/>
-      <w:r>
-        <w:t>pattern</w:t>
-      </w:r>
-      <w:proofErr w:type="spellEnd"/>
-      <w:r>
-        <w:t>:</w:t>
-      </w:r>
-    </w:p>
-    <w:p>
-      <w:pPr>
-        <w:ind w:left="-2127"/>
-      </w:pPr>
-      <w:r>
-        <w:t>Concreet opslagformaat.</w:t>
-      </w:r>
-    </w:p>
-    <w:p>
-      <w:pPr>
-        <w:ind w:left="-2127"/>
-      </w:pPr>
-    </w:p>
-    <w:p>
-      <w:pPr>
-        <w:ind w:left="-2127"/>
-      </w:pPr>
-      <w:proofErr w:type="spellStart"/>
-      <w:r>
-        <w:t>Iterator</w:t>
-      </w:r>
-      <w:proofErr w:type="spellEnd"/>
-    </w:p>
-    <w:p>
-      <w:pPr>
-        <w:ind w:left="-2127"/>
-      </w:pPr>
-      <w:r>
-        <w:t>Thread is een</w:t>
-      </w:r>
-      <w:r>
-        <w:t xml:space="preserve"> instantie van</w:t>
-      </w:r>
-      <w:r>
-        <w:t xml:space="preserve"> </w:t>
-      </w:r>
-      <w:proofErr w:type="spellStart"/>
-      <w:r>
-        <w:t>iterator</w:t>
-      </w:r>
-      <w:proofErr w:type="spellEnd"/>
-      <w:r>
-        <w:t xml:space="preserve"> die bepaald wat de vorige en volgende slide is voor een presentatie.</w:t>
-      </w:r>
-    </w:p>
-    <w:p>
-      <w:pPr>
-        <w:ind w:left="-2127"/>
-      </w:pPr>
-    </w:p>
-    <w:p>
-      <w:pPr>
-        <w:ind w:left="-2127"/>
-      </w:pPr>
-    </w:p>
-    <w:p>
-      <w:pPr>
-        <w:ind w:left="-2127"/>
-      </w:pPr>
-    </w:p>
-    <w:p>
-      <w:pPr>
-        <w:ind w:left="-2127"/>
-      </w:pPr>
+        <w:rPr>
+          <w:i/>
+          <w:lang w:val="en-GB"/>
+        </w:rPr>
+        <w:t>klassen</w:t>
+      </w:r>
+      <w:proofErr w:type="spellEnd"/>
+    </w:p>
+    <w:p>
+      <w:pPr>
+        <w:ind w:left="-2127"/>
+        <w:rPr>
+          <w:lang w:val="en-GB"/>
+        </w:rPr>
+      </w:pPr>
+      <w:proofErr w:type="spellStart"/>
+      <w:r>
+        <w:rPr>
+          <w:lang w:val="en-GB"/>
+        </w:rPr>
+        <w:t>PresentationItem</w:t>
+      </w:r>
+      <w:proofErr w:type="spellEnd"/>
+    </w:p>
+    <w:p>
+      <w:pPr>
+        <w:ind w:left="-2127"/>
+        <w:rPr>
+          <w:lang w:val="en-GB"/>
+        </w:rPr>
+      </w:pPr>
+      <w:proofErr w:type="spellStart"/>
+      <w:r>
+        <w:rPr>
+          <w:lang w:val="en-GB"/>
+        </w:rPr>
+        <w:t>AbstractPresentation</w:t>
+      </w:r>
+      <w:proofErr w:type="spellEnd"/>
+    </w:p>
+    <w:p>
+      <w:pPr>
+        <w:ind w:left="-2127"/>
+        <w:rPr>
+          <w:lang w:val="en-GB"/>
+        </w:rPr>
+      </w:pPr>
+      <w:proofErr w:type="spellStart"/>
+      <w:r>
+        <w:rPr>
+          <w:lang w:val="en-GB"/>
+        </w:rPr>
+        <w:t>AbstractSlideItemDrawer</w:t>
+      </w:r>
+      <w:proofErr w:type="spellEnd"/>
+    </w:p>
+    <w:p>
+      <w:pPr>
+        <w:ind w:left="-2127"/>
+        <w:rPr>
+          <w:lang w:val="en-GB"/>
+        </w:rPr>
+      </w:pPr>
+      <w:proofErr w:type="spellStart"/>
+      <w:r>
+        <w:rPr>
+          <w:lang w:val="en-GB"/>
+        </w:rPr>
+        <w:t>SlideItem</w:t>
+      </w:r>
+      <w:proofErr w:type="spellEnd"/>
+    </w:p>
+    <w:p>
+      <w:pPr>
+        <w:ind w:left="-2127"/>
+      </w:pPr>
+      <w:r>
+        <w:rPr>
+          <w:lang w:val="en-GB"/>
+        </w:rPr>
+        <w:t>Accessor</w:t>
+      </w:r>
     </w:p>
     <w:p>
       <w:pPr>
@@ -2222,53 +2195,532 @@
     </w:p>
     <w:p>
       <w:pPr>
-        <w:pStyle w:val="Kop11"/>
-        <w:ind w:left="-2127" w:firstLine="0"/>
-      </w:pPr>
-      <w:r>
-        <w:t>Nog te maken keuzes:</w:t>
-      </w:r>
-    </w:p>
-    <w:p>
-      <w:pPr>
-        <w:pStyle w:val="Kop11"/>
-        <w:ind w:left="-2127" w:firstLine="0"/>
-        <w:rPr>
-          <w:b w:val="0"/>
-        </w:rPr>
-      </w:pPr>
-      <w:r>
-        <w:rPr>
-          <w:b w:val="0"/>
-        </w:rPr>
-        <w:t xml:space="preserve">Wat gebeurt er met een thread als een slide verwijderd is uit de presentatie? </w:t>
-      </w:r>
-    </w:p>
-    <w:p>
-      <w:pPr>
-        <w:pStyle w:val="Kop11"/>
-        <w:ind w:left="-2127" w:firstLine="0"/>
-        <w:rPr>
-          <w:b w:val="0"/>
-        </w:rPr>
-      </w:pPr>
-      <w:r>
-        <w:rPr>
-          <w:b w:val="0"/>
-        </w:rPr>
-        <w:t>Hoe wordt een thread aangemaakt? Door inlezen van bestand of later via het scherm?</w:t>
-      </w:r>
-    </w:p>
-    <w:p>
-      <w:pPr>
-        <w:ind w:left="-2127"/>
-      </w:pPr>
-    </w:p>
-    <w:p>
-      <w:pPr>
-        <w:pStyle w:val="Plattetekst1"/>
-        <w:ind w:left="-2127"/>
-      </w:pPr>
+        <w:ind w:left="-2127"/>
+      </w:pPr>
+      <w:r>
+        <w:rPr>
+          <w:i/>
+        </w:rPr>
+        <w:t>MVC</w:t>
+      </w:r>
+      <w:r>
+        <w:t xml:space="preserve"> </w:t>
+      </w:r>
+      <w:proofErr w:type="spellStart"/>
+      <w:r>
+        <w:rPr>
+          <w:i/>
+        </w:rPr>
+        <w:t>pattern</w:t>
+      </w:r>
+      <w:proofErr w:type="spellEnd"/>
+    </w:p>
+    <w:p>
+      <w:pPr>
+        <w:ind w:left="-2127"/>
+      </w:pPr>
+      <w:r>
+        <w:t>Geeft gelijk een duidelijke indeling van de applicatie in model, view en controller.</w:t>
+      </w:r>
+    </w:p>
+    <w:p>
+      <w:pPr>
+        <w:ind w:left="-2127"/>
+      </w:pPr>
+    </w:p>
+    <w:p>
+      <w:pPr>
+        <w:ind w:left="-2127"/>
+      </w:pPr>
+      <w:proofErr w:type="spellStart"/>
+      <w:r>
+        <w:rPr>
+          <w:i/>
+        </w:rPr>
+        <w:t>Composite</w:t>
+      </w:r>
+      <w:proofErr w:type="spellEnd"/>
+      <w:r>
+        <w:t xml:space="preserve"> </w:t>
+      </w:r>
+      <w:proofErr w:type="spellStart"/>
+      <w:r>
+        <w:rPr>
+          <w:i/>
+        </w:rPr>
+        <w:t>pattern</w:t>
+      </w:r>
+      <w:proofErr w:type="spellEnd"/>
+    </w:p>
+    <w:p>
+      <w:pPr>
+        <w:ind w:left="-2127"/>
+      </w:pPr>
+      <w:r>
+        <w:t>Presentation, slide e</w:t>
+      </w:r>
+      <w:r>
+        <w:t>n slide-items kunnen worden geg</w:t>
+      </w:r>
+      <w:r>
+        <w:t xml:space="preserve">oten in het model wat de </w:t>
+      </w:r>
+      <w:proofErr w:type="spellStart"/>
+      <w:r>
+        <w:t>compiste</w:t>
+      </w:r>
+      <w:proofErr w:type="spellEnd"/>
+      <w:r>
+        <w:t xml:space="preserve"> </w:t>
+      </w:r>
+      <w:proofErr w:type="spellStart"/>
+      <w:r>
+        <w:t>pattern</w:t>
+      </w:r>
+      <w:proofErr w:type="spellEnd"/>
+      <w:r>
+        <w:t xml:space="preserve"> beschrijft.</w:t>
+      </w:r>
+      <w:r>
+        <w:t xml:space="preserve"> </w:t>
+      </w:r>
+      <w:r>
+        <w:t xml:space="preserve">Dit </w:t>
+      </w:r>
+      <w:proofErr w:type="spellStart"/>
+      <w:r>
+        <w:t>pattern</w:t>
+      </w:r>
+      <w:proofErr w:type="spellEnd"/>
+      <w:r>
+        <w:t xml:space="preserve"> draagt bij aan een duidelijk opzet en </w:t>
+      </w:r>
+      <w:proofErr w:type="spellStart"/>
+      <w:r>
+        <w:t>structur</w:t>
+      </w:r>
+      <w:proofErr w:type="spellEnd"/>
+      <w:r>
+        <w:t xml:space="preserve">, dit maakt het makkelijker om in de toekomst uitbreidingen te doen op </w:t>
+      </w:r>
+      <w:proofErr w:type="spellStart"/>
+      <w:r>
+        <w:t>Jabbeerpoint</w:t>
+      </w:r>
+      <w:proofErr w:type="spellEnd"/>
+      <w:r>
+        <w:t>.</w:t>
+      </w:r>
+    </w:p>
+    <w:p>
+      <w:pPr>
+        <w:ind w:left="-2127"/>
+      </w:pPr>
+      <w:r>
+        <w:t xml:space="preserve"> </w:t>
+      </w:r>
+    </w:p>
+    <w:p>
+      <w:pPr>
+        <w:ind w:left="-2127"/>
+      </w:pPr>
+      <w:r>
+        <w:rPr>
+          <w:i/>
+        </w:rPr>
+        <w:t>Builder</w:t>
+      </w:r>
+      <w:r>
+        <w:t xml:space="preserve"> </w:t>
+      </w:r>
+      <w:proofErr w:type="spellStart"/>
+      <w:r>
+        <w:rPr>
+          <w:i/>
+        </w:rPr>
+        <w:t>pattern</w:t>
+      </w:r>
+      <w:proofErr w:type="spellEnd"/>
+    </w:p>
+    <w:p>
+      <w:pPr>
+        <w:ind w:left="-2127"/>
+      </w:pPr>
+      <w:proofErr w:type="spellStart"/>
+      <w:r>
+        <w:t>Pattern</w:t>
+      </w:r>
+      <w:proofErr w:type="spellEnd"/>
+      <w:r>
+        <w:t xml:space="preserve"> dat wordt gebruikt om de </w:t>
+      </w:r>
+      <w:proofErr w:type="spellStart"/>
+      <w:r>
+        <w:t>presentation</w:t>
+      </w:r>
+      <w:proofErr w:type="spellEnd"/>
+      <w:r>
+        <w:t xml:space="preserve"> op te bouwen.</w:t>
+      </w:r>
+    </w:p>
+    <w:p>
+      <w:pPr>
+        <w:ind w:left="-2127"/>
+      </w:pPr>
+    </w:p>
+    <w:p>
+      <w:pPr>
+        <w:ind w:left="-2127"/>
+      </w:pPr>
+      <w:proofErr w:type="spellStart"/>
+      <w:r>
+        <w:rPr>
+          <w:i/>
+        </w:rPr>
+        <w:t>Strategy</w:t>
+      </w:r>
+      <w:proofErr w:type="spellEnd"/>
+    </w:p>
+    <w:p>
+      <w:pPr>
+        <w:ind w:left="-2127"/>
+      </w:pPr>
+      <w:r>
+        <w:t>Voor de verschillende slide-items.</w:t>
+      </w:r>
+      <w:r>
+        <w:t xml:space="preserve"> </w:t>
+      </w:r>
+      <w:r>
+        <w:t xml:space="preserve">De klasse </w:t>
+      </w:r>
+      <w:proofErr w:type="spellStart"/>
+      <w:r>
+        <w:t>SlideItem</w:t>
+      </w:r>
+      <w:proofErr w:type="spellEnd"/>
+      <w:r>
+        <w:t xml:space="preserve"> is de </w:t>
+      </w:r>
+      <w:proofErr w:type="spellStart"/>
+      <w:r>
+        <w:t>strategy</w:t>
+      </w:r>
+      <w:proofErr w:type="spellEnd"/>
+      <w:r>
+        <w:t xml:space="preserve"> en de concrete </w:t>
+      </w:r>
+      <w:proofErr w:type="spellStart"/>
+      <w:r>
+        <w:t>strategies</w:t>
+      </w:r>
+      <w:proofErr w:type="spellEnd"/>
+      <w:r>
+        <w:t xml:space="preserve"> worden gevormd door: </w:t>
+      </w:r>
+      <w:proofErr w:type="spellStart"/>
+      <w:r>
+        <w:t>TextItem</w:t>
+      </w:r>
+      <w:proofErr w:type="spellEnd"/>
+      <w:r>
+        <w:t xml:space="preserve"> en</w:t>
+      </w:r>
+      <w:r>
+        <w:t xml:space="preserve"> </w:t>
+      </w:r>
+      <w:proofErr w:type="spellStart"/>
+      <w:r>
+        <w:t>BitmapItem</w:t>
+      </w:r>
+      <w:proofErr w:type="spellEnd"/>
+      <w:r>
+        <w:t>.</w:t>
+      </w:r>
+      <w:r>
+        <w:t xml:space="preserve"> Door dit </w:t>
+      </w:r>
+      <w:proofErr w:type="spellStart"/>
+      <w:r>
+        <w:t>pattern</w:t>
+      </w:r>
+      <w:proofErr w:type="spellEnd"/>
+      <w:r>
+        <w:t xml:space="preserve"> toe te passen is het in de toekomst makkelijker om andere types van </w:t>
+      </w:r>
+      <w:proofErr w:type="spellStart"/>
+      <w:r>
+        <w:t>SlideItem</w:t>
+      </w:r>
+      <w:proofErr w:type="spellEnd"/>
+      <w:r>
+        <w:t xml:space="preserve"> toe te voegen.</w:t>
+      </w:r>
+    </w:p>
+    <w:p>
+      <w:pPr>
+        <w:ind w:left="-2127"/>
+      </w:pPr>
+      <w:r>
+        <w:t xml:space="preserve"> </w:t>
+      </w:r>
+    </w:p>
+    <w:p>
+      <w:pPr>
+        <w:ind w:left="-2127"/>
+      </w:pPr>
+      <w:proofErr w:type="spellStart"/>
+      <w:r>
+        <w:rPr>
+          <w:i/>
+        </w:rPr>
+        <w:t>Observer</w:t>
+      </w:r>
+      <w:proofErr w:type="spellEnd"/>
+      <w:r>
+        <w:t xml:space="preserve"> </w:t>
+      </w:r>
+      <w:proofErr w:type="spellStart"/>
+      <w:r>
+        <w:rPr>
+          <w:i/>
+        </w:rPr>
+        <w:t>pattern</w:t>
+      </w:r>
+      <w:proofErr w:type="spellEnd"/>
+      <w:r>
+        <w:t>:</w:t>
+      </w:r>
+    </w:p>
+    <w:p>
+      <w:pPr>
+        <w:ind w:left="-2127"/>
+      </w:pPr>
+      <w:r>
+        <w:t xml:space="preserve">Voor het </w:t>
+      </w:r>
+      <w:proofErr w:type="spellStart"/>
+      <w:r>
+        <w:t>het</w:t>
+      </w:r>
+      <w:proofErr w:type="spellEnd"/>
+      <w:r>
+        <w:t xml:space="preserve"> communiceren van wijzigingen op een slide kan het </w:t>
+      </w:r>
+      <w:proofErr w:type="spellStart"/>
+      <w:r>
+        <w:t>observer</w:t>
+      </w:r>
+      <w:proofErr w:type="spellEnd"/>
+      <w:r>
+        <w:t xml:space="preserve"> </w:t>
+      </w:r>
+      <w:proofErr w:type="spellStart"/>
+      <w:r>
+        <w:t>pattern</w:t>
+      </w:r>
+      <w:proofErr w:type="spellEnd"/>
+      <w:r>
+        <w:t xml:space="preserve"> worden ingezet.</w:t>
+      </w:r>
+    </w:p>
+    <w:p>
+      <w:pPr>
+        <w:ind w:left="-2127"/>
+      </w:pPr>
+    </w:p>
+    <w:p>
+      <w:pPr>
+        <w:ind w:left="-2127"/>
+        <w:rPr>
+          <w:i/>
+        </w:rPr>
+      </w:pPr>
+      <w:r>
+        <w:rPr>
+          <w:i/>
+        </w:rPr>
+        <w:t xml:space="preserve">Abstract </w:t>
+      </w:r>
+      <w:proofErr w:type="spellStart"/>
+      <w:r>
+        <w:rPr>
+          <w:i/>
+        </w:rPr>
+        <w:t>factory</w:t>
+      </w:r>
+      <w:proofErr w:type="spellEnd"/>
+      <w:r>
+        <w:rPr>
+          <w:i/>
+        </w:rPr>
+        <w:t xml:space="preserve"> </w:t>
+      </w:r>
+      <w:proofErr w:type="spellStart"/>
+      <w:r>
+        <w:rPr>
+          <w:i/>
+        </w:rPr>
+        <w:t>pattern</w:t>
+      </w:r>
+      <w:proofErr w:type="spellEnd"/>
+      <w:r>
+        <w:rPr>
+          <w:i/>
+        </w:rPr>
+        <w:t>:</w:t>
+      </w:r>
+    </w:p>
+    <w:p>
+      <w:pPr>
+        <w:ind w:left="-2127"/>
+      </w:pPr>
+      <w:r>
+        <w:t xml:space="preserve">Er is gebruik gemaakt van een aantal </w:t>
+      </w:r>
+      <w:proofErr w:type="spellStart"/>
+      <w:r>
+        <w:t>factories</w:t>
+      </w:r>
+      <w:proofErr w:type="spellEnd"/>
+      <w:r>
+        <w:t xml:space="preserve"> om de creatie van objecten te scheiden van het gebruik hiervan. Hierdoor is het in de toekomst makkelijker om </w:t>
+      </w:r>
+      <w:proofErr w:type="spellStart"/>
+      <w:r>
+        <w:t>extyra</w:t>
+      </w:r>
+      <w:proofErr w:type="spellEnd"/>
+      <w:r>
+        <w:t xml:space="preserve"> functionaliteit toe te voegen.</w:t>
+      </w:r>
+    </w:p>
+    <w:p>
+      <w:pPr>
+        <w:ind w:left="-2127"/>
+      </w:pPr>
+    </w:p>
+    <w:p>
+      <w:pPr>
+        <w:ind w:left="-2127"/>
+      </w:pPr>
+      <w:proofErr w:type="spellStart"/>
+      <w:r>
+        <w:rPr>
+          <w:i/>
+        </w:rPr>
+        <w:t>Iterator</w:t>
+      </w:r>
+      <w:proofErr w:type="spellEnd"/>
+    </w:p>
+    <w:p>
+      <w:pPr>
+        <w:ind w:left="-2127"/>
+      </w:pPr>
+      <w:r>
+        <w:t xml:space="preserve">Dit </w:t>
+      </w:r>
+      <w:proofErr w:type="spellStart"/>
+      <w:r>
+        <w:t>pattern</w:t>
+      </w:r>
+      <w:proofErr w:type="spellEnd"/>
+      <w:r>
+        <w:t xml:space="preserve"> verzorgt de navigatie door slides van een </w:t>
+      </w:r>
+      <w:proofErr w:type="spellStart"/>
+      <w:r>
+        <w:t>presentation</w:t>
+      </w:r>
+      <w:proofErr w:type="spellEnd"/>
+      <w:r>
+        <w:t xml:space="preserve">. </w:t>
+      </w:r>
+      <w:r>
+        <w:t xml:space="preserve">Doordat ook </w:t>
+      </w:r>
+      <w:r>
+        <w:t xml:space="preserve">de huidig slide wordt </w:t>
+      </w:r>
+      <w:r>
+        <w:t>onthouden kan bij een ande</w:t>
+      </w:r>
+      <w:r>
+        <w:t>re thread op een andere volgorde door de slides worden gelopen.</w:t>
+      </w:r>
+    </w:p>
+    <w:p>
+      <w:pPr>
+        <w:ind w:left="-2127"/>
+      </w:pPr>
+    </w:p>
+    <w:p>
+      <w:pPr>
+        <w:ind w:left="-2127"/>
+      </w:pPr>
+      <w:proofErr w:type="spellStart"/>
+      <w:r>
+        <w:rPr>
+          <w:i/>
+        </w:rPr>
+        <w:t>Command</w:t>
+      </w:r>
+      <w:proofErr w:type="spellEnd"/>
+      <w:r>
+        <w:t xml:space="preserve"> </w:t>
+      </w:r>
+      <w:proofErr w:type="spellStart"/>
+      <w:r>
+        <w:rPr>
+          <w:i/>
+        </w:rPr>
+        <w:t>pattern</w:t>
+      </w:r>
+      <w:proofErr w:type="spellEnd"/>
+    </w:p>
+    <w:p>
+      <w:pPr>
+        <w:ind w:left="-2127"/>
+      </w:pPr>
+      <w:r>
+        <w:lastRenderedPageBreak/>
+        <w:t xml:space="preserve">Abstractie van commando’s met bijhorende concrete klassen. Het </w:t>
+      </w:r>
+      <w:proofErr w:type="spellStart"/>
+      <w:r>
+        <w:t>pattern</w:t>
+      </w:r>
+      <w:proofErr w:type="spellEnd"/>
+      <w:r>
+        <w:t xml:space="preserve"> maakt </w:t>
+      </w:r>
+      <w:r>
+        <w:t xml:space="preserve">het mogelijk om makkelijk nieuwe commando’s toe te voegen. </w:t>
+      </w:r>
+      <w:r>
+        <w:t xml:space="preserve">Daarnaast kunnen </w:t>
+      </w:r>
+      <w:proofErr w:type="spellStart"/>
+      <w:r>
+        <w:t>commands</w:t>
+      </w:r>
+      <w:proofErr w:type="spellEnd"/>
+      <w:r>
+        <w:t xml:space="preserve"> eenvoudig </w:t>
+      </w:r>
+      <w:proofErr w:type="spellStart"/>
+      <w:r>
+        <w:t>herbruikt</w:t>
+      </w:r>
+      <w:proofErr w:type="spellEnd"/>
+      <w:r>
+        <w:t xml:space="preserve"> worden</w:t>
+      </w:r>
+      <w:r>
+        <w:t>.</w:t>
+      </w:r>
+      <w:bookmarkStart w:id="0" w:name="_GoBack"/>
+      <w:bookmarkEnd w:id="0"/>
     </w:p>
     <w:p>
       <w:pPr>
@@ -2313,7 +2765,7 @@
 </file>
 
 <file path=word/endnotes.xml><?xml version="1.0" encoding="utf-8"?>
-<w:endnotes xmlns:wpc="http://schemas.microsoft.com/office/word/2010/wordprocessingCanvas" xmlns:cx="http://schemas.microsoft.com/office/drawing/2014/chartex" xmlns:cx1="http://schemas.microsoft.com/office/drawing/2015/9/8/chartex" xmlns:cx2="http://schemas.microsoft.com/office/drawing/2015/10/21/chartex" xmlns:cx3="http://schemas.microsoft.com/office/drawing/2016/5/9/chartex" xmlns:cx4="http://schemas.microsoft.com/office/drawing/2016/5/10/chartex" xmlns:cx5="http://schemas.microsoft.com/office/drawing/2016/5/11/chartex" xmlns:cx6="http://schemas.microsoft.com/office/drawing/2016/5/12/chartex" xmlns:cx7="http://schemas.microsoft.com/office/drawing/2016/5/13/chartex" xmlns:cx8="http://schemas.microsoft.com/office/drawing/2016/5/14/chartex" xmlns:mc="http://schemas.openxmlformats.org/markup-compatibility/2006" xmlns:aink="http://schemas.microsoft.com/office/drawing/2016/ink" xmlns:am3d="http://schemas.microsoft.com/office/drawing/2017/model3d" xmlns:o="urn:schemas-microsoft-com:office:office" xmlns:r="http://schemas.openxmlformats.org/officeDocument/2006/relationships" xmlns:m="http://schemas.openxmlformats.org/officeDocument/2006/math" xmlns:v="urn:schemas-microsoft-com:vml" xmlns:wp14="http://schemas.microsoft.com/office/word/2010/wordprocessingDrawing" xmlns:wp="http://schemas.openxmlformats.org/drawingml/2006/wordprocessingDrawing" xmlns:w10="urn:schemas-microsoft-com:office:word" xmlns:w="http://schemas.openxmlformats.org/wordprocessingml/2006/main" xmlns:w14="http://schemas.microsoft.com/office/word/2010/wordml" xmlns:w15="http://schemas.microsoft.com/office/word/2012/wordml" xmlns:w16cid="http://schemas.microsoft.com/office/word/2016/wordml/cid" xmlns:w16se="http://schemas.microsoft.com/office/word/2015/wordml/symex" xmlns:wpg="http://schemas.microsoft.com/office/word/2010/wordprocessingGroup" xmlns:wpi="http://schemas.microsoft.com/office/word/2010/wordprocessingInk" xmlns:wne="http://schemas.microsoft.com/office/word/2006/wordml" xmlns:wps="http://schemas.microsoft.com/office/word/2010/wordprocessingShape" mc:Ignorable="w14 w15 w16se w16cid wp14">
+<w:endnotes xmlns:wpc="http://schemas.microsoft.com/office/word/2010/wordprocessingCanvas" xmlns:mc="http://schemas.openxmlformats.org/markup-compatibility/2006" xmlns:o="urn:schemas-microsoft-com:office:office" xmlns:r="http://schemas.openxmlformats.org/officeDocument/2006/relationships" xmlns:m="http://schemas.openxmlformats.org/officeDocument/2006/math" xmlns:v="urn:schemas-microsoft-com:vml" xmlns:wp14="http://schemas.microsoft.com/office/word/2010/wordprocessingDrawing" xmlns:wp="http://schemas.openxmlformats.org/drawingml/2006/wordprocessingDrawing" xmlns:w10="urn:schemas-microsoft-com:office:word" xmlns:w="http://schemas.openxmlformats.org/wordprocessingml/2006/main" xmlns:w14="http://schemas.microsoft.com/office/word/2010/wordml" xmlns:wpg="http://schemas.microsoft.com/office/word/2010/wordprocessingGroup" xmlns:wpi="http://schemas.microsoft.com/office/word/2010/wordprocessingInk" xmlns:wne="http://schemas.microsoft.com/office/word/2006/wordml" xmlns:wps="http://schemas.microsoft.com/office/word/2010/wordprocessingShape" mc:Ignorable="w14 wp14">
   <w:endnote w:type="separator" w:id="-1">
     <w:p>
       <w:r>
@@ -2332,7 +2784,7 @@
 </file>
 
 <file path=word/footer1.xml><?xml version="1.0" encoding="utf-8"?>
-<w:ftr xmlns:wpc="http://schemas.microsoft.com/office/word/2010/wordprocessingCanvas" xmlns:cx="http://schemas.microsoft.com/office/drawing/2014/chartex" xmlns:cx1="http://schemas.microsoft.com/office/drawing/2015/9/8/chartex" xmlns:cx2="http://schemas.microsoft.com/office/drawing/2015/10/21/chartex" xmlns:cx3="http://schemas.microsoft.com/office/drawing/2016/5/9/chartex" xmlns:cx4="http://schemas.microsoft.com/office/drawing/2016/5/10/chartex" xmlns:cx5="http://schemas.microsoft.com/office/drawing/2016/5/11/chartex" xmlns:cx6="http://schemas.microsoft.com/office/drawing/2016/5/12/chartex" xmlns:cx7="http://schemas.microsoft.com/office/drawing/2016/5/13/chartex" xmlns:cx8="http://schemas.microsoft.com/office/drawing/2016/5/14/chartex" xmlns:mc="http://schemas.openxmlformats.org/markup-compatibility/2006" xmlns:aink="http://schemas.microsoft.com/office/drawing/2016/ink" xmlns:am3d="http://schemas.microsoft.com/office/drawing/2017/model3d" xmlns:o="urn:schemas-microsoft-com:office:office" xmlns:r="http://schemas.openxmlformats.org/officeDocument/2006/relationships" xmlns:m="http://schemas.openxmlformats.org/officeDocument/2006/math" xmlns:v="urn:schemas-microsoft-com:vml" xmlns:wp14="http://schemas.microsoft.com/office/word/2010/wordprocessingDrawing" xmlns:wp="http://schemas.openxmlformats.org/drawingml/2006/wordprocessingDrawing" xmlns:w10="urn:schemas-microsoft-com:office:word" xmlns:w="http://schemas.openxmlformats.org/wordprocessingml/2006/main" xmlns:w14="http://schemas.microsoft.com/office/word/2010/wordml" xmlns:w15="http://schemas.microsoft.com/office/word/2012/wordml" xmlns:w16cid="http://schemas.microsoft.com/office/word/2016/wordml/cid" xmlns:w16se="http://schemas.microsoft.com/office/word/2015/wordml/symex" xmlns:wpg="http://schemas.microsoft.com/office/word/2010/wordprocessingGroup" xmlns:wpi="http://schemas.microsoft.com/office/word/2010/wordprocessingInk" xmlns:wne="http://schemas.microsoft.com/office/word/2006/wordml" xmlns:wps="http://schemas.microsoft.com/office/word/2010/wordprocessingShape" mc:Ignorable="w14 w15 w16se w16cid wp14">
+<w:ftr xmlns:wpc="http://schemas.microsoft.com/office/word/2010/wordprocessingCanvas" xmlns:mc="http://schemas.openxmlformats.org/markup-compatibility/2006" xmlns:o="urn:schemas-microsoft-com:office:office" xmlns:r="http://schemas.openxmlformats.org/officeDocument/2006/relationships" xmlns:m="http://schemas.openxmlformats.org/officeDocument/2006/math" xmlns:v="urn:schemas-microsoft-com:vml" xmlns:wp14="http://schemas.microsoft.com/office/word/2010/wordprocessingDrawing" xmlns:wp="http://schemas.openxmlformats.org/drawingml/2006/wordprocessingDrawing" xmlns:w10="urn:schemas-microsoft-com:office:word" xmlns:w="http://schemas.openxmlformats.org/wordprocessingml/2006/main" xmlns:w14="http://schemas.microsoft.com/office/word/2010/wordml" xmlns:wpg="http://schemas.microsoft.com/office/word/2010/wordprocessingGroup" xmlns:wpi="http://schemas.microsoft.com/office/word/2010/wordprocessingInk" xmlns:wne="http://schemas.microsoft.com/office/word/2006/wordml" xmlns:wps="http://schemas.microsoft.com/office/word/2010/wordprocessingShape" mc:Ignorable="w14 wp14">
   <w:p>
     <w:pPr>
       <w:pStyle w:val="Voettekst"/>
@@ -2345,7 +2797,7 @@
 </file>
 
 <file path=word/footer2.xml><?xml version="1.0" encoding="utf-8"?>
-<w:ftr xmlns:wpc="http://schemas.microsoft.com/office/word/2010/wordprocessingCanvas" xmlns:cx="http://schemas.microsoft.com/office/drawing/2014/chartex" xmlns:cx1="http://schemas.microsoft.com/office/drawing/2015/9/8/chartex" xmlns:cx2="http://schemas.microsoft.com/office/drawing/2015/10/21/chartex" xmlns:cx3="http://schemas.microsoft.com/office/drawing/2016/5/9/chartex" xmlns:cx4="http://schemas.microsoft.com/office/drawing/2016/5/10/chartex" xmlns:cx5="http://schemas.microsoft.com/office/drawing/2016/5/11/chartex" xmlns:cx6="http://schemas.microsoft.com/office/drawing/2016/5/12/chartex" xmlns:cx7="http://schemas.microsoft.com/office/drawing/2016/5/13/chartex" xmlns:cx8="http://schemas.microsoft.com/office/drawing/2016/5/14/chartex" xmlns:mc="http://schemas.openxmlformats.org/markup-compatibility/2006" xmlns:aink="http://schemas.microsoft.com/office/drawing/2016/ink" xmlns:am3d="http://schemas.microsoft.com/office/drawing/2017/model3d" xmlns:o="urn:schemas-microsoft-com:office:office" xmlns:r="http://schemas.openxmlformats.org/officeDocument/2006/relationships" xmlns:m="http://schemas.openxmlformats.org/officeDocument/2006/math" xmlns:v="urn:schemas-microsoft-com:vml" xmlns:wp14="http://schemas.microsoft.com/office/word/2010/wordprocessingDrawing" xmlns:wp="http://schemas.openxmlformats.org/drawingml/2006/wordprocessingDrawing" xmlns:w10="urn:schemas-microsoft-com:office:word" xmlns:w="http://schemas.openxmlformats.org/wordprocessingml/2006/main" xmlns:w14="http://schemas.microsoft.com/office/word/2010/wordml" xmlns:w15="http://schemas.microsoft.com/office/word/2012/wordml" xmlns:w16cid="http://schemas.microsoft.com/office/word/2016/wordml/cid" xmlns:w16se="http://schemas.microsoft.com/office/word/2015/wordml/symex" xmlns:wpg="http://schemas.microsoft.com/office/word/2010/wordprocessingGroup" xmlns:wpi="http://schemas.microsoft.com/office/word/2010/wordprocessingInk" xmlns:wne="http://schemas.microsoft.com/office/word/2006/wordml" xmlns:wps="http://schemas.microsoft.com/office/word/2010/wordprocessingShape" mc:Ignorable="w14 w15 w16se w16cid wp14">
+<w:ftr xmlns:wpc="http://schemas.microsoft.com/office/word/2010/wordprocessingCanvas" xmlns:mc="http://schemas.openxmlformats.org/markup-compatibility/2006" xmlns:o="urn:schemas-microsoft-com:office:office" xmlns:r="http://schemas.openxmlformats.org/officeDocument/2006/relationships" xmlns:m="http://schemas.openxmlformats.org/officeDocument/2006/math" xmlns:v="urn:schemas-microsoft-com:vml" xmlns:wp14="http://schemas.microsoft.com/office/word/2010/wordprocessingDrawing" xmlns:wp="http://schemas.openxmlformats.org/drawingml/2006/wordprocessingDrawing" xmlns:w10="urn:schemas-microsoft-com:office:word" xmlns:w="http://schemas.openxmlformats.org/wordprocessingml/2006/main" xmlns:w14="http://schemas.microsoft.com/office/word/2010/wordml" xmlns:wpg="http://schemas.microsoft.com/office/word/2010/wordprocessingGroup" xmlns:wpi="http://schemas.microsoft.com/office/word/2010/wordprocessingInk" xmlns:wne="http://schemas.microsoft.com/office/word/2006/wordml" xmlns:wps="http://schemas.microsoft.com/office/word/2010/wordprocessingShape" mc:Ignorable="w14 wp14">
   <w:p>
     <w:pPr>
       <w:pStyle w:val="Voettekst"/>
@@ -2377,7 +2829,7 @@
         <w:rStyle w:val="Paginanummer"/>
         <w:noProof/>
       </w:rPr>
-      <w:t>2</w:t>
+      <w:t>4</w:t>
     </w:r>
     <w:r>
       <w:rPr>
@@ -2390,7 +2842,7 @@
 </file>
 
 <file path=word/footer3.xml><?xml version="1.0" encoding="utf-8"?>
-<w:ftr xmlns:wpc="http://schemas.microsoft.com/office/word/2010/wordprocessingCanvas" xmlns:cx="http://schemas.microsoft.com/office/drawing/2014/chartex" xmlns:cx1="http://schemas.microsoft.com/office/drawing/2015/9/8/chartex" xmlns:cx2="http://schemas.microsoft.com/office/drawing/2015/10/21/chartex" xmlns:cx3="http://schemas.microsoft.com/office/drawing/2016/5/9/chartex" xmlns:cx4="http://schemas.microsoft.com/office/drawing/2016/5/10/chartex" xmlns:cx5="http://schemas.microsoft.com/office/drawing/2016/5/11/chartex" xmlns:cx6="http://schemas.microsoft.com/office/drawing/2016/5/12/chartex" xmlns:cx7="http://schemas.microsoft.com/office/drawing/2016/5/13/chartex" xmlns:cx8="http://schemas.microsoft.com/office/drawing/2016/5/14/chartex" xmlns:mc="http://schemas.openxmlformats.org/markup-compatibility/2006" xmlns:aink="http://schemas.microsoft.com/office/drawing/2016/ink" xmlns:am3d="http://schemas.microsoft.com/office/drawing/2017/model3d" xmlns:o="urn:schemas-microsoft-com:office:office" xmlns:r="http://schemas.openxmlformats.org/officeDocument/2006/relationships" xmlns:m="http://schemas.openxmlformats.org/officeDocument/2006/math" xmlns:v="urn:schemas-microsoft-com:vml" xmlns:wp14="http://schemas.microsoft.com/office/word/2010/wordprocessingDrawing" xmlns:wp="http://schemas.openxmlformats.org/drawingml/2006/wordprocessingDrawing" xmlns:w10="urn:schemas-microsoft-com:office:word" xmlns:w="http://schemas.openxmlformats.org/wordprocessingml/2006/main" xmlns:w14="http://schemas.microsoft.com/office/word/2010/wordml" xmlns:w15="http://schemas.microsoft.com/office/word/2012/wordml" xmlns:w16cid="http://schemas.microsoft.com/office/word/2016/wordml/cid" xmlns:w16se="http://schemas.microsoft.com/office/word/2015/wordml/symex" xmlns:wpg="http://schemas.microsoft.com/office/word/2010/wordprocessingGroup" xmlns:wpi="http://schemas.microsoft.com/office/word/2010/wordprocessingInk" xmlns:wne="http://schemas.microsoft.com/office/word/2006/wordml" xmlns:wps="http://schemas.microsoft.com/office/word/2010/wordprocessingShape" mc:Ignorable="w14 w15 w16se w16cid wp14">
+<w:ftr xmlns:wpc="http://schemas.microsoft.com/office/word/2010/wordprocessingCanvas" xmlns:mc="http://schemas.openxmlformats.org/markup-compatibility/2006" xmlns:o="urn:schemas-microsoft-com:office:office" xmlns:r="http://schemas.openxmlformats.org/officeDocument/2006/relationships" xmlns:m="http://schemas.openxmlformats.org/officeDocument/2006/math" xmlns:v="urn:schemas-microsoft-com:vml" xmlns:wp14="http://schemas.microsoft.com/office/word/2010/wordprocessingDrawing" xmlns:wp="http://schemas.openxmlformats.org/drawingml/2006/wordprocessingDrawing" xmlns:w10="urn:schemas-microsoft-com:office:word" xmlns:w="http://schemas.openxmlformats.org/wordprocessingml/2006/main" xmlns:w14="http://schemas.microsoft.com/office/word/2010/wordml" xmlns:wpg="http://schemas.microsoft.com/office/word/2010/wordprocessingGroup" xmlns:wpi="http://schemas.microsoft.com/office/word/2010/wordprocessingInk" xmlns:wne="http://schemas.microsoft.com/office/word/2006/wordml" xmlns:wps="http://schemas.microsoft.com/office/word/2010/wordprocessingShape" mc:Ignorable="w14 wp14">
   <w:p>
     <w:pPr>
       <w:rPr>
@@ -2423,7 +2875,7 @@
 </file>
 
 <file path=word/footnotes.xml><?xml version="1.0" encoding="utf-8"?>
-<w:footnotes xmlns:wpc="http://schemas.microsoft.com/office/word/2010/wordprocessingCanvas" xmlns:cx="http://schemas.microsoft.com/office/drawing/2014/chartex" xmlns:cx1="http://schemas.microsoft.com/office/drawing/2015/9/8/chartex" xmlns:cx2="http://schemas.microsoft.com/office/drawing/2015/10/21/chartex" xmlns:cx3="http://schemas.microsoft.com/office/drawing/2016/5/9/chartex" xmlns:cx4="http://schemas.microsoft.com/office/drawing/2016/5/10/chartex" xmlns:cx5="http://schemas.microsoft.com/office/drawing/2016/5/11/chartex" xmlns:cx6="http://schemas.microsoft.com/office/drawing/2016/5/12/chartex" xmlns:cx7="http://schemas.microsoft.com/office/drawing/2016/5/13/chartex" xmlns:cx8="http://schemas.microsoft.com/office/drawing/2016/5/14/chartex" xmlns:mc="http://schemas.openxmlformats.org/markup-compatibility/2006" xmlns:aink="http://schemas.microsoft.com/office/drawing/2016/ink" xmlns:am3d="http://schemas.microsoft.com/office/drawing/2017/model3d" xmlns:o="urn:schemas-microsoft-com:office:office" xmlns:r="http://schemas.openxmlformats.org/officeDocument/2006/relationships" xmlns:m="http://schemas.openxmlformats.org/officeDocument/2006/math" xmlns:v="urn:schemas-microsoft-com:vml" xmlns:wp14="http://schemas.microsoft.com/office/word/2010/wordprocessingDrawing" xmlns:wp="http://schemas.openxmlformats.org/drawingml/2006/wordprocessingDrawing" xmlns:w10="urn:schemas-microsoft-com:office:word" xmlns:w="http://schemas.openxmlformats.org/wordprocessingml/2006/main" xmlns:w14="http://schemas.microsoft.com/office/word/2010/wordml" xmlns:w15="http://schemas.microsoft.com/office/word/2012/wordml" xmlns:w16cid="http://schemas.microsoft.com/office/word/2016/wordml/cid" xmlns:w16se="http://schemas.microsoft.com/office/word/2015/wordml/symex" xmlns:wpg="http://schemas.microsoft.com/office/word/2010/wordprocessingGroup" xmlns:wpi="http://schemas.microsoft.com/office/word/2010/wordprocessingInk" xmlns:wne="http://schemas.microsoft.com/office/word/2006/wordml" xmlns:wps="http://schemas.microsoft.com/office/word/2010/wordprocessingShape" mc:Ignorable="w14 w15 w16se w16cid wp14">
+<w:footnotes xmlns:wpc="http://schemas.microsoft.com/office/word/2010/wordprocessingCanvas" xmlns:mc="http://schemas.openxmlformats.org/markup-compatibility/2006" xmlns:o="urn:schemas-microsoft-com:office:office" xmlns:r="http://schemas.openxmlformats.org/officeDocument/2006/relationships" xmlns:m="http://schemas.openxmlformats.org/officeDocument/2006/math" xmlns:v="urn:schemas-microsoft-com:vml" xmlns:wp14="http://schemas.microsoft.com/office/word/2010/wordprocessingDrawing" xmlns:wp="http://schemas.openxmlformats.org/drawingml/2006/wordprocessingDrawing" xmlns:w10="urn:schemas-microsoft-com:office:word" xmlns:w="http://schemas.openxmlformats.org/wordprocessingml/2006/main" xmlns:w14="http://schemas.microsoft.com/office/word/2010/wordml" xmlns:wpg="http://schemas.microsoft.com/office/word/2010/wordprocessingGroup" xmlns:wpi="http://schemas.microsoft.com/office/word/2010/wordprocessingInk" xmlns:wne="http://schemas.microsoft.com/office/word/2006/wordml" xmlns:wps="http://schemas.microsoft.com/office/word/2010/wordprocessingShape" mc:Ignorable="w14 wp14">
   <w:footnote w:type="separator" w:id="-1">
     <w:p>
       <w:r>
@@ -2442,7 +2894,7 @@
 </file>
 
 <file path=word/header1.xml><?xml version="1.0" encoding="utf-8"?>
-<w:hdr xmlns:wpc="http://schemas.microsoft.com/office/word/2010/wordprocessingCanvas" xmlns:cx="http://schemas.microsoft.com/office/drawing/2014/chartex" xmlns:cx1="http://schemas.microsoft.com/office/drawing/2015/9/8/chartex" xmlns:cx2="http://schemas.microsoft.com/office/drawing/2015/10/21/chartex" xmlns:cx3="http://schemas.microsoft.com/office/drawing/2016/5/9/chartex" xmlns:cx4="http://schemas.microsoft.com/office/drawing/2016/5/10/chartex" xmlns:cx5="http://schemas.microsoft.com/office/drawing/2016/5/11/chartex" xmlns:cx6="http://schemas.microsoft.com/office/drawing/2016/5/12/chartex" xmlns:cx7="http://schemas.microsoft.com/office/drawing/2016/5/13/chartex" xmlns:cx8="http://schemas.microsoft.com/office/drawing/2016/5/14/chartex" xmlns:mc="http://schemas.openxmlformats.org/markup-compatibility/2006" xmlns:aink="http://schemas.microsoft.com/office/drawing/2016/ink" xmlns:am3d="http://schemas.microsoft.com/office/drawing/2017/model3d" xmlns:o="urn:schemas-microsoft-com:office:office" xmlns:r="http://schemas.openxmlformats.org/officeDocument/2006/relationships" xmlns:m="http://schemas.openxmlformats.org/officeDocument/2006/math" xmlns:v="urn:schemas-microsoft-com:vml" xmlns:wp14="http://schemas.microsoft.com/office/word/2010/wordprocessingDrawing" xmlns:wp="http://schemas.openxmlformats.org/drawingml/2006/wordprocessingDrawing" xmlns:w10="urn:schemas-microsoft-com:office:word" xmlns:w="http://schemas.openxmlformats.org/wordprocessingml/2006/main" xmlns:w14="http://schemas.microsoft.com/office/word/2010/wordml" xmlns:w15="http://schemas.microsoft.com/office/word/2012/wordml" xmlns:w16cid="http://schemas.microsoft.com/office/word/2016/wordml/cid" xmlns:w16se="http://schemas.microsoft.com/office/word/2015/wordml/symex" xmlns:wpg="http://schemas.microsoft.com/office/word/2010/wordprocessingGroup" xmlns:wpi="http://schemas.microsoft.com/office/word/2010/wordprocessingInk" xmlns:wne="http://schemas.microsoft.com/office/word/2006/wordml" xmlns:wps="http://schemas.microsoft.com/office/word/2010/wordprocessingShape" mc:Ignorable="w14 w15 w16se w16cid wp14">
+<w:hdr xmlns:wpc="http://schemas.microsoft.com/office/word/2010/wordprocessingCanvas" xmlns:mc="http://schemas.openxmlformats.org/markup-compatibility/2006" xmlns:o="urn:schemas-microsoft-com:office:office" xmlns:r="http://schemas.openxmlformats.org/officeDocument/2006/relationships" xmlns:m="http://schemas.openxmlformats.org/officeDocument/2006/math" xmlns:v="urn:schemas-microsoft-com:vml" xmlns:wp14="http://schemas.microsoft.com/office/word/2010/wordprocessingDrawing" xmlns:wp="http://schemas.openxmlformats.org/drawingml/2006/wordprocessingDrawing" xmlns:w10="urn:schemas-microsoft-com:office:word" xmlns:w="http://schemas.openxmlformats.org/wordprocessingml/2006/main" xmlns:w14="http://schemas.microsoft.com/office/word/2010/wordml" xmlns:wpg="http://schemas.microsoft.com/office/word/2010/wordprocessingGroup" xmlns:wpi="http://schemas.microsoft.com/office/word/2010/wordprocessingInk" xmlns:wne="http://schemas.microsoft.com/office/word/2006/wordml" xmlns:wps="http://schemas.microsoft.com/office/word/2010/wordprocessingShape" mc:Ignorable="w14 wp14">
   <w:p>
     <w:pPr>
       <w:pStyle w:val="Koptekst"/>
@@ -2452,7 +2904,7 @@
 </file>
 
 <file path=word/header2.xml><?xml version="1.0" encoding="utf-8"?>
-<w:hdr xmlns:wpc="http://schemas.microsoft.com/office/word/2010/wordprocessingCanvas" xmlns:cx="http://schemas.microsoft.com/office/drawing/2014/chartex" xmlns:cx1="http://schemas.microsoft.com/office/drawing/2015/9/8/chartex" xmlns:cx2="http://schemas.microsoft.com/office/drawing/2015/10/21/chartex" xmlns:cx3="http://schemas.microsoft.com/office/drawing/2016/5/9/chartex" xmlns:cx4="http://schemas.microsoft.com/office/drawing/2016/5/10/chartex" xmlns:cx5="http://schemas.microsoft.com/office/drawing/2016/5/11/chartex" xmlns:cx6="http://schemas.microsoft.com/office/drawing/2016/5/12/chartex" xmlns:cx7="http://schemas.microsoft.com/office/drawing/2016/5/13/chartex" xmlns:cx8="http://schemas.microsoft.com/office/drawing/2016/5/14/chartex" xmlns:mc="http://schemas.openxmlformats.org/markup-compatibility/2006" xmlns:aink="http://schemas.microsoft.com/office/drawing/2016/ink" xmlns:am3d="http://schemas.microsoft.com/office/drawing/2017/model3d" xmlns:o="urn:schemas-microsoft-com:office:office" xmlns:r="http://schemas.openxmlformats.org/officeDocument/2006/relationships" xmlns:m="http://schemas.openxmlformats.org/officeDocument/2006/math" xmlns:v="urn:schemas-microsoft-com:vml" xmlns:wp14="http://schemas.microsoft.com/office/word/2010/wordprocessingDrawing" xmlns:wp="http://schemas.openxmlformats.org/drawingml/2006/wordprocessingDrawing" xmlns:w10="urn:schemas-microsoft-com:office:word" xmlns:w="http://schemas.openxmlformats.org/wordprocessingml/2006/main" xmlns:w14="http://schemas.microsoft.com/office/word/2010/wordml" xmlns:w15="http://schemas.microsoft.com/office/word/2012/wordml" xmlns:w16cid="http://schemas.microsoft.com/office/word/2016/wordml/cid" xmlns:w16se="http://schemas.microsoft.com/office/word/2015/wordml/symex" xmlns:wpg="http://schemas.microsoft.com/office/word/2010/wordprocessingGroup" xmlns:wpi="http://schemas.microsoft.com/office/word/2010/wordprocessingInk" xmlns:wne="http://schemas.microsoft.com/office/word/2006/wordml" xmlns:wps="http://schemas.microsoft.com/office/word/2010/wordprocessingShape" mc:Ignorable="w14 w15 w16se w16cid wp14">
+<w:hdr xmlns:wpc="http://schemas.microsoft.com/office/word/2010/wordprocessingCanvas" xmlns:mc="http://schemas.openxmlformats.org/markup-compatibility/2006" xmlns:o="urn:schemas-microsoft-com:office:office" xmlns:r="http://schemas.openxmlformats.org/officeDocument/2006/relationships" xmlns:m="http://schemas.openxmlformats.org/officeDocument/2006/math" xmlns:v="urn:schemas-microsoft-com:vml" xmlns:wp14="http://schemas.microsoft.com/office/word/2010/wordprocessingDrawing" xmlns:wp="http://schemas.openxmlformats.org/drawingml/2006/wordprocessingDrawing" xmlns:w10="urn:schemas-microsoft-com:office:word" xmlns:w="http://schemas.openxmlformats.org/wordprocessingml/2006/main" xmlns:w14="http://schemas.microsoft.com/office/word/2010/wordml" xmlns:wpg="http://schemas.microsoft.com/office/word/2010/wordprocessingGroup" xmlns:wpi="http://schemas.microsoft.com/office/word/2010/wordprocessingInk" xmlns:wne="http://schemas.microsoft.com/office/word/2006/wordml" xmlns:wps="http://schemas.microsoft.com/office/word/2010/wordprocessingShape" mc:Ignorable="w14 wp14">
   <w:p>
     <w:pPr>
       <w:pStyle w:val="Koptekst"/>
@@ -2474,7 +2926,7 @@
 </file>
 
 <file path=word/header3.xml><?xml version="1.0" encoding="utf-8"?>
-<w:hdr xmlns:wpc="http://schemas.microsoft.com/office/word/2010/wordprocessingCanvas" xmlns:cx="http://schemas.microsoft.com/office/drawing/2014/chartex" xmlns:cx1="http://schemas.microsoft.com/office/drawing/2015/9/8/chartex" xmlns:cx2="http://schemas.microsoft.com/office/drawing/2015/10/21/chartex" xmlns:cx3="http://schemas.microsoft.com/office/drawing/2016/5/9/chartex" xmlns:cx4="http://schemas.microsoft.com/office/drawing/2016/5/10/chartex" xmlns:cx5="http://schemas.microsoft.com/office/drawing/2016/5/11/chartex" xmlns:cx6="http://schemas.microsoft.com/office/drawing/2016/5/12/chartex" xmlns:cx7="http://schemas.microsoft.com/office/drawing/2016/5/13/chartex" xmlns:cx8="http://schemas.microsoft.com/office/drawing/2016/5/14/chartex" xmlns:mc="http://schemas.openxmlformats.org/markup-compatibility/2006" xmlns:aink="http://schemas.microsoft.com/office/drawing/2016/ink" xmlns:am3d="http://schemas.microsoft.com/office/drawing/2017/model3d" xmlns:o="urn:schemas-microsoft-com:office:office" xmlns:r="http://schemas.openxmlformats.org/officeDocument/2006/relationships" xmlns:m="http://schemas.openxmlformats.org/officeDocument/2006/math" xmlns:v="urn:schemas-microsoft-com:vml" xmlns:wp14="http://schemas.microsoft.com/office/word/2010/wordprocessingDrawing" xmlns:wp="http://schemas.openxmlformats.org/drawingml/2006/wordprocessingDrawing" xmlns:w10="urn:schemas-microsoft-com:office:word" xmlns:w="http://schemas.openxmlformats.org/wordprocessingml/2006/main" xmlns:w14="http://schemas.microsoft.com/office/word/2010/wordml" xmlns:w15="http://schemas.microsoft.com/office/word/2012/wordml" xmlns:w16cid="http://schemas.microsoft.com/office/word/2016/wordml/cid" xmlns:w16se="http://schemas.microsoft.com/office/word/2015/wordml/symex" xmlns:wpg="http://schemas.microsoft.com/office/word/2010/wordprocessingGroup" xmlns:wpi="http://schemas.microsoft.com/office/word/2010/wordprocessingInk" xmlns:wne="http://schemas.microsoft.com/office/word/2006/wordml" xmlns:wps="http://schemas.microsoft.com/office/word/2010/wordprocessingShape" mc:Ignorable="w14 w15 w16se w16cid wp14">
+<w:hdr xmlns:wpc="http://schemas.microsoft.com/office/word/2010/wordprocessingCanvas" xmlns:mc="http://schemas.openxmlformats.org/markup-compatibility/2006" xmlns:o="urn:schemas-microsoft-com:office:office" xmlns:r="http://schemas.openxmlformats.org/officeDocument/2006/relationships" xmlns:m="http://schemas.openxmlformats.org/officeDocument/2006/math" xmlns:v="urn:schemas-microsoft-com:vml" xmlns:wp14="http://schemas.microsoft.com/office/word/2010/wordprocessingDrawing" xmlns:wp="http://schemas.openxmlformats.org/drawingml/2006/wordprocessingDrawing" xmlns:w10="urn:schemas-microsoft-com:office:word" xmlns:w="http://schemas.openxmlformats.org/wordprocessingml/2006/main" xmlns:w14="http://schemas.microsoft.com/office/word/2010/wordml" xmlns:wpg="http://schemas.microsoft.com/office/word/2010/wordprocessingGroup" xmlns:wpi="http://schemas.microsoft.com/office/word/2010/wordprocessingInk" xmlns:wne="http://schemas.microsoft.com/office/word/2006/wordml" xmlns:wps="http://schemas.microsoft.com/office/word/2010/wordprocessingShape" mc:Ignorable="w14 wp14">
   <w:p>
     <w:pPr>
       <w:tabs>
@@ -2494,8 +2946,8 @@
 </file>
 
 <file path=word/numbering.xml><?xml version="1.0" encoding="utf-8"?>
-<w:numbering xmlns:wpc="http://schemas.microsoft.com/office/word/2010/wordprocessingCanvas" xmlns:cx="http://schemas.microsoft.com/office/drawing/2014/chartex" xmlns:cx1="http://schemas.microsoft.com/office/drawing/2015/9/8/chartex" xmlns:cx2="http://schemas.microsoft.com/office/drawing/2015/10/21/chartex" xmlns:cx3="http://schemas.microsoft.com/office/drawing/2016/5/9/chartex" xmlns:cx4="http://schemas.microsoft.com/office/drawing/2016/5/10/chartex" xmlns:cx5="http://schemas.microsoft.com/office/drawing/2016/5/11/chartex" xmlns:cx6="http://schemas.microsoft.com/office/drawing/2016/5/12/chartex" xmlns:cx7="http://schemas.microsoft.com/office/drawing/2016/5/13/chartex" xmlns:cx8="http://schemas.microsoft.com/office/drawing/2016/5/14/chartex" xmlns:mc="http://schemas.openxmlformats.org/markup-compatibility/2006" xmlns:aink="http://schemas.microsoft.com/office/drawing/2016/ink" xmlns:am3d="http://schemas.microsoft.com/office/drawing/2017/model3d" xmlns:o="urn:schemas-microsoft-com:office:office" xmlns:r="http://schemas.openxmlformats.org/officeDocument/2006/relationships" xmlns:m="http://schemas.openxmlformats.org/officeDocument/2006/math" xmlns:v="urn:schemas-microsoft-com:vml" xmlns:wp14="http://schemas.microsoft.com/office/word/2010/wordprocessingDrawing" xmlns:wp="http://schemas.openxmlformats.org/drawingml/2006/wordprocessingDrawing" xmlns:w10="urn:schemas-microsoft-com:office:word" xmlns:w="http://schemas.openxmlformats.org/wordprocessingml/2006/main" xmlns:w14="http://schemas.microsoft.com/office/word/2010/wordml" xmlns:w15="http://schemas.microsoft.com/office/word/2012/wordml" xmlns:w16cid="http://schemas.microsoft.com/office/word/2016/wordml/cid" xmlns:w16se="http://schemas.microsoft.com/office/word/2015/wordml/symex" xmlns:wpg="http://schemas.microsoft.com/office/word/2010/wordprocessingGroup" xmlns:wpi="http://schemas.microsoft.com/office/word/2010/wordprocessingInk" xmlns:wne="http://schemas.microsoft.com/office/word/2006/wordml" xmlns:wps="http://schemas.microsoft.com/office/word/2010/wordprocessingShape" mc:Ignorable="w14 w15 w16se w16cid wp14">
-  <w:abstractNum w:abstractNumId="0" w15:restartNumberingAfterBreak="0">
+<w:numbering xmlns:wpc="http://schemas.microsoft.com/office/word/2010/wordprocessingCanvas" xmlns:mc="http://schemas.openxmlformats.org/markup-compatibility/2006" xmlns:o="urn:schemas-microsoft-com:office:office" xmlns:r="http://schemas.openxmlformats.org/officeDocument/2006/relationships" xmlns:m="http://schemas.openxmlformats.org/officeDocument/2006/math" xmlns:v="urn:schemas-microsoft-com:vml" xmlns:wp14="http://schemas.microsoft.com/office/word/2010/wordprocessingDrawing" xmlns:wp="http://schemas.openxmlformats.org/drawingml/2006/wordprocessingDrawing" xmlns:w10="urn:schemas-microsoft-com:office:word" xmlns:w="http://schemas.openxmlformats.org/wordprocessingml/2006/main" xmlns:w14="http://schemas.microsoft.com/office/word/2010/wordml" xmlns:wpg="http://schemas.microsoft.com/office/word/2010/wordprocessingGroup" xmlns:wpi="http://schemas.microsoft.com/office/word/2010/wordprocessingInk" xmlns:wne="http://schemas.microsoft.com/office/word/2006/wordml" xmlns:wps="http://schemas.microsoft.com/office/word/2010/wordprocessingShape" mc:Ignorable="w14 wp14">
+  <w:abstractNum w:abstractNumId="0">
     <w:nsid w:val="0EFD261A"/>
     <w:multiLevelType w:val="hybridMultilevel"/>
     <w:tmpl w:val="F5F0A310"/>
@@ -2615,7 +3067,7 @@
       </w:pPr>
     </w:lvl>
   </w:abstractNum>
-  <w:abstractNum w:abstractNumId="1" w15:restartNumberingAfterBreak="0">
+  <w:abstractNum w:abstractNumId="1">
     <w:nsid w:val="15CB3557"/>
     <w:multiLevelType w:val="hybridMultilevel"/>
     <w:tmpl w:val="12884AF2"/>
@@ -2704,7 +3156,7 @@
       </w:pPr>
     </w:lvl>
   </w:abstractNum>
-  <w:abstractNum w:abstractNumId="2" w15:restartNumberingAfterBreak="0">
+  <w:abstractNum w:abstractNumId="2">
     <w:nsid w:val="2EA0740E"/>
     <w:multiLevelType w:val="multilevel"/>
     <w:tmpl w:val="32961550"/>
@@ -2844,7 +3296,7 @@
       </w:rPr>
     </w:lvl>
   </w:abstractNum>
-  <w:abstractNum w:abstractNumId="3" w15:restartNumberingAfterBreak="0">
+  <w:abstractNum w:abstractNumId="3">
     <w:nsid w:val="36911DA9"/>
     <w:multiLevelType w:val="hybridMultilevel"/>
     <w:tmpl w:val="B614A630"/>
@@ -2984,7 +3436,7 @@
       </w:rPr>
     </w:lvl>
   </w:abstractNum>
-  <w:abstractNum w:abstractNumId="4" w15:restartNumberingAfterBreak="0">
+  <w:abstractNum w:abstractNumId="4">
     <w:nsid w:val="4A1F4FED"/>
     <w:multiLevelType w:val="multilevel"/>
     <w:tmpl w:val="0908F3CC"/>
@@ -3124,7 +3576,7 @@
       </w:rPr>
     </w:lvl>
   </w:abstractNum>
-  <w:abstractNum w:abstractNumId="5" w15:restartNumberingAfterBreak="0">
+  <w:abstractNum w:abstractNumId="5">
     <w:nsid w:val="588E7E58"/>
     <w:multiLevelType w:val="hybridMultilevel"/>
     <w:tmpl w:val="F5F0A310"/>
@@ -3243,7 +3695,7 @@
       </w:pPr>
     </w:lvl>
   </w:abstractNum>
-  <w:abstractNum w:abstractNumId="6" w15:restartNumberingAfterBreak="0">
+  <w:abstractNum w:abstractNumId="6">
     <w:nsid w:val="5E5063C2"/>
     <w:multiLevelType w:val="hybridMultilevel"/>
     <w:tmpl w:val="D054BEA6"/>
@@ -3356,7 +3808,7 @@
       </w:pPr>
     </w:lvl>
   </w:abstractNum>
-  <w:abstractNum w:abstractNumId="7" w15:restartNumberingAfterBreak="0">
+  <w:abstractNum w:abstractNumId="7">
     <w:nsid w:val="6E39617F"/>
     <w:multiLevelType w:val="multilevel"/>
     <w:tmpl w:val="08A271D6"/>
@@ -3496,7 +3948,7 @@
       </w:rPr>
     </w:lvl>
   </w:abstractNum>
-  <w:abstractNum w:abstractNumId="8" w15:restartNumberingAfterBreak="0">
+  <w:abstractNum w:abstractNumId="8">
     <w:nsid w:val="700B2FB8"/>
     <w:multiLevelType w:val="hybridMultilevel"/>
     <w:tmpl w:val="D6D688B2"/>
@@ -3609,7 +4061,7 @@
       </w:pPr>
     </w:lvl>
   </w:abstractNum>
-  <w:abstractNum w:abstractNumId="9" w15:restartNumberingAfterBreak="0">
+  <w:abstractNum w:abstractNumId="9">
     <w:nsid w:val="7332254A"/>
     <w:multiLevelType w:val="multilevel"/>
     <w:tmpl w:val="6414E068"/>
@@ -3784,7 +4236,7 @@
 </file>
 
 <file path=word/styles.xml><?xml version="1.0" encoding="utf-8"?>
-<w:styles xmlns:mc="http://schemas.openxmlformats.org/markup-compatibility/2006" xmlns:r="http://schemas.openxmlformats.org/officeDocument/2006/relationships" xmlns:w="http://schemas.openxmlformats.org/wordprocessingml/2006/main" xmlns:w14="http://schemas.microsoft.com/office/word/2010/wordml" xmlns:w15="http://schemas.microsoft.com/office/word/2012/wordml" xmlns:w16cid="http://schemas.microsoft.com/office/word/2016/wordml/cid" xmlns:w16se="http://schemas.microsoft.com/office/word/2015/wordml/symex" mc:Ignorable="w14 w15 w16se w16cid">
+<w:styles xmlns:mc="http://schemas.openxmlformats.org/markup-compatibility/2006" xmlns:r="http://schemas.openxmlformats.org/officeDocument/2006/relationships" xmlns:w="http://schemas.openxmlformats.org/wordprocessingml/2006/main" xmlns:w14="http://schemas.microsoft.com/office/word/2010/wordml" mc:Ignorable="w14">
   <w:docDefaults>
     <w:rPrDefault>
       <w:rPr>
@@ -3794,373 +4246,530 @@
     </w:rPrDefault>
     <w:pPrDefault/>
   </w:docDefaults>
-  <w:latentStyles w:defLockedState="0" w:defUIPriority="0" w:defSemiHidden="0" w:defUnhideWhenUsed="0" w:defQFormat="0" w:count="375">
-    <w:lsdException w:name="Normal" w:qFormat="1"/>
-    <w:lsdException w:name="heading 1" w:qFormat="1"/>
-    <w:lsdException w:name="heading 2" w:qFormat="1"/>
-    <w:lsdException w:name="heading 3" w:semiHidden="1" w:unhideWhenUsed="1" w:qFormat="1"/>
-    <w:lsdException w:name="heading 4" w:semiHidden="1" w:unhideWhenUsed="1" w:qFormat="1"/>
-    <w:lsdException w:name="heading 5" w:semiHidden="1" w:unhideWhenUsed="1" w:qFormat="1"/>
-    <w:lsdException w:name="heading 6" w:semiHidden="1" w:unhideWhenUsed="1" w:qFormat="1"/>
-    <w:lsdException w:name="heading 7" w:semiHidden="1" w:unhideWhenUsed="1" w:qFormat="1"/>
-    <w:lsdException w:name="heading 8" w:semiHidden="1" w:unhideWhenUsed="1" w:qFormat="1"/>
-    <w:lsdException w:name="heading 9" w:semiHidden="1" w:unhideWhenUsed="1" w:qFormat="1"/>
-    <w:lsdException w:name="index 1" w:semiHidden="1" w:unhideWhenUsed="1"/>
-    <w:lsdException w:name="index 2" w:semiHidden="1" w:unhideWhenUsed="1"/>
-    <w:lsdException w:name="index 3" w:semiHidden="1" w:unhideWhenUsed="1"/>
-    <w:lsdException w:name="index 4" w:semiHidden="1" w:unhideWhenUsed="1"/>
-    <w:lsdException w:name="index 5" w:semiHidden="1" w:unhideWhenUsed="1"/>
-    <w:lsdException w:name="index 6" w:semiHidden="1" w:unhideWhenUsed="1"/>
-    <w:lsdException w:name="index 7" w:semiHidden="1" w:unhideWhenUsed="1"/>
-    <w:lsdException w:name="index 8" w:semiHidden="1" w:unhideWhenUsed="1"/>
-    <w:lsdException w:name="index 9" w:semiHidden="1" w:unhideWhenUsed="1"/>
-    <w:lsdException w:name="toc 1" w:semiHidden="1" w:unhideWhenUsed="1"/>
-    <w:lsdException w:name="toc 2" w:semiHidden="1" w:unhideWhenUsed="1"/>
-    <w:lsdException w:name="toc 3" w:semiHidden="1" w:unhideWhenUsed="1"/>
-    <w:lsdException w:name="toc 4" w:semiHidden="1" w:unhideWhenUsed="1"/>
-    <w:lsdException w:name="toc 5" w:semiHidden="1" w:unhideWhenUsed="1"/>
-    <w:lsdException w:name="toc 6" w:semiHidden="1" w:unhideWhenUsed="1"/>
-    <w:lsdException w:name="toc 7" w:semiHidden="1" w:unhideWhenUsed="1"/>
-    <w:lsdException w:name="toc 8" w:semiHidden="1" w:unhideWhenUsed="1"/>
-    <w:lsdException w:name="toc 9" w:semiHidden="1" w:unhideWhenUsed="1"/>
-    <w:lsdException w:name="Normal Indent" w:semiHidden="1" w:unhideWhenUsed="1"/>
-    <w:lsdException w:name="footnote text" w:semiHidden="1" w:unhideWhenUsed="1"/>
-    <w:lsdException w:name="annotation text" w:semiHidden="1" w:unhideWhenUsed="1"/>
-    <w:lsdException w:name="header" w:semiHidden="1" w:unhideWhenUsed="1"/>
-    <w:lsdException w:name="footer" w:semiHidden="1" w:unhideWhenUsed="1"/>
-    <w:lsdException w:name="index heading" w:semiHidden="1" w:unhideWhenUsed="1"/>
-    <w:lsdException w:name="caption" w:semiHidden="1" w:unhideWhenUsed="1" w:qFormat="1"/>
-    <w:lsdException w:name="table of figures" w:semiHidden="1" w:unhideWhenUsed="1"/>
-    <w:lsdException w:name="envelope address" w:semiHidden="1" w:unhideWhenUsed="1"/>
-    <w:lsdException w:name="envelope return" w:semiHidden="1" w:unhideWhenUsed="1"/>
-    <w:lsdException w:name="footnote reference" w:semiHidden="1" w:unhideWhenUsed="1"/>
-    <w:lsdException w:name="annotation reference" w:semiHidden="1" w:unhideWhenUsed="1"/>
-    <w:lsdException w:name="line number" w:semiHidden="1" w:unhideWhenUsed="1"/>
-    <w:lsdException w:name="page number" w:semiHidden="1" w:unhideWhenUsed="1"/>
-    <w:lsdException w:name="endnote reference" w:semiHidden="1" w:unhideWhenUsed="1"/>
-    <w:lsdException w:name="endnote text" w:semiHidden="1" w:unhideWhenUsed="1"/>
-    <w:lsdException w:name="table of authorities" w:semiHidden="1" w:unhideWhenUsed="1"/>
-    <w:lsdException w:name="toa heading" w:semiHidden="1" w:unhideWhenUsed="1"/>
-    <w:lsdException w:name="List" w:semiHidden="1" w:unhideWhenUsed="1"/>
-    <w:lsdException w:name="List 2" w:semiHidden="1" w:unhideWhenUsed="1"/>
-    <w:lsdException w:name="List 3" w:semiHidden="1" w:unhideWhenUsed="1"/>
-    <w:lsdException w:name="List 4" w:semiHidden="1" w:unhideWhenUsed="1"/>
-    <w:lsdException w:name="List 5" w:semiHidden="1" w:unhideWhenUsed="1"/>
-    <w:lsdException w:name="List Bullet 2" w:semiHidden="1" w:unhideWhenUsed="1"/>
-    <w:lsdException w:name="List Bullet 3" w:semiHidden="1" w:unhideWhenUsed="1"/>
-    <w:lsdException w:name="List Bullet 4" w:semiHidden="1" w:unhideWhenUsed="1"/>
-    <w:lsdException w:name="List Bullet 5" w:semiHidden="1" w:unhideWhenUsed="1"/>
-    <w:lsdException w:name="List Number 2" w:semiHidden="1" w:unhideWhenUsed="1"/>
-    <w:lsdException w:name="List Number 3" w:semiHidden="1" w:unhideWhenUsed="1"/>
-    <w:lsdException w:name="List Number 4" w:semiHidden="1" w:unhideWhenUsed="1"/>
-    <w:lsdException w:name="List Number 5" w:semiHidden="1" w:unhideWhenUsed="1"/>
-    <w:lsdException w:name="Title" w:qFormat="1"/>
-    <w:lsdException w:name="Closing" w:semiHidden="1" w:unhideWhenUsed="1"/>
-    <w:lsdException w:name="Signature" w:semiHidden="1" w:unhideWhenUsed="1"/>
-    <w:lsdException w:name="Default Paragraph Font" w:semiHidden="1" w:unhideWhenUsed="1"/>
-    <w:lsdException w:name="Body Text" w:semiHidden="1" w:unhideWhenUsed="1"/>
-    <w:lsdException w:name="Body Text Indent" w:semiHidden="1" w:unhideWhenUsed="1"/>
-    <w:lsdException w:name="List Continue" w:semiHidden="1" w:unhideWhenUsed="1"/>
-    <w:lsdException w:name="List Continue 2" w:semiHidden="1" w:unhideWhenUsed="1"/>
-    <w:lsdException w:name="Subtitle" w:qFormat="1"/>
-    <w:lsdException w:name="Salutation" w:semiHidden="1" w:unhideWhenUsed="1"/>
-    <w:lsdException w:name="Date" w:semiHidden="1" w:unhideWhenUsed="1"/>
-    <w:lsdException w:name="Body Text First Indent" w:semiHidden="1" w:unhideWhenUsed="1"/>
-    <w:lsdException w:name="Body Text First Indent 2" w:semiHidden="1" w:unhideWhenUsed="1"/>
-    <w:lsdException w:name="Note Heading" w:semiHidden="1" w:unhideWhenUsed="1"/>
-    <w:lsdException w:name="Body Text 2" w:semiHidden="1" w:unhideWhenUsed="1"/>
-    <w:lsdException w:name="Body Text 3" w:semiHidden="1" w:unhideWhenUsed="1"/>
-    <w:lsdException w:name="Body Text Indent 2" w:semiHidden="1" w:unhideWhenUsed="1"/>
-    <w:lsdException w:name="Body Text Indent 3" w:semiHidden="1" w:unhideWhenUsed="1"/>
-    <w:lsdException w:name="Block Text" w:semiHidden="1" w:unhideWhenUsed="1"/>
-    <w:lsdException w:name="Hyperlink" w:semiHidden="1" w:unhideWhenUsed="1"/>
-    <w:lsdException w:name="FollowedHyperlink" w:semiHidden="1" w:unhideWhenUsed="1"/>
-    <w:lsdException w:name="Strong" w:qFormat="1"/>
-    <w:lsdException w:name="Emphasis" w:qFormat="1"/>
-    <w:lsdException w:name="Document Map" w:semiHidden="1" w:unhideWhenUsed="1"/>
-    <w:lsdException w:name="Plain Text" w:semiHidden="1" w:unhideWhenUsed="1"/>
-    <w:lsdException w:name="E-mail Signature" w:semiHidden="1" w:unhideWhenUsed="1"/>
-    <w:lsdException w:name="HTML Top of Form" w:semiHidden="1" w:unhideWhenUsed="1"/>
-    <w:lsdException w:name="HTML Bottom of Form" w:semiHidden="1" w:unhideWhenUsed="1"/>
-    <w:lsdException w:name="Normal (Web)" w:semiHidden="1" w:unhideWhenUsed="1"/>
-    <w:lsdException w:name="HTML Acronym" w:semiHidden="1" w:unhideWhenUsed="1"/>
-    <w:lsdException w:name="HTML Address" w:semiHidden="1" w:unhideWhenUsed="1"/>
-    <w:lsdException w:name="HTML Cite" w:semiHidden="1" w:unhideWhenUsed="1"/>
-    <w:lsdException w:name="HTML Code" w:semiHidden="1" w:unhideWhenUsed="1"/>
-    <w:lsdException w:name="HTML Definition" w:semiHidden="1" w:unhideWhenUsed="1"/>
-    <w:lsdException w:name="HTML Keyboard" w:semiHidden="1" w:unhideWhenUsed="1"/>
-    <w:lsdException w:name="HTML Preformatted" w:semiHidden="1" w:unhideWhenUsed="1"/>
-    <w:lsdException w:name="HTML Sample" w:semiHidden="1" w:unhideWhenUsed="1"/>
-    <w:lsdException w:name="HTML Typewriter" w:semiHidden="1" w:unhideWhenUsed="1"/>
-    <w:lsdException w:name="HTML Variable" w:semiHidden="1" w:unhideWhenUsed="1"/>
-    <w:lsdException w:name="Normal Table" w:semiHidden="1" w:unhideWhenUsed="1"/>
-    <w:lsdException w:name="annotation subject" w:semiHidden="1" w:unhideWhenUsed="1"/>
-    <w:lsdException w:name="No List" w:semiHidden="1" w:unhideWhenUsed="1"/>
-    <w:lsdException w:name="Outline List 1" w:semiHidden="1" w:unhideWhenUsed="1"/>
-    <w:lsdException w:name="Outline List 2" w:semiHidden="1" w:unhideWhenUsed="1"/>
-    <w:lsdException w:name="Outline List 3" w:semiHidden="1" w:unhideWhenUsed="1"/>
-    <w:lsdException w:name="Table Simple 1" w:semiHidden="1" w:unhideWhenUsed="1"/>
-    <w:lsdException w:name="Table Simple 2" w:semiHidden="1" w:unhideWhenUsed="1"/>
-    <w:lsdException w:name="Table Simple 3" w:semiHidden="1" w:unhideWhenUsed="1"/>
-    <w:lsdException w:name="Table Classic 1" w:semiHidden="1" w:unhideWhenUsed="1"/>
-    <w:lsdException w:name="Table Classic 2" w:semiHidden="1" w:unhideWhenUsed="1"/>
-    <w:lsdException w:name="Table Classic 3" w:semiHidden="1" w:unhideWhenUsed="1"/>
-    <w:lsdException w:name="Table Classic 4" w:semiHidden="1" w:unhideWhenUsed="1"/>
-    <w:lsdException w:name="Table Colorful 1" w:semiHidden="1" w:unhideWhenUsed="1"/>
-    <w:lsdException w:name="Table Colorful 2" w:semiHidden="1" w:unhideWhenUsed="1"/>
-    <w:lsdException w:name="Table Colorful 3" w:semiHidden="1" w:unhideWhenUsed="1"/>
-    <w:lsdException w:name="Table Columns 1" w:semiHidden="1" w:unhideWhenUsed="1"/>
-    <w:lsdException w:name="Table Columns 2" w:semiHidden="1" w:unhideWhenUsed="1"/>
-    <w:lsdException w:name="Table Columns 3" w:semiHidden="1" w:unhideWhenUsed="1"/>
-    <w:lsdException w:name="Table Columns 4" w:semiHidden="1" w:unhideWhenUsed="1"/>
-    <w:lsdException w:name="Table Columns 5" w:semiHidden="1" w:unhideWhenUsed="1"/>
-    <w:lsdException w:name="Table Grid 1" w:semiHidden="1" w:unhideWhenUsed="1"/>
-    <w:lsdException w:name="Table Grid 2" w:semiHidden="1" w:unhideWhenUsed="1"/>
-    <w:lsdException w:name="Table Grid 3" w:semiHidden="1" w:unhideWhenUsed="1"/>
-    <w:lsdException w:name="Table Grid 4" w:semiHidden="1" w:unhideWhenUsed="1"/>
-    <w:lsdException w:name="Table Grid 5" w:semiHidden="1" w:unhideWhenUsed="1"/>
-    <w:lsdException w:name="Table Grid 6" w:semiHidden="1" w:unhideWhenUsed="1"/>
-    <w:lsdException w:name="Table Grid 7" w:semiHidden="1" w:unhideWhenUsed="1"/>
-    <w:lsdException w:name="Table Grid 8" w:semiHidden="1" w:unhideWhenUsed="1"/>
-    <w:lsdException w:name="Table List 1" w:semiHidden="1" w:unhideWhenUsed="1"/>
-    <w:lsdException w:name="Table List 2" w:semiHidden="1" w:unhideWhenUsed="1"/>
-    <w:lsdException w:name="Table List 3" w:semiHidden="1" w:unhideWhenUsed="1"/>
-    <w:lsdException w:name="Table List 4" w:semiHidden="1" w:unhideWhenUsed="1"/>
-    <w:lsdException w:name="Table List 5" w:semiHidden="1" w:unhideWhenUsed="1"/>
-    <w:lsdException w:name="Table List 6" w:semiHidden="1" w:unhideWhenUsed="1"/>
-    <w:lsdException w:name="Table List 7" w:semiHidden="1" w:unhideWhenUsed="1"/>
-    <w:lsdException w:name="Table List 8" w:semiHidden="1" w:unhideWhenUsed="1"/>
-    <w:lsdException w:name="Table 3D effects 1" w:semiHidden="1" w:unhideWhenUsed="1"/>
-    <w:lsdException w:name="Table 3D effects 2" w:semiHidden="1" w:unhideWhenUsed="1"/>
-    <w:lsdException w:name="Table 3D effects 3" w:semiHidden="1" w:unhideWhenUsed="1"/>
-    <w:lsdException w:name="Table Contemporary" w:semiHidden="1" w:unhideWhenUsed="1"/>
-    <w:lsdException w:name="Table Elegant" w:semiHidden="1" w:unhideWhenUsed="1"/>
-    <w:lsdException w:name="Table Professional" w:semiHidden="1" w:unhideWhenUsed="1"/>
-    <w:lsdException w:name="Table Subtle 1" w:semiHidden="1" w:unhideWhenUsed="1"/>
-    <w:lsdException w:name="Table Subtle 2" w:semiHidden="1" w:unhideWhenUsed="1"/>
-    <w:lsdException w:name="Table Web 1" w:semiHidden="1" w:unhideWhenUsed="1"/>
-    <w:lsdException w:name="Table Web 2" w:semiHidden="1" w:unhideWhenUsed="1"/>
-    <w:lsdException w:name="Table Web 3" w:semiHidden="1" w:unhideWhenUsed="1"/>
-    <w:lsdException w:name="Table Theme" w:semiHidden="1" w:unhideWhenUsed="1"/>
-    <w:lsdException w:name="Placeholder Text" w:semiHidden="1" w:uiPriority="99"/>
-    <w:lsdException w:name="No Spacing" w:uiPriority="1" w:qFormat="1"/>
-    <w:lsdException w:name="Light Shading" w:uiPriority="60"/>
-    <w:lsdException w:name="Light List" w:uiPriority="61"/>
-    <w:lsdException w:name="Light Grid" w:uiPriority="62"/>
-    <w:lsdException w:name="Medium Shading 1" w:uiPriority="63"/>
-    <w:lsdException w:name="Medium Shading 2" w:uiPriority="64"/>
-    <w:lsdException w:name="Medium List 1" w:uiPriority="65"/>
-    <w:lsdException w:name="Medium List 2" w:uiPriority="66"/>
-    <w:lsdException w:name="Medium Grid 1" w:uiPriority="67"/>
-    <w:lsdException w:name="Medium Grid 2" w:uiPriority="68"/>
-    <w:lsdException w:name="Medium Grid 3" w:uiPriority="69"/>
-    <w:lsdException w:name="Dark List" w:uiPriority="70"/>
-    <w:lsdException w:name="Colorful Shading" w:uiPriority="71"/>
-    <w:lsdException w:name="Colorful List" w:uiPriority="72"/>
-    <w:lsdException w:name="Colorful Grid" w:uiPriority="73"/>
-    <w:lsdException w:name="Light Shading Accent 1" w:uiPriority="60"/>
-    <w:lsdException w:name="Light List Accent 1" w:uiPriority="61"/>
-    <w:lsdException w:name="Light Grid Accent 1" w:uiPriority="62"/>
-    <w:lsdException w:name="Medium Shading 1 Accent 1" w:uiPriority="63"/>
-    <w:lsdException w:name="Medium Shading 2 Accent 1" w:uiPriority="64"/>
-    <w:lsdException w:name="Medium List 1 Accent 1" w:uiPriority="65"/>
-    <w:lsdException w:name="Revision" w:semiHidden="1" w:uiPriority="99"/>
-    <w:lsdException w:name="List Paragraph" w:uiPriority="34" w:qFormat="1"/>
-    <w:lsdException w:name="Quote" w:uiPriority="29" w:qFormat="1"/>
-    <w:lsdException w:name="Intense Quote" w:uiPriority="30" w:qFormat="1"/>
-    <w:lsdException w:name="Medium List 2 Accent 1" w:uiPriority="66"/>
-    <w:lsdException w:name="Medium Grid 1 Accent 1" w:uiPriority="67"/>
-    <w:lsdException w:name="Medium Grid 2 Accent 1" w:uiPriority="68"/>
-    <w:lsdException w:name="Medium Grid 3 Accent 1" w:uiPriority="69"/>
-    <w:lsdException w:name="Dark List Accent 1" w:uiPriority="70"/>
-    <w:lsdException w:name="Colorful Shading Accent 1" w:uiPriority="71"/>
-    <w:lsdException w:name="Colorful List Accent 1" w:uiPriority="72"/>
-    <w:lsdException w:name="Colorful Grid Accent 1" w:uiPriority="73"/>
-    <w:lsdException w:name="Light Shading Accent 2" w:uiPriority="60"/>
-    <w:lsdException w:name="Light List Accent 2" w:uiPriority="61"/>
-    <w:lsdException w:name="Light Grid Accent 2" w:uiPriority="62"/>
-    <w:lsdException w:name="Medium Shading 1 Accent 2" w:uiPriority="63"/>
-    <w:lsdException w:name="Medium Shading 2 Accent 2" w:uiPriority="64"/>
-    <w:lsdException w:name="Medium List 1 Accent 2" w:uiPriority="65"/>
-    <w:lsdException w:name="Medium List 2 Accent 2" w:uiPriority="66"/>
-    <w:lsdException w:name="Medium Grid 1 Accent 2" w:uiPriority="67"/>
-    <w:lsdException w:name="Medium Grid 2 Accent 2" w:uiPriority="68"/>
-    <w:lsdException w:name="Medium Grid 3 Accent 2" w:uiPriority="69"/>
-    <w:lsdException w:name="Dark List Accent 2" w:uiPriority="70"/>
-    <w:lsdException w:name="Colorful Shading Accent 2" w:uiPriority="71"/>
-    <w:lsdException w:name="Colorful List Accent 2" w:uiPriority="72"/>
-    <w:lsdException w:name="Colorful Grid Accent 2" w:uiPriority="73"/>
-    <w:lsdException w:name="Light Shading Accent 3" w:uiPriority="60"/>
-    <w:lsdException w:name="Light List Accent 3" w:uiPriority="61"/>
-    <w:lsdException w:name="Light Grid Accent 3" w:uiPriority="62"/>
-    <w:lsdException w:name="Medium Shading 1 Accent 3" w:uiPriority="63"/>
-    <w:lsdException w:name="Medium Shading 2 Accent 3" w:uiPriority="64"/>
-    <w:lsdException w:name="Medium List 1 Accent 3" w:uiPriority="65"/>
-    <w:lsdException w:name="Medium List 2 Accent 3" w:uiPriority="66"/>
-    <w:lsdException w:name="Medium Grid 1 Accent 3" w:uiPriority="67"/>
-    <w:lsdException w:name="Medium Grid 2 Accent 3" w:uiPriority="68"/>
-    <w:lsdException w:name="Medium Grid 3 Accent 3" w:uiPriority="69"/>
-    <w:lsdException w:name="Dark List Accent 3" w:uiPriority="70"/>
-    <w:lsdException w:name="Colorful Shading Accent 3" w:uiPriority="71"/>
-    <w:lsdException w:name="Colorful List Accent 3" w:uiPriority="72"/>
-    <w:lsdException w:name="Colorful Grid Accent 3" w:uiPriority="73"/>
-    <w:lsdException w:name="Light Shading Accent 4" w:uiPriority="60"/>
-    <w:lsdException w:name="Light List Accent 4" w:uiPriority="61"/>
-    <w:lsdException w:name="Light Grid Accent 4" w:uiPriority="62"/>
-    <w:lsdException w:name="Medium Shading 1 Accent 4" w:uiPriority="63"/>
-    <w:lsdException w:name="Medium Shading 2 Accent 4" w:uiPriority="64"/>
-    <w:lsdException w:name="Medium List 1 Accent 4" w:uiPriority="65"/>
-    <w:lsdException w:name="Medium List 2 Accent 4" w:uiPriority="66"/>
-    <w:lsdException w:name="Medium Grid 1 Accent 4" w:uiPriority="67"/>
-    <w:lsdException w:name="Medium Grid 2 Accent 4" w:uiPriority="68"/>
-    <w:lsdException w:name="Medium Grid 3 Accent 4" w:uiPriority="69"/>
-    <w:lsdException w:name="Dark List Accent 4" w:uiPriority="70"/>
-    <w:lsdException w:name="Colorful Shading Accent 4" w:uiPriority="71"/>
-    <w:lsdException w:name="Colorful List Accent 4" w:uiPriority="72"/>
-    <w:lsdException w:name="Colorful Grid Accent 4" w:uiPriority="73"/>
-    <w:lsdException w:name="Light Shading Accent 5" w:uiPriority="60"/>
-    <w:lsdException w:name="Light List Accent 5" w:uiPriority="61"/>
-    <w:lsdException w:name="Light Grid Accent 5" w:uiPriority="62"/>
-    <w:lsdException w:name="Medium Shading 1 Accent 5" w:uiPriority="63"/>
-    <w:lsdException w:name="Medium Shading 2 Accent 5" w:uiPriority="64"/>
-    <w:lsdException w:name="Medium List 1 Accent 5" w:uiPriority="65"/>
-    <w:lsdException w:name="Medium List 2 Accent 5" w:uiPriority="66"/>
-    <w:lsdException w:name="Medium Grid 1 Accent 5" w:uiPriority="67"/>
-    <w:lsdException w:name="Medium Grid 2 Accent 5" w:uiPriority="68"/>
-    <w:lsdException w:name="Medium Grid 3 Accent 5" w:uiPriority="69"/>
-    <w:lsdException w:name="Dark List Accent 5" w:uiPriority="70"/>
-    <w:lsdException w:name="Colorful Shading Accent 5" w:uiPriority="71"/>
-    <w:lsdException w:name="Colorful List Accent 5" w:uiPriority="72"/>
-    <w:lsdException w:name="Colorful Grid Accent 5" w:uiPriority="73"/>
-    <w:lsdException w:name="Light Shading Accent 6" w:uiPriority="60"/>
-    <w:lsdException w:name="Light List Accent 6" w:uiPriority="61"/>
-    <w:lsdException w:name="Light Grid Accent 6" w:uiPriority="62"/>
-    <w:lsdException w:name="Medium Shading 1 Accent 6" w:uiPriority="63"/>
-    <w:lsdException w:name="Medium Shading 2 Accent 6" w:uiPriority="64"/>
-    <w:lsdException w:name="Medium List 1 Accent 6" w:uiPriority="65"/>
-    <w:lsdException w:name="Medium List 2 Accent 6" w:uiPriority="66"/>
-    <w:lsdException w:name="Medium Grid 1 Accent 6" w:uiPriority="67"/>
-    <w:lsdException w:name="Medium Grid 2 Accent 6" w:uiPriority="68"/>
-    <w:lsdException w:name="Medium Grid 3 Accent 6" w:uiPriority="69"/>
-    <w:lsdException w:name="Dark List Accent 6" w:uiPriority="70"/>
-    <w:lsdException w:name="Colorful Shading Accent 6" w:uiPriority="71"/>
-    <w:lsdException w:name="Colorful List Accent 6" w:uiPriority="72"/>
-    <w:lsdException w:name="Colorful Grid Accent 6" w:uiPriority="73"/>
-    <w:lsdException w:name="Subtle Emphasis" w:uiPriority="19" w:qFormat="1"/>
-    <w:lsdException w:name="Intense Emphasis" w:uiPriority="21" w:qFormat="1"/>
-    <w:lsdException w:name="Subtle Reference" w:uiPriority="31" w:qFormat="1"/>
-    <w:lsdException w:name="Intense Reference" w:uiPriority="32" w:qFormat="1"/>
-    <w:lsdException w:name="Book Title" w:uiPriority="33" w:qFormat="1"/>
-    <w:lsdException w:name="Bibliography" w:semiHidden="1" w:uiPriority="37" w:unhideWhenUsed="1"/>
-    <w:lsdException w:name="TOC Heading" w:semiHidden="1" w:uiPriority="39" w:unhideWhenUsed="1" w:qFormat="1"/>
-    <w:lsdException w:name="Plain Table 1" w:uiPriority="41"/>
-    <w:lsdException w:name="Plain Table 2" w:uiPriority="42"/>
-    <w:lsdException w:name="Plain Table 3" w:uiPriority="43"/>
-    <w:lsdException w:name="Plain Table 4" w:uiPriority="44"/>
-    <w:lsdException w:name="Plain Table 5" w:uiPriority="45"/>
-    <w:lsdException w:name="Grid Table Light" w:uiPriority="40"/>
-    <w:lsdException w:name="Grid Table 1 Light" w:uiPriority="46"/>
-    <w:lsdException w:name="Grid Table 2" w:uiPriority="47"/>
-    <w:lsdException w:name="Grid Table 3" w:uiPriority="48"/>
-    <w:lsdException w:name="Grid Table 4" w:uiPriority="49"/>
-    <w:lsdException w:name="Grid Table 5 Dark" w:uiPriority="50"/>
-    <w:lsdException w:name="Grid Table 6 Colorful" w:uiPriority="51"/>
-    <w:lsdException w:name="Grid Table 7 Colorful" w:uiPriority="52"/>
-    <w:lsdException w:name="Grid Table 1 Light Accent 1" w:uiPriority="46"/>
-    <w:lsdException w:name="Grid Table 2 Accent 1" w:uiPriority="47"/>
-    <w:lsdException w:name="Grid Table 3 Accent 1" w:uiPriority="48"/>
-    <w:lsdException w:name="Grid Table 4 Accent 1" w:uiPriority="49"/>
-    <w:lsdException w:name="Grid Table 5 Dark Accent 1" w:uiPriority="50"/>
-    <w:lsdException w:name="Grid Table 6 Colorful Accent 1" w:uiPriority="51"/>
-    <w:lsdException w:name="Grid Table 7 Colorful Accent 1" w:uiPriority="52"/>
-    <w:lsdException w:name="Grid Table 1 Light Accent 2" w:uiPriority="46"/>
-    <w:lsdException w:name="Grid Table 2 Accent 2" w:uiPriority="47"/>
-    <w:lsdException w:name="Grid Table 3 Accent 2" w:uiPriority="48"/>
-    <w:lsdException w:name="Grid Table 4 Accent 2" w:uiPriority="49"/>
-    <w:lsdException w:name="Grid Table 5 Dark Accent 2" w:uiPriority="50"/>
-    <w:lsdException w:name="Grid Table 6 Colorful Accent 2" w:uiPriority="51"/>
-    <w:lsdException w:name="Grid Table 7 Colorful Accent 2" w:uiPriority="52"/>
-    <w:lsdException w:name="Grid Table 1 Light Accent 3" w:uiPriority="46"/>
-    <w:lsdException w:name="Grid Table 2 Accent 3" w:uiPriority="47"/>
-    <w:lsdException w:name="Grid Table 3 Accent 3" w:uiPriority="48"/>
-    <w:lsdException w:name="Grid Table 4 Accent 3" w:uiPriority="49"/>
-    <w:lsdException w:name="Grid Table 5 Dark Accent 3" w:uiPriority="50"/>
-    <w:lsdException w:name="Grid Table 6 Colorful Accent 3" w:uiPriority="51"/>
-    <w:lsdException w:name="Grid Table 7 Colorful Accent 3" w:uiPriority="52"/>
-    <w:lsdException w:name="Grid Table 1 Light Accent 4" w:uiPriority="46"/>
-    <w:lsdException w:name="Grid Table 2 Accent 4" w:uiPriority="47"/>
-    <w:lsdException w:name="Grid Table 3 Accent 4" w:uiPriority="48"/>
-    <w:lsdException w:name="Grid Table 4 Accent 4" w:uiPriority="49"/>
-    <w:lsdException w:name="Grid Table 5 Dark Accent 4" w:uiPriority="50"/>
-    <w:lsdException w:name="Grid Table 6 Colorful Accent 4" w:uiPriority="51"/>
-    <w:lsdException w:name="Grid Table 7 Colorful Accent 4" w:uiPriority="52"/>
-    <w:lsdException w:name="Grid Table 1 Light Accent 5" w:uiPriority="46"/>
-    <w:lsdException w:name="Grid Table 2 Accent 5" w:uiPriority="47"/>
-    <w:lsdException w:name="Grid Table 3 Accent 5" w:uiPriority="48"/>
-    <w:lsdException w:name="Grid Table 4 Accent 5" w:uiPriority="49"/>
-    <w:lsdException w:name="Grid Table 5 Dark Accent 5" w:uiPriority="50"/>
-    <w:lsdException w:name="Grid Table 6 Colorful Accent 5" w:uiPriority="51"/>
-    <w:lsdException w:name="Grid Table 7 Colorful Accent 5" w:uiPriority="52"/>
-    <w:lsdException w:name="Grid Table 1 Light Accent 6" w:uiPriority="46"/>
-    <w:lsdException w:name="Grid Table 2 Accent 6" w:uiPriority="47"/>
-    <w:lsdException w:name="Grid Table 3 Accent 6" w:uiPriority="48"/>
-    <w:lsdException w:name="Grid Table 4 Accent 6" w:uiPriority="49"/>
-    <w:lsdException w:name="Grid Table 5 Dark Accent 6" w:uiPriority="50"/>
-    <w:lsdException w:name="Grid Table 6 Colorful Accent 6" w:uiPriority="51"/>
-    <w:lsdException w:name="Grid Table 7 Colorful Accent 6" w:uiPriority="52"/>
-    <w:lsdException w:name="List Table 1 Light" w:uiPriority="46"/>
-    <w:lsdException w:name="List Table 2" w:uiPriority="47"/>
-    <w:lsdException w:name="List Table 3" w:uiPriority="48"/>
-    <w:lsdException w:name="List Table 4" w:uiPriority="49"/>
-    <w:lsdException w:name="List Table 5 Dark" w:uiPriority="50"/>
-    <w:lsdException w:name="List Table 6 Colorful" w:uiPriority="51"/>
-    <w:lsdException w:name="List Table 7 Colorful" w:uiPriority="52"/>
-    <w:lsdException w:name="List Table 1 Light Accent 1" w:uiPriority="46"/>
-    <w:lsdException w:name="List Table 2 Accent 1" w:uiPriority="47"/>
-    <w:lsdException w:name="List Table 3 Accent 1" w:uiPriority="48"/>
-    <w:lsdException w:name="List Table 4 Accent 1" w:uiPriority="49"/>
-    <w:lsdException w:name="List Table 5 Dark Accent 1" w:uiPriority="50"/>
-    <w:lsdException w:name="List Table 6 Colorful Accent 1" w:uiPriority="51"/>
-    <w:lsdException w:name="List Table 7 Colorful Accent 1" w:uiPriority="52"/>
-    <w:lsdException w:name="List Table 1 Light Accent 2" w:uiPriority="46"/>
-    <w:lsdException w:name="List Table 2 Accent 2" w:uiPriority="47"/>
-    <w:lsdException w:name="List Table 3 Accent 2" w:uiPriority="48"/>
-    <w:lsdException w:name="List Table 4 Accent 2" w:uiPriority="49"/>
-    <w:lsdException w:name="List Table 5 Dark Accent 2" w:uiPriority="50"/>
-    <w:lsdException w:name="List Table 6 Colorful Accent 2" w:uiPriority="51"/>
-    <w:lsdException w:name="List Table 7 Colorful Accent 2" w:uiPriority="52"/>
-    <w:lsdException w:name="List Table 1 Light Accent 3" w:uiPriority="46"/>
-    <w:lsdException w:name="List Table 2 Accent 3" w:uiPriority="47"/>
-    <w:lsdException w:name="List Table 3 Accent 3" w:uiPriority="48"/>
-    <w:lsdException w:name="List Table 4 Accent 3" w:uiPriority="49"/>
-    <w:lsdException w:name="List Table 5 Dark Accent 3" w:uiPriority="50"/>
-    <w:lsdException w:name="List Table 6 Colorful Accent 3" w:uiPriority="51"/>
-    <w:lsdException w:name="List Table 7 Colorful Accent 3" w:uiPriority="52"/>
-    <w:lsdException w:name="List Table 1 Light Accent 4" w:uiPriority="46"/>
-    <w:lsdException w:name="List Table 2 Accent 4" w:uiPriority="47"/>
-    <w:lsdException w:name="List Table 3 Accent 4" w:uiPriority="48"/>
-    <w:lsdException w:name="List Table 4 Accent 4" w:uiPriority="49"/>
-    <w:lsdException w:name="List Table 5 Dark Accent 4" w:uiPriority="50"/>
-    <w:lsdException w:name="List Table 6 Colorful Accent 4" w:uiPriority="51"/>
-    <w:lsdException w:name="List Table 7 Colorful Accent 4" w:uiPriority="52"/>
-    <w:lsdException w:name="List Table 1 Light Accent 5" w:uiPriority="46"/>
-    <w:lsdException w:name="List Table 2 Accent 5" w:uiPriority="47"/>
-    <w:lsdException w:name="List Table 3 Accent 5" w:uiPriority="48"/>
-    <w:lsdException w:name="List Table 4 Accent 5" w:uiPriority="49"/>
-    <w:lsdException w:name="List Table 5 Dark Accent 5" w:uiPriority="50"/>
-    <w:lsdException w:name="List Table 6 Colorful Accent 5" w:uiPriority="51"/>
-    <w:lsdException w:name="List Table 7 Colorful Accent 5" w:uiPriority="52"/>
-    <w:lsdException w:name="List Table 1 Light Accent 6" w:uiPriority="46"/>
-    <w:lsdException w:name="List Table 2 Accent 6" w:uiPriority="47"/>
-    <w:lsdException w:name="List Table 3 Accent 6" w:uiPriority="48"/>
-    <w:lsdException w:name="List Table 4 Accent 6" w:uiPriority="49"/>
-    <w:lsdException w:name="List Table 5 Dark Accent 6" w:uiPriority="50"/>
-    <w:lsdException w:name="List Table 6 Colorful Accent 6" w:uiPriority="51"/>
-    <w:lsdException w:name="List Table 7 Colorful Accent 6" w:uiPriority="52"/>
-    <w:lsdException w:name="Mention" w:semiHidden="1" w:uiPriority="99" w:unhideWhenUsed="1"/>
-    <w:lsdException w:name="Smart Hyperlink" w:semiHidden="1" w:uiPriority="99" w:unhideWhenUsed="1"/>
-    <w:lsdException w:name="Hashtag" w:semiHidden="1" w:uiPriority="99" w:unhideWhenUsed="1"/>
-    <w:lsdException w:name="Unresolved Mention" w:semiHidden="1" w:uiPriority="99" w:unhideWhenUsed="1"/>
+  <w:latentStyles w:defLockedState="0" w:defUIPriority="0" w:defSemiHidden="1" w:defUnhideWhenUsed="1" w:defQFormat="0" w:count="267">
+    <w:lsdException w:name="Normal" w:semiHidden="0" w:unhideWhenUsed="0" w:qFormat="1"/>
+    <w:lsdException w:name="heading 1" w:semiHidden="0" w:unhideWhenUsed="0" w:qFormat="1"/>
+    <w:lsdException w:name="heading 2" w:semiHidden="0" w:unhideWhenUsed="0" w:qFormat="1"/>
+    <w:lsdException w:name="heading 3" w:qFormat="1"/>
+    <w:lsdException w:name="heading 4" w:qFormat="1"/>
+    <w:lsdException w:name="heading 5" w:qFormat="1"/>
+    <w:lsdException w:name="heading 6" w:qFormat="1"/>
+    <w:lsdException w:name="heading 7" w:qFormat="1"/>
+    <w:lsdException w:name="heading 8" w:qFormat="1"/>
+    <w:lsdException w:name="heading 9" w:qFormat="1"/>
+    <w:lsdException w:name="caption" w:qFormat="1"/>
+    <w:lsdException w:name="macro" w:semiHidden="0" w:unhideWhenUsed="0"/>
+    <w:lsdException w:name="List Bullet" w:semiHidden="0" w:unhideWhenUsed="0"/>
+    <w:lsdException w:name="List Number" w:semiHidden="0" w:unhideWhenUsed="0"/>
+    <w:lsdException w:name="Title" w:semiHidden="0" w:unhideWhenUsed="0" w:qFormat="1"/>
+    <w:lsdException w:name="List Continue 3" w:semiHidden="0" w:unhideWhenUsed="0"/>
+    <w:lsdException w:name="List Continue 4" w:semiHidden="0" w:unhideWhenUsed="0"/>
+    <w:lsdException w:name="List Continue 5" w:semiHidden="0" w:unhideWhenUsed="0"/>
+    <w:lsdException w:name="Message Header" w:semiHidden="0" w:unhideWhenUsed="0"/>
+    <w:lsdException w:name="Subtitle" w:semiHidden="0" w:unhideWhenUsed="0" w:qFormat="1"/>
+    <w:lsdException w:name="Strong" w:semiHidden="0" w:unhideWhenUsed="0" w:qFormat="1"/>
+    <w:lsdException w:name="Emphasis" w:semiHidden="0" w:unhideWhenUsed="0" w:qFormat="1"/>
+    <w:lsdException w:name="Balloon Text" w:semiHidden="0" w:unhideWhenUsed="0"/>
+    <w:lsdException w:name="Table Grid" w:semiHidden="0" w:unhideWhenUsed="0"/>
+    <w:lsdException w:name="Placeholder Text" w:uiPriority="99" w:unhideWhenUsed="0"/>
+    <w:lsdException w:name="No Spacing" w:semiHidden="0" w:uiPriority="1" w:unhideWhenUsed="0" w:qFormat="1"/>
+    <w:lsdException w:name="Light Shading" w:semiHidden="0" w:uiPriority="60" w:unhideWhenUsed="0"/>
+    <w:lsdException w:name="Light List" w:semiHidden="0" w:uiPriority="61" w:unhideWhenUsed="0"/>
+    <w:lsdException w:name="Light Grid" w:semiHidden="0" w:uiPriority="62" w:unhideWhenUsed="0"/>
+    <w:lsdException w:name="Medium Shading 1" w:semiHidden="0" w:uiPriority="63" w:unhideWhenUsed="0"/>
+    <w:lsdException w:name="Medium Shading 2" w:semiHidden="0" w:uiPriority="64" w:unhideWhenUsed="0"/>
+    <w:lsdException w:name="Medium List 1" w:semiHidden="0" w:uiPriority="65" w:unhideWhenUsed="0"/>
+    <w:lsdException w:name="Medium List 2" w:semiHidden="0" w:uiPriority="66" w:unhideWhenUsed="0"/>
+    <w:lsdException w:name="Medium Grid 1" w:semiHidden="0" w:uiPriority="67" w:unhideWhenUsed="0"/>
+    <w:lsdException w:name="Medium Grid 2" w:semiHidden="0" w:uiPriority="68" w:unhideWhenUsed="0"/>
+    <w:lsdException w:name="Medium Grid 3" w:semiHidden="0" w:uiPriority="69" w:unhideWhenUsed="0"/>
+    <w:lsdException w:name="Dark List" w:semiHidden="0" w:uiPriority="70" w:unhideWhenUsed="0"/>
+    <w:lsdException w:name="Colorful Shading" w:semiHidden="0" w:uiPriority="71" w:unhideWhenUsed="0"/>
+    <w:lsdException w:name="Colorful List" w:semiHidden="0" w:uiPriority="72" w:unhideWhenUsed="0"/>
+    <w:lsdException w:name="Colorful Grid" w:semiHidden="0" w:uiPriority="73" w:unhideWhenUsed="0"/>
+    <w:lsdException w:name="Light Shading Accent 1" w:semiHidden="0" w:uiPriority="60" w:unhideWhenUsed="0"/>
+    <w:lsdException w:name="Light List Accent 1" w:semiHidden="0" w:uiPriority="61" w:unhideWhenUsed="0"/>
+    <w:lsdException w:name="Light Grid Accent 1" w:semiHidden="0" w:uiPriority="62" w:unhideWhenUsed="0"/>
+    <w:lsdException w:name="Medium Shading 1 Accent 1" w:semiHidden="0" w:uiPriority="63" w:unhideWhenUsed="0"/>
+    <w:lsdException w:name="Medium Shading 2 Accent 1" w:semiHidden="0" w:uiPriority="64" w:unhideWhenUsed="0"/>
+    <w:lsdException w:name="Medium List 1 Accent 1" w:semiHidden="0" w:uiPriority="65" w:unhideWhenUsed="0"/>
+    <w:lsdException w:name="Revision" w:uiPriority="99" w:unhideWhenUsed="0"/>
+    <w:lsdException w:name="List Paragraph" w:semiHidden="0" w:uiPriority="34" w:unhideWhenUsed="0" w:qFormat="1"/>
+    <w:lsdException w:name="Quote" w:semiHidden="0" w:uiPriority="29" w:unhideWhenUsed="0" w:qFormat="1"/>
+    <w:lsdException w:name="Intense Quote" w:semiHidden="0" w:uiPriority="30" w:unhideWhenUsed="0" w:qFormat="1"/>
+    <w:lsdException w:name="Medium List 2 Accent 1" w:semiHidden="0" w:uiPriority="66" w:unhideWhenUsed="0"/>
+    <w:lsdException w:name="Medium Grid 1 Accent 1" w:semiHidden="0" w:uiPriority="67" w:unhideWhenUsed="0"/>
+    <w:lsdException w:name="Medium Grid 2 Accent 1" w:semiHidden="0" w:uiPriority="68" w:unhideWhenUsed="0"/>
+    <w:lsdException w:name="Medium Grid 3 Accent 1" w:semiHidden="0" w:uiPriority="69" w:unhideWhenUsed="0"/>
+    <w:lsdException w:name="Dark List Accent 1" w:semiHidden="0" w:uiPriority="70" w:unhideWhenUsed="0"/>
+    <w:lsdException w:name="Colorful Shading Accent 1" w:semiHidden="0" w:uiPriority="71" w:unhideWhenUsed="0"/>
+    <w:lsdException w:name="Colorful List Accent 1" w:semiHidden="0" w:uiPriority="72" w:unhideWhenUsed="0"/>
+    <w:lsdException w:name="Colorful Grid Accent 1" w:semiHidden="0" w:uiPriority="73" w:unhideWhenUsed="0"/>
+    <w:lsdException w:name="Light Shading Accent 2" w:semiHidden="0" w:uiPriority="60" w:unhideWhenUsed="0"/>
+    <w:lsdException w:name="Light List Accent 2" w:semiHidden="0" w:uiPriority="61" w:unhideWhenUsed="0"/>
+    <w:lsdException w:name="Light Grid Accent 2" w:semiHidden="0" w:uiPriority="62" w:unhideWhenUsed="0"/>
+    <w:lsdException w:name="Medium Shading 1 Accent 2" w:semiHidden="0" w:uiPriority="63" w:unhideWhenUsed="0"/>
+    <w:lsdException w:name="Medium Shading 2 Accent 2" w:semiHidden="0" w:uiPriority="64" w:unhideWhenUsed="0"/>
+    <w:lsdException w:name="Medium List 1 Accent 2" w:semiHidden="0" w:uiPriority="65" w:unhideWhenUsed="0"/>
+    <w:lsdException w:name="Medium List 2 Accent 2" w:semiHidden="0" w:uiPriority="66" w:unhideWhenUsed="0"/>
+    <w:lsdException w:name="Medium Grid 1 Accent 2" w:semiHidden="0" w:uiPriority="67" w:unhideWhenUsed="0"/>
+    <w:lsdException w:name="Medium Grid 2 Accent 2" w:semiHidden="0" w:uiPriority="68" w:unhideWhenUsed="0"/>
+    <w:lsdException w:name="Medium Grid 3 Accent 2" w:semiHidden="0" w:uiPriority="69" w:unhideWhenUsed="0"/>
+    <w:lsdException w:name="Dark List Accent 2" w:semiHidden="0" w:uiPriority="70" w:unhideWhenUsed="0"/>
+    <w:lsdException w:name="Colorful Shading Accent 2" w:semiHidden="0" w:uiPriority="71" w:unhideWhenUsed="0"/>
+    <w:lsdException w:name="Colorful List Accent 2" w:semiHidden="0" w:uiPriority="72" w:unhideWhenUsed="0"/>
+    <w:lsdException w:name="Colorful Grid Accent 2" w:semiHidden="0" w:uiPriority="73" w:unhideWhenUsed="0"/>
+    <w:lsdException w:name="Light Shading Accent 3" w:semiHidden="0" w:uiPriority="60" w:unhideWhenUsed="0"/>
+    <w:lsdException w:name="Light List Accent 3" w:semiHidden="0" w:uiPriority="61" w:unhideWhenUsed="0"/>
+    <w:lsdException w:name="Light Grid Accent 3" w:semiHidden="0" w:uiPriority="62" w:unhideWhenUsed="0"/>
+    <w:lsdException w:name="Medium Shading 1 Accent 3" w:semiHidden="0" w:uiPriority="63" w:unhideWhenUsed="0"/>
+    <w:lsdException w:name="Medium Shading 2 Accent 3" w:semiHidden="0" w:uiPriority="64" w:unhideWhenUsed="0"/>
+    <w:lsdException w:name="Medium List 1 Accent 3" w:semiHidden="0" w:uiPriority="65" w:unhideWhenUsed="0"/>
+    <w:lsdException w:name="Medium List 2 Accent 3" w:semiHidden="0" w:uiPriority="66" w:unhideWhenUsed="0"/>
+    <w:lsdException w:name="Medium Grid 1 Accent 3" w:semiHidden="0" w:uiPriority="67" w:unhideWhenUsed="0"/>
+    <w:lsdException w:name="Medium Grid 2 Accent 3" w:semiHidden="0" w:uiPriority="68" w:unhideWhenUsed="0"/>
+    <w:lsdException w:name="Medium Grid 3 Accent 3" w:semiHidden="0" w:uiPriority="69" w:unhideWhenUsed="0"/>
+    <w:lsdException w:name="Dark List Accent 3" w:semiHidden="0" w:uiPriority="70" w:unhideWhenUsed="0"/>
+    <w:lsdException w:name="Colorful Shading Accent 3" w:semiHidden="0" w:uiPriority="71" w:unhideWhenUsed="0"/>
+    <w:lsdException w:name="Colorful List Accent 3" w:semiHidden="0" w:uiPriority="72" w:unhideWhenUsed="0"/>
+    <w:lsdException w:name="Colorful Grid Accent 3" w:semiHidden="0" w:uiPriority="73" w:unhideWhenUsed="0"/>
+    <w:lsdException w:name="Light Shading Accent 4" w:semiHidden="0" w:uiPriority="60" w:unhideWhenUsed="0"/>
+    <w:lsdException w:name="Light List Accent 4" w:semiHidden="0" w:uiPriority="61" w:unhideWhenUsed="0"/>
+    <w:lsdException w:name="Light Grid Accent 4" w:semiHidden="0" w:uiPriority="62" w:unhideWhenUsed="0"/>
+    <w:lsdException w:name="Medium Shading 1 Accent 4" w:semiHidden="0" w:uiPriority="63" w:unhideWhenUsed="0"/>
+    <w:lsdException w:name="Medium Shading 2 Accent 4" w:semiHidden="0" w:uiPriority="64" w:unhideWhenUsed="0"/>
+    <w:lsdException w:name="Medium List 1 Accent 4" w:semiHidden="0" w:uiPriority="65" w:unhideWhenUsed="0"/>
+    <w:lsdException w:name="Medium List 2 Accent 4" w:semiHidden="0" w:uiPriority="66" w:unhideWhenUsed="0"/>
+    <w:lsdException w:name="Medium Grid 1 Accent 4" w:semiHidden="0" w:uiPriority="67" w:unhideWhenUsed="0"/>
+    <w:lsdException w:name="Medium Grid 2 Accent 4" w:semiHidden="0" w:uiPriority="68" w:unhideWhenUsed="0"/>
+    <w:lsdException w:name="Medium Grid 3 Accent 4" w:semiHidden="0" w:uiPriority="69" w:unhideWhenUsed="0"/>
+    <w:lsdException w:name="Dark List Accent 4" w:semiHidden="0" w:uiPriority="70" w:unhideWhenUsed="0"/>
+    <w:lsdException w:name="Colorful Shading Accent 4" w:semiHidden="0" w:uiPriority="71" w:unhideWhenUsed="0"/>
+    <w:lsdException w:name="Colorful List Accent 4" w:semiHidden="0" w:uiPriority="72" w:unhideWhenUsed="0"/>
+    <w:lsdException w:name="Colorful Grid Accent 4" w:semiHidden="0" w:uiPriority="73" w:unhideWhenUsed="0"/>
+    <w:lsdException w:name="Light Shading Accent 5" w:semiHidden="0" w:uiPriority="60" w:unhideWhenUsed="0"/>
+    <w:lsdException w:name="Light List Accent 5" w:semiHidden="0" w:uiPriority="61" w:unhideWhenUsed="0"/>
+    <w:lsdException w:name="Light Grid Accent 5" w:semiHidden="0" w:uiPriority="62" w:unhideWhenUsed="0"/>
+    <w:lsdException w:name="Medium Shading 1 Accent 5" w:semiHidden="0" w:uiPriority="63" w:unhideWhenUsed="0"/>
+    <w:lsdException w:name="Medium Shading 2 Accent 5" w:semiHidden="0" w:uiPriority="64" w:unhideWhenUsed="0"/>
+    <w:lsdException w:name="Medium List 1 Accent 5" w:semiHidden="0" w:uiPriority="65" w:unhideWhenUsed="0"/>
+    <w:lsdException w:name="Medium List 2 Accent 5" w:semiHidden="0" w:uiPriority="66" w:unhideWhenUsed="0"/>
+    <w:lsdException w:name="Medium Grid 1 Accent 5" w:semiHidden="0" w:uiPriority="67" w:unhideWhenUsed="0"/>
+    <w:lsdException w:name="Medium Grid 2 Accent 5" w:semiHidden="0" w:uiPriority="68" w:unhideWhenUsed="0"/>
+    <w:lsdException w:name="Medium Grid 3 Accent 5" w:semiHidden="0" w:uiPriority="69" w:unhideWhenUsed="0"/>
+    <w:lsdException w:name="Dark List Accent 5" w:semiHidden="0" w:uiPriority="70" w:unhideWhenUsed="0"/>
+    <w:lsdException w:name="Colorful Shading Accent 5" w:semiHidden="0" w:uiPriority="71" w:unhideWhenUsed="0"/>
+    <w:lsdException w:name="Colorful List Accent 5" w:semiHidden="0" w:uiPriority="72" w:unhideWhenUsed="0"/>
+    <w:lsdException w:name="Colorful Grid Accent 5" w:semiHidden="0" w:uiPriority="73" w:unhideWhenUsed="0"/>
+    <w:lsdException w:name="Light Shading Accent 6" w:semiHidden="0" w:uiPriority="60" w:unhideWhenUsed="0"/>
+    <w:lsdException w:name="Light List Accent 6" w:semiHidden="0" w:uiPriority="61" w:unhideWhenUsed="0"/>
+    <w:lsdException w:name="Light Grid Accent 6" w:semiHidden="0" w:uiPriority="62" w:unhideWhenUsed="0"/>
+    <w:lsdException w:name="Medium Shading 1 Accent 6" w:semiHidden="0" w:uiPriority="63" w:unhideWhenUsed="0"/>
+    <w:lsdException w:name="Medium Shading 2 Accent 6" w:semiHidden="0" w:uiPriority="64" w:unhideWhenUsed="0"/>
+    <w:lsdException w:name="Medium List 1 Accent 6" w:semiHidden="0" w:uiPriority="65" w:unhideWhenUsed="0"/>
+    <w:lsdException w:name="Medium List 2 Accent 6" w:semiHidden="0" w:uiPriority="66" w:unhideWhenUsed="0"/>
+    <w:lsdException w:name="Medium Grid 1 Accent 6" w:semiHidden="0" w:uiPriority="67" w:unhideWhenUsed="0"/>
+    <w:lsdException w:name="Medium Grid 2 Accent 6" w:semiHidden="0" w:uiPriority="68" w:unhideWhenUsed="0"/>
+    <w:lsdException w:name="Medium Grid 3 Accent 6" w:semiHidden="0" w:uiPriority="69" w:unhideWhenUsed="0"/>
+    <w:lsdException w:name="Dark List Accent 6" w:semiHidden="0" w:uiPriority="70" w:unhideWhenUsed="0"/>
+    <w:lsdException w:name="Colorful Shading Accent 6" w:semiHidden="0" w:uiPriority="71" w:unhideWhenUsed="0"/>
+    <w:lsdException w:name="Colorful List Accent 6" w:semiHidden="0" w:uiPriority="72" w:unhideWhenUsed="0"/>
+    <w:lsdException w:name="Colorful Grid Accent 6" w:semiHidden="0" w:uiPriority="73" w:unhideWhenUsed="0"/>
+    <w:lsdException w:name="Subtle Emphasis" w:semiHidden="0" w:uiPriority="19" w:unhideWhenUsed="0" w:qFormat="1"/>
+    <w:lsdException w:name="Intense Emphasis" w:semiHidden="0" w:uiPriority="21" w:unhideWhenUsed="0" w:qFormat="1"/>
+    <w:lsdException w:name="Subtle Reference" w:semiHidden="0" w:uiPriority="31" w:unhideWhenUsed="0" w:qFormat="1"/>
+    <w:lsdException w:name="Intense Reference" w:semiHidden="0" w:uiPriority="32" w:unhideWhenUsed="0" w:qFormat="1"/>
+    <w:lsdException w:name="Book Title" w:semiHidden="0" w:uiPriority="33" w:unhideWhenUsed="0" w:qFormat="1"/>
+    <w:lsdException w:name="Bibliography" w:uiPriority="37"/>
+    <w:lsdException w:name="TOC Heading" w:uiPriority="39" w:qFormat="1"/>
+  </w:latentStyles>
+  <w:style w:type="paragraph" w:default="1" w:styleId="Standaard">
+    <w:name w:val="Normal"/>
+    <w:qFormat/>
+    <w:pPr>
+      <w:spacing w:line="240" w:lineRule="exact"/>
+    </w:pPr>
+    <w:rPr>
+      <w:rFonts w:ascii="Palatino" w:hAnsi="Palatino"/>
+    </w:rPr>
+  </w:style>
+  <w:style w:type="paragraph" w:styleId="Kop1">
+    <w:name w:val="heading 1"/>
+    <w:basedOn w:val="Standaard"/>
+    <w:next w:val="Standaard"/>
+    <w:qFormat/>
+    <w:pPr>
+      <w:keepNext/>
+      <w:spacing w:before="240" w:after="60"/>
+      <w:outlineLvl w:val="0"/>
+    </w:pPr>
+    <w:rPr>
+      <w:rFonts w:ascii="Arial" w:hAnsi="Arial" w:cs="Arial"/>
+      <w:b/>
+      <w:bCs/>
+      <w:kern w:val="32"/>
+      <w:sz w:val="32"/>
+      <w:szCs w:val="32"/>
+    </w:rPr>
+  </w:style>
+  <w:style w:type="paragraph" w:styleId="Kop2">
+    <w:name w:val="heading 2"/>
+    <w:basedOn w:val="Standaard"/>
+    <w:next w:val="Standaard"/>
+    <w:qFormat/>
+    <w:pPr>
+      <w:keepNext/>
+      <w:spacing w:before="240" w:after="60" w:line="240" w:lineRule="auto"/>
+      <w:outlineLvl w:val="1"/>
+    </w:pPr>
+    <w:rPr>
+      <w:rFonts w:ascii="Arial" w:hAnsi="Arial" w:cs="Arial"/>
+      <w:b/>
+      <w:bCs/>
+      <w:i/>
+      <w:iCs/>
+      <w:sz w:val="28"/>
+      <w:szCs w:val="28"/>
+    </w:rPr>
+  </w:style>
+  <w:style w:type="paragraph" w:styleId="Kop3">
+    <w:name w:val="heading 3"/>
+    <w:basedOn w:val="Standaard"/>
+    <w:next w:val="Standaard"/>
+    <w:autoRedefine/>
+    <w:qFormat/>
+    <w:pPr>
+      <w:keepNext/>
+      <w:tabs>
+        <w:tab w:val="left" w:pos="360"/>
+      </w:tabs>
+      <w:spacing w:line="240" w:lineRule="auto"/>
+      <w:outlineLvl w:val="2"/>
+    </w:pPr>
+    <w:rPr>
+      <w:rFonts w:ascii="Times New Roman" w:hAnsi="Times New Roman"/>
+      <w:b/>
+      <w:sz w:val="24"/>
+      <w:szCs w:val="24"/>
+      <w:u w:val="single"/>
+    </w:rPr>
+  </w:style>
+  <w:style w:type="character" w:default="1" w:styleId="Standaardalinea-lettertype">
+    <w:name w:val="Default Paragraph Font"/>
+    <w:uiPriority w:val="1"/>
+    <w:semiHidden/>
+    <w:unhideWhenUsed/>
+  </w:style>
+  <w:style w:type="table" w:default="1" w:styleId="Standaardtabel">
+    <w:name w:val="Normal Table"/>
+    <w:uiPriority w:val="99"/>
+    <w:semiHidden/>
+    <w:unhideWhenUsed/>
+    <w:tblPr>
+      <w:tblInd w:w="0" w:type="dxa"/>
+      <w:tblCellMar>
+        <w:top w:w="0" w:type="dxa"/>
+        <w:left w:w="108" w:type="dxa"/>
+        <w:bottom w:w="0" w:type="dxa"/>
+        <w:right w:w="108" w:type="dxa"/>
+      </w:tblCellMar>
+    </w:tblPr>
+  </w:style>
+  <w:style w:type="numbering" w:default="1" w:styleId="Geenlijst">
+    <w:name w:val="No List"/>
+    <w:uiPriority w:val="99"/>
+    <w:semiHidden/>
+    <w:unhideWhenUsed/>
+  </w:style>
+  <w:style w:type="paragraph" w:styleId="Koptekst">
+    <w:name w:val="header"/>
+    <w:basedOn w:val="Standaard"/>
+    <w:pPr>
+      <w:tabs>
+        <w:tab w:val="center" w:pos="4153"/>
+        <w:tab w:val="right" w:pos="8306"/>
+      </w:tabs>
+    </w:pPr>
+  </w:style>
+  <w:style w:type="character" w:styleId="Paginanummer">
+    <w:name w:val="page number"/>
+    <w:basedOn w:val="Standaardalinea-lettertype"/>
+  </w:style>
+  <w:style w:type="paragraph" w:customStyle="1" w:styleId="FiguurTabeltitel">
+    <w:name w:val="Figuur/Tabeltitel"/>
+    <w:aliases w:val="FT  |3"/>
+    <w:basedOn w:val="Standaard"/>
+    <w:pPr>
+      <w:tabs>
+        <w:tab w:val="left" w:pos="1740"/>
+      </w:tabs>
+      <w:ind w:left="1440" w:hanging="1440"/>
+    </w:pPr>
+  </w:style>
+  <w:style w:type="paragraph" w:customStyle="1" w:styleId="Kop11">
+    <w:name w:val="Kop 11"/>
+    <w:aliases w:val="K1  |2.1"/>
+    <w:basedOn w:val="Standaard"/>
+    <w:pPr>
+      <w:ind w:left="720" w:hanging="720"/>
+    </w:pPr>
+    <w:rPr>
+      <w:b/>
+    </w:rPr>
+  </w:style>
+  <w:style w:type="paragraph" w:customStyle="1" w:styleId="Kop21">
+    <w:name w:val="Kop 21"/>
+    <w:aliases w:val="K2  |2.1"/>
+    <w:basedOn w:val="Standaard"/>
+    <w:pPr>
+      <w:ind w:left="720" w:hanging="720"/>
+    </w:pPr>
+    <w:rPr>
+      <w:caps/>
+      <w:sz w:val="16"/>
+    </w:rPr>
+  </w:style>
+  <w:style w:type="paragraph" w:customStyle="1" w:styleId="Kop31">
+    <w:name w:val="Kop 31"/>
+    <w:aliases w:val="K3  |2.1"/>
+    <w:basedOn w:val="Standaard"/>
+    <w:pPr>
+      <w:ind w:left="720" w:hanging="720"/>
+    </w:pPr>
+    <w:rPr>
+      <w:i/>
+    </w:rPr>
+  </w:style>
+  <w:style w:type="paragraph" w:customStyle="1" w:styleId="Plattetekst1">
+    <w:name w:val="Platte tekst1"/>
+    <w:aliases w:val="PT  |2.1"/>
+    <w:basedOn w:val="Standaard"/>
+    <w:pPr>
+      <w:tabs>
+        <w:tab w:val="left" w:pos="300"/>
+      </w:tabs>
+    </w:pPr>
+  </w:style>
+  <w:style w:type="paragraph" w:styleId="Voettekst">
+    <w:name w:val="footer"/>
+    <w:aliases w:val="VR |2.1"/>
+    <w:basedOn w:val="Standaard"/>
+    <w:next w:val="Standaard"/>
+    <w:pPr>
+      <w:ind w:hanging="1680"/>
+    </w:pPr>
+  </w:style>
+  <w:style w:type="table" w:styleId="Tabelraster">
+    <w:name w:val="Table Grid"/>
+    <w:basedOn w:val="Standaardtabel"/>
+    <w:rsid w:val="00004DBD"/>
+    <w:tblPr>
+      <w:tblBorders>
+        <w:top w:val="single" w:sz="4" w:space="0" w:color="auto"/>
+        <w:left w:val="single" w:sz="4" w:space="0" w:color="auto"/>
+        <w:bottom w:val="single" w:sz="4" w:space="0" w:color="auto"/>
+        <w:right w:val="single" w:sz="4" w:space="0" w:color="auto"/>
+        <w:insideH w:val="single" w:sz="4" w:space="0" w:color="auto"/>
+        <w:insideV w:val="single" w:sz="4" w:space="0" w:color="auto"/>
+      </w:tblBorders>
+    </w:tblPr>
+  </w:style>
+  <w:style w:type="paragraph" w:styleId="Revisie">
+    <w:name w:val="Revision"/>
+    <w:hidden/>
+    <w:uiPriority w:val="99"/>
+    <w:semiHidden/>
+    <w:rsid w:val="00950EF7"/>
+    <w:rPr>
+      <w:rFonts w:ascii="Palatino" w:hAnsi="Palatino"/>
+    </w:rPr>
+  </w:style>
+  <w:style w:type="paragraph" w:styleId="Ballontekst">
+    <w:name w:val="Balloon Text"/>
+    <w:basedOn w:val="Standaard"/>
+    <w:link w:val="BallontekstChar"/>
+    <w:rsid w:val="00950EF7"/>
+    <w:pPr>
+      <w:spacing w:line="240" w:lineRule="auto"/>
+    </w:pPr>
+    <w:rPr>
+      <w:rFonts w:ascii="Tahoma" w:hAnsi="Tahoma" w:cs="Tahoma"/>
+      <w:sz w:val="16"/>
+      <w:szCs w:val="16"/>
+    </w:rPr>
+  </w:style>
+  <w:style w:type="character" w:customStyle="1" w:styleId="BallontekstChar">
+    <w:name w:val="Ballontekst Char"/>
+    <w:basedOn w:val="Standaardalinea-lettertype"/>
+    <w:link w:val="Ballontekst"/>
+    <w:rsid w:val="00950EF7"/>
+    <w:rPr>
+      <w:rFonts w:ascii="Tahoma" w:hAnsi="Tahoma" w:cs="Tahoma"/>
+      <w:sz w:val="16"/>
+      <w:szCs w:val="16"/>
+    </w:rPr>
+  </w:style>
+  <w:style w:type="paragraph" w:styleId="Lijstalinea">
+    <w:name w:val="List Paragraph"/>
+    <w:basedOn w:val="Standaard"/>
+    <w:uiPriority w:val="34"/>
+    <w:qFormat/>
+    <w:rsid w:val="004D3351"/>
+    <w:pPr>
+      <w:ind w:left="720"/>
+      <w:contextualSpacing/>
+    </w:pPr>
+  </w:style>
+</w:styles>
+</file>
+
+<file path=word/stylesWithEffects.xml><?xml version="1.0" encoding="utf-8"?>
+<w:styles xmlns:wpc="http://schemas.microsoft.com/office/word/2010/wordprocessingCanvas" xmlns:mc="http://schemas.openxmlformats.org/markup-compatibility/2006" xmlns:o="urn:schemas-microsoft-com:office:office" xmlns:r="http://schemas.openxmlformats.org/officeDocument/2006/relationships" xmlns:m="http://schemas.openxmlformats.org/officeDocument/2006/math" xmlns:v="urn:schemas-microsoft-com:vml" xmlns:wp14="http://schemas.microsoft.com/office/word/2010/wordprocessingDrawing" xmlns:wp="http://schemas.openxmlformats.org/drawingml/2006/wordprocessingDrawing" xmlns:w10="urn:schemas-microsoft-com:office:word" xmlns:w="http://schemas.openxmlformats.org/wordprocessingml/2006/main" xmlns:w14="http://schemas.microsoft.com/office/word/2010/wordml" xmlns:wpg="http://schemas.microsoft.com/office/word/2010/wordprocessingGroup" xmlns:wpi="http://schemas.microsoft.com/office/word/2010/wordprocessingInk" xmlns:wne="http://schemas.microsoft.com/office/word/2006/wordml" xmlns:wps="http://schemas.microsoft.com/office/word/2010/wordprocessingShape" mc:Ignorable="w14 wp14">
+  <w:docDefaults>
+    <w:rPrDefault>
+      <w:rPr>
+        <w:rFonts w:ascii="Tms Rmn" w:eastAsia="Times New Roman" w:hAnsi="Tms Rmn" w:cs="Times New Roman"/>
+        <w:lang w:val="nl-NL" w:eastAsia="nl-NL" w:bidi="ar-SA"/>
+      </w:rPr>
+    </w:rPrDefault>
+    <w:pPrDefault/>
+  </w:docDefaults>
+  <w:latentStyles w:defLockedState="0" w:defUIPriority="0" w:defSemiHidden="1" w:defUnhideWhenUsed="1" w:defQFormat="0" w:count="267">
+    <w:lsdException w:name="Normal" w:semiHidden="0" w:unhideWhenUsed="0" w:qFormat="1"/>
+    <w:lsdException w:name="heading 1" w:semiHidden="0" w:unhideWhenUsed="0" w:qFormat="1"/>
+    <w:lsdException w:name="heading 2" w:semiHidden="0" w:unhideWhenUsed="0" w:qFormat="1"/>
+    <w:lsdException w:name="heading 3" w:qFormat="1"/>
+    <w:lsdException w:name="heading 4" w:qFormat="1"/>
+    <w:lsdException w:name="heading 5" w:qFormat="1"/>
+    <w:lsdException w:name="heading 6" w:qFormat="1"/>
+    <w:lsdException w:name="heading 7" w:qFormat="1"/>
+    <w:lsdException w:name="heading 8" w:qFormat="1"/>
+    <w:lsdException w:name="heading 9" w:qFormat="1"/>
+    <w:lsdException w:name="caption" w:qFormat="1"/>
+    <w:lsdException w:name="macro" w:semiHidden="0" w:unhideWhenUsed="0"/>
+    <w:lsdException w:name="List Bullet" w:semiHidden="0" w:unhideWhenUsed="0"/>
+    <w:lsdException w:name="List Number" w:semiHidden="0" w:unhideWhenUsed="0"/>
+    <w:lsdException w:name="Title" w:semiHidden="0" w:unhideWhenUsed="0" w:qFormat="1"/>
+    <w:lsdException w:name="List Continue 3" w:semiHidden="0" w:unhideWhenUsed="0"/>
+    <w:lsdException w:name="List Continue 4" w:semiHidden="0" w:unhideWhenUsed="0"/>
+    <w:lsdException w:name="List Continue 5" w:semiHidden="0" w:unhideWhenUsed="0"/>
+    <w:lsdException w:name="Message Header" w:semiHidden="0" w:unhideWhenUsed="0"/>
+    <w:lsdException w:name="Subtitle" w:semiHidden="0" w:unhideWhenUsed="0" w:qFormat="1"/>
+    <w:lsdException w:name="Strong" w:semiHidden="0" w:unhideWhenUsed="0" w:qFormat="1"/>
+    <w:lsdException w:name="Emphasis" w:semiHidden="0" w:unhideWhenUsed="0" w:qFormat="1"/>
+    <w:lsdException w:name="Balloon Text" w:semiHidden="0" w:unhideWhenUsed="0"/>
+    <w:lsdException w:name="Table Grid" w:semiHidden="0" w:unhideWhenUsed="0"/>
+    <w:lsdException w:name="Placeholder Text" w:uiPriority="99" w:unhideWhenUsed="0"/>
+    <w:lsdException w:name="No Spacing" w:semiHidden="0" w:uiPriority="1" w:unhideWhenUsed="0" w:qFormat="1"/>
+    <w:lsdException w:name="Light Shading" w:semiHidden="0" w:uiPriority="60" w:unhideWhenUsed="0"/>
+    <w:lsdException w:name="Light List" w:semiHidden="0" w:uiPriority="61" w:unhideWhenUsed="0"/>
+    <w:lsdException w:name="Light Grid" w:semiHidden="0" w:uiPriority="62" w:unhideWhenUsed="0"/>
+    <w:lsdException w:name="Medium Shading 1" w:semiHidden="0" w:uiPriority="63" w:unhideWhenUsed="0"/>
+    <w:lsdException w:name="Medium Shading 2" w:semiHidden="0" w:uiPriority="64" w:unhideWhenUsed="0"/>
+    <w:lsdException w:name="Medium List 1" w:semiHidden="0" w:uiPriority="65" w:unhideWhenUsed="0"/>
+    <w:lsdException w:name="Medium List 2" w:semiHidden="0" w:uiPriority="66" w:unhideWhenUsed="0"/>
+    <w:lsdException w:name="Medium Grid 1" w:semiHidden="0" w:uiPriority="67" w:unhideWhenUsed="0"/>
+    <w:lsdException w:name="Medium Grid 2" w:semiHidden="0" w:uiPriority="68" w:unhideWhenUsed="0"/>
+    <w:lsdException w:name="Medium Grid 3" w:semiHidden="0" w:uiPriority="69" w:unhideWhenUsed="0"/>
+    <w:lsdException w:name="Dark List" w:semiHidden="0" w:uiPriority="70" w:unhideWhenUsed="0"/>
+    <w:lsdException w:name="Colorful Shading" w:semiHidden="0" w:uiPriority="71" w:unhideWhenUsed="0"/>
+    <w:lsdException w:name="Colorful List" w:semiHidden="0" w:uiPriority="72" w:unhideWhenUsed="0"/>
+    <w:lsdException w:name="Colorful Grid" w:semiHidden="0" w:uiPriority="73" w:unhideWhenUsed="0"/>
+    <w:lsdException w:name="Light Shading Accent 1" w:semiHidden="0" w:uiPriority="60" w:unhideWhenUsed="0"/>
+    <w:lsdException w:name="Light List Accent 1" w:semiHidden="0" w:uiPriority="61" w:unhideWhenUsed="0"/>
+    <w:lsdException w:name="Light Grid Accent 1" w:semiHidden="0" w:uiPriority="62" w:unhideWhenUsed="0"/>
+    <w:lsdException w:name="Medium Shading 1 Accent 1" w:semiHidden="0" w:uiPriority="63" w:unhideWhenUsed="0"/>
+    <w:lsdException w:name="Medium Shading 2 Accent 1" w:semiHidden="0" w:uiPriority="64" w:unhideWhenUsed="0"/>
+    <w:lsdException w:name="Medium List 1 Accent 1" w:semiHidden="0" w:uiPriority="65" w:unhideWhenUsed="0"/>
+    <w:lsdException w:name="Revision" w:uiPriority="99" w:unhideWhenUsed="0"/>
+    <w:lsdException w:name="List Paragraph" w:semiHidden="0" w:uiPriority="34" w:unhideWhenUsed="0" w:qFormat="1"/>
+    <w:lsdException w:name="Quote" w:semiHidden="0" w:uiPriority="29" w:unhideWhenUsed="0" w:qFormat="1"/>
+    <w:lsdException w:name="Intense Quote" w:semiHidden="0" w:uiPriority="30" w:unhideWhenUsed="0" w:qFormat="1"/>
+    <w:lsdException w:name="Medium List 2 Accent 1" w:semiHidden="0" w:uiPriority="66" w:unhideWhenUsed="0"/>
+    <w:lsdException w:name="Medium Grid 1 Accent 1" w:semiHidden="0" w:uiPriority="67" w:unhideWhenUsed="0"/>
+    <w:lsdException w:name="Medium Grid 2 Accent 1" w:semiHidden="0" w:uiPriority="68" w:unhideWhenUsed="0"/>
+    <w:lsdException w:name="Medium Grid 3 Accent 1" w:semiHidden="0" w:uiPriority="69" w:unhideWhenUsed="0"/>
+    <w:lsdException w:name="Dark List Accent 1" w:semiHidden="0" w:uiPriority="70" w:unhideWhenUsed="0"/>
+    <w:lsdException w:name="Colorful Shading Accent 1" w:semiHidden="0" w:uiPriority="71" w:unhideWhenUsed="0"/>
+    <w:lsdException w:name="Colorful List Accent 1" w:semiHidden="0" w:uiPriority="72" w:unhideWhenUsed="0"/>
+    <w:lsdException w:name="Colorful Grid Accent 1" w:semiHidden="0" w:uiPriority="73" w:unhideWhenUsed="0"/>
+    <w:lsdException w:name="Light Shading Accent 2" w:semiHidden="0" w:uiPriority="60" w:unhideWhenUsed="0"/>
+    <w:lsdException w:name="Light List Accent 2" w:semiHidden="0" w:uiPriority="61" w:unhideWhenUsed="0"/>
+    <w:lsdException w:name="Light Grid Accent 2" w:semiHidden="0" w:uiPriority="62" w:unhideWhenUsed="0"/>
+    <w:lsdException w:name="Medium Shading 1 Accent 2" w:semiHidden="0" w:uiPriority="63" w:unhideWhenUsed="0"/>
+    <w:lsdException w:name="Medium Shading 2 Accent 2" w:semiHidden="0" w:uiPriority="64" w:unhideWhenUsed="0"/>
+    <w:lsdException w:name="Medium List 1 Accent 2" w:semiHidden="0" w:uiPriority="65" w:unhideWhenUsed="0"/>
+    <w:lsdException w:name="Medium List 2 Accent 2" w:semiHidden="0" w:uiPriority="66" w:unhideWhenUsed="0"/>
+    <w:lsdException w:name="Medium Grid 1 Accent 2" w:semiHidden="0" w:uiPriority="67" w:unhideWhenUsed="0"/>
+    <w:lsdException w:name="Medium Grid 2 Accent 2" w:semiHidden="0" w:uiPriority="68" w:unhideWhenUsed="0"/>
+    <w:lsdException w:name="Medium Grid 3 Accent 2" w:semiHidden="0" w:uiPriority="69" w:unhideWhenUsed="0"/>
+    <w:lsdException w:name="Dark List Accent 2" w:semiHidden="0" w:uiPriority="70" w:unhideWhenUsed="0"/>
+    <w:lsdException w:name="Colorful Shading Accent 2" w:semiHidden="0" w:uiPriority="71" w:unhideWhenUsed="0"/>
+    <w:lsdException w:name="Colorful List Accent 2" w:semiHidden="0" w:uiPriority="72" w:unhideWhenUsed="0"/>
+    <w:lsdException w:name="Colorful Grid Accent 2" w:semiHidden="0" w:uiPriority="73" w:unhideWhenUsed="0"/>
+    <w:lsdException w:name="Light Shading Accent 3" w:semiHidden="0" w:uiPriority="60" w:unhideWhenUsed="0"/>
+    <w:lsdException w:name="Light List Accent 3" w:semiHidden="0" w:uiPriority="61" w:unhideWhenUsed="0"/>
+    <w:lsdException w:name="Light Grid Accent 3" w:semiHidden="0" w:uiPriority="62" w:unhideWhenUsed="0"/>
+    <w:lsdException w:name="Medium Shading 1 Accent 3" w:semiHidden="0" w:uiPriority="63" w:unhideWhenUsed="0"/>
+    <w:lsdException w:name="Medium Shading 2 Accent 3" w:semiHidden="0" w:uiPriority="64" w:unhideWhenUsed="0"/>
+    <w:lsdException w:name="Medium List 1 Accent 3" w:semiHidden="0" w:uiPriority="65" w:unhideWhenUsed="0"/>
+    <w:lsdException w:name="Medium List 2 Accent 3" w:semiHidden="0" w:uiPriority="66" w:unhideWhenUsed="0"/>
+    <w:lsdException w:name="Medium Grid 1 Accent 3" w:semiHidden="0" w:uiPriority="67" w:unhideWhenUsed="0"/>
+    <w:lsdException w:name="Medium Grid 2 Accent 3" w:semiHidden="0" w:uiPriority="68" w:unhideWhenUsed="0"/>
+    <w:lsdException w:name="Medium Grid 3 Accent 3" w:semiHidden="0" w:uiPriority="69" w:unhideWhenUsed="0"/>
+    <w:lsdException w:name="Dark List Accent 3" w:semiHidden="0" w:uiPriority="70" w:unhideWhenUsed="0"/>
+    <w:lsdException w:name="Colorful Shading Accent 3" w:semiHidden="0" w:uiPriority="71" w:unhideWhenUsed="0"/>
+    <w:lsdException w:name="Colorful List Accent 3" w:semiHidden="0" w:uiPriority="72" w:unhideWhenUsed="0"/>
+    <w:lsdException w:name="Colorful Grid Accent 3" w:semiHidden="0" w:uiPriority="73" w:unhideWhenUsed="0"/>
+    <w:lsdException w:name="Light Shading Accent 4" w:semiHidden="0" w:uiPriority="60" w:unhideWhenUsed="0"/>
+    <w:lsdException w:name="Light List Accent 4" w:semiHidden="0" w:uiPriority="61" w:unhideWhenUsed="0"/>
+    <w:lsdException w:name="Light Grid Accent 4" w:semiHidden="0" w:uiPriority="62" w:unhideWhenUsed="0"/>
+    <w:lsdException w:name="Medium Shading 1 Accent 4" w:semiHidden="0" w:uiPriority="63" w:unhideWhenUsed="0"/>
+    <w:lsdException w:name="Medium Shading 2 Accent 4" w:semiHidden="0" w:uiPriority="64" w:unhideWhenUsed="0"/>
+    <w:lsdException w:name="Medium List 1 Accent 4" w:semiHidden="0" w:uiPriority="65" w:unhideWhenUsed="0"/>
+    <w:lsdException w:name="Medium List 2 Accent 4" w:semiHidden="0" w:uiPriority="66" w:unhideWhenUsed="0"/>
+    <w:lsdException w:name="Medium Grid 1 Accent 4" w:semiHidden="0" w:uiPriority="67" w:unhideWhenUsed="0"/>
+    <w:lsdException w:name="Medium Grid 2 Accent 4" w:semiHidden="0" w:uiPriority="68" w:unhideWhenUsed="0"/>
+    <w:lsdException w:name="Medium Grid 3 Accent 4" w:semiHidden="0" w:uiPriority="69" w:unhideWhenUsed="0"/>
+    <w:lsdException w:name="Dark List Accent 4" w:semiHidden="0" w:uiPriority="70" w:unhideWhenUsed="0"/>
+    <w:lsdException w:name="Colorful Shading Accent 4" w:semiHidden="0" w:uiPriority="71" w:unhideWhenUsed="0"/>
+    <w:lsdException w:name="Colorful List Accent 4" w:semiHidden="0" w:uiPriority="72" w:unhideWhenUsed="0"/>
+    <w:lsdException w:name="Colorful Grid Accent 4" w:semiHidden="0" w:uiPriority="73" w:unhideWhenUsed="0"/>
+    <w:lsdException w:name="Light Shading Accent 5" w:semiHidden="0" w:uiPriority="60" w:unhideWhenUsed="0"/>
+    <w:lsdException w:name="Light List Accent 5" w:semiHidden="0" w:uiPriority="61" w:unhideWhenUsed="0"/>
+    <w:lsdException w:name="Light Grid Accent 5" w:semiHidden="0" w:uiPriority="62" w:unhideWhenUsed="0"/>
+    <w:lsdException w:name="Medium Shading 1 Accent 5" w:semiHidden="0" w:uiPriority="63" w:unhideWhenUsed="0"/>
+    <w:lsdException w:name="Medium Shading 2 Accent 5" w:semiHidden="0" w:uiPriority="64" w:unhideWhenUsed="0"/>
+    <w:lsdException w:name="Medium List 1 Accent 5" w:semiHidden="0" w:uiPriority="65" w:unhideWhenUsed="0"/>
+    <w:lsdException w:name="Medium List 2 Accent 5" w:semiHidden="0" w:uiPriority="66" w:unhideWhenUsed="0"/>
+    <w:lsdException w:name="Medium Grid 1 Accent 5" w:semiHidden="0" w:uiPriority="67" w:unhideWhenUsed="0"/>
+    <w:lsdException w:name="Medium Grid 2 Accent 5" w:semiHidden="0" w:uiPriority="68" w:unhideWhenUsed="0"/>
+    <w:lsdException w:name="Medium Grid 3 Accent 5" w:semiHidden="0" w:uiPriority="69" w:unhideWhenUsed="0"/>
+    <w:lsdException w:name="Dark List Accent 5" w:semiHidden="0" w:uiPriority="70" w:unhideWhenUsed="0"/>
+    <w:lsdException w:name="Colorful Shading Accent 5" w:semiHidden="0" w:uiPriority="71" w:unhideWhenUsed="0"/>
+    <w:lsdException w:name="Colorful List Accent 5" w:semiHidden="0" w:uiPriority="72" w:unhideWhenUsed="0"/>
+    <w:lsdException w:name="Colorful Grid Accent 5" w:semiHidden="0" w:uiPriority="73" w:unhideWhenUsed="0"/>
+    <w:lsdException w:name="Light Shading Accent 6" w:semiHidden="0" w:uiPriority="60" w:unhideWhenUsed="0"/>
+    <w:lsdException w:name="Light List Accent 6" w:semiHidden="0" w:uiPriority="61" w:unhideWhenUsed="0"/>
+    <w:lsdException w:name="Light Grid Accent 6" w:semiHidden="0" w:uiPriority="62" w:unhideWhenUsed="0"/>
+    <w:lsdException w:name="Medium Shading 1 Accent 6" w:semiHidden="0" w:uiPriority="63" w:unhideWhenUsed="0"/>
+    <w:lsdException w:name="Medium Shading 2 Accent 6" w:semiHidden="0" w:uiPriority="64" w:unhideWhenUsed="0"/>
+    <w:lsdException w:name="Medium List 1 Accent 6" w:semiHidden="0" w:uiPriority="65" w:unhideWhenUsed="0"/>
+    <w:lsdException w:name="Medium List 2 Accent 6" w:semiHidden="0" w:uiPriority="66" w:unhideWhenUsed="0"/>
+    <w:lsdException w:name="Medium Grid 1 Accent 6" w:semiHidden="0" w:uiPriority="67" w:unhideWhenUsed="0"/>
+    <w:lsdException w:name="Medium Grid 2 Accent 6" w:semiHidden="0" w:uiPriority="68" w:unhideWhenUsed="0"/>
+    <w:lsdException w:name="Medium Grid 3 Accent 6" w:semiHidden="0" w:uiPriority="69" w:unhideWhenUsed="0"/>
+    <w:lsdException w:name="Dark List Accent 6" w:semiHidden="0" w:uiPriority="70" w:unhideWhenUsed="0"/>
+    <w:lsdException w:name="Colorful Shading Accent 6" w:semiHidden="0" w:uiPriority="71" w:unhideWhenUsed="0"/>
+    <w:lsdException w:name="Colorful List Accent 6" w:semiHidden="0" w:uiPriority="72" w:unhideWhenUsed="0"/>
+    <w:lsdException w:name="Colorful Grid Accent 6" w:semiHidden="0" w:uiPriority="73" w:unhideWhenUsed="0"/>
+    <w:lsdException w:name="Subtle Emphasis" w:semiHidden="0" w:uiPriority="19" w:unhideWhenUsed="0" w:qFormat="1"/>
+    <w:lsdException w:name="Intense Emphasis" w:semiHidden="0" w:uiPriority="21" w:unhideWhenUsed="0" w:qFormat="1"/>
+    <w:lsdException w:name="Subtle Reference" w:semiHidden="0" w:uiPriority="31" w:unhideWhenUsed="0" w:qFormat="1"/>
+    <w:lsdException w:name="Intense Reference" w:semiHidden="0" w:uiPriority="32" w:unhideWhenUsed="0" w:qFormat="1"/>
+    <w:lsdException w:name="Book Title" w:semiHidden="0" w:uiPriority="33" w:unhideWhenUsed="0" w:qFormat="1"/>
+    <w:lsdException w:name="Bibliography" w:uiPriority="37"/>
+    <w:lsdException w:name="TOC Heading" w:uiPriority="39" w:qFormat="1"/>
   </w:latentStyles>
   <w:style w:type="paragraph" w:default="1" w:styleId="Standaard">
     <w:name w:val="Normal"/>
@@ -4692,7 +5301,7 @@
 </file>
 
 <file path=customXml/itemProps1.xml><?xml version="1.0" encoding="utf-8"?>
-<ds:datastoreItem xmlns:ds="http://schemas.openxmlformats.org/officeDocument/2006/customXml" ds:itemID="{6FC6F406-B22D-4EE4-9903-065834AFC882}">
+<ds:datastoreItem xmlns:ds="http://schemas.openxmlformats.org/officeDocument/2006/customXml" ds:itemID="{F0A9F348-92D6-4B9D-B8D7-D48FC7EC64EB}">
   <ds:schemaRefs>
     <ds:schemaRef ds:uri="http://schemas.openxmlformats.org/officeDocument/2006/bibliography"/>
   </ds:schemaRefs>

</xml_diff>